<commit_message>
updated spread immutability on objects
</commit_message>
<xml_diff>
--- a/ReactJS/React Notes v2.docx
+++ b/ReactJS/React Notes v2.docx
@@ -3092,24 +3092,21 @@
         </w:numPr>
       </w:pPr>
       <w:r>
-        <w:t xml:space="preserve">Elements are the smallest building blocks of React </w:t>
-      </w:r>
-      <w:r>
-        <w:t xml:space="preserve">apps which </w:t>
-      </w:r>
-      <w:r>
-        <w:t>describe what you want to see on the screen</w:t>
-      </w:r>
-    </w:p>
-    <w:p>
-      <w:pPr>
-        <w:pStyle w:val="ListParagraph"/>
-        <w:numPr>
-          <w:ilvl w:val="0"/>
-          <w:numId w:val="1"/>
-        </w:numPr>
-      </w:pPr>
-      <w:r>
+        <w:t>Elements are the smallest building blocks of React apps which describe what you want to see on the screen</w:t>
+      </w:r>
+    </w:p>
+    <w:p>
+      <w:pPr>
+        <w:pStyle w:val="ListParagraph"/>
+        <w:numPr>
+          <w:ilvl w:val="0"/>
+          <w:numId w:val="1"/>
+        </w:numPr>
+      </w:pPr>
+      <w:r>
+        <w:rPr>
+          <w:noProof/>
+        </w:rPr>
         <w:drawing>
           <wp:inline distT="0" distB="0" distL="0" distR="0" wp14:anchorId="5335DDF1" wp14:editId="549044E2">
             <wp:extent cx="2876951" cy="266737"/>
@@ -3980,6 +3977,9 @@
         </w:numPr>
       </w:pPr>
       <w:r>
+        <w:rPr>
+          <w:noProof/>
+        </w:rPr>
         <w:drawing>
           <wp:inline distT="0" distB="0" distL="0" distR="0" wp14:anchorId="037ADC69" wp14:editId="1B665182">
             <wp:extent cx="2267266" cy="352474"/>
@@ -4026,6 +4026,9 @@
         </w:numPr>
       </w:pPr>
       <w:r>
+        <w:rPr>
+          <w:noProof/>
+        </w:rPr>
         <w:drawing>
           <wp:inline distT="0" distB="0" distL="0" distR="0" wp14:anchorId="4B4AE3DD" wp14:editId="131485AE">
             <wp:extent cx="1019317" cy="1457528"/>
@@ -4155,10 +4158,7 @@
         </w:numPr>
       </w:pPr>
       <w:r>
-        <w:t xml:space="preserve">For functional components, </w:t>
-      </w:r>
-      <w:r>
-        <w:t xml:space="preserve">we can add a parameter called props </w:t>
+        <w:t xml:space="preserve">For functional components, we can add a parameter called props </w:t>
       </w:r>
       <w:r>
         <w:t>(we can name it whatever we want)</w:t>
@@ -4184,6 +4184,9 @@
         </w:numPr>
       </w:pPr>
       <w:r>
+        <w:rPr>
+          <w:noProof/>
+        </w:rPr>
         <w:drawing>
           <wp:inline distT="0" distB="0" distL="0" distR="0" wp14:anchorId="47D6EF56" wp14:editId="1BA899C0">
             <wp:extent cx="4820323" cy="1190791"/>
@@ -4250,6 +4253,9 @@
         </w:numPr>
       </w:pPr>
       <w:r>
+        <w:rPr>
+          <w:noProof/>
+        </w:rPr>
         <w:lastRenderedPageBreak/>
         <w:drawing>
           <wp:inline distT="0" distB="0" distL="0" distR="0" wp14:anchorId="2FFD1095" wp14:editId="33E0AA8F">
@@ -4321,6 +4327,9 @@
         </w:numPr>
       </w:pPr>
       <w:r>
+        <w:rPr>
+          <w:noProof/>
+        </w:rPr>
         <w:drawing>
           <wp:inline distT="0" distB="0" distL="0" distR="0" wp14:anchorId="766F25BE" wp14:editId="2BA854E2">
             <wp:extent cx="3493500" cy="1257300"/>
@@ -4379,6 +4388,9 @@
         </w:numPr>
       </w:pPr>
       <w:r>
+        <w:rPr>
+          <w:noProof/>
+        </w:rPr>
         <w:drawing>
           <wp:inline distT="0" distB="0" distL="0" distR="0" wp14:anchorId="3FBF2F44" wp14:editId="5E8A477F">
             <wp:extent cx="2066924" cy="1298529"/>
@@ -4537,6 +4549,9 @@
         </w:numPr>
       </w:pPr>
       <w:r>
+        <w:rPr>
+          <w:noProof/>
+        </w:rPr>
         <w:drawing>
           <wp:inline distT="0" distB="0" distL="0" distR="0" wp14:anchorId="2417F1D4" wp14:editId="0811975D">
             <wp:extent cx="2683388" cy="1552575"/>
@@ -4583,6 +4598,9 @@
         </w:numPr>
       </w:pPr>
       <w:r>
+        <w:rPr>
+          <w:noProof/>
+        </w:rPr>
         <w:drawing>
           <wp:inline distT="0" distB="0" distL="0" distR="0" wp14:anchorId="67F83099" wp14:editId="499DB034">
             <wp:extent cx="3105150" cy="1427745"/>
@@ -4633,6 +4651,9 @@
         <w:t xml:space="preserve">=&gt; Output: </w:t>
       </w:r>
       <w:r>
+        <w:rPr>
+          <w:noProof/>
+        </w:rPr>
         <w:drawing>
           <wp:inline distT="0" distB="0" distL="0" distR="0" wp14:anchorId="105B28B1" wp14:editId="1434C00E">
             <wp:extent cx="943107" cy="428685"/>
@@ -4819,6 +4840,9 @@
         </w:numPr>
       </w:pPr>
       <w:r>
+        <w:rPr>
+          <w:noProof/>
+        </w:rPr>
         <w:drawing>
           <wp:inline distT="0" distB="0" distL="0" distR="0" wp14:anchorId="162FD0A9" wp14:editId="43649E83">
             <wp:extent cx="4591691" cy="2448267"/>
@@ -4892,6 +4916,9 @@
         </w:numPr>
       </w:pPr>
       <w:r>
+        <w:rPr>
+          <w:noProof/>
+        </w:rPr>
         <w:drawing>
           <wp:inline distT="0" distB="0" distL="0" distR="0" wp14:anchorId="37CEA30C" wp14:editId="0D51D70F">
             <wp:extent cx="2676899" cy="1733792"/>
@@ -4938,10 +4965,7 @@
         </w:numPr>
       </w:pPr>
       <w:r>
-        <w:t xml:space="preserve">Here, we are accessing </w:t>
-      </w:r>
-      <w:r>
-        <w:t>Hello &lt;div&gt;</w:t>
+        <w:t>Here, we are accessing Hello &lt;div&gt;</w:t>
       </w:r>
       <w:proofErr w:type="spellStart"/>
       <w:r>
@@ -4949,10 +4973,7 @@
       </w:r>
       <w:proofErr w:type="spellEnd"/>
       <w:r>
-        <w:t>&lt;/div&gt; t</w:t>
-      </w:r>
-      <w:r>
-        <w:t xml:space="preserve">hat we passed to the Greet Component via </w:t>
+        <w:t xml:space="preserve">&lt;/div&gt; that we passed to the Greet Component via </w:t>
       </w:r>
       <w:proofErr w:type="spellStart"/>
       <w:proofErr w:type="gramStart"/>
@@ -4993,6 +5014,9 @@
         <w:t xml:space="preserve">Output: </w:t>
       </w:r>
       <w:r>
+        <w:rPr>
+          <w:noProof/>
+        </w:rPr>
         <w:drawing>
           <wp:inline distT="0" distB="0" distL="0" distR="0" wp14:anchorId="5F1C8696" wp14:editId="64640BC5">
             <wp:extent cx="924054" cy="600159"/>
@@ -5057,6 +5081,9 @@
         </w:numPr>
       </w:pPr>
       <w:r>
+        <w:rPr>
+          <w:noProof/>
+        </w:rPr>
         <w:drawing>
           <wp:inline distT="0" distB="0" distL="0" distR="0" wp14:anchorId="18304F05" wp14:editId="10542758">
             <wp:extent cx="4686954" cy="2505425"/>
@@ -5130,6 +5157,9 @@
         </w:numPr>
       </w:pPr>
       <w:r>
+        <w:rPr>
+          <w:noProof/>
+        </w:rPr>
         <w:drawing>
           <wp:inline distT="0" distB="0" distL="0" distR="0" wp14:anchorId="56F62E65" wp14:editId="3D5EAC16">
             <wp:extent cx="3429479" cy="2248214"/>
@@ -5189,20 +5219,11 @@
       <w:proofErr w:type="spellStart"/>
       <w:proofErr w:type="gramStart"/>
       <w:r>
-        <w:t>this</w:t>
-      </w:r>
-      <w:r>
-        <w:t>.</w:t>
-      </w:r>
-      <w:r>
-        <w:t>props</w:t>
+        <w:t>this.props</w:t>
       </w:r>
       <w:proofErr w:type="gramEnd"/>
       <w:r>
-        <w:t>.</w:t>
-      </w:r>
-      <w:r>
-        <w:t>children</w:t>
+        <w:t>.children</w:t>
       </w:r>
       <w:proofErr w:type="spellEnd"/>
       <w:r>
@@ -5218,16 +5239,7 @@
       </w:r>
       <w:proofErr w:type="spellStart"/>
       <w:r>
-        <w:t>this</w:t>
-      </w:r>
-      <w:r>
-        <w:t>.</w:t>
-      </w:r>
-      <w:r>
-        <w:t>props.</w:t>
-      </w:r>
-      <w:r>
-        <w:t>my_param</w:t>
+        <w:t>this.props.my_param</w:t>
       </w:r>
       <w:proofErr w:type="spellEnd"/>
       <w:r>
@@ -5243,6 +5255,9 @@
         </w:numPr>
       </w:pPr>
       <w:r>
+        <w:rPr>
+          <w:noProof/>
+        </w:rPr>
         <w:drawing>
           <wp:inline distT="0" distB="0" distL="0" distR="0" wp14:anchorId="39004F4B" wp14:editId="5BEEC031">
             <wp:extent cx="885949" cy="562053"/>
@@ -5350,6 +5365,9 @@
         </w:numPr>
       </w:pPr>
       <w:r>
+        <w:rPr>
+          <w:noProof/>
+        </w:rPr>
         <w:drawing>
           <wp:inline distT="0" distB="0" distL="0" distR="0" wp14:anchorId="46D9A852" wp14:editId="271B3393">
             <wp:extent cx="1581371" cy="657317"/>
@@ -5409,6 +5427,9 @@
         </w:numPr>
       </w:pPr>
       <w:r>
+        <w:rPr>
+          <w:noProof/>
+        </w:rPr>
         <w:drawing>
           <wp:inline distT="0" distB="0" distL="0" distR="0" wp14:anchorId="59964373" wp14:editId="74A683B1">
             <wp:extent cx="2705478" cy="638264"/>
@@ -5475,6 +5496,9 @@
         </w:numPr>
       </w:pPr>
       <w:r>
+        <w:rPr>
+          <w:noProof/>
+        </w:rPr>
         <w:drawing>
           <wp:inline distT="0" distB="0" distL="0" distR="0" wp14:anchorId="3317133D" wp14:editId="1749E168">
             <wp:extent cx="2508733" cy="1552575"/>
@@ -5521,6 +5545,9 @@
         </w:numPr>
       </w:pPr>
       <w:r>
+        <w:rPr>
+          <w:noProof/>
+        </w:rPr>
         <w:drawing>
           <wp:inline distT="0" distB="0" distL="0" distR="0" wp14:anchorId="085908E2" wp14:editId="5AB67F1F">
             <wp:extent cx="2581275" cy="1604836"/>
@@ -5576,6 +5603,9 @@
         <w:t xml:space="preserve"> </w:t>
       </w:r>
       <w:r>
+        <w:rPr>
+          <w:noProof/>
+        </w:rPr>
         <w:drawing>
           <wp:inline distT="0" distB="0" distL="0" distR="0" wp14:anchorId="2637AADF" wp14:editId="40A2E1FC">
             <wp:extent cx="2539023" cy="1076325"/>
@@ -5637,6 +5667,9 @@
         </w:numPr>
       </w:pPr>
       <w:r>
+        <w:rPr>
+          <w:noProof/>
+        </w:rPr>
         <w:drawing>
           <wp:inline distT="0" distB="0" distL="0" distR="0" wp14:anchorId="43C46A7F" wp14:editId="61365DD4">
             <wp:extent cx="2590800" cy="1610758"/>
@@ -5731,6 +5764,9 @@
         </w:numPr>
       </w:pPr>
       <w:r>
+        <w:rPr>
+          <w:noProof/>
+        </w:rPr>
         <w:drawing>
           <wp:inline distT="0" distB="0" distL="0" distR="0" wp14:anchorId="7DBA8A18" wp14:editId="7850B320">
             <wp:extent cx="2503526" cy="1228725"/>
@@ -5783,6 +5819,9 @@
         </w:numPr>
       </w:pPr>
       <w:r>
+        <w:rPr>
+          <w:noProof/>
+        </w:rPr>
         <w:lastRenderedPageBreak/>
         <w:drawing>
           <wp:inline distT="0" distB="0" distL="0" distR="0" wp14:anchorId="4AF4CEEE" wp14:editId="2CB3677D">
@@ -5906,6 +5945,9 @@
         </w:numPr>
       </w:pPr>
       <w:r>
+        <w:rPr>
+          <w:noProof/>
+        </w:rPr>
         <w:drawing>
           <wp:inline distT="0" distB="0" distL="0" distR="0" wp14:anchorId="22284ADE" wp14:editId="7ECCF35F">
             <wp:extent cx="3096057" cy="1590897"/>
@@ -5952,6 +5994,9 @@
         </w:numPr>
       </w:pPr>
       <w:r>
+        <w:rPr>
+          <w:noProof/>
+        </w:rPr>
         <w:drawing>
           <wp:inline distT="0" distB="0" distL="0" distR="0" wp14:anchorId="17A183B8" wp14:editId="2A46D53B">
             <wp:extent cx="2905530" cy="1505160"/>
@@ -6001,6 +6046,9 @@
         <w:t>=&gt;</w:t>
       </w:r>
       <w:r>
+        <w:rPr>
+          <w:noProof/>
+        </w:rPr>
         <w:drawing>
           <wp:inline distT="0" distB="0" distL="0" distR="0" wp14:anchorId="7A6EF26D" wp14:editId="0D573012">
             <wp:extent cx="1914792" cy="2410161"/>
@@ -6068,6 +6116,1218 @@
     </w:p>
     <w:p/>
     <w:p/>
+    <w:p>
+      <w:pPr>
+        <w:rPr>
+          <w:b/>
+          <w:bCs/>
+          <w:u w:val="single"/>
+        </w:rPr>
+      </w:pPr>
+      <w:proofErr w:type="spellStart"/>
+      <w:r>
+        <w:rPr>
+          <w:b/>
+          <w:bCs/>
+          <w:u w:val="single"/>
+        </w:rPr>
+        <w:lastRenderedPageBreak/>
+        <w:t>useState</w:t>
+      </w:r>
+      <w:proofErr w:type="spellEnd"/>
+    </w:p>
+    <w:p>
+      <w:pPr>
+        <w:pStyle w:val="ListParagraph"/>
+        <w:numPr>
+          <w:ilvl w:val="0"/>
+          <w:numId w:val="1"/>
+        </w:numPr>
+      </w:pPr>
+      <w:proofErr w:type="spellStart"/>
+      <w:r>
+        <w:t>useState</w:t>
+      </w:r>
+      <w:proofErr w:type="spellEnd"/>
+      <w:r>
+        <w:t xml:space="preserve"> is a hook that we can import to allow us to manage the state of components (we can think of state as a variable value at a certain time, whether a button is showing or not, </w:t>
+      </w:r>
+      <w:proofErr w:type="spellStart"/>
+      <w:r>
+        <w:t>etc</w:t>
+      </w:r>
+      <w:proofErr w:type="spellEnd"/>
+      <w:r>
+        <w:t>)</w:t>
+      </w:r>
+    </w:p>
+    <w:p>
+      <w:pPr>
+        <w:pStyle w:val="ListParagraph"/>
+        <w:numPr>
+          <w:ilvl w:val="0"/>
+          <w:numId w:val="1"/>
+        </w:numPr>
+      </w:pPr>
+      <w:r>
+        <w:rPr>
+          <w:noProof/>
+          <w:lang w:val="en-US"/>
+        </w:rPr>
+        <w:drawing>
+          <wp:inline distT="0" distB="0" distL="0" distR="0" wp14:anchorId="2AB08F56" wp14:editId="5277A3A4">
+            <wp:extent cx="3048425" cy="247685"/>
+            <wp:effectExtent l="0" t="0" r="0" b="0"/>
+            <wp:docPr id="46" name="Picture 46"/>
+            <wp:cNvGraphicFramePr>
+              <a:graphicFrameLocks xmlns:a="http://schemas.openxmlformats.org/drawingml/2006/main" noChangeAspect="1"/>
+            </wp:cNvGraphicFramePr>
+            <a:graphic xmlns:a="http://schemas.openxmlformats.org/drawingml/2006/main">
+              <a:graphicData uri="http://schemas.openxmlformats.org/drawingml/2006/picture">
+                <pic:pic xmlns:pic="http://schemas.openxmlformats.org/drawingml/2006/picture">
+                  <pic:nvPicPr>
+                    <pic:cNvPr id="1" name=""/>
+                    <pic:cNvPicPr/>
+                  </pic:nvPicPr>
+                  <pic:blipFill>
+                    <a:blip r:embed="rId63"/>
+                    <a:stretch>
+                      <a:fillRect/>
+                    </a:stretch>
+                  </pic:blipFill>
+                  <pic:spPr>
+                    <a:xfrm>
+                      <a:off x="0" y="0"/>
+                      <a:ext cx="3048425" cy="247685"/>
+                    </a:xfrm>
+                    <a:prstGeom prst="rect">
+                      <a:avLst/>
+                    </a:prstGeom>
+                  </pic:spPr>
+                </pic:pic>
+              </a:graphicData>
+            </a:graphic>
+          </wp:inline>
+        </w:drawing>
+      </w:r>
+    </w:p>
+    <w:p>
+      <w:pPr>
+        <w:pStyle w:val="ListParagraph"/>
+        <w:numPr>
+          <w:ilvl w:val="0"/>
+          <w:numId w:val="1"/>
+        </w:numPr>
+      </w:pPr>
+      <w:r>
+        <w:t>We can only use hooks inside functional components, we cannot use them in class components</w:t>
+      </w:r>
+    </w:p>
+    <w:p>
+      <w:pPr>
+        <w:pStyle w:val="ListParagraph"/>
+        <w:numPr>
+          <w:ilvl w:val="0"/>
+          <w:numId w:val="1"/>
+        </w:numPr>
+      </w:pPr>
+      <w:r>
+        <w:t xml:space="preserve">Every time your component </w:t>
+      </w:r>
+      <w:r>
+        <w:t>renders</w:t>
+      </w:r>
+      <w:r>
+        <w:t xml:space="preserve"> (your function runs), the hooks must execute in the same order</w:t>
+      </w:r>
+      <w:r>
+        <w:t xml:space="preserve">. </w:t>
+      </w:r>
+      <w:proofErr w:type="gramStart"/>
+      <w:r>
+        <w:t>So</w:t>
+      </w:r>
+      <w:proofErr w:type="gramEnd"/>
+      <w:r>
+        <w:t xml:space="preserve"> if you have 4 </w:t>
+      </w:r>
+      <w:proofErr w:type="spellStart"/>
+      <w:r>
+        <w:t>useState</w:t>
+      </w:r>
+      <w:proofErr w:type="spellEnd"/>
+      <w:r>
+        <w:t xml:space="preserve"> hooks in your component, they must always run in the same order. If you have a </w:t>
+      </w:r>
+      <w:proofErr w:type="spellStart"/>
+      <w:r>
+        <w:t>useState</w:t>
+      </w:r>
+      <w:proofErr w:type="spellEnd"/>
+      <w:r>
+        <w:t xml:space="preserve"> inside an if statement, it will cause an error even if it is if(true). You cannot put hooks inside if-statements, loops, functions, etc. They must be in the top level of the component.</w:t>
+      </w:r>
+    </w:p>
+    <w:p>
+      <w:pPr>
+        <w:pStyle w:val="ListParagraph"/>
+        <w:numPr>
+          <w:ilvl w:val="0"/>
+          <w:numId w:val="1"/>
+        </w:numPr>
+      </w:pPr>
+      <w:r>
+        <w:t xml:space="preserve">To use </w:t>
+      </w:r>
+      <w:proofErr w:type="spellStart"/>
+      <w:r>
+        <w:t>useState</w:t>
+      </w:r>
+      <w:proofErr w:type="spellEnd"/>
+      <w:r>
+        <w:t xml:space="preserve">, we call </w:t>
+      </w:r>
+      <w:proofErr w:type="spellStart"/>
+      <w:proofErr w:type="gramStart"/>
+      <w:r>
+        <w:t>useState</w:t>
+      </w:r>
+      <w:proofErr w:type="spellEnd"/>
+      <w:r>
+        <w:t>(</w:t>
+      </w:r>
+      <w:proofErr w:type="gramEnd"/>
+      <w:r>
+        <w:t xml:space="preserve">) which is a function that takes in an initial value and returns an array. </w:t>
+      </w:r>
+    </w:p>
+    <w:p>
+      <w:pPr>
+        <w:pStyle w:val="ListParagraph"/>
+        <w:numPr>
+          <w:ilvl w:val="0"/>
+          <w:numId w:val="1"/>
+        </w:numPr>
+      </w:pPr>
+      <w:r>
+        <w:t xml:space="preserve">That initial value is the initial of whatever state we are managing. (Ex: </w:t>
+      </w:r>
+      <w:proofErr w:type="spellStart"/>
+      <w:r>
+        <w:t>inital</w:t>
+      </w:r>
+      <w:proofErr w:type="spellEnd"/>
+      <w:r>
+        <w:t xml:space="preserve"> number of points in a game might be 0)</w:t>
+      </w:r>
+    </w:p>
+    <w:p>
+      <w:pPr>
+        <w:pStyle w:val="ListParagraph"/>
+        <w:numPr>
+          <w:ilvl w:val="0"/>
+          <w:numId w:val="1"/>
+        </w:numPr>
+      </w:pPr>
+      <w:proofErr w:type="spellStart"/>
+      <w:r>
+        <w:t>UseState</w:t>
+      </w:r>
+      <w:proofErr w:type="spellEnd"/>
+      <w:r>
+        <w:t xml:space="preserve"> returns an array with 2 values, the first being the state, the second is a function that will allow us to update our state. </w:t>
+      </w:r>
+    </w:p>
+    <w:p>
+      <w:pPr>
+        <w:pStyle w:val="ListParagraph"/>
+        <w:numPr>
+          <w:ilvl w:val="0"/>
+          <w:numId w:val="1"/>
+        </w:numPr>
+      </w:pPr>
+      <w:r>
+        <w:drawing>
+          <wp:inline distT="0" distB="0" distL="0" distR="0" wp14:anchorId="55E8D79E" wp14:editId="44BA36BD">
+            <wp:extent cx="4229100" cy="3356261"/>
+            <wp:effectExtent l="0" t="0" r="0" b="0"/>
+            <wp:docPr id="61" name="Picture 61" descr="Text&#10;&#10;Description automatically generated"/>
+            <wp:cNvGraphicFramePr>
+              <a:graphicFrameLocks xmlns:a="http://schemas.openxmlformats.org/drawingml/2006/main" noChangeAspect="1"/>
+            </wp:cNvGraphicFramePr>
+            <a:graphic xmlns:a="http://schemas.openxmlformats.org/drawingml/2006/main">
+              <a:graphicData uri="http://schemas.openxmlformats.org/drawingml/2006/picture">
+                <pic:pic xmlns:pic="http://schemas.openxmlformats.org/drawingml/2006/picture">
+                  <pic:nvPicPr>
+                    <pic:cNvPr id="61" name="Picture 61" descr="Text&#10;&#10;Description automatically generated"/>
+                    <pic:cNvPicPr/>
+                  </pic:nvPicPr>
+                  <pic:blipFill>
+                    <a:blip r:embed="rId64"/>
+                    <a:stretch>
+                      <a:fillRect/>
+                    </a:stretch>
+                  </pic:blipFill>
+                  <pic:spPr>
+                    <a:xfrm>
+                      <a:off x="0" y="0"/>
+                      <a:ext cx="4238125" cy="3363424"/>
+                    </a:xfrm>
+                    <a:prstGeom prst="rect">
+                      <a:avLst/>
+                    </a:prstGeom>
+                  </pic:spPr>
+                </pic:pic>
+              </a:graphicData>
+            </a:graphic>
+          </wp:inline>
+        </w:drawing>
+      </w:r>
+      <w:r>
+        <w:t>=&gt;</w:t>
+      </w:r>
+      <w:r>
+        <w:drawing>
+          <wp:inline distT="0" distB="0" distL="0" distR="0" wp14:anchorId="4178E6F4" wp14:editId="5640EBD1">
+            <wp:extent cx="1895740" cy="409632"/>
+            <wp:effectExtent l="0" t="0" r="9525" b="9525"/>
+            <wp:docPr id="59" name="Picture 59"/>
+            <wp:cNvGraphicFramePr>
+              <a:graphicFrameLocks xmlns:a="http://schemas.openxmlformats.org/drawingml/2006/main" noChangeAspect="1"/>
+            </wp:cNvGraphicFramePr>
+            <a:graphic xmlns:a="http://schemas.openxmlformats.org/drawingml/2006/main">
+              <a:graphicData uri="http://schemas.openxmlformats.org/drawingml/2006/picture">
+                <pic:pic xmlns:pic="http://schemas.openxmlformats.org/drawingml/2006/picture">
+                  <pic:nvPicPr>
+                    <pic:cNvPr id="1" name=""/>
+                    <pic:cNvPicPr/>
+                  </pic:nvPicPr>
+                  <pic:blipFill>
+                    <a:blip r:embed="rId65"/>
+                    <a:stretch>
+                      <a:fillRect/>
+                    </a:stretch>
+                  </pic:blipFill>
+                  <pic:spPr>
+                    <a:xfrm>
+                      <a:off x="0" y="0"/>
+                      <a:ext cx="1895740" cy="409632"/>
+                    </a:xfrm>
+                    <a:prstGeom prst="rect">
+                      <a:avLst/>
+                    </a:prstGeom>
+                  </pic:spPr>
+                </pic:pic>
+              </a:graphicData>
+            </a:graphic>
+          </wp:inline>
+        </w:drawing>
+      </w:r>
+    </w:p>
+    <w:p>
+      <w:pPr>
+        <w:pStyle w:val="ListParagraph"/>
+        <w:numPr>
+          <w:ilvl w:val="0"/>
+          <w:numId w:val="1"/>
+        </w:numPr>
+      </w:pPr>
+      <w:r>
+        <w:t xml:space="preserve">Notice we set the initial value of count to be 4 using </w:t>
+      </w:r>
+      <w:proofErr w:type="spellStart"/>
+      <w:r>
+        <w:t>useState</w:t>
+      </w:r>
+      <w:proofErr w:type="spellEnd"/>
+      <w:r>
+        <w:t xml:space="preserve"> which is why 4 appears in the div</w:t>
+      </w:r>
+    </w:p>
+    <w:p>
+      <w:pPr>
+        <w:ind w:left="360"/>
+        <w:rPr>
+          <w:u w:val="single"/>
+        </w:rPr>
+      </w:pPr>
+      <w:r>
+        <w:rPr>
+          <w:u w:val="single"/>
+        </w:rPr>
+        <w:t>Changing State</w:t>
+      </w:r>
+    </w:p>
+    <w:p>
+      <w:pPr>
+        <w:pStyle w:val="ListParagraph"/>
+        <w:numPr>
+          <w:ilvl w:val="0"/>
+          <w:numId w:val="1"/>
+        </w:numPr>
+      </w:pPr>
+      <w:r>
+        <w:t>When</w:t>
+      </w:r>
+      <w:r>
+        <w:t xml:space="preserve"> we update our state, the component </w:t>
+      </w:r>
+      <w:proofErr w:type="spellStart"/>
+      <w:r>
+        <w:t>rerenders</w:t>
+      </w:r>
+      <w:proofErr w:type="spellEnd"/>
+      <w:r>
+        <w:t xml:space="preserve">. </w:t>
+      </w:r>
+    </w:p>
+    <w:p>
+      <w:pPr>
+        <w:pStyle w:val="ListParagraph"/>
+        <w:numPr>
+          <w:ilvl w:val="0"/>
+          <w:numId w:val="1"/>
+        </w:numPr>
+      </w:pPr>
+      <w:r>
+        <w:t xml:space="preserve">If we want to change the value of count, we need to use </w:t>
+      </w:r>
+      <w:proofErr w:type="spellStart"/>
+      <w:r>
+        <w:t>setCount</w:t>
+      </w:r>
+      <w:proofErr w:type="spellEnd"/>
+      <w:r>
+        <w:t xml:space="preserve">. </w:t>
+      </w:r>
+    </w:p>
+    <w:p>
+      <w:pPr>
+        <w:pStyle w:val="ListParagraph"/>
+        <w:numPr>
+          <w:ilvl w:val="0"/>
+          <w:numId w:val="1"/>
+        </w:numPr>
+      </w:pPr>
+      <w:r>
+        <w:t>If the new value of count depends on the previous value of count</w:t>
+      </w:r>
+      <w:r>
+        <w:t xml:space="preserve">, </w:t>
+      </w:r>
+      <w:r>
+        <w:t xml:space="preserve">there is a wrong and right way to do it. </w:t>
+      </w:r>
+    </w:p>
+    <w:p>
+      <w:pPr>
+        <w:pStyle w:val="ListParagraph"/>
+        <w:numPr>
+          <w:ilvl w:val="0"/>
+          <w:numId w:val="1"/>
+        </w:numPr>
+      </w:pPr>
+    </w:p>
+    <w:p>
+      <w:pPr>
+        <w:pStyle w:val="ListParagraph"/>
+        <w:numPr>
+          <w:ilvl w:val="0"/>
+          <w:numId w:val="1"/>
+        </w:numPr>
+      </w:pPr>
+      <w:r>
+        <w:t xml:space="preserve">Incorrect way of </w:t>
+      </w:r>
+      <w:r>
+        <w:t>incrementing</w:t>
+      </w:r>
+      <w:r>
+        <w:t xml:space="preserve"> the value of count</w:t>
+      </w:r>
+      <w:r>
+        <w:t xml:space="preserve"> by 2</w:t>
+      </w:r>
+      <w:r>
+        <w:t xml:space="preserve"> is shown in add2_wrong. </w:t>
+      </w:r>
+    </w:p>
+    <w:p>
+      <w:pPr>
+        <w:pStyle w:val="ListParagraph"/>
+        <w:numPr>
+          <w:ilvl w:val="0"/>
+          <w:numId w:val="1"/>
+        </w:numPr>
+      </w:pPr>
+      <w:r>
+        <w:drawing>
+          <wp:inline distT="0" distB="0" distL="0" distR="0" wp14:anchorId="61CFC879" wp14:editId="7B4AA750">
+            <wp:extent cx="2410161" cy="876422"/>
+            <wp:effectExtent l="0" t="0" r="9525" b="0"/>
+            <wp:docPr id="63" name="Picture 63" descr="Text&#10;&#10;Description automatically generated"/>
+            <wp:cNvGraphicFramePr>
+              <a:graphicFrameLocks xmlns:a="http://schemas.openxmlformats.org/drawingml/2006/main" noChangeAspect="1"/>
+            </wp:cNvGraphicFramePr>
+            <a:graphic xmlns:a="http://schemas.openxmlformats.org/drawingml/2006/main">
+              <a:graphicData uri="http://schemas.openxmlformats.org/drawingml/2006/picture">
+                <pic:pic xmlns:pic="http://schemas.openxmlformats.org/drawingml/2006/picture">
+                  <pic:nvPicPr>
+                    <pic:cNvPr id="63" name="Picture 63" descr="Text&#10;&#10;Description automatically generated"/>
+                    <pic:cNvPicPr/>
+                  </pic:nvPicPr>
+                  <pic:blipFill>
+                    <a:blip r:embed="rId66"/>
+                    <a:stretch>
+                      <a:fillRect/>
+                    </a:stretch>
+                  </pic:blipFill>
+                  <pic:spPr>
+                    <a:xfrm>
+                      <a:off x="0" y="0"/>
+                      <a:ext cx="2410161" cy="876422"/>
+                    </a:xfrm>
+                    <a:prstGeom prst="rect">
+                      <a:avLst/>
+                    </a:prstGeom>
+                  </pic:spPr>
+                </pic:pic>
+              </a:graphicData>
+            </a:graphic>
+          </wp:inline>
+        </w:drawing>
+      </w:r>
+    </w:p>
+    <w:p>
+      <w:pPr>
+        <w:pStyle w:val="ListParagraph"/>
+        <w:numPr>
+          <w:ilvl w:val="0"/>
+          <w:numId w:val="1"/>
+        </w:numPr>
+      </w:pPr>
+      <w:r>
+        <w:t xml:space="preserve">This is because when we do </w:t>
+      </w:r>
+      <w:proofErr w:type="spellStart"/>
+      <w:proofErr w:type="gramStart"/>
+      <w:r>
+        <w:t>setCount</w:t>
+      </w:r>
+      <w:proofErr w:type="spellEnd"/>
+      <w:r>
+        <w:t>(</w:t>
+      </w:r>
+      <w:proofErr w:type="gramEnd"/>
+      <w:r>
+        <w:t xml:space="preserve">count </w:t>
+      </w:r>
+      <w:r>
+        <w:t>+</w:t>
+      </w:r>
+      <w:r>
+        <w:t xml:space="preserve"> 1), the value of count is the value when we rendered our function. </w:t>
+      </w:r>
+      <w:proofErr w:type="gramStart"/>
+      <w:r>
+        <w:t>So</w:t>
+      </w:r>
+      <w:proofErr w:type="gramEnd"/>
+      <w:r>
+        <w:t xml:space="preserve"> let’s say we render our function and our count is 4. Then we click Add2 Wrong. We will do </w:t>
+      </w:r>
+      <w:proofErr w:type="spellStart"/>
+      <w:proofErr w:type="gramStart"/>
+      <w:r>
+        <w:t>setCount</w:t>
+      </w:r>
+      <w:proofErr w:type="spellEnd"/>
+      <w:r>
+        <w:t>(</w:t>
+      </w:r>
+      <w:proofErr w:type="gramEnd"/>
+      <w:r>
+        <w:t xml:space="preserve">count </w:t>
+      </w:r>
+      <w:r>
+        <w:t>+</w:t>
+      </w:r>
+      <w:r>
+        <w:t xml:space="preserve"> 1) the first time so </w:t>
+      </w:r>
+      <w:r>
+        <w:t xml:space="preserve">the new value </w:t>
+      </w:r>
+      <w:r>
+        <w:t xml:space="preserve">count is now the value of count when we last rendered </w:t>
+      </w:r>
+      <w:r>
+        <w:t>plus</w:t>
+      </w:r>
+      <w:r>
+        <w:t xml:space="preserve"> 1. </w:t>
+      </w:r>
+      <w:proofErr w:type="gramStart"/>
+      <w:r>
+        <w:t>So</w:t>
+      </w:r>
+      <w:proofErr w:type="gramEnd"/>
+      <w:r>
+        <w:t xml:space="preserve"> </w:t>
+      </w:r>
+      <w:r>
+        <w:t xml:space="preserve">the new </w:t>
+      </w:r>
+      <w:r>
+        <w:lastRenderedPageBreak/>
+        <w:t xml:space="preserve">value of </w:t>
+      </w:r>
+      <w:r>
+        <w:t xml:space="preserve">count is now 4 </w:t>
+      </w:r>
+      <w:r>
+        <w:t>+</w:t>
+      </w:r>
+      <w:r>
+        <w:t xml:space="preserve"> 1 = </w:t>
+      </w:r>
+      <w:r>
+        <w:t>5</w:t>
+      </w:r>
+      <w:r>
+        <w:t xml:space="preserve">. However, this </w:t>
+      </w:r>
+      <w:r>
+        <w:t xml:space="preserve">new </w:t>
+      </w:r>
+      <w:r>
+        <w:t xml:space="preserve">value of count = </w:t>
+      </w:r>
+      <w:r>
+        <w:t>5</w:t>
+      </w:r>
+      <w:r>
+        <w:t xml:space="preserve"> is not rendered yet since the add2_wrong function is </w:t>
+      </w:r>
+      <w:r>
+        <w:t>done executing</w:t>
+      </w:r>
+      <w:r>
+        <w:t>.</w:t>
+      </w:r>
+      <w:r>
+        <w:t xml:space="preserve"> </w:t>
+      </w:r>
+      <w:proofErr w:type="gramStart"/>
+      <w:r>
+        <w:t>So</w:t>
+      </w:r>
+      <w:proofErr w:type="gramEnd"/>
+      <w:r>
+        <w:t xml:space="preserve"> the value of count when we last rendered is still 4. Thus when we get to </w:t>
+      </w:r>
+      <w:proofErr w:type="spellStart"/>
+      <w:proofErr w:type="gramStart"/>
+      <w:r>
+        <w:t>setCount</w:t>
+      </w:r>
+      <w:proofErr w:type="spellEnd"/>
+      <w:r>
+        <w:t>(</w:t>
+      </w:r>
+      <w:proofErr w:type="gramEnd"/>
+      <w:r>
+        <w:t xml:space="preserve">count </w:t>
+      </w:r>
+      <w:r>
+        <w:t>+</w:t>
+      </w:r>
+      <w:r>
+        <w:t xml:space="preserve"> 1) the second time, the new value of count is the </w:t>
+      </w:r>
+      <w:r>
+        <w:t xml:space="preserve">value of count when we last rendered </w:t>
+      </w:r>
+      <w:r>
+        <w:t>plus</w:t>
+      </w:r>
+      <w:r>
+        <w:t xml:space="preserve"> 1. </w:t>
+      </w:r>
+      <w:r>
+        <w:t xml:space="preserve">Although we changed the new value of count to be </w:t>
+      </w:r>
+      <w:r>
+        <w:t>5</w:t>
+      </w:r>
+      <w:r>
+        <w:t xml:space="preserve">, the value of count when we last rendered was 4. </w:t>
+      </w:r>
+      <w:proofErr w:type="gramStart"/>
+      <w:r>
+        <w:t>So</w:t>
+      </w:r>
+      <w:proofErr w:type="gramEnd"/>
+      <w:r>
+        <w:t xml:space="preserve"> the new value of count is now 4 </w:t>
+      </w:r>
+      <w:r>
+        <w:t>+</w:t>
+      </w:r>
+      <w:r>
+        <w:t xml:space="preserve"> 1 = </w:t>
+      </w:r>
+      <w:r>
+        <w:t>5</w:t>
+      </w:r>
+      <w:r>
+        <w:t>.</w:t>
+      </w:r>
+      <w:r>
+        <w:t xml:space="preserve"> Thus, the new value of count is </w:t>
+      </w:r>
+      <w:r>
+        <w:t>5</w:t>
+      </w:r>
+      <w:r>
+        <w:t xml:space="preserve"> and since add2_wrong is done executing, the </w:t>
+      </w:r>
+      <w:r>
+        <w:t xml:space="preserve">new count </w:t>
+      </w:r>
+      <w:r>
+        <w:t xml:space="preserve">value of </w:t>
+      </w:r>
+      <w:r>
+        <w:t>5</w:t>
+      </w:r>
+      <w:r>
+        <w:t xml:space="preserve"> is rendered. Notice that writing </w:t>
+      </w:r>
+      <w:proofErr w:type="spellStart"/>
+      <w:proofErr w:type="gramStart"/>
+      <w:r>
+        <w:t>setCount</w:t>
+      </w:r>
+      <w:proofErr w:type="spellEnd"/>
+      <w:r>
+        <w:t>(</w:t>
+      </w:r>
+      <w:proofErr w:type="gramEnd"/>
+      <w:r>
+        <w:t xml:space="preserve">count – 1) two times is useless since the second time we do </w:t>
+      </w:r>
+      <w:proofErr w:type="spellStart"/>
+      <w:r>
+        <w:t>setCount</w:t>
+      </w:r>
+      <w:proofErr w:type="spellEnd"/>
+      <w:r>
+        <w:t xml:space="preserve">(count – 1), it overrides whatever we did for </w:t>
+      </w:r>
+      <w:proofErr w:type="spellStart"/>
+      <w:r>
+        <w:t>setCount</w:t>
+      </w:r>
+      <w:proofErr w:type="spellEnd"/>
+      <w:r>
+        <w:t xml:space="preserve"> </w:t>
+      </w:r>
+      <w:r>
+        <w:t>the first time</w:t>
+      </w:r>
+      <w:r>
+        <w:t xml:space="preserve">. </w:t>
+      </w:r>
+    </w:p>
+    <w:p>
+      <w:pPr>
+        <w:pStyle w:val="ListParagraph"/>
+        <w:numPr>
+          <w:ilvl w:val="0"/>
+          <w:numId w:val="1"/>
+        </w:numPr>
+      </w:pPr>
+      <w:r>
+        <w:t xml:space="preserve"> </w:t>
+      </w:r>
+    </w:p>
+    <w:p>
+      <w:pPr>
+        <w:pStyle w:val="ListParagraph"/>
+        <w:numPr>
+          <w:ilvl w:val="0"/>
+          <w:numId w:val="1"/>
+        </w:numPr>
+      </w:pPr>
+      <w:r>
+        <w:t xml:space="preserve">The right </w:t>
+      </w:r>
+      <w:r>
+        <w:t>way of incrementing the value of count by 2 is shown in add2_</w:t>
+      </w:r>
+      <w:r>
+        <w:t>correct</w:t>
+      </w:r>
+      <w:r>
+        <w:t xml:space="preserve">. </w:t>
+      </w:r>
+    </w:p>
+    <w:p>
+      <w:pPr>
+        <w:pStyle w:val="ListParagraph"/>
+        <w:numPr>
+          <w:ilvl w:val="0"/>
+          <w:numId w:val="1"/>
+        </w:numPr>
+      </w:pPr>
+      <w:r>
+        <w:drawing>
+          <wp:inline distT="0" distB="0" distL="0" distR="0" wp14:anchorId="1926CDE8" wp14:editId="00B602F8">
+            <wp:extent cx="3124200" cy="823965"/>
+            <wp:effectExtent l="0" t="0" r="0" b="0"/>
+            <wp:docPr id="62" name="Picture 62" descr="Graphical user interface, text&#10;&#10;Description automatically generated with medium confidence"/>
+            <wp:cNvGraphicFramePr>
+              <a:graphicFrameLocks xmlns:a="http://schemas.openxmlformats.org/drawingml/2006/main" noChangeAspect="1"/>
+            </wp:cNvGraphicFramePr>
+            <a:graphic xmlns:a="http://schemas.openxmlformats.org/drawingml/2006/main">
+              <a:graphicData uri="http://schemas.openxmlformats.org/drawingml/2006/picture">
+                <pic:pic xmlns:pic="http://schemas.openxmlformats.org/drawingml/2006/picture">
+                  <pic:nvPicPr>
+                    <pic:cNvPr id="62" name="Picture 62" descr="Graphical user interface, text&#10;&#10;Description automatically generated with medium confidence"/>
+                    <pic:cNvPicPr/>
+                  </pic:nvPicPr>
+                  <pic:blipFill>
+                    <a:blip r:embed="rId67"/>
+                    <a:stretch>
+                      <a:fillRect/>
+                    </a:stretch>
+                  </pic:blipFill>
+                  <pic:spPr>
+                    <a:xfrm>
+                      <a:off x="0" y="0"/>
+                      <a:ext cx="3132576" cy="826174"/>
+                    </a:xfrm>
+                    <a:prstGeom prst="rect">
+                      <a:avLst/>
+                    </a:prstGeom>
+                  </pic:spPr>
+                </pic:pic>
+              </a:graphicData>
+            </a:graphic>
+          </wp:inline>
+        </w:drawing>
+      </w:r>
+    </w:p>
+    <w:p>
+      <w:pPr>
+        <w:pStyle w:val="ListParagraph"/>
+        <w:numPr>
+          <w:ilvl w:val="0"/>
+          <w:numId w:val="1"/>
+        </w:numPr>
+      </w:pPr>
+      <w:r>
+        <w:t>W</w:t>
+      </w:r>
+      <w:r>
+        <w:t xml:space="preserve">e should use the version of </w:t>
+      </w:r>
+      <w:proofErr w:type="spellStart"/>
+      <w:r>
+        <w:t>useCount</w:t>
+      </w:r>
+      <w:proofErr w:type="spellEnd"/>
+      <w:r>
+        <w:t xml:space="preserve"> that takes in a function. This function takes in the previous value of count and returns the new value of count. </w:t>
+      </w:r>
+      <w:r>
+        <w:t>Notice this function argument is correct since the parameter is the previous value of count, not the value of count when we last rendered the component.</w:t>
+      </w:r>
+    </w:p>
+    <w:p/>
+    <w:p>
+      <w:pPr>
+        <w:rPr>
+          <w:u w:val="single"/>
+        </w:rPr>
+      </w:pPr>
+      <w:r>
+        <w:rPr>
+          <w:u w:val="single"/>
+        </w:rPr>
+        <w:t>Initial State Value</w:t>
+      </w:r>
+    </w:p>
+    <w:p>
+      <w:pPr>
+        <w:pStyle w:val="ListParagraph"/>
+        <w:numPr>
+          <w:ilvl w:val="0"/>
+          <w:numId w:val="1"/>
+        </w:numPr>
+      </w:pPr>
+      <w:r>
+        <w:t xml:space="preserve">In functional components, the value </w:t>
+      </w:r>
+      <w:r>
+        <w:t>passed to</w:t>
+      </w:r>
+      <w:r>
+        <w:t xml:space="preserve"> u</w:t>
+      </w:r>
+      <w:proofErr w:type="spellStart"/>
+      <w:r>
+        <w:t>seState</w:t>
+      </w:r>
+      <w:proofErr w:type="spellEnd"/>
+      <w:r>
+        <w:t xml:space="preserve"> is called every time the component renders/</w:t>
+      </w:r>
+      <w:proofErr w:type="spellStart"/>
+      <w:r>
+        <w:t>rerenders</w:t>
+      </w:r>
+      <w:proofErr w:type="spellEnd"/>
+      <w:r>
+        <w:t>.</w:t>
+      </w:r>
+    </w:p>
+    <w:p/>
+    <w:p>
+      <w:r>
+        <w:t>// render many times</w:t>
+      </w:r>
+    </w:p>
+    <w:p>
+      <w:pPr>
+        <w:pStyle w:val="ListParagraph"/>
+        <w:numPr>
+          <w:ilvl w:val="0"/>
+          <w:numId w:val="1"/>
+        </w:numPr>
+      </w:pPr>
+      <w:r>
+        <w:t xml:space="preserve">Careful when we pass in a function, we pass in the just the function name and not </w:t>
+      </w:r>
+      <w:proofErr w:type="spellStart"/>
+      <w:r>
+        <w:t>function_</w:t>
+      </w:r>
+      <w:proofErr w:type="gramStart"/>
+      <w:r>
+        <w:t>name</w:t>
+      </w:r>
+      <w:proofErr w:type="spellEnd"/>
+      <w:r>
+        <w:t>(</w:t>
+      </w:r>
+      <w:proofErr w:type="gramEnd"/>
+      <w:r>
+        <w:t xml:space="preserve">) to execute it. If we do that as shown below, </w:t>
+      </w:r>
+    </w:p>
+    <w:p/>
+    <w:p/>
+    <w:p>
+      <w:pPr>
+        <w:pStyle w:val="ListParagraph"/>
+        <w:numPr>
+          <w:ilvl w:val="0"/>
+          <w:numId w:val="1"/>
+        </w:numPr>
+      </w:pPr>
+      <w:proofErr w:type="gramStart"/>
+      <w:r>
+        <w:t>Thus</w:t>
+      </w:r>
+      <w:proofErr w:type="gramEnd"/>
+      <w:r>
+        <w:t xml:space="preserve"> if we did </w:t>
+      </w:r>
+      <w:proofErr w:type="spellStart"/>
+      <w:r>
+        <w:t>useState</w:t>
+      </w:r>
+      <w:proofErr w:type="spellEnd"/>
+      <w:r>
+        <w:t>(</w:t>
+      </w:r>
+      <w:proofErr w:type="spellStart"/>
+      <w:r>
+        <w:t>some_complex_math_function</w:t>
+      </w:r>
+      <w:proofErr w:type="spellEnd"/>
+      <w:r>
+        <w:t>), we could really slow down our program</w:t>
+      </w:r>
+      <w:r>
+        <w:t>, so use the function version instead</w:t>
+      </w:r>
+    </w:p>
+    <w:p/>
+    <w:p/>
+    <w:p>
+      <w:r>
+        <w:t>// render only once</w:t>
+      </w:r>
+    </w:p>
+    <w:p>
+      <w:pPr>
+        <w:pStyle w:val="ListParagraph"/>
+        <w:numPr>
+          <w:ilvl w:val="0"/>
+          <w:numId w:val="1"/>
+        </w:numPr>
+      </w:pPr>
+      <w:r>
+        <w:t xml:space="preserve">We pass in 4, </w:t>
+      </w:r>
+      <w:proofErr w:type="spellStart"/>
+      <w:r>
+        <w:t>functionNameWithoutBrackets</w:t>
+      </w:r>
+      <w:proofErr w:type="spellEnd"/>
+    </w:p>
+    <w:p>
+      <w:pPr>
+        <w:pStyle w:val="ListParagraph"/>
+        <w:numPr>
+          <w:ilvl w:val="0"/>
+          <w:numId w:val="1"/>
+        </w:numPr>
+      </w:pPr>
+      <w:r>
+        <w:t>However, we can pass in a function</w:t>
+      </w:r>
+      <w:r>
+        <w:t xml:space="preserve"> (a callback)</w:t>
+      </w:r>
+      <w:r>
+        <w:t xml:space="preserve"> to </w:t>
+      </w:r>
+      <w:proofErr w:type="spellStart"/>
+      <w:r>
+        <w:t>useState</w:t>
+      </w:r>
+      <w:proofErr w:type="spellEnd"/>
+      <w:r>
+        <w:t xml:space="preserve"> which will only be rendered 1 time at the start.</w:t>
+      </w:r>
+    </w:p>
+    <w:p>
+      <w:pPr>
+        <w:pStyle w:val="ListParagraph"/>
+        <w:numPr>
+          <w:ilvl w:val="0"/>
+          <w:numId w:val="1"/>
+        </w:numPr>
+      </w:pPr>
+      <w:r>
+        <w:t>Ex:</w:t>
+      </w:r>
+    </w:p>
+    <w:p>
+      <w:pPr>
+        <w:pStyle w:val="ListParagraph"/>
+        <w:numPr>
+          <w:ilvl w:val="0"/>
+          <w:numId w:val="1"/>
+        </w:numPr>
+      </w:pPr>
+      <w:r>
+        <w:lastRenderedPageBreak/>
+        <w:drawing>
+          <wp:inline distT="0" distB="0" distL="0" distR="0" wp14:anchorId="586D89B6" wp14:editId="5DBE0D38">
+            <wp:extent cx="3019425" cy="3204019"/>
+            <wp:effectExtent l="0" t="0" r="0" b="0"/>
+            <wp:docPr id="66" name="Picture 66" descr="Text&#10;&#10;Description automatically generated"/>
+            <wp:cNvGraphicFramePr>
+              <a:graphicFrameLocks xmlns:a="http://schemas.openxmlformats.org/drawingml/2006/main" noChangeAspect="1"/>
+            </wp:cNvGraphicFramePr>
+            <a:graphic xmlns:a="http://schemas.openxmlformats.org/drawingml/2006/main">
+              <a:graphicData uri="http://schemas.openxmlformats.org/drawingml/2006/picture">
+                <pic:pic xmlns:pic="http://schemas.openxmlformats.org/drawingml/2006/picture">
+                  <pic:nvPicPr>
+                    <pic:cNvPr id="66" name="Picture 66" descr="Text&#10;&#10;Description automatically generated"/>
+                    <pic:cNvPicPr/>
+                  </pic:nvPicPr>
+                  <pic:blipFill>
+                    <a:blip r:embed="rId68"/>
+                    <a:stretch>
+                      <a:fillRect/>
+                    </a:stretch>
+                  </pic:blipFill>
+                  <pic:spPr>
+                    <a:xfrm>
+                      <a:off x="0" y="0"/>
+                      <a:ext cx="3024172" cy="3209056"/>
+                    </a:xfrm>
+                    <a:prstGeom prst="rect">
+                      <a:avLst/>
+                    </a:prstGeom>
+                  </pic:spPr>
+                </pic:pic>
+              </a:graphicData>
+            </a:graphic>
+          </wp:inline>
+        </w:drawing>
+      </w:r>
+      <w:r>
+        <w:t xml:space="preserve">=&gt; </w:t>
+      </w:r>
+      <w:proofErr w:type="spellStart"/>
+      <w:r>
+        <w:t>Outut</w:t>
+      </w:r>
+      <w:proofErr w:type="spellEnd"/>
+      <w:r>
+        <w:t xml:space="preserve">: </w:t>
+      </w:r>
+      <w:r>
+        <w:drawing>
+          <wp:inline distT="0" distB="0" distL="0" distR="0" wp14:anchorId="5EC3425B" wp14:editId="03D58F41">
+            <wp:extent cx="590632" cy="457264"/>
+            <wp:effectExtent l="0" t="0" r="0" b="0"/>
+            <wp:docPr id="65" name="Picture 65"/>
+            <wp:cNvGraphicFramePr>
+              <a:graphicFrameLocks xmlns:a="http://schemas.openxmlformats.org/drawingml/2006/main" noChangeAspect="1"/>
+            </wp:cNvGraphicFramePr>
+            <a:graphic xmlns:a="http://schemas.openxmlformats.org/drawingml/2006/main">
+              <a:graphicData uri="http://schemas.openxmlformats.org/drawingml/2006/picture">
+                <pic:pic xmlns:pic="http://schemas.openxmlformats.org/drawingml/2006/picture">
+                  <pic:nvPicPr>
+                    <pic:cNvPr id="1" name=""/>
+                    <pic:cNvPicPr/>
+                  </pic:nvPicPr>
+                  <pic:blipFill>
+                    <a:blip r:embed="rId69"/>
+                    <a:stretch>
+                      <a:fillRect/>
+                    </a:stretch>
+                  </pic:blipFill>
+                  <pic:spPr>
+                    <a:xfrm>
+                      <a:off x="0" y="0"/>
+                      <a:ext cx="590632" cy="457264"/>
+                    </a:xfrm>
+                    <a:prstGeom prst="rect">
+                      <a:avLst/>
+                    </a:prstGeom>
+                  </pic:spPr>
+                </pic:pic>
+              </a:graphicData>
+            </a:graphic>
+          </wp:inline>
+        </w:drawing>
+      </w:r>
+    </w:p>
+    <w:p>
+      <w:pPr>
+        <w:pStyle w:val="ListParagraph"/>
+        <w:numPr>
+          <w:ilvl w:val="0"/>
+          <w:numId w:val="1"/>
+        </w:numPr>
+      </w:pPr>
+      <w:r>
+        <w:t xml:space="preserve">Notice the function we passed as the initial value of </w:t>
+      </w:r>
+      <w:proofErr w:type="spellStart"/>
+      <w:r>
+        <w:t>useState</w:t>
+      </w:r>
+      <w:proofErr w:type="spellEnd"/>
+      <w:r>
+        <w:t xml:space="preserve"> which returns 4, but also has a side effect of printing 3. No matter how times this component </w:t>
+      </w:r>
+      <w:proofErr w:type="spellStart"/>
+      <w:r>
+        <w:t>rerenders</w:t>
+      </w:r>
+      <w:proofErr w:type="spellEnd"/>
+      <w:r>
+        <w:t xml:space="preserve">, the </w:t>
+      </w:r>
+      <w:proofErr w:type="gramStart"/>
+      <w:r>
+        <w:t>console.log(</w:t>
+      </w:r>
+      <w:proofErr w:type="gramEnd"/>
+      <w:r>
+        <w:t xml:space="preserve">3) only happens once which </w:t>
+      </w:r>
+      <w:r>
+        <w:t>is at the start when the component is rendered for the first time.</w:t>
+      </w:r>
+    </w:p>
+    <w:p>
+      <w:pPr>
+        <w:pStyle w:val="ListParagraph"/>
+        <w:numPr>
+          <w:ilvl w:val="0"/>
+          <w:numId w:val="1"/>
+        </w:numPr>
+      </w:pPr>
+      <w:r>
+        <w:t>Another way to write the above is shown below by using a reusable named function that we created outside:</w:t>
+      </w:r>
+    </w:p>
+    <w:p>
+      <w:pPr>
+        <w:pStyle w:val="ListParagraph"/>
+        <w:numPr>
+          <w:ilvl w:val="0"/>
+          <w:numId w:val="1"/>
+        </w:numPr>
+      </w:pPr>
+      <w:r>
+        <w:drawing>
+          <wp:inline distT="0" distB="0" distL="0" distR="0" wp14:anchorId="310A80CD" wp14:editId="3C637FEC">
+            <wp:extent cx="3322850" cy="3486785"/>
+            <wp:effectExtent l="0" t="0" r="0" b="0"/>
+            <wp:docPr id="67" name="Picture 67" descr="Text&#10;&#10;Description automatically generated"/>
+            <wp:cNvGraphicFramePr>
+              <a:graphicFrameLocks xmlns:a="http://schemas.openxmlformats.org/drawingml/2006/main" noChangeAspect="1"/>
+            </wp:cNvGraphicFramePr>
+            <a:graphic xmlns:a="http://schemas.openxmlformats.org/drawingml/2006/main">
+              <a:graphicData uri="http://schemas.openxmlformats.org/drawingml/2006/picture">
+                <pic:pic xmlns:pic="http://schemas.openxmlformats.org/drawingml/2006/picture">
+                  <pic:nvPicPr>
+                    <pic:cNvPr id="67" name="Picture 67" descr="Text&#10;&#10;Description automatically generated"/>
+                    <pic:cNvPicPr/>
+                  </pic:nvPicPr>
+                  <pic:blipFill>
+                    <a:blip r:embed="rId70"/>
+                    <a:stretch>
+                      <a:fillRect/>
+                    </a:stretch>
+                  </pic:blipFill>
+                  <pic:spPr>
+                    <a:xfrm>
+                      <a:off x="0" y="0"/>
+                      <a:ext cx="3324516" cy="3488533"/>
+                    </a:xfrm>
+                    <a:prstGeom prst="rect">
+                      <a:avLst/>
+                    </a:prstGeom>
+                  </pic:spPr>
+                </pic:pic>
+              </a:graphicData>
+            </a:graphic>
+          </wp:inline>
+        </w:drawing>
+      </w:r>
+    </w:p>
+    <w:p>
+      <w:pPr>
+        <w:pStyle w:val="ListParagraph"/>
+        <w:numPr>
+          <w:ilvl w:val="0"/>
+          <w:numId w:val="1"/>
+        </w:numPr>
+      </w:pPr>
+    </w:p>
     <w:p/>
     <w:p/>
     <w:p/>

</xml_diff>

<commit_message>
added state for class components
</commit_message>
<xml_diff>
--- a/ReactJS/React Notes v2.docx
+++ b/ReactJS/React Notes v2.docx
@@ -108,8 +108,16 @@
         <w:rPr>
           <w:lang w:val="en-US"/>
         </w:rPr>
-        <w:t>the page doesn’t need to refresh as it does not need to request a new html page, making it super fast</w:t>
-      </w:r>
+        <w:t xml:space="preserve">the page doesn’t need to refresh as it does not need to request a new html page, making it </w:t>
+      </w:r>
+      <w:proofErr w:type="spellStart"/>
+      <w:r>
+        <w:rPr>
+          <w:lang w:val="en-US"/>
+        </w:rPr>
+        <w:t>super fast</w:t>
+      </w:r>
+      <w:proofErr w:type="spellEnd"/>
     </w:p>
     <w:p>
       <w:pPr>
@@ -180,7 +188,21 @@
         <w:rPr>
           <w:lang w:val="en-US"/>
         </w:rPr>
-        <w:t xml:space="preserve">there is html code in js code, which browser cannot understand which is why there is a ‘build’ process which makes the code readable from the browser, so the code we write is not </w:t>
+        <w:t xml:space="preserve">there is html code in </w:t>
+      </w:r>
+      <w:proofErr w:type="spellStart"/>
+      <w:r>
+        <w:rPr>
+          <w:lang w:val="en-US"/>
+        </w:rPr>
+        <w:t>js</w:t>
+      </w:r>
+      <w:proofErr w:type="spellEnd"/>
+      <w:r>
+        <w:rPr>
+          <w:lang w:val="en-US"/>
+        </w:rPr>
+        <w:t xml:space="preserve"> code, which browser cannot understand which is why there is a ‘build’ process which makes the code readable from the browser, so the code we write is not </w:t>
       </w:r>
       <w:proofErr w:type="gramStart"/>
       <w:r>
@@ -238,8 +260,30 @@
         <w:rPr>
           <w:lang w:val="en-US"/>
         </w:rPr>
-        <w:t>You can use npx or npm</w:t>
-      </w:r>
+        <w:t xml:space="preserve">You can use </w:t>
+      </w:r>
+      <w:proofErr w:type="spellStart"/>
+      <w:r>
+        <w:rPr>
+          <w:lang w:val="en-US"/>
+        </w:rPr>
+        <w:t>npx</w:t>
+      </w:r>
+      <w:proofErr w:type="spellEnd"/>
+      <w:r>
+        <w:rPr>
+          <w:lang w:val="en-US"/>
+        </w:rPr>
+        <w:t xml:space="preserve"> or </w:t>
+      </w:r>
+      <w:proofErr w:type="spellStart"/>
+      <w:r>
+        <w:rPr>
+          <w:lang w:val="en-US"/>
+        </w:rPr>
+        <w:t>npm</w:t>
+      </w:r>
+      <w:proofErr w:type="spellEnd"/>
     </w:p>
     <w:p>
       <w:pPr>
@@ -252,11 +296,19 @@
           <w:lang w:val="en-US"/>
         </w:rPr>
       </w:pPr>
-      <w:r>
-        <w:rPr>
-          <w:lang w:val="en-US"/>
-        </w:rPr>
-        <w:t xml:space="preserve">npx is </w:t>
+      <w:proofErr w:type="spellStart"/>
+      <w:r>
+        <w:rPr>
+          <w:lang w:val="en-US"/>
+        </w:rPr>
+        <w:t>npx</w:t>
+      </w:r>
+      <w:proofErr w:type="spellEnd"/>
+      <w:r>
+        <w:rPr>
+          <w:lang w:val="en-US"/>
+        </w:rPr>
+        <w:t xml:space="preserve"> is </w:t>
       </w:r>
       <w:proofErr w:type="gramStart"/>
       <w:r>
@@ -270,7 +322,21 @@
         <w:rPr>
           <w:lang w:val="en-US"/>
         </w:rPr>
-        <w:t xml:space="preserve"> npm package runner which gets installed when we install node. </w:t>
+        <w:t xml:space="preserve"> </w:t>
+      </w:r>
+      <w:proofErr w:type="spellStart"/>
+      <w:r>
+        <w:rPr>
+          <w:lang w:val="en-US"/>
+        </w:rPr>
+        <w:t>npm</w:t>
+      </w:r>
+      <w:proofErr w:type="spellEnd"/>
+      <w:r>
+        <w:rPr>
+          <w:lang w:val="en-US"/>
+        </w:rPr>
+        <w:t xml:space="preserve"> package runner which gets installed when we install node. </w:t>
       </w:r>
       <w:proofErr w:type="gramStart"/>
       <w:r>
@@ -298,11 +364,19 @@
           <w:lang w:val="en-US"/>
         </w:rPr>
       </w:pPr>
-      <w:r>
-        <w:rPr>
-          <w:lang w:val="en-US"/>
-        </w:rPr>
-        <w:t>npm installs the create-react-app package globally and then use the package to generate the projects.</w:t>
+      <w:proofErr w:type="spellStart"/>
+      <w:r>
+        <w:rPr>
+          <w:lang w:val="en-US"/>
+        </w:rPr>
+        <w:t>npm</w:t>
+      </w:r>
+      <w:proofErr w:type="spellEnd"/>
+      <w:r>
+        <w:rPr>
+          <w:lang w:val="en-US"/>
+        </w:rPr>
+        <w:t xml:space="preserve"> installs the create-react-app package globally and then use the package to generate the projects.</w:t>
       </w:r>
     </w:p>
     <w:p>
@@ -373,7 +447,21 @@
         <w:rPr>
           <w:lang w:val="en-US"/>
         </w:rPr>
-        <w:t>Using npx is likely preferred since we don’t have to install create-react-app package globally</w:t>
+        <w:t xml:space="preserve">Using </w:t>
+      </w:r>
+      <w:proofErr w:type="spellStart"/>
+      <w:r>
+        <w:rPr>
+          <w:lang w:val="en-US"/>
+        </w:rPr>
+        <w:t>npx</w:t>
+      </w:r>
+      <w:proofErr w:type="spellEnd"/>
+      <w:r>
+        <w:rPr>
+          <w:lang w:val="en-US"/>
+        </w:rPr>
+        <w:t xml:space="preserve"> is likely preferred since we don’t have to install create-react-app package globally</w:t>
       </w:r>
     </w:p>
     <w:p>
@@ -391,7 +479,21 @@
         <w:rPr>
           <w:lang w:val="en-US"/>
         </w:rPr>
-        <w:t>Installing using npx:</w:t>
+        <w:t xml:space="preserve">Installing using </w:t>
+      </w:r>
+      <w:proofErr w:type="spellStart"/>
+      <w:r>
+        <w:rPr>
+          <w:lang w:val="en-US"/>
+        </w:rPr>
+        <w:t>npx</w:t>
+      </w:r>
+      <w:proofErr w:type="spellEnd"/>
+      <w:r>
+        <w:rPr>
+          <w:lang w:val="en-US"/>
+        </w:rPr>
+        <w:t>:</w:t>
       </w:r>
     </w:p>
     <w:p>
@@ -409,7 +511,21 @@
         <w:rPr>
           <w:lang w:val="en-US"/>
         </w:rPr>
-        <w:t xml:space="preserve">You’ll need to have Node &gt;= 14.0.0 and npm &gt;= 5.6 on your machine. </w:t>
+        <w:t xml:space="preserve">You’ll need to have Node &gt;= 14.0.0 and </w:t>
+      </w:r>
+      <w:proofErr w:type="spellStart"/>
+      <w:r>
+        <w:rPr>
+          <w:lang w:val="en-US"/>
+        </w:rPr>
+        <w:t>npm</w:t>
+      </w:r>
+      <w:proofErr w:type="spellEnd"/>
+      <w:r>
+        <w:rPr>
+          <w:lang w:val="en-US"/>
+        </w:rPr>
+        <w:t xml:space="preserve"> &gt;= 5.6 on your machine. </w:t>
       </w:r>
     </w:p>
     <w:p>
@@ -427,7 +543,21 @@
         <w:rPr>
           <w:lang w:val="en-US"/>
         </w:rPr>
-        <w:t>check nodejs is installed by typing node -v into the cmd</w:t>
+        <w:t xml:space="preserve">check </w:t>
+      </w:r>
+      <w:proofErr w:type="spellStart"/>
+      <w:r>
+        <w:rPr>
+          <w:lang w:val="en-US"/>
+        </w:rPr>
+        <w:t>nodejs</w:t>
+      </w:r>
+      <w:proofErr w:type="spellEnd"/>
+      <w:r>
+        <w:rPr>
+          <w:lang w:val="en-US"/>
+        </w:rPr>
+        <w:t xml:space="preserve"> is installed by typing node -v into the cmd</w:t>
       </w:r>
       <w:r>
         <w:rPr>
@@ -478,7 +608,21 @@
         <w:rPr>
           <w:lang w:val="en-US"/>
         </w:rPr>
-        <w:t>open cmd and cd into a folder where you want the react app to be (such as desktop)</w:t>
+        <w:t xml:space="preserve">open </w:t>
+      </w:r>
+      <w:proofErr w:type="spellStart"/>
+      <w:r>
+        <w:rPr>
+          <w:lang w:val="en-US"/>
+        </w:rPr>
+        <w:t>cmd</w:t>
+      </w:r>
+      <w:proofErr w:type="spellEnd"/>
+      <w:r>
+        <w:rPr>
+          <w:lang w:val="en-US"/>
+        </w:rPr>
+        <w:t xml:space="preserve"> and cd into a folder where you want the react app to be (such as desktop)</w:t>
       </w:r>
     </w:p>
     <w:p>
@@ -496,7 +640,35 @@
         <w:rPr>
           <w:lang w:val="en-US"/>
         </w:rPr>
-        <w:t>run in cmd: npx create-react-app INSERT_APP_NAME</w:t>
+        <w:t xml:space="preserve">run in </w:t>
+      </w:r>
+      <w:proofErr w:type="spellStart"/>
+      <w:r>
+        <w:rPr>
+          <w:lang w:val="en-US"/>
+        </w:rPr>
+        <w:t>cmd</w:t>
+      </w:r>
+      <w:proofErr w:type="spellEnd"/>
+      <w:r>
+        <w:rPr>
+          <w:lang w:val="en-US"/>
+        </w:rPr>
+        <w:t xml:space="preserve">: </w:t>
+      </w:r>
+      <w:proofErr w:type="spellStart"/>
+      <w:r>
+        <w:rPr>
+          <w:lang w:val="en-US"/>
+        </w:rPr>
+        <w:t>npx</w:t>
+      </w:r>
+      <w:proofErr w:type="spellEnd"/>
+      <w:r>
+        <w:rPr>
+          <w:lang w:val="en-US"/>
+        </w:rPr>
+        <w:t xml:space="preserve"> create-react-app INSERT_APP_NAME</w:t>
       </w:r>
     </w:p>
     <w:p>
@@ -544,7 +716,21 @@
         <w:rPr>
           <w:lang w:val="en-US"/>
         </w:rPr>
-        <w:t>in cmd: cd INSERT_APP_NAME</w:t>
+        <w:t xml:space="preserve">in </w:t>
+      </w:r>
+      <w:proofErr w:type="spellStart"/>
+      <w:r>
+        <w:rPr>
+          <w:lang w:val="en-US"/>
+        </w:rPr>
+        <w:t>cmd</w:t>
+      </w:r>
+      <w:proofErr w:type="spellEnd"/>
+      <w:r>
+        <w:rPr>
+          <w:lang w:val="en-US"/>
+        </w:rPr>
+        <w:t>: cd INSERT_APP_NAME</w:t>
       </w:r>
     </w:p>
     <w:p>
@@ -574,7 +760,35 @@
         <w:rPr>
           <w:lang w:val="en-US"/>
         </w:rPr>
-        <w:t>in cmd: npm start (</w:t>
+        <w:t xml:space="preserve">in </w:t>
+      </w:r>
+      <w:proofErr w:type="spellStart"/>
+      <w:r>
+        <w:rPr>
+          <w:lang w:val="en-US"/>
+        </w:rPr>
+        <w:t>cmd</w:t>
+      </w:r>
+      <w:proofErr w:type="spellEnd"/>
+      <w:r>
+        <w:rPr>
+          <w:lang w:val="en-US"/>
+        </w:rPr>
+        <w:t xml:space="preserve">: </w:t>
+      </w:r>
+      <w:proofErr w:type="spellStart"/>
+      <w:r>
+        <w:rPr>
+          <w:lang w:val="en-US"/>
+        </w:rPr>
+        <w:t>npm</w:t>
+      </w:r>
+      <w:proofErr w:type="spellEnd"/>
+      <w:r>
+        <w:rPr>
+          <w:lang w:val="en-US"/>
+        </w:rPr>
+        <w:t xml:space="preserve"> start (</w:t>
       </w:r>
       <w:proofErr w:type="gramStart"/>
       <w:r>
@@ -693,11 +907,19 @@
           <w:lang w:val="en-US"/>
         </w:rPr>
       </w:pPr>
-      <w:r>
-        <w:rPr>
-          <w:lang w:val="en-US"/>
-        </w:rPr>
-        <w:t>npm start starts our development server which live reloads itself anytime we save changes to files</w:t>
+      <w:proofErr w:type="spellStart"/>
+      <w:r>
+        <w:rPr>
+          <w:lang w:val="en-US"/>
+        </w:rPr>
+        <w:t>npm</w:t>
+      </w:r>
+      <w:proofErr w:type="spellEnd"/>
+      <w:r>
+        <w:rPr>
+          <w:lang w:val="en-US"/>
+        </w:rPr>
+        <w:t xml:space="preserve"> start starts our development server which live reloads itself anytime we save changes to files</w:t>
       </w:r>
     </w:p>
     <w:p>
@@ -711,11 +933,19 @@
           <w:lang w:val="en-US"/>
         </w:rPr>
       </w:pPr>
-      <w:r>
-        <w:rPr>
-          <w:lang w:val="en-US"/>
-        </w:rPr>
-        <w:t>npm run build takes our application and builds/optimizes/compiles it so it is much quicker. We only want to do this when we are deploying our application to a production server.</w:t>
+      <w:proofErr w:type="spellStart"/>
+      <w:r>
+        <w:rPr>
+          <w:lang w:val="en-US"/>
+        </w:rPr>
+        <w:t>npm</w:t>
+      </w:r>
+      <w:proofErr w:type="spellEnd"/>
+      <w:r>
+        <w:rPr>
+          <w:lang w:val="en-US"/>
+        </w:rPr>
+        <w:t xml:space="preserve"> run build takes our application and builds/optimizes/compiles it so it is much quicker. We only want to do this when we are deploying our application to a production server.</w:t>
       </w:r>
     </w:p>
     <w:p>
@@ -741,8 +971,18 @@
           <w:bCs/>
           <w:u w:val="single"/>
         </w:rPr>
-        <w:t>Connecting to Github</w:t>
-      </w:r>
+        <w:t xml:space="preserve">Connecting to </w:t>
+      </w:r>
+      <w:proofErr w:type="spellStart"/>
+      <w:r>
+        <w:rPr>
+          <w:b/>
+          <w:bCs/>
+          <w:u w:val="single"/>
+        </w:rPr>
+        <w:t>Github</w:t>
+      </w:r>
+      <w:proofErr w:type="spellEnd"/>
     </w:p>
     <w:p>
       <w:pPr>
@@ -765,8 +1005,13 @@
         </w:numPr>
       </w:pPr>
       <w:r>
-        <w:t>git init</w:t>
-      </w:r>
+        <w:t xml:space="preserve">git </w:t>
+      </w:r>
+      <w:proofErr w:type="spellStart"/>
+      <w:r>
+        <w:t>init</w:t>
+      </w:r>
+      <w:proofErr w:type="spellEnd"/>
     </w:p>
     <w:p>
       <w:pPr>
@@ -788,8 +1033,13 @@
         </w:r>
       </w:hyperlink>
       <w:r>
-        <w:t xml:space="preserve"> which connects the local files to github</w:t>
-      </w:r>
+        <w:t xml:space="preserve"> which connects the local files to </w:t>
+      </w:r>
+      <w:proofErr w:type="spellStart"/>
+      <w:r>
+        <w:t>github</w:t>
+      </w:r>
+      <w:proofErr w:type="spellEnd"/>
     </w:p>
     <w:p>
       <w:pPr>
@@ -1274,11 +1524,19 @@
           <w:lang w:val="en-US"/>
         </w:rPr>
       </w:pPr>
-      <w:r>
-        <w:rPr>
-          <w:lang w:val="en-US"/>
-        </w:rPr>
-        <w:t>package.json contains the dependencies and scripts for the project</w:t>
+      <w:proofErr w:type="spellStart"/>
+      <w:r>
+        <w:rPr>
+          <w:lang w:val="en-US"/>
+        </w:rPr>
+        <w:t>package.json</w:t>
+      </w:r>
+      <w:proofErr w:type="spellEnd"/>
+      <w:r>
+        <w:rPr>
+          <w:lang w:val="en-US"/>
+        </w:rPr>
+        <w:t xml:space="preserve"> contains the dependencies and scripts for the project</w:t>
       </w:r>
     </w:p>
     <w:p>
@@ -1367,7 +1625,35 @@
         <w:rPr>
           <w:lang w:val="en-US"/>
         </w:rPr>
-        <w:t>The node_modules folder is where all the dependencies are installed. This folder is generated when we run the create-react-app command or when we run npm install.</w:t>
+        <w:t xml:space="preserve">The </w:t>
+      </w:r>
+      <w:proofErr w:type="spellStart"/>
+      <w:r>
+        <w:rPr>
+          <w:lang w:val="en-US"/>
+        </w:rPr>
+        <w:t>node_modules</w:t>
+      </w:r>
+      <w:proofErr w:type="spellEnd"/>
+      <w:r>
+        <w:rPr>
+          <w:lang w:val="en-US"/>
+        </w:rPr>
+        <w:t xml:space="preserve"> folder is where all the dependencies are installed. This folder is generated when we run the create-react-app command or when we run </w:t>
+      </w:r>
+      <w:proofErr w:type="spellStart"/>
+      <w:r>
+        <w:rPr>
+          <w:lang w:val="en-US"/>
+        </w:rPr>
+        <w:t>npm</w:t>
+      </w:r>
+      <w:proofErr w:type="spellEnd"/>
+      <w:r>
+        <w:rPr>
+          <w:lang w:val="en-US"/>
+        </w:rPr>
+        <w:t xml:space="preserve"> install.</w:t>
       </w:r>
     </w:p>
     <w:p>
@@ -1386,7 +1672,21 @@
           <w:lang w:val="en-US"/>
         </w:rPr>
         <w:lastRenderedPageBreak/>
-        <w:t xml:space="preserve">The public folder contains only 1 important file, the index.html file (Manifest.json is important too, but it is too advanced of a topic for now). Index.html will be the only html file we have in our application since we are building single page applications. Normally, we don’t add any code to this file (maybe in the head tag sometimes, but definitely not the body tag since we want </w:t>
+        <w:t>The public folder contains only 1 important file, the index.html file (</w:t>
+      </w:r>
+      <w:proofErr w:type="spellStart"/>
+      <w:r>
+        <w:rPr>
+          <w:lang w:val="en-US"/>
+        </w:rPr>
+        <w:t>Manifest.json</w:t>
+      </w:r>
+      <w:proofErr w:type="spellEnd"/>
+      <w:r>
+        <w:rPr>
+          <w:lang w:val="en-US"/>
+        </w:rPr>
+        <w:t xml:space="preserve"> is important too, but it is too advanced of a topic for now). Index.html will be the only html file we have in our application since we are building single page applications. Normally, we don’t add any code to this file (maybe in the head tag sometimes, but definitely not the body tag since we want </w:t>
       </w:r>
       <w:proofErr w:type="gramStart"/>
       <w:r>
@@ -1418,7 +1718,21 @@
         <w:rPr>
           <w:lang w:val="en-US"/>
         </w:rPr>
-        <w:t>The src folder is the folder we will work with most in development. Here, we can create a folder called components to keep track of all our components. We also have the index.js file</w:t>
+        <w:t xml:space="preserve">The </w:t>
+      </w:r>
+      <w:proofErr w:type="spellStart"/>
+      <w:r>
+        <w:rPr>
+          <w:lang w:val="en-US"/>
+        </w:rPr>
+        <w:t>src</w:t>
+      </w:r>
+      <w:proofErr w:type="spellEnd"/>
+      <w:r>
+        <w:rPr>
+          <w:lang w:val="en-US"/>
+        </w:rPr>
+        <w:t xml:space="preserve"> folder is the folder we will work with most in development. Here, we can create a folder called components to keep track of all our components. We also have the index.js file</w:t>
       </w:r>
     </w:p>
     <w:p>
@@ -1545,7 +1859,35 @@
         <w:rPr>
           <w:lang w:val="en-US"/>
         </w:rPr>
-        <w:t xml:space="preserve">In the src folder, delete: app.test.js, logo.svg, reportWebVitals.js, setupTests.js, and App.css </w:t>
+        <w:t xml:space="preserve">In the </w:t>
+      </w:r>
+      <w:proofErr w:type="spellStart"/>
+      <w:r>
+        <w:rPr>
+          <w:lang w:val="en-US"/>
+        </w:rPr>
+        <w:t>src</w:t>
+      </w:r>
+      <w:proofErr w:type="spellEnd"/>
+      <w:r>
+        <w:rPr>
+          <w:lang w:val="en-US"/>
+        </w:rPr>
+        <w:t xml:space="preserve"> folder, delete: app.test.js, </w:t>
+      </w:r>
+      <w:proofErr w:type="spellStart"/>
+      <w:r>
+        <w:rPr>
+          <w:lang w:val="en-US"/>
+        </w:rPr>
+        <w:t>logo.svg</w:t>
+      </w:r>
+      <w:proofErr w:type="spellEnd"/>
+      <w:r>
+        <w:rPr>
+          <w:lang w:val="en-US"/>
+        </w:rPr>
+        <w:t xml:space="preserve">, reportWebVitals.js, setupTests.js, and App.css </w:t>
       </w:r>
     </w:p>
     <w:p>
@@ -1622,7 +1964,21 @@
         <w:rPr>
           <w:lang w:val="en-US"/>
         </w:rPr>
-        <w:t>In src, go to index.js and make it look like the following</w:t>
+        <w:t xml:space="preserve">In </w:t>
+      </w:r>
+      <w:proofErr w:type="spellStart"/>
+      <w:r>
+        <w:rPr>
+          <w:lang w:val="en-US"/>
+        </w:rPr>
+        <w:t>src</w:t>
+      </w:r>
+      <w:proofErr w:type="spellEnd"/>
+      <w:r>
+        <w:rPr>
+          <w:lang w:val="en-US"/>
+        </w:rPr>
+        <w:t>, go to index.js and make it look like the following</w:t>
       </w:r>
     </w:p>
     <w:p>
@@ -1693,7 +2049,21 @@
         <w:rPr>
           <w:lang w:val="en-US"/>
         </w:rPr>
-        <w:t>In src, go to index.css and remove all of it</w:t>
+        <w:t xml:space="preserve">In </w:t>
+      </w:r>
+      <w:proofErr w:type="spellStart"/>
+      <w:r>
+        <w:rPr>
+          <w:lang w:val="en-US"/>
+        </w:rPr>
+        <w:t>src</w:t>
+      </w:r>
+      <w:proofErr w:type="spellEnd"/>
+      <w:r>
+        <w:rPr>
+          <w:lang w:val="en-US"/>
+        </w:rPr>
+        <w:t>, go to index.css and remove all of it</w:t>
       </w:r>
     </w:p>
     <w:p>
@@ -1764,7 +2134,21 @@
         <w:rPr>
           <w:lang w:val="en-US"/>
         </w:rPr>
-        <w:t>In src, go to app.js and make it the following</w:t>
+        <w:t xml:space="preserve">In </w:t>
+      </w:r>
+      <w:proofErr w:type="spellStart"/>
+      <w:r>
+        <w:rPr>
+          <w:lang w:val="en-US"/>
+        </w:rPr>
+        <w:t>src</w:t>
+      </w:r>
+      <w:proofErr w:type="spellEnd"/>
+      <w:r>
+        <w:rPr>
+          <w:lang w:val="en-US"/>
+        </w:rPr>
+        <w:t>, go to app.js and make it the following</w:t>
       </w:r>
     </w:p>
     <w:p>
@@ -2033,7 +2417,15 @@
         <w:t>JSX is not understood by browsers</w:t>
       </w:r>
       <w:r>
-        <w:t>. Thus, tools like Babel which is a JS compiler/transpiler converts JSX to browser readable JS Code. This conversion is done behind the scenes.</w:t>
+        <w:t>. Thus, tools like Babel which is a JS compiler/</w:t>
+      </w:r>
+      <w:proofErr w:type="spellStart"/>
+      <w:r>
+        <w:t>transpiler</w:t>
+      </w:r>
+      <w:proofErr w:type="spellEnd"/>
+      <w:r>
+        <w:t xml:space="preserve"> converts JSX to browser readable JS Code. This conversion is done behind the scenes.</w:t>
       </w:r>
     </w:p>
     <w:p>
@@ -2121,11 +2513,28 @@
       </w:r>
       <w:proofErr w:type="gramStart"/>
       <w:r>
-        <w:t>used .innnerHTML</w:t>
-      </w:r>
+        <w:t>used .</w:t>
+      </w:r>
+      <w:proofErr w:type="spellStart"/>
+      <w:r>
+        <w:t>innnerHTML</w:t>
+      </w:r>
+      <w:proofErr w:type="spellEnd"/>
       <w:proofErr w:type="gramEnd"/>
       <w:r>
         <w:t>.</w:t>
+      </w:r>
+    </w:p>
+    <w:p>
+      <w:pPr>
+        <w:pStyle w:val="ListParagraph"/>
+        <w:numPr>
+          <w:ilvl w:val="0"/>
+          <w:numId w:val="1"/>
+        </w:numPr>
+      </w:pPr>
+      <w:r>
+        <w:t>Any code in between {} is treated as JS code.</w:t>
       </w:r>
     </w:p>
     <w:p/>
@@ -2187,7 +2596,49 @@
         <w:rPr>
           <w:lang w:val="en-US"/>
         </w:rPr>
-        <w:t>because the JSX is converted into regular Javascript that use react's React.createElement method.</w:t>
+        <w:t xml:space="preserve">because the JSX is converted into regular </w:t>
+      </w:r>
+      <w:proofErr w:type="spellStart"/>
+      <w:r>
+        <w:rPr>
+          <w:lang w:val="en-US"/>
+        </w:rPr>
+        <w:t>Javascript</w:t>
+      </w:r>
+      <w:proofErr w:type="spellEnd"/>
+      <w:r>
+        <w:rPr>
+          <w:lang w:val="en-US"/>
+        </w:rPr>
+        <w:t xml:space="preserve"> that use </w:t>
+      </w:r>
+      <w:proofErr w:type="spellStart"/>
+      <w:r>
+        <w:rPr>
+          <w:lang w:val="en-US"/>
+        </w:rPr>
+        <w:t>react's</w:t>
+      </w:r>
+      <w:proofErr w:type="spellEnd"/>
+      <w:r>
+        <w:rPr>
+          <w:lang w:val="en-US"/>
+        </w:rPr>
+        <w:t xml:space="preserve"> </w:t>
+      </w:r>
+      <w:proofErr w:type="spellStart"/>
+      <w:r>
+        <w:rPr>
+          <w:lang w:val="en-US"/>
+        </w:rPr>
+        <w:t>React.createElement</w:t>
+      </w:r>
+      <w:proofErr w:type="spellEnd"/>
+      <w:r>
+        <w:rPr>
+          <w:lang w:val="en-US"/>
+        </w:rPr>
+        <w:t xml:space="preserve"> method.</w:t>
       </w:r>
     </w:p>
     <w:p>
@@ -2339,8 +2790,16 @@
           <w:lang w:val="en-US"/>
         </w:rPr>
         <w:lastRenderedPageBreak/>
-        <w:t>React has introduced a new JSX transform with the release of React 17 which automatically transforms JSX without using React.createElement</w:t>
-      </w:r>
+        <w:t xml:space="preserve">React has introduced a new JSX transform with the release of React 17 which automatically transforms JSX without using </w:t>
+      </w:r>
+      <w:proofErr w:type="spellStart"/>
+      <w:r>
+        <w:rPr>
+          <w:lang w:val="en-US"/>
+        </w:rPr>
+        <w:t>React.createElement</w:t>
+      </w:r>
+      <w:proofErr w:type="spellEnd"/>
       <w:r>
         <w:rPr>
           <w:lang w:val="en-US"/>
@@ -2449,14 +2908,35 @@
       <w:r>
         <w:t xml:space="preserve">The </w:t>
       </w:r>
-      <w:r>
-        <w:t>ReactDOM object</w:t>
+      <w:proofErr w:type="spellStart"/>
+      <w:r>
+        <w:t>ReactDOM</w:t>
+      </w:r>
+      <w:proofErr w:type="spellEnd"/>
+      <w:r>
+        <w:t xml:space="preserve"> object</w:t>
       </w:r>
       <w:r>
         <w:t xml:space="preserve"> is imported</w:t>
       </w:r>
       <w:r>
-        <w:t xml:space="preserve"> from the ‘react-dom’ library. With this ReactDOM object, we call a render method which allows us to </w:t>
+        <w:t xml:space="preserve"> from the ‘react-</w:t>
+      </w:r>
+      <w:proofErr w:type="spellStart"/>
+      <w:r>
+        <w:t>dom</w:t>
+      </w:r>
+      <w:proofErr w:type="spellEnd"/>
+      <w:r>
+        <w:t xml:space="preserve">’ library. With this </w:t>
+      </w:r>
+      <w:proofErr w:type="spellStart"/>
+      <w:r>
+        <w:t>ReactDOM</w:t>
+      </w:r>
+      <w:proofErr w:type="spellEnd"/>
+      <w:r>
+        <w:t xml:space="preserve"> object, we call a render method which allows us to </w:t>
       </w:r>
       <w:r>
         <w:t>render our own html element (the &lt;App/&gt; element) in the element with an id of root.</w:t>
@@ -2527,7 +3007,15 @@
         <w:t>Notice if you inspect the page</w:t>
       </w:r>
       <w:r>
-        <w:t xml:space="preserve"> (use inspect and not Ctrl+U)</w:t>
+        <w:t xml:space="preserve"> (use inspect and not </w:t>
+      </w:r>
+      <w:proofErr w:type="spellStart"/>
+      <w:r>
+        <w:t>Ctrl+U</w:t>
+      </w:r>
+      <w:proofErr w:type="spellEnd"/>
+      <w:r>
+        <w:t>)</w:t>
       </w:r>
       <w:r>
         <w:t xml:space="preserve">, and open the div with id root, we see code added there even </w:t>
@@ -2779,7 +3267,15 @@
         </w:numPr>
       </w:pPr>
       <w:r>
-        <w:t>For example, we could have one component for the header, one for the sidenav, one for the footer, etc.</w:t>
+        <w:t xml:space="preserve">For example, we could have one component for the header, one for the </w:t>
+      </w:r>
+      <w:proofErr w:type="spellStart"/>
+      <w:r>
+        <w:t>sidenav</w:t>
+      </w:r>
+      <w:proofErr w:type="spellEnd"/>
+      <w:r>
+        <w:t>, one for the footer, etc.</w:t>
       </w:r>
     </w:p>
     <w:p>
@@ -2929,7 +3425,15 @@
         <w:t xml:space="preserve"> extensions </w:t>
       </w:r>
       <w:r>
-        <w:t xml:space="preserve">instead of .js extensions </w:t>
+        <w:t>instead of .</w:t>
+      </w:r>
+      <w:proofErr w:type="spellStart"/>
+      <w:r>
+        <w:t>js</w:t>
+      </w:r>
+      <w:proofErr w:type="spellEnd"/>
+      <w:r>
+        <w:t xml:space="preserve"> extensions </w:t>
       </w:r>
       <w:r>
         <w:t>but we don’t need to know that for now.</w:t>
@@ -2954,11 +3458,17 @@
       <w:r>
         <w:t xml:space="preserve"> and a stateful class component.</w:t>
       </w:r>
-    </w:p>
-    <w:p>
-      <w:pPr>
-        <w:pStyle w:val="ListParagraph"/>
-      </w:pPr>
+      <w:r>
+        <w:t xml:space="preserve"> Differences </w:t>
+      </w:r>
+      <w:proofErr w:type="gramStart"/>
+      <w:r>
+        <w:t>include:</w:t>
+      </w:r>
+      <w:proofErr w:type="gramEnd"/>
+      <w:r>
+        <w:t xml:space="preserve"> syntax, props, state, lifecycle methods </w:t>
+      </w:r>
     </w:p>
     <w:p>
       <w:pPr>
@@ -3052,7 +3562,15 @@
         <w:t>We can use normal JavaScript notation such as arrow functions</w:t>
       </w:r>
       <w:r>
-        <w:t xml:space="preserve"> (snippet shortcut: rafce)</w:t>
+        <w:t xml:space="preserve"> (snippet shortcut: </w:t>
+      </w:r>
+      <w:proofErr w:type="spellStart"/>
+      <w:r>
+        <w:t>rafce</w:t>
+      </w:r>
+      <w:proofErr w:type="spellEnd"/>
+      <w:r>
+        <w:t>)</w:t>
       </w:r>
     </w:p>
     <w:p>
@@ -3197,7 +3715,23 @@
         </w:numPr>
       </w:pPr>
       <w:r>
-        <w:t>By creating an inheritance to React.Component, the component has access to React.Component's functions.</w:t>
+        <w:t xml:space="preserve">By creating an inheritance to </w:t>
+      </w:r>
+      <w:proofErr w:type="spellStart"/>
+      <w:r>
+        <w:t>React.Component</w:t>
+      </w:r>
+      <w:proofErr w:type="spellEnd"/>
+      <w:r>
+        <w:t xml:space="preserve">, the component has access to </w:t>
+      </w:r>
+      <w:proofErr w:type="spellStart"/>
+      <w:r>
+        <w:t>React.Component's</w:t>
+      </w:r>
+      <w:proofErr w:type="spellEnd"/>
+      <w:r>
+        <w:t xml:space="preserve"> functions.</w:t>
       </w:r>
     </w:p>
     <w:p>
@@ -3612,8 +4146,13 @@
       <w:r>
         <w:t xml:space="preserve">To pass in arguments, we add </w:t>
       </w:r>
-      <w:r>
-        <w:t xml:space="preserve">key_name = value to the component tag. </w:t>
+      <w:proofErr w:type="spellStart"/>
+      <w:r>
+        <w:t>key_name</w:t>
+      </w:r>
+      <w:proofErr w:type="spellEnd"/>
+      <w:r>
+        <w:t xml:space="preserve"> = value to the component tag. </w:t>
       </w:r>
     </w:p>
     <w:p>
@@ -3643,7 +4182,15 @@
         <w:t>(we can name it whatever we want)</w:t>
       </w:r>
       <w:r>
-        <w:t xml:space="preserve"> and we access the value using {props.key_name}. </w:t>
+        <w:t xml:space="preserve"> and we access the value using {</w:t>
+      </w:r>
+      <w:proofErr w:type="spellStart"/>
+      <w:r>
+        <w:t>props.key_name</w:t>
+      </w:r>
+      <w:proofErr w:type="spellEnd"/>
+      <w:r>
+        <w:t xml:space="preserve">}. </w:t>
       </w:r>
     </w:p>
     <w:p>
@@ -3704,7 +4251,15 @@
         </w:numPr>
       </w:pPr>
       <w:r>
-        <w:t>For class components, we can access the value using {this.props.key_name}.</w:t>
+        <w:t>For class components, we can access the value using {</w:t>
+      </w:r>
+      <w:proofErr w:type="spellStart"/>
+      <w:r>
+        <w:t>this.props.key_name</w:t>
+      </w:r>
+      <w:proofErr w:type="spellEnd"/>
+      <w:r>
+        <w:t>}.</w:t>
       </w:r>
     </w:p>
     <w:p>
@@ -3982,12 +4537,25 @@
         </w:numPr>
       </w:pPr>
       <w:r>
-        <w:t>NOTE: we can also pass in objects as props, it’s just that in the component we can’t just say props.key_name which will return an error, we have to say props.key_</w:t>
+        <w:t xml:space="preserve">NOTE: we can also pass in objects as props, it’s just that in the component we can’t just say </w:t>
+      </w:r>
+      <w:proofErr w:type="spellStart"/>
+      <w:r>
+        <w:t>props.key_name</w:t>
+      </w:r>
+      <w:proofErr w:type="spellEnd"/>
+      <w:r>
+        <w:t xml:space="preserve"> which will return an error, we have to say </w:t>
+      </w:r>
+      <w:proofErr w:type="spellStart"/>
+      <w:r>
+        <w:t>props.key_</w:t>
       </w:r>
       <w:proofErr w:type="gramStart"/>
       <w:r>
         <w:t>name.propertyName</w:t>
       </w:r>
+      <w:proofErr w:type="spellEnd"/>
       <w:proofErr w:type="gramEnd"/>
     </w:p>
     <w:p>
@@ -4218,13 +4786,23 @@
       <w:r>
         <w:t xml:space="preserve">Every component receives the </w:t>
       </w:r>
+      <w:proofErr w:type="spellStart"/>
       <w:proofErr w:type="gramStart"/>
       <w:r>
         <w:t>props.children</w:t>
       </w:r>
+      <w:proofErr w:type="spellEnd"/>
       <w:proofErr w:type="gramEnd"/>
       <w:r>
-        <w:t xml:space="preserve"> prop by default and props.children holds the content that is passed between the opening and closing of a component tag.</w:t>
+        <w:t xml:space="preserve"> prop by default and </w:t>
+      </w:r>
+      <w:proofErr w:type="spellStart"/>
+      <w:r>
+        <w:t>props.children</w:t>
+      </w:r>
+      <w:proofErr w:type="spellEnd"/>
+      <w:r>
+        <w:t xml:space="preserve"> holds the content that is passed between the opening and closing of a component tag.</w:t>
       </w:r>
     </w:p>
     <w:p>
@@ -4250,10 +4828,12 @@
       <w:r>
         <w:t xml:space="preserve">We can access the content in between the opening and closing tag for a component through </w:t>
       </w:r>
+      <w:proofErr w:type="spellStart"/>
       <w:proofErr w:type="gramStart"/>
       <w:r>
         <w:t>props.children</w:t>
       </w:r>
+      <w:proofErr w:type="spellEnd"/>
       <w:proofErr w:type="gramEnd"/>
     </w:p>
     <w:p/>
@@ -4327,12 +4907,22 @@
         </w:numPr>
       </w:pPr>
       <w:r>
-        <w:t xml:space="preserve">Here, we are passing Hello &lt;div&gt;Ayooo&lt;/div&gt; to the Greet Component as the value for </w:t>
-      </w:r>
+        <w:t>Here, we are passing Hello &lt;div&gt;</w:t>
+      </w:r>
+      <w:proofErr w:type="spellStart"/>
+      <w:r>
+        <w:t>Ayooo</w:t>
+      </w:r>
+      <w:proofErr w:type="spellEnd"/>
+      <w:r>
+        <w:t xml:space="preserve">&lt;/div&gt; to the Greet Component as the value for </w:t>
+      </w:r>
+      <w:proofErr w:type="spellStart"/>
       <w:proofErr w:type="gramStart"/>
       <w:r>
         <w:t>props.children</w:t>
       </w:r>
+      <w:proofErr w:type="spellEnd"/>
       <w:proofErr w:type="gramEnd"/>
     </w:p>
     <w:p>
@@ -4393,12 +4983,22 @@
         </w:numPr>
       </w:pPr>
       <w:r>
-        <w:t xml:space="preserve">Here, we are accessing Hello &lt;div&gt;Ayooo&lt;/div&gt; that we passed to the Greet Component via </w:t>
-      </w:r>
+        <w:t>Here, we are accessing Hello &lt;div&gt;</w:t>
+      </w:r>
+      <w:proofErr w:type="spellStart"/>
+      <w:r>
+        <w:t>Ayooo</w:t>
+      </w:r>
+      <w:proofErr w:type="spellEnd"/>
+      <w:r>
+        <w:t xml:space="preserve">&lt;/div&gt; that we passed to the Greet Component via </w:t>
+      </w:r>
+      <w:proofErr w:type="spellStart"/>
       <w:proofErr w:type="gramStart"/>
       <w:r>
         <w:t>props.children</w:t>
       </w:r>
+      <w:proofErr w:type="spellEnd"/>
       <w:proofErr w:type="gramEnd"/>
       <w:r>
         <w:t xml:space="preserve"> and rendering them. (</w:t>
@@ -4409,7 +5009,15 @@
       </w:r>
       <w:proofErr w:type="gramEnd"/>
       <w:r>
-        <w:t xml:space="preserve"> also got props.my_param since we knew the key name beforehand)</w:t>
+        <w:t xml:space="preserve"> also got </w:t>
+      </w:r>
+      <w:proofErr w:type="spellStart"/>
+      <w:r>
+        <w:t>props.my_param</w:t>
+      </w:r>
+      <w:proofErr w:type="spellEnd"/>
+      <w:r>
+        <w:t xml:space="preserve"> since we knew the key name beforehand)</w:t>
       </w:r>
     </w:p>
     <w:p>
@@ -4540,12 +5148,22 @@
         </w:numPr>
       </w:pPr>
       <w:r>
-        <w:t xml:space="preserve">Here, we are passing Hello &lt;div&gt;Ayooo&lt;/div&gt; to the Greet Component as the value for </w:t>
-      </w:r>
+        <w:t>Here, we are passing Hello &lt;div&gt;</w:t>
+      </w:r>
+      <w:proofErr w:type="spellStart"/>
+      <w:r>
+        <w:t>Ayooo</w:t>
+      </w:r>
+      <w:proofErr w:type="spellEnd"/>
+      <w:r>
+        <w:t xml:space="preserve">&lt;/div&gt; to the Greet Component as the value for </w:t>
+      </w:r>
+      <w:proofErr w:type="spellStart"/>
       <w:proofErr w:type="gramStart"/>
       <w:r>
         <w:t>props.children</w:t>
       </w:r>
+      <w:proofErr w:type="spellEnd"/>
       <w:proofErr w:type="gramEnd"/>
     </w:p>
     <w:p>
@@ -4606,15 +5224,28 @@
         </w:numPr>
       </w:pPr>
       <w:r>
-        <w:t xml:space="preserve">Here, we are accessing Hello &lt;div&gt;Ayooo&lt;/div&gt; that we passed to the Greet Component via </w:t>
-      </w:r>
+        <w:t>Here, we are accessing Hello &lt;div&gt;</w:t>
+      </w:r>
+      <w:proofErr w:type="spellStart"/>
+      <w:r>
+        <w:t>Ayooo</w:t>
+      </w:r>
+      <w:proofErr w:type="spellEnd"/>
+      <w:r>
+        <w:t xml:space="preserve">&lt;/div&gt; that we passed to the Greet Component via </w:t>
+      </w:r>
+      <w:proofErr w:type="spellStart"/>
       <w:proofErr w:type="gramStart"/>
       <w:r>
         <w:t>this.props</w:t>
       </w:r>
       <w:proofErr w:type="gramEnd"/>
       <w:r>
-        <w:t>.children and rendering them. (</w:t>
+        <w:t>.children</w:t>
+      </w:r>
+      <w:proofErr w:type="spellEnd"/>
+      <w:r>
+        <w:t xml:space="preserve"> and rendering them. (</w:t>
       </w:r>
       <w:proofErr w:type="gramStart"/>
       <w:r>
@@ -4622,7 +5253,15 @@
       </w:r>
       <w:proofErr w:type="gramEnd"/>
       <w:r>
-        <w:t xml:space="preserve"> also got this.props.my_param since we knew the key name beforehand)</w:t>
+        <w:t xml:space="preserve"> also got </w:t>
+      </w:r>
+      <w:proofErr w:type="spellStart"/>
+      <w:r>
+        <w:t>this.props.my_param</w:t>
+      </w:r>
+      <w:proofErr w:type="spellEnd"/>
+      <w:r>
+        <w:t xml:space="preserve"> since we knew the key name beforehand)</w:t>
       </w:r>
     </w:p>
     <w:p>
@@ -4855,7 +5494,15 @@
         </w:numPr>
       </w:pPr>
       <w:r>
-        <w:t>If props.my_param is immutable, we can simply use =</w:t>
+        <w:t xml:space="preserve">If </w:t>
+      </w:r>
+      <w:proofErr w:type="spellStart"/>
+      <w:r>
+        <w:t>props.my_param</w:t>
+      </w:r>
+      <w:proofErr w:type="spellEnd"/>
+      <w:r>
+        <w:t xml:space="preserve"> is immutable, we can simply use =</w:t>
       </w:r>
     </w:p>
     <w:p>
@@ -5087,7 +5734,15 @@
         </w:numPr>
       </w:pPr>
       <w:r>
-        <w:t xml:space="preserve">If props.my_param is mutable, we </w:t>
+        <w:t xml:space="preserve">If </w:t>
+      </w:r>
+      <w:proofErr w:type="spellStart"/>
+      <w:r>
+        <w:t>props.my_param</w:t>
+      </w:r>
+      <w:proofErr w:type="spellEnd"/>
+      <w:r>
+        <w:t xml:space="preserve"> is mutable, we </w:t>
       </w:r>
       <w:proofErr w:type="gramStart"/>
       <w:r>
@@ -5107,7 +5762,15 @@
         </w:numPr>
       </w:pPr>
       <w:r>
-        <w:t>If we directly changed props.my_param as shown in the following, we would not get an error</w:t>
+        <w:t xml:space="preserve">If we directly changed </w:t>
+      </w:r>
+      <w:proofErr w:type="spellStart"/>
+      <w:r>
+        <w:t>props.my_param</w:t>
+      </w:r>
+      <w:proofErr w:type="spellEnd"/>
+      <w:r>
+        <w:t xml:space="preserve"> as shown in the following, we would not get an error</w:t>
       </w:r>
     </w:p>
     <w:p>
@@ -5458,7 +6121,15 @@
       </w:r>
       <w:proofErr w:type="gramEnd"/>
       <w:r>
-        <w:t xml:space="preserve"> say let copy = props.my_param since copy makes a reference to a memory address, doesn’t take on the value stored in the memory address</w:t>
+        <w:t xml:space="preserve"> say let copy = </w:t>
+      </w:r>
+      <w:proofErr w:type="spellStart"/>
+      <w:r>
+        <w:t>props.my_param</w:t>
+      </w:r>
+      <w:proofErr w:type="spellEnd"/>
+      <w:r>
+        <w:t xml:space="preserve"> since copy makes a reference to a memory address, doesn’t take on the value stored in the memory address</w:t>
       </w:r>
     </w:p>
     <w:p/>
@@ -5471,6 +6142,7 @@
           <w:u w:val="single"/>
         </w:rPr>
       </w:pPr>
+      <w:proofErr w:type="spellStart"/>
       <w:r>
         <w:rPr>
           <w:b/>
@@ -5480,17 +6152,31 @@
         <w:lastRenderedPageBreak/>
         <w:t>useState</w:t>
       </w:r>
-    </w:p>
-    <w:p>
-      <w:pPr>
-        <w:pStyle w:val="ListParagraph"/>
-        <w:numPr>
-          <w:ilvl w:val="0"/>
-          <w:numId w:val="1"/>
-        </w:numPr>
-      </w:pPr>
-      <w:r>
-        <w:t xml:space="preserve">useState is a hook that we can import </w:t>
+      <w:proofErr w:type="spellEnd"/>
+      <w:r>
+        <w:rPr>
+          <w:b/>
+          <w:bCs/>
+          <w:u w:val="single"/>
+        </w:rPr>
+        <w:t xml:space="preserve"> (functional components)</w:t>
+      </w:r>
+    </w:p>
+    <w:p>
+      <w:pPr>
+        <w:pStyle w:val="ListParagraph"/>
+        <w:numPr>
+          <w:ilvl w:val="0"/>
+          <w:numId w:val="1"/>
+        </w:numPr>
+      </w:pPr>
+      <w:proofErr w:type="spellStart"/>
+      <w:r>
+        <w:t>useState</w:t>
+      </w:r>
+      <w:proofErr w:type="spellEnd"/>
+      <w:r>
+        <w:t xml:space="preserve"> is a hook that we can import </w:t>
       </w:r>
       <w:r>
         <w:t>that allows you to have state variables in functional components</w:t>
@@ -5505,8 +6191,13 @@
         </w:numPr>
       </w:pPr>
       <w:r>
-        <w:t>we can think of state as a variable value at a certain time, whether a button is showing or not, etc</w:t>
-      </w:r>
+        <w:t xml:space="preserve">we can think of state as a variable value at a certain time, whether a button is showing or not, </w:t>
+      </w:r>
+      <w:proofErr w:type="spellStart"/>
+      <w:r>
+        <w:t>etc</w:t>
+      </w:r>
+      <w:proofErr w:type="spellEnd"/>
     </w:p>
     <w:p>
       <w:pPr>
@@ -5596,23 +6287,52 @@
       </w:r>
       <w:proofErr w:type="gramEnd"/>
       <w:r>
-        <w:t xml:space="preserve"> if you have 4 useState hooks in your component, they must always run in the same order. If you have a useState inside an if statement, it will cause an error even if it is if(true). You cannot put hooks inside if-statements, loops, functions, etc. They must be in the top level of the component.</w:t>
-      </w:r>
-    </w:p>
-    <w:p>
-      <w:pPr>
-        <w:pStyle w:val="ListParagraph"/>
-        <w:numPr>
-          <w:ilvl w:val="0"/>
-          <w:numId w:val="1"/>
-        </w:numPr>
-      </w:pPr>
-      <w:r>
-        <w:t xml:space="preserve">To use useState, we call </w:t>
-      </w:r>
+        <w:t xml:space="preserve"> if you have 4 </w:t>
+      </w:r>
+      <w:proofErr w:type="spellStart"/>
+      <w:r>
+        <w:t>useState</w:t>
+      </w:r>
+      <w:proofErr w:type="spellEnd"/>
+      <w:r>
+        <w:t xml:space="preserve"> hooks in your component, they must always run in the same order. If you have a </w:t>
+      </w:r>
+      <w:proofErr w:type="spellStart"/>
+      <w:r>
+        <w:t>useState</w:t>
+      </w:r>
+      <w:proofErr w:type="spellEnd"/>
+      <w:r>
+        <w:t xml:space="preserve"> inside an if statement, it will cause an error even if it is if(true). You cannot put hooks inside if-statements, loops, functions, etc. They must be in the top level of the component.</w:t>
+      </w:r>
+    </w:p>
+    <w:p>
+      <w:pPr>
+        <w:pStyle w:val="ListParagraph"/>
+        <w:numPr>
+          <w:ilvl w:val="0"/>
+          <w:numId w:val="1"/>
+        </w:numPr>
+      </w:pPr>
+      <w:r>
+        <w:t xml:space="preserve">To use </w:t>
+      </w:r>
+      <w:proofErr w:type="spellStart"/>
+      <w:r>
+        <w:t>useState</w:t>
+      </w:r>
+      <w:proofErr w:type="spellEnd"/>
+      <w:r>
+        <w:t xml:space="preserve">, we call </w:t>
+      </w:r>
+      <w:proofErr w:type="spellStart"/>
       <w:proofErr w:type="gramStart"/>
       <w:r>
-        <w:t>useState(</w:t>
+        <w:t>useState</w:t>
+      </w:r>
+      <w:proofErr w:type="spellEnd"/>
+      <w:r>
+        <w:t>(</w:t>
       </w:r>
       <w:proofErr w:type="gramEnd"/>
       <w:r>
@@ -5628,19 +6348,32 @@
         </w:numPr>
       </w:pPr>
       <w:r>
-        <w:t>That initial value is the initial of whatever state we are managing. (Ex: inital number of points in a game might be 0)</w:t>
-      </w:r>
-    </w:p>
-    <w:p>
-      <w:pPr>
-        <w:pStyle w:val="ListParagraph"/>
-        <w:numPr>
-          <w:ilvl w:val="0"/>
-          <w:numId w:val="1"/>
-        </w:numPr>
-      </w:pPr>
-      <w:r>
-        <w:t xml:space="preserve">UseState returns an array with 2 values, the first being the state, the second is a function that will allow us to update our state. </w:t>
+        <w:t xml:space="preserve">That initial value is the initial of whatever state we are managing. (Ex: </w:t>
+      </w:r>
+      <w:proofErr w:type="spellStart"/>
+      <w:r>
+        <w:t>inital</w:t>
+      </w:r>
+      <w:proofErr w:type="spellEnd"/>
+      <w:r>
+        <w:t xml:space="preserve"> number of points in a game might be 0)</w:t>
+      </w:r>
+    </w:p>
+    <w:p>
+      <w:pPr>
+        <w:pStyle w:val="ListParagraph"/>
+        <w:numPr>
+          <w:ilvl w:val="0"/>
+          <w:numId w:val="1"/>
+        </w:numPr>
+      </w:pPr>
+      <w:proofErr w:type="spellStart"/>
+      <w:r>
+        <w:t>UseState</w:t>
+      </w:r>
+      <w:proofErr w:type="spellEnd"/>
+      <w:r>
+        <w:t xml:space="preserve"> returns an array with 2 values, the first being the state, the second is a function that will allow us to update our state. </w:t>
       </w:r>
     </w:p>
     <w:p>
@@ -5738,7 +6471,15 @@
         </w:numPr>
       </w:pPr>
       <w:r>
-        <w:t>Notice we set the initial value of count to be 4 using useState which is why 4 appears in the div</w:t>
+        <w:t xml:space="preserve">Notice we set the initial value of count to be 4 using </w:t>
+      </w:r>
+      <w:proofErr w:type="spellStart"/>
+      <w:r>
+        <w:t>useState</w:t>
+      </w:r>
+      <w:proofErr w:type="spellEnd"/>
+      <w:r>
+        <w:t xml:space="preserve"> which is why 4 appears in the div</w:t>
       </w:r>
     </w:p>
     <w:p>
@@ -5767,19 +6508,41 @@
         <w:t>When</w:t>
       </w:r>
       <w:r>
-        <w:t xml:space="preserve"> we update our state, the component rerenders. </w:t>
-      </w:r>
-    </w:p>
-    <w:p>
-      <w:pPr>
-        <w:pStyle w:val="ListParagraph"/>
-        <w:numPr>
-          <w:ilvl w:val="0"/>
-          <w:numId w:val="1"/>
-        </w:numPr>
-      </w:pPr>
-      <w:r>
-        <w:t xml:space="preserve">If we want to change the value of count, we need to use setCount. </w:t>
+        <w:t xml:space="preserve"> we update our state</w:t>
+      </w:r>
+      <w:r>
+        <w:t xml:space="preserve"> to something new</w:t>
+      </w:r>
+      <w:r>
+        <w:t xml:space="preserve">, the component </w:t>
+      </w:r>
+      <w:proofErr w:type="spellStart"/>
+      <w:r>
+        <w:t>rerenders</w:t>
+      </w:r>
+      <w:proofErr w:type="spellEnd"/>
+      <w:r>
+        <w:t xml:space="preserve">. </w:t>
+      </w:r>
+    </w:p>
+    <w:p>
+      <w:pPr>
+        <w:pStyle w:val="ListParagraph"/>
+        <w:numPr>
+          <w:ilvl w:val="0"/>
+          <w:numId w:val="1"/>
+        </w:numPr>
+      </w:pPr>
+      <w:r>
+        <w:t xml:space="preserve">If we want to change the value of count, we need to use </w:t>
+      </w:r>
+      <w:proofErr w:type="spellStart"/>
+      <w:r>
+        <w:t>setCount</w:t>
+      </w:r>
+      <w:proofErr w:type="spellEnd"/>
+      <w:r>
+        <w:t xml:space="preserve">. </w:t>
       </w:r>
     </w:p>
     <w:p>
@@ -5890,9 +6653,14 @@
       <w:r>
         <w:t xml:space="preserve">This is because when we do </w:t>
       </w:r>
+      <w:proofErr w:type="spellStart"/>
       <w:proofErr w:type="gramStart"/>
       <w:r>
-        <w:t>setCount(</w:t>
+        <w:t>setCount</w:t>
+      </w:r>
+      <w:proofErr w:type="spellEnd"/>
+      <w:r>
+        <w:t>(</w:t>
       </w:r>
       <w:proofErr w:type="gramEnd"/>
       <w:r>
@@ -5912,9 +6680,14 @@
       <w:r>
         <w:t xml:space="preserve"> let’s say we render our function and our count is 4. Then we click Add2 Wrong. We will do </w:t>
       </w:r>
+      <w:proofErr w:type="spellStart"/>
       <w:proofErr w:type="gramStart"/>
       <w:r>
-        <w:t>setCount(</w:t>
+        <w:t>setCount</w:t>
+      </w:r>
+      <w:proofErr w:type="spellEnd"/>
+      <w:r>
+        <w:t>(</w:t>
       </w:r>
       <w:proofErr w:type="gramEnd"/>
       <w:r>
@@ -5997,9 +6770,14 @@
       <w:r>
         <w:t xml:space="preserve"> the value of count when we last rendered is still 4. Thus when we get to </w:t>
       </w:r>
+      <w:proofErr w:type="spellStart"/>
       <w:proofErr w:type="gramStart"/>
       <w:r>
-        <w:t>setCount(</w:t>
+        <w:t>setCount</w:t>
+      </w:r>
+      <w:proofErr w:type="spellEnd"/>
+      <w:r>
+        <w:t>(</w:t>
       </w:r>
       <w:proofErr w:type="gramEnd"/>
       <w:r>
@@ -6070,13 +6848,34 @@
       <w:r>
         <w:t xml:space="preserve"> is rendered. Notice that writing </w:t>
       </w:r>
+      <w:proofErr w:type="spellStart"/>
       <w:proofErr w:type="gramStart"/>
       <w:r>
-        <w:t>setCount(</w:t>
+        <w:t>setCount</w:t>
+      </w:r>
+      <w:proofErr w:type="spellEnd"/>
+      <w:r>
+        <w:t>(</w:t>
       </w:r>
       <w:proofErr w:type="gramEnd"/>
       <w:r>
-        <w:t xml:space="preserve">count – 1) two times is useless since the second time we do setCount(count – 1), it overrides whatever we did for setCount </w:t>
+        <w:t xml:space="preserve">count – 1) two times is useless since the second time we do </w:t>
+      </w:r>
+      <w:proofErr w:type="spellStart"/>
+      <w:r>
+        <w:t>setCount</w:t>
+      </w:r>
+      <w:proofErr w:type="spellEnd"/>
+      <w:r>
+        <w:t xml:space="preserve">(count – 1), it overrides whatever we did for </w:t>
+      </w:r>
+      <w:proofErr w:type="spellStart"/>
+      <w:r>
+        <w:t>setCount</w:t>
+      </w:r>
+      <w:proofErr w:type="spellEnd"/>
+      <w:r>
+        <w:t xml:space="preserve"> </w:t>
       </w:r>
       <w:r>
         <w:t>the first time</w:t>
@@ -6176,7 +6975,15 @@
         <w:t>W</w:t>
       </w:r>
       <w:r>
-        <w:t xml:space="preserve">e should use the version of useCount that takes in a function. This function takes in the previous value of count and returns the new value of count. </w:t>
+        <w:t xml:space="preserve">e should use the version of </w:t>
+      </w:r>
+      <w:proofErr w:type="spellStart"/>
+      <w:r>
+        <w:t>useCount</w:t>
+      </w:r>
+      <w:proofErr w:type="spellEnd"/>
+      <w:r>
+        <w:t xml:space="preserve"> that takes in a function. This function takes in the previous value of count and returns the new value of count. </w:t>
       </w:r>
       <w:r>
         <w:t>Notice this function argument is correct since the parameter is the previous value of count, not the value of count when we last rendered the component.</w:t>
@@ -6185,6 +6992,165 @@
     <w:p/>
     <w:p>
       <w:pPr>
+        <w:pStyle w:val="ListParagraph"/>
+        <w:numPr>
+          <w:ilvl w:val="0"/>
+          <w:numId w:val="1"/>
+        </w:numPr>
+      </w:pPr>
+      <w:r>
+        <w:t xml:space="preserve">If we update the state, but not to something new, the component does not </w:t>
+      </w:r>
+      <w:proofErr w:type="spellStart"/>
+      <w:r>
+        <w:t>rerender</w:t>
+      </w:r>
+      <w:proofErr w:type="spellEnd"/>
+      <w:r>
+        <w:t xml:space="preserve">. </w:t>
+      </w:r>
+    </w:p>
+    <w:p>
+      <w:pPr>
+        <w:pStyle w:val="ListParagraph"/>
+        <w:numPr>
+          <w:ilvl w:val="0"/>
+          <w:numId w:val="1"/>
+        </w:numPr>
+      </w:pPr>
+      <w:r>
+        <w:drawing>
+          <wp:inline distT="0" distB="0" distL="0" distR="0" wp14:anchorId="04A1FC6E" wp14:editId="7FC84655">
+            <wp:extent cx="3038474" cy="3045412"/>
+            <wp:effectExtent l="0" t="0" r="0" b="3175"/>
+            <wp:docPr id="94" name="Picture 94" descr="Text&#10;&#10;Description automatically generated"/>
+            <wp:cNvGraphicFramePr>
+              <a:graphicFrameLocks xmlns:a="http://schemas.openxmlformats.org/drawingml/2006/main" noChangeAspect="1"/>
+            </wp:cNvGraphicFramePr>
+            <a:graphic xmlns:a="http://schemas.openxmlformats.org/drawingml/2006/main">
+              <a:graphicData uri="http://schemas.openxmlformats.org/drawingml/2006/picture">
+                <pic:pic xmlns:pic="http://schemas.openxmlformats.org/drawingml/2006/picture">
+                  <pic:nvPicPr>
+                    <pic:cNvPr id="94" name="Picture 94" descr="Text&#10;&#10;Description automatically generated"/>
+                    <pic:cNvPicPr/>
+                  </pic:nvPicPr>
+                  <pic:blipFill>
+                    <a:blip r:embed="rId68"/>
+                    <a:stretch>
+                      <a:fillRect/>
+                    </a:stretch>
+                  </pic:blipFill>
+                  <pic:spPr>
+                    <a:xfrm>
+                      <a:off x="0" y="0"/>
+                      <a:ext cx="3045354" cy="3052308"/>
+                    </a:xfrm>
+                    <a:prstGeom prst="rect">
+                      <a:avLst/>
+                    </a:prstGeom>
+                  </pic:spPr>
+                </pic:pic>
+              </a:graphicData>
+            </a:graphic>
+          </wp:inline>
+        </w:drawing>
+      </w:r>
+    </w:p>
+    <w:p>
+      <w:pPr>
+        <w:pStyle w:val="ListParagraph"/>
+        <w:numPr>
+          <w:ilvl w:val="0"/>
+          <w:numId w:val="1"/>
+        </w:numPr>
+      </w:pPr>
+      <w:r>
+        <w:t>In this component, we have a function, add2, that logs “hi” to the console and updates the value of count to 4. Notice that the initial value of count is 4. Notice that the Greet component logs “</w:t>
+      </w:r>
+      <w:proofErr w:type="spellStart"/>
+      <w:r>
+        <w:t>rerender</w:t>
+      </w:r>
+      <w:proofErr w:type="spellEnd"/>
+      <w:r>
+        <w:t xml:space="preserve">” whenever it </w:t>
+      </w:r>
+      <w:proofErr w:type="spellStart"/>
+      <w:r>
+        <w:t>rerenders</w:t>
+      </w:r>
+      <w:proofErr w:type="spellEnd"/>
+      <w:r>
+        <w:t>.</w:t>
+      </w:r>
+      <w:r>
+        <w:t xml:space="preserve"> Notice that we never actually display the value of count via JSX.</w:t>
+      </w:r>
+    </w:p>
+    <w:p>
+      <w:pPr>
+        <w:pStyle w:val="ListParagraph"/>
+        <w:numPr>
+          <w:ilvl w:val="0"/>
+          <w:numId w:val="1"/>
+        </w:numPr>
+      </w:pPr>
+      <w:r>
+        <w:t>When we first render the component, the console prints “</w:t>
+      </w:r>
+      <w:proofErr w:type="spellStart"/>
+      <w:r>
+        <w:t>rerender</w:t>
+      </w:r>
+      <w:proofErr w:type="spellEnd"/>
+      <w:r>
+        <w:t xml:space="preserve">” since we </w:t>
+      </w:r>
+      <w:proofErr w:type="gramStart"/>
+      <w:r>
+        <w:t>have to</w:t>
+      </w:r>
+      <w:proofErr w:type="gramEnd"/>
+      <w:r>
+        <w:t xml:space="preserve"> render the component. The value of count is now 4.</w:t>
+      </w:r>
+    </w:p>
+    <w:p>
+      <w:pPr>
+        <w:pStyle w:val="ListParagraph"/>
+        <w:numPr>
+          <w:ilvl w:val="0"/>
+          <w:numId w:val="1"/>
+        </w:numPr>
+      </w:pPr>
+      <w:r>
+        <w:t xml:space="preserve">When we click the button, the add2 function is called so “hi” is printed to the console. We then set the value of count to be 4. But since the value of count was already 4, the component does not </w:t>
+      </w:r>
+      <w:proofErr w:type="spellStart"/>
+      <w:r>
+        <w:t>rerender</w:t>
+      </w:r>
+      <w:proofErr w:type="spellEnd"/>
+      <w:r>
+        <w:t xml:space="preserve"> so “</w:t>
+      </w:r>
+      <w:proofErr w:type="spellStart"/>
+      <w:r>
+        <w:t>rerender</w:t>
+      </w:r>
+      <w:proofErr w:type="spellEnd"/>
+      <w:r>
+        <w:t>” is not printed.</w:t>
+      </w:r>
+    </w:p>
+    <w:p>
+      <w:pPr>
+        <w:ind w:left="360"/>
+      </w:pPr>
+    </w:p>
+    <w:p>
+      <w:pPr>
+        <w:ind w:firstLine="360"/>
         <w:rPr>
           <w:u w:val="single"/>
         </w:rPr>
@@ -6204,26 +7170,40 @@
           <w:numId w:val="1"/>
         </w:numPr>
       </w:pPr>
-      <w:r>
-        <w:t>useState takes the initial value of the state variable as an argument.</w:t>
-      </w:r>
-    </w:p>
-    <w:p>
-      <w:pPr>
-        <w:pStyle w:val="ListParagraph"/>
-        <w:numPr>
-          <w:ilvl w:val="0"/>
-          <w:numId w:val="1"/>
-        </w:numPr>
-      </w:pPr>
-      <w:r>
+      <w:proofErr w:type="spellStart"/>
+      <w:r>
+        <w:t>useState</w:t>
+      </w:r>
+      <w:proofErr w:type="spellEnd"/>
+      <w:r>
+        <w:t xml:space="preserve"> takes the initial value of the state variable as an argument.</w:t>
+      </w:r>
+    </w:p>
+    <w:p>
+      <w:pPr>
+        <w:pStyle w:val="ListParagraph"/>
+        <w:numPr>
+          <w:ilvl w:val="0"/>
+          <w:numId w:val="1"/>
+        </w:numPr>
+      </w:pPr>
+      <w:r>
+        <w:lastRenderedPageBreak/>
         <w:t>The initial value will be assigned only on the initial render</w:t>
       </w:r>
       <w:r>
         <w:t xml:space="preserve">. </w:t>
       </w:r>
       <w:r>
-        <w:t>In subsequent renders (due to a change of state in the component or a parent component), the argument of the useState Hook will be ignored and the current value will be retrieved.</w:t>
+        <w:t xml:space="preserve">In subsequent renders (due to a change of state in the component or a parent component), the argument of the </w:t>
+      </w:r>
+      <w:proofErr w:type="spellStart"/>
+      <w:r>
+        <w:t>useState</w:t>
+      </w:r>
+      <w:proofErr w:type="spellEnd"/>
+      <w:r>
+        <w:t xml:space="preserve"> Hook will be ignored and the current value will be retrieved.</w:t>
       </w:r>
     </w:p>
     <w:p>
@@ -6257,7 +7237,7 @@
                     <pic:cNvPicPr/>
                   </pic:nvPicPr>
                   <pic:blipFill>
-                    <a:blip r:embed="rId68"/>
+                    <a:blip r:embed="rId69"/>
                     <a:stretch>
                       <a:fillRect/>
                     </a:stretch>
@@ -6278,7 +7258,15 @@
         </w:drawing>
       </w:r>
       <w:r>
-        <w:t>, the value of count will be 4 on the first render. If the component ever rerenders, the value of count is not reassigned to 4 since the value of 4 will be ignored.</w:t>
+        <w:t xml:space="preserve">, the value of count will be 4 on the first render. If the component ever </w:t>
+      </w:r>
+      <w:proofErr w:type="spellStart"/>
+      <w:r>
+        <w:t>rerenders</w:t>
+      </w:r>
+      <w:proofErr w:type="spellEnd"/>
+      <w:r>
+        <w:t>, the value of count is not reassigned to 4 since the value of 4 will be ignored.</w:t>
       </w:r>
     </w:p>
     <w:p>
@@ -6309,7 +7297,7 @@
                     <pic:cNvPicPr/>
                   </pic:nvPicPr>
                   <pic:blipFill>
-                    <a:blip r:embed="rId69"/>
+                    <a:blip r:embed="rId70"/>
                     <a:stretch>
                       <a:fillRect/>
                     </a:stretch>
@@ -6330,7 +7318,15 @@
         </w:drawing>
       </w:r>
       <w:r>
-        <w:t>, the value of count will be 4 on the first render. As well, only on the first render, the number 3 will be logged to the console. If the component ever rerenders, the value of count is not reassigned to 4 s</w:t>
+        <w:t xml:space="preserve">, the value of count will be 4 on the first render. As well, only on the first render, the number 3 will be logged to the console. If the component ever </w:t>
+      </w:r>
+      <w:proofErr w:type="spellStart"/>
+      <w:r>
+        <w:t>rerenders</w:t>
+      </w:r>
+      <w:proofErr w:type="spellEnd"/>
+      <w:r>
+        <w:t>, the value of count is not reassigned to 4 s</w:t>
       </w:r>
       <w:r>
         <w:t>ince the value of 4 will be ignored.</w:t>
@@ -6388,7 +7384,7 @@
                     <pic:cNvPicPr/>
                   </pic:nvPicPr>
                   <pic:blipFill>
-                    <a:blip r:embed="rId70"/>
+                    <a:blip r:embed="rId71"/>
                     <a:stretch>
                       <a:fillRect/>
                     </a:stretch>
@@ -6418,7 +7414,15 @@
         <w:t xml:space="preserve"> </w:t>
       </w:r>
       <w:r>
-        <w:t xml:space="preserve">If the component ever rerenders, the value of count is not reassigned to 4 since the value of 4 will be ignored. </w:t>
+        <w:t xml:space="preserve">If the component ever </w:t>
+      </w:r>
+      <w:proofErr w:type="spellStart"/>
+      <w:r>
+        <w:t>rerenders</w:t>
+      </w:r>
+      <w:proofErr w:type="spellEnd"/>
+      <w:r>
+        <w:t xml:space="preserve">, the value of count is not reassigned to 4 since the value of 4 will be ignored. </w:t>
       </w:r>
       <w:r>
         <w:t>However</w:t>
@@ -6427,18 +7431,39 @@
         <w:t>, the number 3 will be logged to the console again</w:t>
       </w:r>
       <w:r>
-        <w:t xml:space="preserve"> each time the component rerenders.</w:t>
+        <w:t xml:space="preserve"> each time the component </w:t>
+      </w:r>
+      <w:proofErr w:type="spellStart"/>
+      <w:r>
+        <w:t>rerenders</w:t>
+      </w:r>
+      <w:proofErr w:type="spellEnd"/>
+      <w:r>
+        <w:t>.</w:t>
       </w:r>
       <w:r>
         <w:t xml:space="preserve"> </w:t>
       </w:r>
       <w:r>
-        <w:t>Thus if we did useState(some_complex_math_</w:t>
+        <w:t xml:space="preserve">Thus if we did </w:t>
+      </w:r>
+      <w:proofErr w:type="spellStart"/>
+      <w:r>
+        <w:t>useState</w:t>
+      </w:r>
+      <w:proofErr w:type="spellEnd"/>
+      <w:r>
+        <w:t>(</w:t>
+      </w:r>
+      <w:proofErr w:type="spellStart"/>
+      <w:r>
+        <w:t>some_complex_math_</w:t>
       </w:r>
       <w:proofErr w:type="gramStart"/>
       <w:r>
         <w:t>function</w:t>
       </w:r>
+      <w:proofErr w:type="spellEnd"/>
       <w:r>
         <w:t>(</w:t>
       </w:r>
@@ -6463,7 +7488,6 @@
         <w:rPr>
           <w:u w:val="single"/>
         </w:rPr>
-        <w:lastRenderedPageBreak/>
         <w:t>Merging State</w:t>
       </w:r>
     </w:p>
@@ -6531,7 +7555,7 @@
                     <pic:cNvPicPr/>
                   </pic:nvPicPr>
                   <pic:blipFill>
-                    <a:blip r:embed="rId71"/>
+                    <a:blip r:embed="rId72"/>
                     <a:stretch>
                       <a:fillRect/>
                     </a:stretch>
@@ -6573,6 +7597,7 @@
         </w:numPr>
       </w:pPr>
       <w:r>
+        <w:lastRenderedPageBreak/>
         <w:drawing>
           <wp:inline distT="0" distB="0" distL="0" distR="0" wp14:anchorId="26E0164D" wp14:editId="7DC454FF">
             <wp:extent cx="504895" cy="590632"/>
@@ -6589,7 +7614,7 @@
                     <pic:cNvPicPr/>
                   </pic:nvPicPr>
                   <pic:blipFill>
-                    <a:blip r:embed="rId72"/>
+                    <a:blip r:embed="rId73"/>
                     <a:stretch>
                       <a:fillRect/>
                     </a:stretch>
@@ -6689,7 +7714,7 @@
                     <pic:cNvPicPr/>
                   </pic:nvPicPr>
                   <pic:blipFill>
-                    <a:blip r:embed="rId73"/>
+                    <a:blip r:embed="rId74"/>
                     <a:stretch>
                       <a:fillRect/>
                     </a:stretch>
@@ -6771,7 +7796,7 @@
                     <pic:cNvPicPr/>
                   </pic:nvPicPr>
                   <pic:blipFill>
-                    <a:blip r:embed="rId74"/>
+                    <a:blip r:embed="rId75"/>
                     <a:stretch>
                       <a:fillRect/>
                     </a:stretch>
@@ -6813,11 +7838,10 @@
         </w:numPr>
       </w:pPr>
       <w:r>
-        <w:lastRenderedPageBreak/>
         <w:drawing>
-          <wp:inline distT="0" distB="0" distL="0" distR="0" wp14:anchorId="2EFC0F6E" wp14:editId="16E8CE59">
-            <wp:extent cx="552527" cy="619211"/>
-            <wp:effectExtent l="0" t="0" r="0" b="9525"/>
+          <wp:inline distT="0" distB="0" distL="0" distR="0" wp14:anchorId="2EFC0F6E" wp14:editId="2584A6B0">
+            <wp:extent cx="419100" cy="469681"/>
+            <wp:effectExtent l="0" t="0" r="0" b="6985"/>
             <wp:docPr id="75" name="Picture 75" descr="A picture containing diagram&#10;&#10;Description automatically generated"/>
             <wp:cNvGraphicFramePr>
               <a:graphicFrameLocks xmlns:a="http://schemas.openxmlformats.org/drawingml/2006/main" noChangeAspect="1"/>
@@ -6830,7 +7854,7 @@
                     <pic:cNvPicPr/>
                   </pic:nvPicPr>
                   <pic:blipFill>
-                    <a:blip r:embed="rId75"/>
+                    <a:blip r:embed="rId76"/>
                     <a:stretch>
                       <a:fillRect/>
                     </a:stretch>
@@ -6838,7 +7862,7 @@
                   <pic:spPr>
                     <a:xfrm>
                       <a:off x="0" y="0"/>
-                      <a:ext cx="552527" cy="619211"/>
+                      <a:ext cx="420983" cy="471791"/>
                     </a:xfrm>
                     <a:prstGeom prst="rect">
                       <a:avLst/>
@@ -6930,7 +7954,7 @@
                     <pic:cNvPicPr/>
                   </pic:nvPicPr>
                   <pic:blipFill>
-                    <a:blip r:embed="rId76"/>
+                    <a:blip r:embed="rId77"/>
                     <a:stretch>
                       <a:fillRect/>
                     </a:stretch>
@@ -6991,50 +8015,10 @@
       </w:r>
       <w:r>
         <w:drawing>
-          <wp:inline distT="0" distB="0" distL="0" distR="0" wp14:anchorId="7E6B8E62" wp14:editId="7F4251B7">
-            <wp:extent cx="5611008" cy="219106"/>
-            <wp:effectExtent l="0" t="0" r="0" b="9525"/>
+          <wp:inline distT="0" distB="0" distL="0" distR="0" wp14:anchorId="7E6B8E62" wp14:editId="2AB47507">
+            <wp:extent cx="5486389" cy="214240"/>
+            <wp:effectExtent l="0" t="0" r="635" b="0"/>
             <wp:docPr id="77" name="Picture 77"/>
-            <wp:cNvGraphicFramePr>
-              <a:graphicFrameLocks xmlns:a="http://schemas.openxmlformats.org/drawingml/2006/main" noChangeAspect="1"/>
-            </wp:cNvGraphicFramePr>
-            <a:graphic xmlns:a="http://schemas.openxmlformats.org/drawingml/2006/main">
-              <a:graphicData uri="http://schemas.openxmlformats.org/drawingml/2006/picture">
-                <pic:pic xmlns:pic="http://schemas.openxmlformats.org/drawingml/2006/picture">
-                  <pic:nvPicPr>
-                    <pic:cNvPr id="1" name=""/>
-                    <pic:cNvPicPr/>
-                  </pic:nvPicPr>
-                  <pic:blipFill>
-                    <a:blip r:embed="rId77"/>
-                    <a:stretch>
-                      <a:fillRect/>
-                    </a:stretch>
-                  </pic:blipFill>
-                  <pic:spPr>
-                    <a:xfrm>
-                      <a:off x="0" y="0"/>
-                      <a:ext cx="5611008" cy="219106"/>
-                    </a:xfrm>
-                    <a:prstGeom prst="rect">
-                      <a:avLst/>
-                    </a:prstGeom>
-                  </pic:spPr>
-                </pic:pic>
-              </a:graphicData>
-            </a:graphic>
-          </wp:inline>
-        </w:drawing>
-      </w:r>
-      <w:r>
-        <w:t xml:space="preserve">, we should have </w:t>
-      </w:r>
-      <w:r>
-        <w:drawing>
-          <wp:inline distT="0" distB="0" distL="0" distR="0" wp14:anchorId="5AB9C34E" wp14:editId="238673AF">
-            <wp:extent cx="3896269" cy="447737"/>
-            <wp:effectExtent l="0" t="0" r="9525" b="0"/>
-            <wp:docPr id="79" name="Picture 79"/>
             <wp:cNvGraphicFramePr>
               <a:graphicFrameLocks xmlns:a="http://schemas.openxmlformats.org/drawingml/2006/main" noChangeAspect="1"/>
             </wp:cNvGraphicFramePr>
@@ -7054,7 +8038,7 @@
                   <pic:spPr>
                     <a:xfrm>
                       <a:off x="0" y="0"/>
-                      <a:ext cx="3896269" cy="447737"/>
+                      <a:ext cx="5505259" cy="214977"/>
                     </a:xfrm>
                     <a:prstGeom prst="rect">
                       <a:avLst/>
@@ -7067,6 +8051,46 @@
         </w:drawing>
       </w:r>
       <w:r>
+        <w:t xml:space="preserve">, we should have </w:t>
+      </w:r>
+      <w:r>
+        <w:drawing>
+          <wp:inline distT="0" distB="0" distL="0" distR="0" wp14:anchorId="5AB9C34E" wp14:editId="506B73E8">
+            <wp:extent cx="3314700" cy="380906"/>
+            <wp:effectExtent l="0" t="0" r="0" b="635"/>
+            <wp:docPr id="79" name="Picture 79"/>
+            <wp:cNvGraphicFramePr>
+              <a:graphicFrameLocks xmlns:a="http://schemas.openxmlformats.org/drawingml/2006/main" noChangeAspect="1"/>
+            </wp:cNvGraphicFramePr>
+            <a:graphic xmlns:a="http://schemas.openxmlformats.org/drawingml/2006/main">
+              <a:graphicData uri="http://schemas.openxmlformats.org/drawingml/2006/picture">
+                <pic:pic xmlns:pic="http://schemas.openxmlformats.org/drawingml/2006/picture">
+                  <pic:nvPicPr>
+                    <pic:cNvPr id="1" name=""/>
+                    <pic:cNvPicPr/>
+                  </pic:nvPicPr>
+                  <pic:blipFill>
+                    <a:blip r:embed="rId79"/>
+                    <a:stretch>
+                      <a:fillRect/>
+                    </a:stretch>
+                  </pic:blipFill>
+                  <pic:spPr>
+                    <a:xfrm>
+                      <a:off x="0" y="0"/>
+                      <a:ext cx="3345933" cy="384495"/>
+                    </a:xfrm>
+                    <a:prstGeom prst="rect">
+                      <a:avLst/>
+                    </a:prstGeom>
+                  </pic:spPr>
+                </pic:pic>
+              </a:graphicData>
+            </a:graphic>
+          </wp:inline>
+        </w:drawing>
+      </w:r>
+      <w:r>
         <w:t>.</w:t>
       </w:r>
     </w:p>
@@ -7079,22 +8103,39 @@
         </w:numPr>
       </w:pPr>
       <w:r>
-        <w:t>We can update the value of both count and theme in a function by calling both setCoutn and setTheme.</w:t>
-      </w:r>
-    </w:p>
-    <w:p>
-      <w:pPr>
-        <w:pStyle w:val="ListParagraph"/>
-        <w:numPr>
-          <w:ilvl w:val="0"/>
-          <w:numId w:val="1"/>
-        </w:numPr>
-      </w:pPr>
-      <w:r>
+        <w:t xml:space="preserve">We can update the value of both count and theme in a function by calling both </w:t>
+      </w:r>
+      <w:proofErr w:type="spellStart"/>
+      <w:r>
+        <w:t>setCoutn</w:t>
+      </w:r>
+      <w:proofErr w:type="spellEnd"/>
+      <w:r>
+        <w:t xml:space="preserve"> and </w:t>
+      </w:r>
+      <w:proofErr w:type="spellStart"/>
+      <w:r>
+        <w:t>setTheme</w:t>
+      </w:r>
+      <w:proofErr w:type="spellEnd"/>
+      <w:r>
+        <w:t>.</w:t>
+      </w:r>
+    </w:p>
+    <w:p>
+      <w:pPr>
+        <w:pStyle w:val="ListParagraph"/>
+        <w:numPr>
+          <w:ilvl w:val="0"/>
+          <w:numId w:val="1"/>
+        </w:numPr>
+      </w:pPr>
+      <w:r>
+        <w:lastRenderedPageBreak/>
         <w:drawing>
-          <wp:inline distT="0" distB="0" distL="0" distR="0" wp14:anchorId="7D32A904" wp14:editId="1B8B0793">
-            <wp:extent cx="3458058" cy="866896"/>
-            <wp:effectExtent l="0" t="0" r="9525" b="9525"/>
+          <wp:inline distT="0" distB="0" distL="0" distR="0" wp14:anchorId="7D32A904" wp14:editId="5E09DFB8">
+            <wp:extent cx="2933700" cy="735445"/>
+            <wp:effectExtent l="0" t="0" r="0" b="7620"/>
             <wp:docPr id="80" name="Picture 80" descr="Text&#10;&#10;Description automatically generated"/>
             <wp:cNvGraphicFramePr>
               <a:graphicFrameLocks xmlns:a="http://schemas.openxmlformats.org/drawingml/2006/main" noChangeAspect="1"/>
@@ -7107,7 +8148,7 @@
                     <pic:cNvPicPr/>
                   </pic:nvPicPr>
                   <pic:blipFill>
-                    <a:blip r:embed="rId79"/>
+                    <a:blip r:embed="rId80"/>
                     <a:stretch>
                       <a:fillRect/>
                     </a:stretch>
@@ -7115,7 +8156,7 @@
                   <pic:spPr>
                     <a:xfrm>
                       <a:off x="0" y="0"/>
-                      <a:ext cx="3458058" cy="866896"/>
+                      <a:ext cx="2942150" cy="737563"/>
                     </a:xfrm>
                     <a:prstGeom prst="rect">
                       <a:avLst/>
@@ -7141,9 +8182,9 @@
       </w:r>
       <w:r>
         <w:drawing>
-          <wp:inline distT="0" distB="0" distL="0" distR="0" wp14:anchorId="5E20350D" wp14:editId="14A011FC">
-            <wp:extent cx="3172268" cy="209579"/>
-            <wp:effectExtent l="0" t="0" r="9525" b="0"/>
+          <wp:inline distT="0" distB="0" distL="0" distR="0" wp14:anchorId="5E20350D" wp14:editId="744BAE56">
+            <wp:extent cx="2438400" cy="161095"/>
+            <wp:effectExtent l="0" t="0" r="0" b="0"/>
             <wp:docPr id="82" name="Picture 82"/>
             <wp:cNvGraphicFramePr>
               <a:graphicFrameLocks xmlns:a="http://schemas.openxmlformats.org/drawingml/2006/main" noChangeAspect="1"/>
@@ -7156,7 +8197,7 @@
                     <pic:cNvPicPr/>
                   </pic:nvPicPr>
                   <pic:blipFill>
-                    <a:blip r:embed="rId80"/>
+                    <a:blip r:embed="rId81"/>
                     <a:stretch>
                       <a:fillRect/>
                     </a:stretch>
@@ -7164,7 +8205,7 @@
                   <pic:spPr>
                     <a:xfrm>
                       <a:off x="0" y="0"/>
-                      <a:ext cx="3172268" cy="209579"/>
+                      <a:ext cx="2516429" cy="166250"/>
                     </a:xfrm>
                     <a:prstGeom prst="rect">
                       <a:avLst/>
@@ -7177,7 +8218,23 @@
         </w:drawing>
       </w:r>
       <w:r>
-        <w:t xml:space="preserve"> since the value of prevCount will be returned and then prevCount will be incremented by 1.</w:t>
+        <w:t xml:space="preserve"> since the value of </w:t>
+      </w:r>
+      <w:proofErr w:type="spellStart"/>
+      <w:r>
+        <w:t>prevCount</w:t>
+      </w:r>
+      <w:proofErr w:type="spellEnd"/>
+      <w:r>
+        <w:t xml:space="preserve"> will be returned and then </w:t>
+      </w:r>
+      <w:proofErr w:type="spellStart"/>
+      <w:r>
+        <w:t>prevCount</w:t>
+      </w:r>
+      <w:proofErr w:type="spellEnd"/>
+      <w:r>
+        <w:t xml:space="preserve"> will be incremented by 1.</w:t>
       </w:r>
     </w:p>
     <w:p>
@@ -7217,7 +8274,7 @@
                     <pic:cNvPicPr/>
                   </pic:nvPicPr>
                   <pic:blipFill>
-                    <a:blip r:embed="rId81"/>
+                    <a:blip r:embed="rId82"/>
                     <a:stretch>
                       <a:fillRect/>
                     </a:stretch>
@@ -7257,7 +8314,7 @@
                     <pic:cNvPicPr/>
                   </pic:nvPicPr>
                   <pic:blipFill>
-                    <a:blip r:embed="rId82"/>
+                    <a:blip r:embed="rId83"/>
                     <a:stretch>
                       <a:fillRect/>
                     </a:stretch>
@@ -7280,6 +8337,1013 @@
       <w:r>
         <w:t xml:space="preserve"> </w:t>
       </w:r>
+    </w:p>
+    <w:p>
+      <w:pPr>
+        <w:pStyle w:val="ListParagraph"/>
+        <w:ind w:left="1440"/>
+      </w:pPr>
+    </w:p>
+    <w:p>
+      <w:pPr>
+        <w:rPr>
+          <w:b/>
+          <w:bCs/>
+          <w:u w:val="single"/>
+        </w:rPr>
+      </w:pPr>
+      <w:r>
+        <w:rPr>
+          <w:b/>
+          <w:bCs/>
+          <w:u w:val="single"/>
+        </w:rPr>
+        <w:t>State (Class Components)</w:t>
+      </w:r>
+    </w:p>
+    <w:p>
+      <w:pPr>
+        <w:pStyle w:val="ListParagraph"/>
+        <w:numPr>
+          <w:ilvl w:val="0"/>
+          <w:numId w:val="1"/>
+        </w:numPr>
+      </w:pPr>
+      <w:r>
+        <w:t xml:space="preserve">Before hooks were introduced the only way to modify state was with class components and </w:t>
+      </w:r>
+      <w:proofErr w:type="spellStart"/>
+      <w:proofErr w:type="gramStart"/>
+      <w:r>
+        <w:t>this.state</w:t>
+      </w:r>
+      <w:proofErr w:type="spellEnd"/>
+      <w:proofErr w:type="gramEnd"/>
+    </w:p>
+    <w:p>
+      <w:pPr>
+        <w:pStyle w:val="ListParagraph"/>
+        <w:numPr>
+          <w:ilvl w:val="0"/>
+          <w:numId w:val="1"/>
+        </w:numPr>
+      </w:pPr>
+      <w:r>
+        <w:t xml:space="preserve">In class components, </w:t>
+      </w:r>
+      <w:r>
+        <w:t>the initial state is defined in a constructor as an object which contains all the state for the component.</w:t>
+      </w:r>
+    </w:p>
+    <w:p>
+      <w:pPr>
+        <w:pStyle w:val="ListParagraph"/>
+        <w:numPr>
+          <w:ilvl w:val="0"/>
+          <w:numId w:val="1"/>
+        </w:numPr>
+      </w:pPr>
+      <w:r>
+        <w:drawing>
+          <wp:inline distT="0" distB="0" distL="0" distR="0" wp14:anchorId="69AF1963" wp14:editId="4C6EB1DE">
+            <wp:extent cx="2790825" cy="5869455"/>
+            <wp:effectExtent l="0" t="0" r="0" b="0"/>
+            <wp:docPr id="97" name="Picture 97" descr="Graphical user interface, text, application, chat or text message&#10;&#10;Description automatically generated"/>
+            <wp:cNvGraphicFramePr>
+              <a:graphicFrameLocks xmlns:a="http://schemas.openxmlformats.org/drawingml/2006/main" noChangeAspect="1"/>
+            </wp:cNvGraphicFramePr>
+            <a:graphic xmlns:a="http://schemas.openxmlformats.org/drawingml/2006/main">
+              <a:graphicData uri="http://schemas.openxmlformats.org/drawingml/2006/picture">
+                <pic:pic xmlns:pic="http://schemas.openxmlformats.org/drawingml/2006/picture">
+                  <pic:nvPicPr>
+                    <pic:cNvPr id="97" name="Picture 97" descr="Graphical user interface, text, application, chat or text message&#10;&#10;Description automatically generated"/>
+                    <pic:cNvPicPr/>
+                  </pic:nvPicPr>
+                  <pic:blipFill>
+                    <a:blip r:embed="rId84"/>
+                    <a:stretch>
+                      <a:fillRect/>
+                    </a:stretch>
+                  </pic:blipFill>
+                  <pic:spPr>
+                    <a:xfrm>
+                      <a:off x="0" y="0"/>
+                      <a:ext cx="2802897" cy="5894845"/>
+                    </a:xfrm>
+                    <a:prstGeom prst="rect">
+                      <a:avLst/>
+                    </a:prstGeom>
+                  </pic:spPr>
+                </pic:pic>
+              </a:graphicData>
+            </a:graphic>
+          </wp:inline>
+        </w:drawing>
+      </w:r>
+    </w:p>
+    <w:p>
+      <w:pPr>
+        <w:pStyle w:val="ListParagraph"/>
+        <w:numPr>
+          <w:ilvl w:val="0"/>
+          <w:numId w:val="1"/>
+        </w:numPr>
+      </w:pPr>
+      <w:r>
+        <w:lastRenderedPageBreak/>
+        <w:t>T</w:t>
+      </w:r>
+      <w:r>
+        <w:t>he state object is initialized in the constructor</w:t>
+      </w:r>
+    </w:p>
+    <w:p>
+      <w:pPr>
+        <w:pStyle w:val="ListParagraph"/>
+        <w:numPr>
+          <w:ilvl w:val="0"/>
+          <w:numId w:val="1"/>
+        </w:numPr>
+      </w:pPr>
+      <w:r>
+        <w:drawing>
+          <wp:inline distT="0" distB="0" distL="0" distR="0" wp14:anchorId="7702B479" wp14:editId="3DD278AD">
+            <wp:extent cx="2486372" cy="819264"/>
+            <wp:effectExtent l="0" t="0" r="9525" b="0"/>
+            <wp:docPr id="98" name="Picture 98" descr="Graphical user interface, application&#10;&#10;Description automatically generated"/>
+            <wp:cNvGraphicFramePr>
+              <a:graphicFrameLocks xmlns:a="http://schemas.openxmlformats.org/drawingml/2006/main" noChangeAspect="1"/>
+            </wp:cNvGraphicFramePr>
+            <a:graphic xmlns:a="http://schemas.openxmlformats.org/drawingml/2006/main">
+              <a:graphicData uri="http://schemas.openxmlformats.org/drawingml/2006/picture">
+                <pic:pic xmlns:pic="http://schemas.openxmlformats.org/drawingml/2006/picture">
+                  <pic:nvPicPr>
+                    <pic:cNvPr id="98" name="Picture 98" descr="Graphical user interface, application&#10;&#10;Description automatically generated"/>
+                    <pic:cNvPicPr/>
+                  </pic:nvPicPr>
+                  <pic:blipFill>
+                    <a:blip r:embed="rId85"/>
+                    <a:stretch>
+                      <a:fillRect/>
+                    </a:stretch>
+                  </pic:blipFill>
+                  <pic:spPr>
+                    <a:xfrm>
+                      <a:off x="0" y="0"/>
+                      <a:ext cx="2486372" cy="819264"/>
+                    </a:xfrm>
+                    <a:prstGeom prst="rect">
+                      <a:avLst/>
+                    </a:prstGeom>
+                  </pic:spPr>
+                </pic:pic>
+              </a:graphicData>
+            </a:graphic>
+          </wp:inline>
+        </w:drawing>
+      </w:r>
+    </w:p>
+    <w:p>
+      <w:pPr>
+        <w:pStyle w:val="ListParagraph"/>
+        <w:numPr>
+          <w:ilvl w:val="0"/>
+          <w:numId w:val="1"/>
+        </w:numPr>
+      </w:pPr>
+      <w:r>
+        <w:t>The state object can contain as many properties as you like:</w:t>
+      </w:r>
+    </w:p>
+    <w:p>
+      <w:pPr>
+        <w:pStyle w:val="ListParagraph"/>
+        <w:numPr>
+          <w:ilvl w:val="0"/>
+          <w:numId w:val="1"/>
+        </w:numPr>
+      </w:pPr>
+      <w:r>
+        <w:drawing>
+          <wp:inline distT="0" distB="0" distL="0" distR="0" wp14:anchorId="607A9BF8" wp14:editId="4D2C2C99">
+            <wp:extent cx="1419225" cy="1581202"/>
+            <wp:effectExtent l="0" t="0" r="0" b="0"/>
+            <wp:docPr id="99" name="Picture 99" descr="Graphical user interface, text, application, chat or text message&#10;&#10;Description automatically generated"/>
+            <wp:cNvGraphicFramePr>
+              <a:graphicFrameLocks xmlns:a="http://schemas.openxmlformats.org/drawingml/2006/main" noChangeAspect="1"/>
+            </wp:cNvGraphicFramePr>
+            <a:graphic xmlns:a="http://schemas.openxmlformats.org/drawingml/2006/main">
+              <a:graphicData uri="http://schemas.openxmlformats.org/drawingml/2006/picture">
+                <pic:pic xmlns:pic="http://schemas.openxmlformats.org/drawingml/2006/picture">
+                  <pic:nvPicPr>
+                    <pic:cNvPr id="99" name="Picture 99" descr="Graphical user interface, text, application, chat or text message&#10;&#10;Description automatically generated"/>
+                    <pic:cNvPicPr/>
+                  </pic:nvPicPr>
+                  <pic:blipFill>
+                    <a:blip r:embed="rId86"/>
+                    <a:stretch>
+                      <a:fillRect/>
+                    </a:stretch>
+                  </pic:blipFill>
+                  <pic:spPr>
+                    <a:xfrm>
+                      <a:off x="0" y="0"/>
+                      <a:ext cx="1422310" cy="1584639"/>
+                    </a:xfrm>
+                    <a:prstGeom prst="rect">
+                      <a:avLst/>
+                    </a:prstGeom>
+                  </pic:spPr>
+                </pic:pic>
+              </a:graphicData>
+            </a:graphic>
+          </wp:inline>
+        </w:drawing>
+      </w:r>
+    </w:p>
+    <w:p>
+      <w:pPr>
+        <w:pStyle w:val="ListParagraph"/>
+        <w:numPr>
+          <w:ilvl w:val="0"/>
+          <w:numId w:val="1"/>
+        </w:numPr>
+      </w:pPr>
+      <w:r>
+        <w:t xml:space="preserve">Refer to the state object anywhere in the component by using the </w:t>
+      </w:r>
+      <w:proofErr w:type="spellStart"/>
+      <w:proofErr w:type="gramStart"/>
+      <w:r>
+        <w:t>this.state</w:t>
+      </w:r>
+      <w:proofErr w:type="gramEnd"/>
+      <w:r>
+        <w:t>.propertyname</w:t>
+      </w:r>
+      <w:proofErr w:type="spellEnd"/>
+      <w:r>
+        <w:t xml:space="preserve"> syntax:</w:t>
+      </w:r>
+    </w:p>
+    <w:p>
+      <w:pPr>
+        <w:pStyle w:val="ListParagraph"/>
+        <w:numPr>
+          <w:ilvl w:val="0"/>
+          <w:numId w:val="1"/>
+        </w:numPr>
+      </w:pPr>
+      <w:r>
+        <w:drawing>
+          <wp:inline distT="0" distB="0" distL="0" distR="0" wp14:anchorId="783D40CF" wp14:editId="176F9D8B">
+            <wp:extent cx="2419349" cy="2120859"/>
+            <wp:effectExtent l="0" t="0" r="635" b="0"/>
+            <wp:docPr id="100" name="Picture 100" descr="Graphical user interface, text, application, letter&#10;&#10;Description automatically generated"/>
+            <wp:cNvGraphicFramePr>
+              <a:graphicFrameLocks xmlns:a="http://schemas.openxmlformats.org/drawingml/2006/main" noChangeAspect="1"/>
+            </wp:cNvGraphicFramePr>
+            <a:graphic xmlns:a="http://schemas.openxmlformats.org/drawingml/2006/main">
+              <a:graphicData uri="http://schemas.openxmlformats.org/drawingml/2006/picture">
+                <pic:pic xmlns:pic="http://schemas.openxmlformats.org/drawingml/2006/picture">
+                  <pic:nvPicPr>
+                    <pic:cNvPr id="100" name="Picture 100" descr="Graphical user interface, text, application, letter&#10;&#10;Description automatically generated"/>
+                    <pic:cNvPicPr/>
+                  </pic:nvPicPr>
+                  <pic:blipFill>
+                    <a:blip r:embed="rId87"/>
+                    <a:stretch>
+                      <a:fillRect/>
+                    </a:stretch>
+                  </pic:blipFill>
+                  <pic:spPr>
+                    <a:xfrm>
+                      <a:off x="0" y="0"/>
+                      <a:ext cx="2425720" cy="2126444"/>
+                    </a:xfrm>
+                    <a:prstGeom prst="rect">
+                      <a:avLst/>
+                    </a:prstGeom>
+                  </pic:spPr>
+                </pic:pic>
+              </a:graphicData>
+            </a:graphic>
+          </wp:inline>
+        </w:drawing>
+      </w:r>
+    </w:p>
+    <w:p>
+      <w:pPr>
+        <w:pStyle w:val="ListParagraph"/>
+        <w:numPr>
+          <w:ilvl w:val="0"/>
+          <w:numId w:val="1"/>
+        </w:numPr>
+      </w:pPr>
+      <w:r>
+        <w:t xml:space="preserve">To change a value in the state object, use the </w:t>
+      </w:r>
+      <w:proofErr w:type="spellStart"/>
+      <w:proofErr w:type="gramStart"/>
+      <w:r>
+        <w:t>this.setState</w:t>
+      </w:r>
+      <w:proofErr w:type="spellEnd"/>
+      <w:proofErr w:type="gramEnd"/>
+      <w:r>
+        <w:t>() method.</w:t>
+      </w:r>
+      <w:r>
+        <w:t xml:space="preserve"> </w:t>
+      </w:r>
+      <w:r>
+        <w:t>When a value in the state object changes, the component will re-render, meaning that the output will change according to the new value(s).</w:t>
+      </w:r>
+      <w:r>
+        <w:t xml:space="preserve">  Recall that in a functional component, if </w:t>
+      </w:r>
+      <w:r>
+        <w:t xml:space="preserve">our state is an object, updating a property of the state replaces/overrides the state object to only have that 1 updated property instead. </w:t>
+      </w:r>
+      <w:r>
+        <w:t>However, with class components, if our state is an object, updating a property of the state keeps all the properties from before and updates the properties that were changed.</w:t>
+      </w:r>
+    </w:p>
+    <w:p>
+      <w:pPr>
+        <w:pStyle w:val="ListParagraph"/>
+        <w:numPr>
+          <w:ilvl w:val="0"/>
+          <w:numId w:val="1"/>
+        </w:numPr>
+      </w:pPr>
+      <w:r>
+        <w:t>Suppose we have:</w:t>
+      </w:r>
+    </w:p>
+    <w:p>
+      <w:pPr>
+        <w:pStyle w:val="ListParagraph"/>
+        <w:numPr>
+          <w:ilvl w:val="0"/>
+          <w:numId w:val="1"/>
+        </w:numPr>
+      </w:pPr>
+      <w:r>
+        <w:drawing>
+          <wp:inline distT="0" distB="0" distL="0" distR="0" wp14:anchorId="0A965AD7" wp14:editId="452795DD">
+            <wp:extent cx="1467055" cy="1114581"/>
+            <wp:effectExtent l="0" t="0" r="0" b="9525"/>
+            <wp:docPr id="102" name="Picture 102" descr="Text&#10;&#10;Description automatically generated"/>
+            <wp:cNvGraphicFramePr>
+              <a:graphicFrameLocks xmlns:a="http://schemas.openxmlformats.org/drawingml/2006/main" noChangeAspect="1"/>
+            </wp:cNvGraphicFramePr>
+            <a:graphic xmlns:a="http://schemas.openxmlformats.org/drawingml/2006/main">
+              <a:graphicData uri="http://schemas.openxmlformats.org/drawingml/2006/picture">
+                <pic:pic xmlns:pic="http://schemas.openxmlformats.org/drawingml/2006/picture">
+                  <pic:nvPicPr>
+                    <pic:cNvPr id="102" name="Picture 102" descr="Text&#10;&#10;Description automatically generated"/>
+                    <pic:cNvPicPr/>
+                  </pic:nvPicPr>
+                  <pic:blipFill>
+                    <a:blip r:embed="rId88"/>
+                    <a:stretch>
+                      <a:fillRect/>
+                    </a:stretch>
+                  </pic:blipFill>
+                  <pic:spPr>
+                    <a:xfrm>
+                      <a:off x="0" y="0"/>
+                      <a:ext cx="1467055" cy="1114581"/>
+                    </a:xfrm>
+                    <a:prstGeom prst="rect">
+                      <a:avLst/>
+                    </a:prstGeom>
+                  </pic:spPr>
+                </pic:pic>
+              </a:graphicData>
+            </a:graphic>
+          </wp:inline>
+        </w:drawing>
+      </w:r>
+    </w:p>
+    <w:p>
+      <w:pPr>
+        <w:pStyle w:val="ListParagraph"/>
+        <w:numPr>
+          <w:ilvl w:val="0"/>
+          <w:numId w:val="1"/>
+        </w:numPr>
+      </w:pPr>
+      <w:r>
+        <w:t>Then we run the following function</w:t>
+      </w:r>
+    </w:p>
+    <w:p>
+      <w:pPr>
+        <w:pStyle w:val="ListParagraph"/>
+        <w:numPr>
+          <w:ilvl w:val="0"/>
+          <w:numId w:val="1"/>
+        </w:numPr>
+      </w:pPr>
+      <w:r>
+        <w:drawing>
+          <wp:inline distT="0" distB="0" distL="0" distR="0" wp14:anchorId="7B0D71E4" wp14:editId="4DD7236D">
+            <wp:extent cx="2505425" cy="943107"/>
+            <wp:effectExtent l="0" t="0" r="0" b="9525"/>
+            <wp:docPr id="103" name="Picture 103" descr="Text&#10;&#10;Description automatically generated"/>
+            <wp:cNvGraphicFramePr>
+              <a:graphicFrameLocks xmlns:a="http://schemas.openxmlformats.org/drawingml/2006/main" noChangeAspect="1"/>
+            </wp:cNvGraphicFramePr>
+            <a:graphic xmlns:a="http://schemas.openxmlformats.org/drawingml/2006/main">
+              <a:graphicData uri="http://schemas.openxmlformats.org/drawingml/2006/picture">
+                <pic:pic xmlns:pic="http://schemas.openxmlformats.org/drawingml/2006/picture">
+                  <pic:nvPicPr>
+                    <pic:cNvPr id="103" name="Picture 103" descr="Text&#10;&#10;Description automatically generated"/>
+                    <pic:cNvPicPr/>
+                  </pic:nvPicPr>
+                  <pic:blipFill>
+                    <a:blip r:embed="rId89"/>
+                    <a:stretch>
+                      <a:fillRect/>
+                    </a:stretch>
+                  </pic:blipFill>
+                  <pic:spPr>
+                    <a:xfrm>
+                      <a:off x="0" y="0"/>
+                      <a:ext cx="2505425" cy="943107"/>
+                    </a:xfrm>
+                    <a:prstGeom prst="rect">
+                      <a:avLst/>
+                    </a:prstGeom>
+                  </pic:spPr>
+                </pic:pic>
+              </a:graphicData>
+            </a:graphic>
+          </wp:inline>
+        </w:drawing>
+      </w:r>
+    </w:p>
+    <w:p>
+      <w:pPr>
+        <w:pStyle w:val="ListParagraph"/>
+        <w:numPr>
+          <w:ilvl w:val="0"/>
+          <w:numId w:val="1"/>
+        </w:numPr>
+      </w:pPr>
+      <w:r>
+        <w:lastRenderedPageBreak/>
+        <w:t xml:space="preserve">The previous state was </w:t>
+      </w:r>
+      <w:r>
+        <w:drawing>
+          <wp:inline distT="0" distB="0" distL="0" distR="0" wp14:anchorId="28E88B22" wp14:editId="7C2E6A38">
+            <wp:extent cx="1019317" cy="724001"/>
+            <wp:effectExtent l="0" t="0" r="9525" b="0"/>
+            <wp:docPr id="105" name="Picture 105" descr="Graphical user interface, table&#10;&#10;Description automatically generated with medium confidence"/>
+            <wp:cNvGraphicFramePr>
+              <a:graphicFrameLocks xmlns:a="http://schemas.openxmlformats.org/drawingml/2006/main" noChangeAspect="1"/>
+            </wp:cNvGraphicFramePr>
+            <a:graphic xmlns:a="http://schemas.openxmlformats.org/drawingml/2006/main">
+              <a:graphicData uri="http://schemas.openxmlformats.org/drawingml/2006/picture">
+                <pic:pic xmlns:pic="http://schemas.openxmlformats.org/drawingml/2006/picture">
+                  <pic:nvPicPr>
+                    <pic:cNvPr id="105" name="Picture 105" descr="Graphical user interface, table&#10;&#10;Description automatically generated with medium confidence"/>
+                    <pic:cNvPicPr/>
+                  </pic:nvPicPr>
+                  <pic:blipFill>
+                    <a:blip r:embed="rId90"/>
+                    <a:stretch>
+                      <a:fillRect/>
+                    </a:stretch>
+                  </pic:blipFill>
+                  <pic:spPr>
+                    <a:xfrm>
+                      <a:off x="0" y="0"/>
+                      <a:ext cx="1019317" cy="724001"/>
+                    </a:xfrm>
+                    <a:prstGeom prst="rect">
+                      <a:avLst/>
+                    </a:prstGeom>
+                  </pic:spPr>
+                </pic:pic>
+              </a:graphicData>
+            </a:graphic>
+          </wp:inline>
+        </w:drawing>
+      </w:r>
+      <w:r>
+        <w:t xml:space="preserve">. The new state is now </w:t>
+      </w:r>
+      <w:r>
+        <w:drawing>
+          <wp:inline distT="0" distB="0" distL="0" distR="0" wp14:anchorId="59B2EDAE" wp14:editId="40550E11">
+            <wp:extent cx="1009791" cy="695422"/>
+            <wp:effectExtent l="0" t="0" r="0" b="9525"/>
+            <wp:docPr id="106" name="Picture 106" descr="Table&#10;&#10;Description automatically generated with low confidence"/>
+            <wp:cNvGraphicFramePr>
+              <a:graphicFrameLocks xmlns:a="http://schemas.openxmlformats.org/drawingml/2006/main" noChangeAspect="1"/>
+            </wp:cNvGraphicFramePr>
+            <a:graphic xmlns:a="http://schemas.openxmlformats.org/drawingml/2006/main">
+              <a:graphicData uri="http://schemas.openxmlformats.org/drawingml/2006/picture">
+                <pic:pic xmlns:pic="http://schemas.openxmlformats.org/drawingml/2006/picture">
+                  <pic:nvPicPr>
+                    <pic:cNvPr id="106" name="Picture 106" descr="Table&#10;&#10;Description automatically generated with low confidence"/>
+                    <pic:cNvPicPr/>
+                  </pic:nvPicPr>
+                  <pic:blipFill>
+                    <a:blip r:embed="rId91"/>
+                    <a:stretch>
+                      <a:fillRect/>
+                    </a:stretch>
+                  </pic:blipFill>
+                  <pic:spPr>
+                    <a:xfrm>
+                      <a:off x="0" y="0"/>
+                      <a:ext cx="1009791" cy="695422"/>
+                    </a:xfrm>
+                    <a:prstGeom prst="rect">
+                      <a:avLst/>
+                    </a:prstGeom>
+                  </pic:spPr>
+                </pic:pic>
+              </a:graphicData>
+            </a:graphic>
+          </wp:inline>
+        </w:drawing>
+      </w:r>
+      <w:r>
+        <w:t>. Notice we still have the properties brand and year.</w:t>
+      </w:r>
+    </w:p>
+    <w:p>
+      <w:pPr>
+        <w:pStyle w:val="ListParagraph"/>
+        <w:numPr>
+          <w:ilvl w:val="0"/>
+          <w:numId w:val="1"/>
+        </w:numPr>
+      </w:pPr>
+      <w:r>
+        <w:t xml:space="preserve">If the new value of </w:t>
+      </w:r>
+      <w:proofErr w:type="gramStart"/>
+      <w:r>
+        <w:t>a some</w:t>
+      </w:r>
+      <w:proofErr w:type="gramEnd"/>
+      <w:r>
+        <w:t xml:space="preserve"> state depends on the previous value of state, (such as increment count by 2), we do the following:</w:t>
+      </w:r>
+    </w:p>
+    <w:p>
+      <w:pPr>
+        <w:pStyle w:val="ListParagraph"/>
+        <w:numPr>
+          <w:ilvl w:val="0"/>
+          <w:numId w:val="1"/>
+        </w:numPr>
+      </w:pPr>
+      <w:r>
+        <w:drawing>
+          <wp:inline distT="0" distB="0" distL="0" distR="0" wp14:anchorId="73C87C4F" wp14:editId="6D55C980">
+            <wp:extent cx="5506218" cy="657317"/>
+            <wp:effectExtent l="0" t="0" r="0" b="9525"/>
+            <wp:docPr id="107" name="Picture 107" descr="Text&#10;&#10;Description automatically generated"/>
+            <wp:cNvGraphicFramePr>
+              <a:graphicFrameLocks xmlns:a="http://schemas.openxmlformats.org/drawingml/2006/main" noChangeAspect="1"/>
+            </wp:cNvGraphicFramePr>
+            <a:graphic xmlns:a="http://schemas.openxmlformats.org/drawingml/2006/main">
+              <a:graphicData uri="http://schemas.openxmlformats.org/drawingml/2006/picture">
+                <pic:pic xmlns:pic="http://schemas.openxmlformats.org/drawingml/2006/picture">
+                  <pic:nvPicPr>
+                    <pic:cNvPr id="107" name="Picture 107" descr="Text&#10;&#10;Description automatically generated"/>
+                    <pic:cNvPicPr/>
+                  </pic:nvPicPr>
+                  <pic:blipFill>
+                    <a:blip r:embed="rId92"/>
+                    <a:stretch>
+                      <a:fillRect/>
+                    </a:stretch>
+                  </pic:blipFill>
+                  <pic:spPr>
+                    <a:xfrm>
+                      <a:off x="0" y="0"/>
+                      <a:ext cx="5506218" cy="657317"/>
+                    </a:xfrm>
+                    <a:prstGeom prst="rect">
+                      <a:avLst/>
+                    </a:prstGeom>
+                  </pic:spPr>
+                </pic:pic>
+              </a:graphicData>
+            </a:graphic>
+          </wp:inline>
+        </w:drawing>
+      </w:r>
+    </w:p>
+    <w:p>
+      <w:pPr>
+        <w:pStyle w:val="ListParagraph"/>
+        <w:numPr>
+          <w:ilvl w:val="0"/>
+          <w:numId w:val="1"/>
+        </w:numPr>
+      </w:pPr>
+      <w:r>
+        <w:t xml:space="preserve">Note the following will actually only increment count by 1 since the value of </w:t>
+      </w:r>
+      <w:proofErr w:type="spellStart"/>
+      <w:proofErr w:type="gramStart"/>
+      <w:r>
+        <w:t>this.state</w:t>
+      </w:r>
+      <w:proofErr w:type="gramEnd"/>
+      <w:r>
+        <w:t>.count</w:t>
+      </w:r>
+      <w:proofErr w:type="spellEnd"/>
+      <w:r>
+        <w:t xml:space="preserve"> was the value of count when the component was last rendered.</w:t>
+      </w:r>
+    </w:p>
+    <w:p>
+      <w:pPr>
+        <w:pStyle w:val="ListParagraph"/>
+        <w:numPr>
+          <w:ilvl w:val="0"/>
+          <w:numId w:val="1"/>
+        </w:numPr>
+      </w:pPr>
+      <w:r>
+        <w:drawing>
+          <wp:inline distT="0" distB="0" distL="0" distR="0" wp14:anchorId="0F74D54F" wp14:editId="1027E842">
+            <wp:extent cx="4191585" cy="876422"/>
+            <wp:effectExtent l="0" t="0" r="0" b="0"/>
+            <wp:docPr id="108" name="Picture 108" descr="Text&#10;&#10;Description automatically generated"/>
+            <wp:cNvGraphicFramePr>
+              <a:graphicFrameLocks xmlns:a="http://schemas.openxmlformats.org/drawingml/2006/main" noChangeAspect="1"/>
+            </wp:cNvGraphicFramePr>
+            <a:graphic xmlns:a="http://schemas.openxmlformats.org/drawingml/2006/main">
+              <a:graphicData uri="http://schemas.openxmlformats.org/drawingml/2006/picture">
+                <pic:pic xmlns:pic="http://schemas.openxmlformats.org/drawingml/2006/picture">
+                  <pic:nvPicPr>
+                    <pic:cNvPr id="108" name="Picture 108" descr="Text&#10;&#10;Description automatically generated"/>
+                    <pic:cNvPicPr/>
+                  </pic:nvPicPr>
+                  <pic:blipFill>
+                    <a:blip r:embed="rId93"/>
+                    <a:stretch>
+                      <a:fillRect/>
+                    </a:stretch>
+                  </pic:blipFill>
+                  <pic:spPr>
+                    <a:xfrm>
+                      <a:off x="0" y="0"/>
+                      <a:ext cx="4191585" cy="876422"/>
+                    </a:xfrm>
+                    <a:prstGeom prst="rect">
+                      <a:avLst/>
+                    </a:prstGeom>
+                  </pic:spPr>
+                </pic:pic>
+              </a:graphicData>
+            </a:graphic>
+          </wp:inline>
+        </w:drawing>
+      </w:r>
+    </w:p>
+    <w:p/>
+    <w:p>
+      <w:pPr>
+        <w:rPr>
+          <w:b/>
+          <w:bCs/>
+          <w:u w:val="single"/>
+        </w:rPr>
+      </w:pPr>
+      <w:r>
+        <w:rPr>
+          <w:b/>
+          <w:bCs/>
+          <w:u w:val="single"/>
+        </w:rPr>
+        <w:t>React DOM/ Virtual DOM</w:t>
+      </w:r>
+      <w:r>
+        <w:rPr>
+          <w:b/>
+          <w:bCs/>
+          <w:u w:val="single"/>
+        </w:rPr>
+        <w:t>/ Re-Rendering</w:t>
+      </w:r>
+    </w:p>
+    <w:p>
+      <w:pPr>
+        <w:pStyle w:val="ListParagraph"/>
+        <w:numPr>
+          <w:ilvl w:val="0"/>
+          <w:numId w:val="1"/>
+        </w:numPr>
+      </w:pPr>
+      <w:r>
+        <w:drawing>
+          <wp:inline distT="0" distB="0" distL="0" distR="0" wp14:anchorId="2EFAD7B9" wp14:editId="41FD4906">
+            <wp:extent cx="5491596" cy="2952750"/>
+            <wp:effectExtent l="0" t="0" r="0" b="0"/>
+            <wp:docPr id="92" name="Picture 92" descr="Diagram&#10;&#10;Description automatically generated"/>
+            <wp:cNvGraphicFramePr>
+              <a:graphicFrameLocks xmlns:a="http://schemas.openxmlformats.org/drawingml/2006/main" noChangeAspect="1"/>
+            </wp:cNvGraphicFramePr>
+            <a:graphic xmlns:a="http://schemas.openxmlformats.org/drawingml/2006/main">
+              <a:graphicData uri="http://schemas.openxmlformats.org/drawingml/2006/picture">
+                <pic:pic xmlns:pic="http://schemas.openxmlformats.org/drawingml/2006/picture">
+                  <pic:nvPicPr>
+                    <pic:cNvPr id="92" name="Picture 92" descr="Diagram&#10;&#10;Description automatically generated"/>
+                    <pic:cNvPicPr/>
+                  </pic:nvPicPr>
+                  <pic:blipFill>
+                    <a:blip r:embed="rId94"/>
+                    <a:stretch>
+                      <a:fillRect/>
+                    </a:stretch>
+                  </pic:blipFill>
+                  <pic:spPr>
+                    <a:xfrm>
+                      <a:off x="0" y="0"/>
+                      <a:ext cx="5510391" cy="2962856"/>
+                    </a:xfrm>
+                    <a:prstGeom prst="rect">
+                      <a:avLst/>
+                    </a:prstGeom>
+                  </pic:spPr>
+                </pic:pic>
+              </a:graphicData>
+            </a:graphic>
+          </wp:inline>
+        </w:drawing>
+      </w:r>
+    </w:p>
+    <w:p>
+      <w:pPr>
+        <w:pStyle w:val="ListParagraph"/>
+        <w:numPr>
+          <w:ilvl w:val="0"/>
+          <w:numId w:val="1"/>
+        </w:numPr>
+      </w:pPr>
+      <w:r>
+        <w:t xml:space="preserve">The actual DOM is </w:t>
+      </w:r>
+      <w:proofErr w:type="gramStart"/>
+      <w:r>
+        <w:t>really slow</w:t>
+      </w:r>
+      <w:proofErr w:type="gramEnd"/>
+      <w:r>
+        <w:t>. Accessing/</w:t>
+      </w:r>
+      <w:proofErr w:type="spellStart"/>
+      <w:r>
+        <w:t>rerendering</w:t>
+      </w:r>
+      <w:proofErr w:type="spellEnd"/>
+      <w:r>
+        <w:t xml:space="preserve"> items is </w:t>
+      </w:r>
+      <w:proofErr w:type="gramStart"/>
+      <w:r>
+        <w:t>really slow</w:t>
+      </w:r>
+      <w:proofErr w:type="gramEnd"/>
+      <w:r>
+        <w:t>.</w:t>
+      </w:r>
+    </w:p>
+    <w:p>
+      <w:pPr>
+        <w:pStyle w:val="ListParagraph"/>
+        <w:numPr>
+          <w:ilvl w:val="0"/>
+          <w:numId w:val="1"/>
+        </w:numPr>
+      </w:pPr>
+      <w:r>
+        <w:t xml:space="preserve">Since the React DOM is written in JS and JS is </w:t>
+      </w:r>
+      <w:proofErr w:type="gramStart"/>
+      <w:r>
+        <w:t>really fast</w:t>
+      </w:r>
+      <w:proofErr w:type="gramEnd"/>
+      <w:r>
+        <w:t xml:space="preserve">, React DOM is really fast. As well, </w:t>
+      </w:r>
+      <w:proofErr w:type="gramStart"/>
+      <w:r>
+        <w:t>React</w:t>
+      </w:r>
+      <w:proofErr w:type="gramEnd"/>
+      <w:r>
+        <w:t xml:space="preserve"> changes only what needs to be changed which makes </w:t>
+      </w:r>
+      <w:proofErr w:type="spellStart"/>
+      <w:r>
+        <w:t>rerendering</w:t>
+      </w:r>
+      <w:proofErr w:type="spellEnd"/>
+      <w:r>
+        <w:t xml:space="preserve"> is a lot faster</w:t>
+      </w:r>
+      <w:r>
+        <w:t>.</w:t>
+      </w:r>
+    </w:p>
+    <w:p>
+      <w:pPr>
+        <w:pStyle w:val="ListParagraph"/>
+        <w:numPr>
+          <w:ilvl w:val="0"/>
+          <w:numId w:val="1"/>
+        </w:numPr>
+      </w:pPr>
+      <w:r>
+        <w:t>React components automatically re-render whenever there is a change in their stat</w:t>
+      </w:r>
+      <w:r>
+        <w:t>e, props, or their parent component re-renders.</w:t>
+      </w:r>
+    </w:p>
+    <w:p>
+      <w:pPr>
+        <w:pStyle w:val="ListParagraph"/>
+        <w:numPr>
+          <w:ilvl w:val="0"/>
+          <w:numId w:val="1"/>
+        </w:numPr>
+      </w:pPr>
+      <w:r>
+        <w:t>So how is React able to update the DOM so quickly?</w:t>
+      </w:r>
+    </w:p>
+    <w:p>
+      <w:pPr>
+        <w:pStyle w:val="ListParagraph"/>
+        <w:numPr>
+          <w:ilvl w:val="0"/>
+          <w:numId w:val="1"/>
+        </w:numPr>
+      </w:pPr>
+      <w:r>
+        <w:t xml:space="preserve">Behind the scenes, </w:t>
+      </w:r>
+      <w:proofErr w:type="gramStart"/>
+      <w:r>
+        <w:t>React</w:t>
+      </w:r>
+      <w:proofErr w:type="gramEnd"/>
+      <w:r>
+        <w:t xml:space="preserve"> creates an exact copy of the whole real DOM</w:t>
+      </w:r>
+      <w:r>
+        <w:t xml:space="preserve"> called the React DOM/Virtual DOM.</w:t>
+      </w:r>
+    </w:p>
+    <w:p>
+      <w:pPr>
+        <w:pStyle w:val="ListParagraph"/>
+        <w:numPr>
+          <w:ilvl w:val="0"/>
+          <w:numId w:val="1"/>
+        </w:numPr>
+      </w:pPr>
+      <w:r>
+        <w:t xml:space="preserve">When there is an update, the entire virtual DOM gets </w:t>
+      </w:r>
+      <w:r>
+        <w:t xml:space="preserve">copied and then the copy is </w:t>
+      </w:r>
+      <w:r>
+        <w:t xml:space="preserve">updated. The </w:t>
+      </w:r>
+      <w:r>
+        <w:t xml:space="preserve">updated </w:t>
+      </w:r>
+      <w:r>
+        <w:t xml:space="preserve">virtual Dom gets compared to what it looked like before it updated and </w:t>
+      </w:r>
+      <w:proofErr w:type="gramStart"/>
+      <w:r>
+        <w:t>React</w:t>
+      </w:r>
+      <w:proofErr w:type="gramEnd"/>
+      <w:r>
+        <w:t xml:space="preserve"> figures out which objects have changed.</w:t>
+      </w:r>
+    </w:p>
+    <w:p>
+      <w:pPr>
+        <w:pStyle w:val="ListParagraph"/>
+        <w:numPr>
+          <w:ilvl w:val="0"/>
+          <w:numId w:val="1"/>
+        </w:numPr>
+      </w:pPr>
+      <w:r>
+        <w:t>The changed objects, and the changed objects only, get updated on the read DOM.</w:t>
+      </w:r>
+    </w:p>
+    <w:p>
+      <w:pPr>
+        <w:pStyle w:val="ListParagraph"/>
+        <w:numPr>
+          <w:ilvl w:val="0"/>
+          <w:numId w:val="1"/>
+        </w:numPr>
+      </w:pPr>
+      <w:r>
+        <w:t>Changes on the real DOM cause the screen to change.</w:t>
+      </w:r>
+    </w:p>
+    <w:p>
+      <w:pPr>
+        <w:pStyle w:val="ListParagraph"/>
+        <w:numPr>
+          <w:ilvl w:val="0"/>
+          <w:numId w:val="1"/>
+        </w:numPr>
+        <w:rPr>
+          <w:u w:val="single"/>
+        </w:rPr>
+      </w:pPr>
+      <w:r>
+        <w:rPr>
+          <w:u w:val="single"/>
+        </w:rPr>
+        <w:t>Causes for Component Re-rendering</w:t>
+      </w:r>
+    </w:p>
+    <w:p>
+      <w:pPr>
+        <w:pStyle w:val="ListParagraph"/>
+        <w:numPr>
+          <w:ilvl w:val="1"/>
+          <w:numId w:val="1"/>
+        </w:numPr>
+      </w:pPr>
+      <w:r>
+        <w:lastRenderedPageBreak/>
+        <w:t>Update in State</w:t>
+      </w:r>
+    </w:p>
+    <w:p>
+      <w:pPr>
+        <w:pStyle w:val="ListParagraph"/>
+        <w:numPr>
+          <w:ilvl w:val="1"/>
+          <w:numId w:val="1"/>
+        </w:numPr>
+      </w:pPr>
+      <w:r>
+        <w:t>Update in prop</w:t>
+      </w:r>
+    </w:p>
+    <w:p>
+      <w:pPr>
+        <w:pStyle w:val="ListParagraph"/>
+        <w:numPr>
+          <w:ilvl w:val="1"/>
+          <w:numId w:val="1"/>
+        </w:numPr>
+      </w:pPr>
+      <w:r>
+        <w:t>Re-rendering of the parent component</w:t>
+      </w:r>
+    </w:p>
+    <w:p/>
+    <w:p>
+      <w:proofErr w:type="spellStart"/>
+      <w:r>
+        <w:t>useEffect</w:t>
+      </w:r>
+      <w:proofErr w:type="spellEnd"/>
+    </w:p>
+    <w:p>
+      <w:pPr>
+        <w:pStyle w:val="ListParagraph"/>
+        <w:numPr>
+          <w:ilvl w:val="0"/>
+          <w:numId w:val="1"/>
+        </w:numPr>
+      </w:pPr>
+    </w:p>
+    <w:p>
+      <w:pPr>
+        <w:ind w:left="360"/>
+      </w:pPr>
     </w:p>
     <w:sectPr>
       <w:pgSz w:w="12240" w:h="15840"/>

</xml_diff>

<commit_message>
async await event loop
</commit_message>
<xml_diff>
--- a/ReactJS/React Notes v2.docx
+++ b/ReactJS/React Notes v2.docx
@@ -9015,6 +9015,248 @@
         </w:drawing>
       </w:r>
     </w:p>
+    <w:p>
+      <w:proofErr w:type="spellStart"/>
+      <w:r>
+        <w:t>useState</w:t>
+      </w:r>
+      <w:proofErr w:type="spellEnd"/>
+      <w:r>
+        <w:t xml:space="preserve"> vs State in Class Components</w:t>
+      </w:r>
+    </w:p>
+    <w:p>
+      <w:pPr>
+        <w:pStyle w:val="ListParagraph"/>
+        <w:numPr>
+          <w:ilvl w:val="0"/>
+          <w:numId w:val="1"/>
+        </w:numPr>
+      </w:pPr>
+      <w:r>
+        <w:t>In function components, i</w:t>
+      </w:r>
+      <w:r>
+        <w:t xml:space="preserve">f we update the state, but not to something new, the component does not </w:t>
+      </w:r>
+      <w:proofErr w:type="spellStart"/>
+      <w:r>
+        <w:t>rerender</w:t>
+      </w:r>
+      <w:proofErr w:type="spellEnd"/>
+      <w:r>
+        <w:t xml:space="preserve">. </w:t>
+      </w:r>
+    </w:p>
+    <w:p>
+      <w:pPr>
+        <w:pStyle w:val="ListParagraph"/>
+        <w:numPr>
+          <w:ilvl w:val="0"/>
+          <w:numId w:val="1"/>
+        </w:numPr>
+      </w:pPr>
+      <w:r>
+        <w:drawing>
+          <wp:inline distT="0" distB="0" distL="0" distR="0" wp14:anchorId="01D429CC" wp14:editId="43543107">
+            <wp:extent cx="3038474" cy="3045412"/>
+            <wp:effectExtent l="0" t="0" r="0" b="3175"/>
+            <wp:docPr id="109" name="Picture 109" descr="Text&#10;&#10;Description automatically generated"/>
+            <wp:cNvGraphicFramePr>
+              <a:graphicFrameLocks xmlns:a="http://schemas.openxmlformats.org/drawingml/2006/main" noChangeAspect="1"/>
+            </wp:cNvGraphicFramePr>
+            <a:graphic xmlns:a="http://schemas.openxmlformats.org/drawingml/2006/main">
+              <a:graphicData uri="http://schemas.openxmlformats.org/drawingml/2006/picture">
+                <pic:pic xmlns:pic="http://schemas.openxmlformats.org/drawingml/2006/picture">
+                  <pic:nvPicPr>
+                    <pic:cNvPr id="94" name="Picture 94" descr="Text&#10;&#10;Description automatically generated"/>
+                    <pic:cNvPicPr/>
+                  </pic:nvPicPr>
+                  <pic:blipFill>
+                    <a:blip r:embed="rId68"/>
+                    <a:stretch>
+                      <a:fillRect/>
+                    </a:stretch>
+                  </pic:blipFill>
+                  <pic:spPr>
+                    <a:xfrm>
+                      <a:off x="0" y="0"/>
+                      <a:ext cx="3045354" cy="3052308"/>
+                    </a:xfrm>
+                    <a:prstGeom prst="rect">
+                      <a:avLst/>
+                    </a:prstGeom>
+                  </pic:spPr>
+                </pic:pic>
+              </a:graphicData>
+            </a:graphic>
+          </wp:inline>
+        </w:drawing>
+      </w:r>
+    </w:p>
+    <w:p>
+      <w:pPr>
+        <w:pStyle w:val="ListParagraph"/>
+        <w:numPr>
+          <w:ilvl w:val="0"/>
+          <w:numId w:val="1"/>
+        </w:numPr>
+      </w:pPr>
+      <w:r>
+        <w:t xml:space="preserve">In the above example, the state of count = 4 and then we click the Add2 button, we change the state of count to 4. Since the state of count is still 4, the component does not </w:t>
+      </w:r>
+      <w:proofErr w:type="spellStart"/>
+      <w:r>
+        <w:t>rerender</w:t>
+      </w:r>
+      <w:proofErr w:type="spellEnd"/>
+      <w:r>
+        <w:t xml:space="preserve">. Note that even though the add2 function </w:t>
+      </w:r>
+      <w:r>
+        <w:t xml:space="preserve">has a side effect of logging “hi” which will be logged every time the button is clicked, the component does not </w:t>
+      </w:r>
+      <w:proofErr w:type="spellStart"/>
+      <w:r>
+        <w:t>rerender</w:t>
+      </w:r>
+      <w:proofErr w:type="spellEnd"/>
+      <w:r>
+        <w:t>.</w:t>
+      </w:r>
+    </w:p>
+    <w:p>
+      <w:pPr>
+        <w:pStyle w:val="ListParagraph"/>
+        <w:numPr>
+          <w:ilvl w:val="0"/>
+          <w:numId w:val="1"/>
+        </w:numPr>
+      </w:pPr>
+      <w:r>
+        <w:t xml:space="preserve">In class components, </w:t>
+      </w:r>
+      <w:r>
+        <w:t xml:space="preserve">if we update the state, but not to something new, the component </w:t>
+      </w:r>
+      <w:r>
+        <w:t>still</w:t>
+      </w:r>
+      <w:r>
+        <w:t xml:space="preserve"> </w:t>
+      </w:r>
+      <w:proofErr w:type="spellStart"/>
+      <w:r>
+        <w:t>rerender</w:t>
+      </w:r>
+      <w:r>
+        <w:t>s</w:t>
+      </w:r>
+      <w:proofErr w:type="spellEnd"/>
+      <w:r>
+        <w:t xml:space="preserve">. </w:t>
+      </w:r>
+    </w:p>
+    <w:p>
+      <w:pPr>
+        <w:pStyle w:val="ListParagraph"/>
+        <w:numPr>
+          <w:ilvl w:val="0"/>
+          <w:numId w:val="1"/>
+        </w:numPr>
+      </w:pPr>
+      <w:r>
+        <w:lastRenderedPageBreak/>
+        <w:drawing>
+          <wp:inline distT="0" distB="0" distL="0" distR="0" wp14:anchorId="4E0D7017" wp14:editId="0F8C4E3D">
+            <wp:extent cx="5076825" cy="3046095"/>
+            <wp:effectExtent l="0" t="0" r="9525" b="1905"/>
+            <wp:docPr id="111" name="Picture 111" descr="Text&#10;&#10;Description automatically generated"/>
+            <wp:cNvGraphicFramePr>
+              <a:graphicFrameLocks xmlns:a="http://schemas.openxmlformats.org/drawingml/2006/main" noChangeAspect="1"/>
+            </wp:cNvGraphicFramePr>
+            <a:graphic xmlns:a="http://schemas.openxmlformats.org/drawingml/2006/main">
+              <a:graphicData uri="http://schemas.openxmlformats.org/drawingml/2006/picture">
+                <pic:pic xmlns:pic="http://schemas.openxmlformats.org/drawingml/2006/picture">
+                  <pic:nvPicPr>
+                    <pic:cNvPr id="111" name="Picture 111" descr="Text&#10;&#10;Description automatically generated"/>
+                    <pic:cNvPicPr/>
+                  </pic:nvPicPr>
+                  <pic:blipFill>
+                    <a:blip r:embed="rId94"/>
+                    <a:stretch>
+                      <a:fillRect/>
+                    </a:stretch>
+                  </pic:blipFill>
+                  <pic:spPr>
+                    <a:xfrm>
+                      <a:off x="0" y="0"/>
+                      <a:ext cx="5077534" cy="3046520"/>
+                    </a:xfrm>
+                    <a:prstGeom prst="rect">
+                      <a:avLst/>
+                    </a:prstGeom>
+                  </pic:spPr>
+                </pic:pic>
+              </a:graphicData>
+            </a:graphic>
+          </wp:inline>
+        </w:drawing>
+      </w:r>
+    </w:p>
+    <w:p>
+      <w:pPr>
+        <w:pStyle w:val="ListParagraph"/>
+        <w:numPr>
+          <w:ilvl w:val="0"/>
+          <w:numId w:val="1"/>
+        </w:numPr>
+      </w:pPr>
+      <w:r>
+        <w:t xml:space="preserve">In the above example, the state of count = </w:t>
+      </w:r>
+      <w:r>
+        <w:t>1</w:t>
+      </w:r>
+      <w:r>
+        <w:t xml:space="preserve"> and then we click </w:t>
+      </w:r>
+      <w:r>
+        <w:t xml:space="preserve">the change </w:t>
+      </w:r>
+      <w:r>
+        <w:t xml:space="preserve">button, we change the state of count to </w:t>
+      </w:r>
+      <w:r>
+        <w:t>1</w:t>
+      </w:r>
+      <w:r>
+        <w:t xml:space="preserve">. </w:t>
+      </w:r>
+      <w:r>
+        <w:t>Even though</w:t>
+      </w:r>
+      <w:r>
+        <w:t xml:space="preserve"> the state of count is still </w:t>
+      </w:r>
+      <w:r>
+        <w:t>1</w:t>
+      </w:r>
+      <w:r>
+        <w:t>, the component does</w:t>
+      </w:r>
+      <w:r>
+        <w:t xml:space="preserve"> </w:t>
+      </w:r>
+      <w:proofErr w:type="spellStart"/>
+      <w:r>
+        <w:t>rerender</w:t>
+      </w:r>
+      <w:proofErr w:type="spellEnd"/>
+      <w:r>
+        <w:t>.</w:t>
+      </w:r>
+    </w:p>
     <w:p/>
     <w:p>
       <w:pPr>
@@ -9051,9 +9293,9 @@
       </w:pPr>
       <w:r>
         <w:drawing>
-          <wp:inline distT="0" distB="0" distL="0" distR="0" wp14:anchorId="2EFAD7B9" wp14:editId="41FD4906">
-            <wp:extent cx="5491596" cy="2952750"/>
-            <wp:effectExtent l="0" t="0" r="0" b="0"/>
+          <wp:inline distT="0" distB="0" distL="0" distR="0" wp14:anchorId="2EFAD7B9" wp14:editId="30D93FC2">
+            <wp:extent cx="5881322" cy="3162300"/>
+            <wp:effectExtent l="0" t="0" r="5715" b="0"/>
             <wp:docPr id="92" name="Picture 92" descr="Diagram&#10;&#10;Description automatically generated"/>
             <wp:cNvGraphicFramePr>
               <a:graphicFrameLocks xmlns:a="http://schemas.openxmlformats.org/drawingml/2006/main" noChangeAspect="1"/>
@@ -9066,7 +9308,7 @@
                     <pic:cNvPicPr/>
                   </pic:nvPicPr>
                   <pic:blipFill>
-                    <a:blip r:embed="rId94"/>
+                    <a:blip r:embed="rId95"/>
                     <a:stretch>
                       <a:fillRect/>
                     </a:stretch>
@@ -9074,7 +9316,7 @@
                   <pic:spPr>
                     <a:xfrm>
                       <a:off x="0" y="0"/>
-                      <a:ext cx="5510391" cy="2962856"/>
+                      <a:ext cx="5918692" cy="3182393"/>
                     </a:xfrm>
                     <a:prstGeom prst="rect">
                       <a:avLst/>
@@ -9265,6 +9507,7 @@
         </w:numPr>
       </w:pPr>
       <w:r>
+        <w:lastRenderedPageBreak/>
         <w:t>Changes on the real DOM cause the screen to change.</w:t>
       </w:r>
     </w:p>
@@ -9295,7 +9538,6 @@
         </w:numPr>
       </w:pPr>
       <w:r>
-        <w:lastRenderedPageBreak/>
         <w:t>Update in State</w:t>
       </w:r>
     </w:p>
@@ -9331,19 +9573,57 @@
       </w:r>
       <w:proofErr w:type="spellEnd"/>
     </w:p>
-    <w:p>
-      <w:pPr>
-        <w:pStyle w:val="ListParagraph"/>
-        <w:numPr>
-          <w:ilvl w:val="0"/>
-          <w:numId w:val="1"/>
-        </w:numPr>
-      </w:pPr>
-    </w:p>
-    <w:p>
-      <w:pPr>
-        <w:ind w:left="360"/>
-      </w:pPr>
+    <w:p/>
+    <w:p/>
+    <w:p/>
+    <w:p/>
+    <w:p/>
+    <w:p/>
+    <w:p>
+      <w:r>
+        <w:t>Lifecycle Methods</w:t>
+      </w:r>
+    </w:p>
+    <w:p>
+      <w:pPr>
+        <w:pStyle w:val="ListParagraph"/>
+        <w:numPr>
+          <w:ilvl w:val="0"/>
+          <w:numId w:val="1"/>
+        </w:numPr>
+      </w:pPr>
+      <w:proofErr w:type="spellStart"/>
+      <w:r>
+        <w:t>useEffect</w:t>
+      </w:r>
+      <w:proofErr w:type="spellEnd"/>
+      <w:r>
+        <w:t xml:space="preserve"> Hook as </w:t>
+      </w:r>
+      <w:proofErr w:type="spellStart"/>
+      <w:r>
+        <w:t>componentDidMount</w:t>
+      </w:r>
+      <w:proofErr w:type="spellEnd"/>
+      <w:r>
+        <w:t xml:space="preserve">, </w:t>
+      </w:r>
+      <w:proofErr w:type="spellStart"/>
+      <w:r>
+        <w:t>componentDidUpdate</w:t>
+      </w:r>
+      <w:proofErr w:type="spellEnd"/>
+      <w:r>
+        <w:t xml:space="preserve">, and </w:t>
+      </w:r>
+      <w:proofErr w:type="spellStart"/>
+      <w:r>
+        <w:t>componentWillUnmount</w:t>
+      </w:r>
+      <w:proofErr w:type="spellEnd"/>
+      <w:r>
+        <w:t xml:space="preserve"> combined.</w:t>
+      </w:r>
     </w:p>
     <w:sectPr>
       <w:pgSz w:w="12240" w:h="15840"/>

</xml_diff>

<commit_message>
added unmounting and error handling lifecycle methods
</commit_message>
<xml_diff>
--- a/ReactJS/React Notes v2.docx
+++ b/ReactJS/React Notes v2.docx
@@ -108,8 +108,16 @@
         <w:rPr>
           <w:lang w:val="en-US"/>
         </w:rPr>
-        <w:t>the page doesn’t need to refresh as it does not need to request a new html page, making it super fast</w:t>
-      </w:r>
+        <w:t xml:space="preserve">the page doesn’t need to refresh as it does not need to request a new html page, making it </w:t>
+      </w:r>
+      <w:proofErr w:type="spellStart"/>
+      <w:r>
+        <w:rPr>
+          <w:lang w:val="en-US"/>
+        </w:rPr>
+        <w:t>super fast</w:t>
+      </w:r>
+      <w:proofErr w:type="spellEnd"/>
     </w:p>
     <w:p>
       <w:pPr>
@@ -180,7 +188,35 @@
         <w:rPr>
           <w:lang w:val="en-US"/>
         </w:rPr>
-        <w:t>there is html code in js code, which browser cannot understand which is why there is a ‘build’ process which makes the code readable from the browser, so the code we write is not exactly the same as the code the browser reads. Babel helps to convert JSX to plain JS.</w:t>
+        <w:t xml:space="preserve">there is html code in </w:t>
+      </w:r>
+      <w:proofErr w:type="spellStart"/>
+      <w:r>
+        <w:rPr>
+          <w:lang w:val="en-US"/>
+        </w:rPr>
+        <w:t>js</w:t>
+      </w:r>
+      <w:proofErr w:type="spellEnd"/>
+      <w:r>
+        <w:rPr>
+          <w:lang w:val="en-US"/>
+        </w:rPr>
+        <w:t xml:space="preserve"> code, which browser cannot understand which is why there is a ‘build’ process which makes the code readable from the browser, so the code we write is not </w:t>
+      </w:r>
+      <w:proofErr w:type="gramStart"/>
+      <w:r>
+        <w:rPr>
+          <w:lang w:val="en-US"/>
+        </w:rPr>
+        <w:t>exactly the same</w:t>
+      </w:r>
+      <w:proofErr w:type="gramEnd"/>
+      <w:r>
+        <w:rPr>
+          <w:lang w:val="en-US"/>
+        </w:rPr>
+        <w:t xml:space="preserve"> as the code the browser reads. Babel helps to convert JSX to plain JS.</w:t>
       </w:r>
     </w:p>
     <w:p>
@@ -224,8 +260,30 @@
         <w:rPr>
           <w:lang w:val="en-US"/>
         </w:rPr>
-        <w:t>You can use npx or npm</w:t>
-      </w:r>
+        <w:t xml:space="preserve">You can use </w:t>
+      </w:r>
+      <w:proofErr w:type="spellStart"/>
+      <w:r>
+        <w:rPr>
+          <w:lang w:val="en-US"/>
+        </w:rPr>
+        <w:t>npx</w:t>
+      </w:r>
+      <w:proofErr w:type="spellEnd"/>
+      <w:r>
+        <w:rPr>
+          <w:lang w:val="en-US"/>
+        </w:rPr>
+        <w:t xml:space="preserve"> or </w:t>
+      </w:r>
+      <w:proofErr w:type="spellStart"/>
+      <w:r>
+        <w:rPr>
+          <w:lang w:val="en-US"/>
+        </w:rPr>
+        <w:t>npm</w:t>
+      </w:r>
+      <w:proofErr w:type="spellEnd"/>
     </w:p>
     <w:p>
       <w:pPr>
@@ -238,11 +296,61 @@
           <w:lang w:val="en-US"/>
         </w:rPr>
       </w:pPr>
-      <w:r>
-        <w:rPr>
-          <w:lang w:val="en-US"/>
-        </w:rPr>
-        <w:t>npx is an npm package runner which gets installed when we install node. This is why we are able to directly run create-react-app.</w:t>
+      <w:proofErr w:type="spellStart"/>
+      <w:r>
+        <w:rPr>
+          <w:lang w:val="en-US"/>
+        </w:rPr>
+        <w:t>npx</w:t>
+      </w:r>
+      <w:proofErr w:type="spellEnd"/>
+      <w:r>
+        <w:rPr>
+          <w:lang w:val="en-US"/>
+        </w:rPr>
+        <w:t xml:space="preserve"> is </w:t>
+      </w:r>
+      <w:proofErr w:type="gramStart"/>
+      <w:r>
+        <w:rPr>
+          <w:lang w:val="en-US"/>
+        </w:rPr>
+        <w:t>an</w:t>
+      </w:r>
+      <w:proofErr w:type="gramEnd"/>
+      <w:r>
+        <w:rPr>
+          <w:lang w:val="en-US"/>
+        </w:rPr>
+        <w:t xml:space="preserve"> </w:t>
+      </w:r>
+      <w:proofErr w:type="spellStart"/>
+      <w:r>
+        <w:rPr>
+          <w:lang w:val="en-US"/>
+        </w:rPr>
+        <w:t>npm</w:t>
+      </w:r>
+      <w:proofErr w:type="spellEnd"/>
+      <w:r>
+        <w:rPr>
+          <w:lang w:val="en-US"/>
+        </w:rPr>
+        <w:t xml:space="preserve"> package runner which gets installed when we install node. </w:t>
+      </w:r>
+      <w:proofErr w:type="gramStart"/>
+      <w:r>
+        <w:rPr>
+          <w:lang w:val="en-US"/>
+        </w:rPr>
+        <w:t>This is why</w:t>
+      </w:r>
+      <w:proofErr w:type="gramEnd"/>
+      <w:r>
+        <w:rPr>
+          <w:lang w:val="en-US"/>
+        </w:rPr>
+        <w:t xml:space="preserve"> we are able to directly run create-react-app.</w:t>
       </w:r>
     </w:p>
     <w:p>
@@ -256,11 +364,19 @@
           <w:lang w:val="en-US"/>
         </w:rPr>
       </w:pPr>
-      <w:r>
-        <w:rPr>
-          <w:lang w:val="en-US"/>
-        </w:rPr>
-        <w:t>npm installs the create-react-app package globally and then use the package to generate the projects.</w:t>
+      <w:proofErr w:type="spellStart"/>
+      <w:r>
+        <w:rPr>
+          <w:lang w:val="en-US"/>
+        </w:rPr>
+        <w:t>npm</w:t>
+      </w:r>
+      <w:proofErr w:type="spellEnd"/>
+      <w:r>
+        <w:rPr>
+          <w:lang w:val="en-US"/>
+        </w:rPr>
+        <w:t xml:space="preserve"> installs the create-react-app package globally and then use the package to generate the projects.</w:t>
       </w:r>
     </w:p>
     <w:p>
@@ -331,7 +447,21 @@
         <w:rPr>
           <w:lang w:val="en-US"/>
         </w:rPr>
-        <w:t>Using npx is likely preferred since we don’t have to install create-react-app package globally</w:t>
+        <w:t xml:space="preserve">Using </w:t>
+      </w:r>
+      <w:proofErr w:type="spellStart"/>
+      <w:r>
+        <w:rPr>
+          <w:lang w:val="en-US"/>
+        </w:rPr>
+        <w:t>npx</w:t>
+      </w:r>
+      <w:proofErr w:type="spellEnd"/>
+      <w:r>
+        <w:rPr>
+          <w:lang w:val="en-US"/>
+        </w:rPr>
+        <w:t xml:space="preserve"> is likely preferred since we don’t have to install create-react-app package globally</w:t>
       </w:r>
     </w:p>
     <w:p>
@@ -349,7 +479,21 @@
         <w:rPr>
           <w:lang w:val="en-US"/>
         </w:rPr>
-        <w:t>Installing using npx:</w:t>
+        <w:t xml:space="preserve">Installing using </w:t>
+      </w:r>
+      <w:proofErr w:type="spellStart"/>
+      <w:r>
+        <w:rPr>
+          <w:lang w:val="en-US"/>
+        </w:rPr>
+        <w:t>npx</w:t>
+      </w:r>
+      <w:proofErr w:type="spellEnd"/>
+      <w:r>
+        <w:rPr>
+          <w:lang w:val="en-US"/>
+        </w:rPr>
+        <w:t>:</w:t>
       </w:r>
     </w:p>
     <w:p>
@@ -367,7 +511,21 @@
         <w:rPr>
           <w:lang w:val="en-US"/>
         </w:rPr>
-        <w:t xml:space="preserve">You’ll need to have Node &gt;= 14.0.0 and npm &gt;= 5.6 on your machine. </w:t>
+        <w:t xml:space="preserve">You’ll need to have Node &gt;= 14.0.0 and </w:t>
+      </w:r>
+      <w:proofErr w:type="spellStart"/>
+      <w:r>
+        <w:rPr>
+          <w:lang w:val="en-US"/>
+        </w:rPr>
+        <w:t>npm</w:t>
+      </w:r>
+      <w:proofErr w:type="spellEnd"/>
+      <w:r>
+        <w:rPr>
+          <w:lang w:val="en-US"/>
+        </w:rPr>
+        <w:t xml:space="preserve"> &gt;= 5.6 on your machine. </w:t>
       </w:r>
     </w:p>
     <w:p>
@@ -385,7 +543,21 @@
         <w:rPr>
           <w:lang w:val="en-US"/>
         </w:rPr>
-        <w:t>check nodejs is installed by typing node -v into the cmd</w:t>
+        <w:t xml:space="preserve">check </w:t>
+      </w:r>
+      <w:proofErr w:type="spellStart"/>
+      <w:r>
+        <w:rPr>
+          <w:lang w:val="en-US"/>
+        </w:rPr>
+        <w:t>nodejs</w:t>
+      </w:r>
+      <w:proofErr w:type="spellEnd"/>
+      <w:r>
+        <w:rPr>
+          <w:lang w:val="en-US"/>
+        </w:rPr>
+        <w:t xml:space="preserve"> is installed by typing node -v into the cmd</w:t>
       </w:r>
       <w:r>
         <w:rPr>
@@ -436,7 +608,21 @@
         <w:rPr>
           <w:lang w:val="en-US"/>
         </w:rPr>
-        <w:t>open cmd and cd into a folder where you want the react app to be (such as desktop)</w:t>
+        <w:t xml:space="preserve">open </w:t>
+      </w:r>
+      <w:proofErr w:type="spellStart"/>
+      <w:r>
+        <w:rPr>
+          <w:lang w:val="en-US"/>
+        </w:rPr>
+        <w:t>cmd</w:t>
+      </w:r>
+      <w:proofErr w:type="spellEnd"/>
+      <w:r>
+        <w:rPr>
+          <w:lang w:val="en-US"/>
+        </w:rPr>
+        <w:t xml:space="preserve"> and cd into a folder where you want the react app to be (such as desktop)</w:t>
       </w:r>
     </w:p>
     <w:p>
@@ -454,7 +640,35 @@
         <w:rPr>
           <w:lang w:val="en-US"/>
         </w:rPr>
-        <w:t>run in cmd: npx create-react-app INSERT_APP_NAME</w:t>
+        <w:t xml:space="preserve">run in </w:t>
+      </w:r>
+      <w:proofErr w:type="spellStart"/>
+      <w:r>
+        <w:rPr>
+          <w:lang w:val="en-US"/>
+        </w:rPr>
+        <w:t>cmd</w:t>
+      </w:r>
+      <w:proofErr w:type="spellEnd"/>
+      <w:r>
+        <w:rPr>
+          <w:lang w:val="en-US"/>
+        </w:rPr>
+        <w:t xml:space="preserve">: </w:t>
+      </w:r>
+      <w:proofErr w:type="spellStart"/>
+      <w:r>
+        <w:rPr>
+          <w:lang w:val="en-US"/>
+        </w:rPr>
+        <w:t>npx</w:t>
+      </w:r>
+      <w:proofErr w:type="spellEnd"/>
+      <w:r>
+        <w:rPr>
+          <w:lang w:val="en-US"/>
+        </w:rPr>
+        <w:t xml:space="preserve"> create-react-app INSERT_APP_NAME</w:t>
       </w:r>
     </w:p>
     <w:p>
@@ -502,7 +716,21 @@
         <w:rPr>
           <w:lang w:val="en-US"/>
         </w:rPr>
-        <w:t>in cmd: cd INSERT_APP_NAME</w:t>
+        <w:t xml:space="preserve">in </w:t>
+      </w:r>
+      <w:proofErr w:type="spellStart"/>
+      <w:r>
+        <w:rPr>
+          <w:lang w:val="en-US"/>
+        </w:rPr>
+        <w:t>cmd</w:t>
+      </w:r>
+      <w:proofErr w:type="spellEnd"/>
+      <w:r>
+        <w:rPr>
+          <w:lang w:val="en-US"/>
+        </w:rPr>
+        <w:t>: cd INSERT_APP_NAME</w:t>
       </w:r>
     </w:p>
     <w:p>
@@ -532,7 +760,49 @@
         <w:rPr>
           <w:lang w:val="en-US"/>
         </w:rPr>
-        <w:t>in cmd: npm start (as long as you keep this up, the website will update depending on code changes)</w:t>
+        <w:t xml:space="preserve">in </w:t>
+      </w:r>
+      <w:proofErr w:type="spellStart"/>
+      <w:r>
+        <w:rPr>
+          <w:lang w:val="en-US"/>
+        </w:rPr>
+        <w:t>cmd</w:t>
+      </w:r>
+      <w:proofErr w:type="spellEnd"/>
+      <w:r>
+        <w:rPr>
+          <w:lang w:val="en-US"/>
+        </w:rPr>
+        <w:t xml:space="preserve">: </w:t>
+      </w:r>
+      <w:proofErr w:type="spellStart"/>
+      <w:r>
+        <w:rPr>
+          <w:lang w:val="en-US"/>
+        </w:rPr>
+        <w:t>npm</w:t>
+      </w:r>
+      <w:proofErr w:type="spellEnd"/>
+      <w:r>
+        <w:rPr>
+          <w:lang w:val="en-US"/>
+        </w:rPr>
+        <w:t xml:space="preserve"> start (</w:t>
+      </w:r>
+      <w:proofErr w:type="gramStart"/>
+      <w:r>
+        <w:rPr>
+          <w:lang w:val="en-US"/>
+        </w:rPr>
+        <w:t>as long as</w:t>
+      </w:r>
+      <w:proofErr w:type="gramEnd"/>
+      <w:r>
+        <w:rPr>
+          <w:lang w:val="en-US"/>
+        </w:rPr>
+        <w:t xml:space="preserve"> you keep this up, the website will update depending on code changes)</w:t>
       </w:r>
     </w:p>
     <w:p>
@@ -637,11 +907,19 @@
           <w:lang w:val="en-US"/>
         </w:rPr>
       </w:pPr>
-      <w:r>
-        <w:rPr>
-          <w:lang w:val="en-US"/>
-        </w:rPr>
-        <w:t>npm start starts our development server which live reloads itself anytime we save changes to files</w:t>
+      <w:proofErr w:type="spellStart"/>
+      <w:r>
+        <w:rPr>
+          <w:lang w:val="en-US"/>
+        </w:rPr>
+        <w:t>npm</w:t>
+      </w:r>
+      <w:proofErr w:type="spellEnd"/>
+      <w:r>
+        <w:rPr>
+          <w:lang w:val="en-US"/>
+        </w:rPr>
+        <w:t xml:space="preserve"> start starts our development server which live reloads itself anytime we save changes to files</w:t>
       </w:r>
     </w:p>
     <w:p>
@@ -655,11 +933,19 @@
           <w:lang w:val="en-US"/>
         </w:rPr>
       </w:pPr>
-      <w:r>
-        <w:rPr>
-          <w:lang w:val="en-US"/>
-        </w:rPr>
-        <w:t>npm run build takes our application and builds/optimizes/compiles it so it is much quicker. We only want to do this when we are deploying our application to a production server.</w:t>
+      <w:proofErr w:type="spellStart"/>
+      <w:r>
+        <w:rPr>
+          <w:lang w:val="en-US"/>
+        </w:rPr>
+        <w:t>npm</w:t>
+      </w:r>
+      <w:proofErr w:type="spellEnd"/>
+      <w:r>
+        <w:rPr>
+          <w:lang w:val="en-US"/>
+        </w:rPr>
+        <w:t xml:space="preserve"> run build takes our application and builds/optimizes/compiles it so it is much quicker. We only want to do this when we are deploying our application to a production server.</w:t>
       </w:r>
     </w:p>
     <w:p>
@@ -685,8 +971,18 @@
           <w:bCs/>
           <w:u w:val="single"/>
         </w:rPr>
-        <w:t>Connecting to Github</w:t>
-      </w:r>
+        <w:t xml:space="preserve">Connecting to </w:t>
+      </w:r>
+      <w:proofErr w:type="spellStart"/>
+      <w:r>
+        <w:rPr>
+          <w:b/>
+          <w:bCs/>
+          <w:u w:val="single"/>
+        </w:rPr>
+        <w:t>Github</w:t>
+      </w:r>
+      <w:proofErr w:type="spellEnd"/>
     </w:p>
     <w:p>
       <w:pPr>
@@ -709,8 +1005,13 @@
         </w:numPr>
       </w:pPr>
       <w:r>
-        <w:t>git init</w:t>
-      </w:r>
+        <w:t xml:space="preserve">git </w:t>
+      </w:r>
+      <w:proofErr w:type="spellStart"/>
+      <w:r>
+        <w:t>init</w:t>
+      </w:r>
+      <w:proofErr w:type="spellEnd"/>
     </w:p>
     <w:p>
       <w:pPr>
@@ -732,20 +1033,30 @@
         </w:r>
       </w:hyperlink>
       <w:r>
-        <w:t xml:space="preserve"> which connects the local files to github</w:t>
-      </w:r>
-    </w:p>
-    <w:p>
-      <w:pPr>
-        <w:pStyle w:val="ListParagraph"/>
-        <w:numPr>
-          <w:ilvl w:val="0"/>
-          <w:numId w:val="1"/>
-        </w:numPr>
-      </w:pPr>
-      <w:r>
-        <w:t>git add .</w:t>
-      </w:r>
+        <w:t xml:space="preserve"> which connects the local files to </w:t>
+      </w:r>
+      <w:proofErr w:type="spellStart"/>
+      <w:r>
+        <w:t>github</w:t>
+      </w:r>
+      <w:proofErr w:type="spellEnd"/>
+    </w:p>
+    <w:p>
+      <w:pPr>
+        <w:pStyle w:val="ListParagraph"/>
+        <w:numPr>
+          <w:ilvl w:val="0"/>
+          <w:numId w:val="1"/>
+        </w:numPr>
+      </w:pPr>
+      <w:r>
+        <w:t xml:space="preserve">git </w:t>
+      </w:r>
+      <w:proofErr w:type="gramStart"/>
+      <w:r>
+        <w:t>add .</w:t>
+      </w:r>
+      <w:proofErr w:type="gramEnd"/>
     </w:p>
     <w:p>
       <w:pPr>
@@ -1213,11 +1524,19 @@
           <w:lang w:val="en-US"/>
         </w:rPr>
       </w:pPr>
-      <w:r>
-        <w:rPr>
-          <w:lang w:val="en-US"/>
-        </w:rPr>
-        <w:t>package.json contains the dependencies and scripts for the project</w:t>
+      <w:proofErr w:type="spellStart"/>
+      <w:r>
+        <w:rPr>
+          <w:lang w:val="en-US"/>
+        </w:rPr>
+        <w:t>package.json</w:t>
+      </w:r>
+      <w:proofErr w:type="spellEnd"/>
+      <w:r>
+        <w:rPr>
+          <w:lang w:val="en-US"/>
+        </w:rPr>
+        <w:t xml:space="preserve"> contains the dependencies and scripts for the project</w:t>
       </w:r>
     </w:p>
     <w:p>
@@ -1306,7 +1625,35 @@
         <w:rPr>
           <w:lang w:val="en-US"/>
         </w:rPr>
-        <w:t>The node_modules folder is where all the dependencies are installed. This folder is generated when we run the create-react-app command or when we run npm install.</w:t>
+        <w:t xml:space="preserve">The </w:t>
+      </w:r>
+      <w:proofErr w:type="spellStart"/>
+      <w:r>
+        <w:rPr>
+          <w:lang w:val="en-US"/>
+        </w:rPr>
+        <w:t>node_modules</w:t>
+      </w:r>
+      <w:proofErr w:type="spellEnd"/>
+      <w:r>
+        <w:rPr>
+          <w:lang w:val="en-US"/>
+        </w:rPr>
+        <w:t xml:space="preserve"> folder is where all the dependencies are installed. This folder is generated when we run the create-react-app command or when we run </w:t>
+      </w:r>
+      <w:proofErr w:type="spellStart"/>
+      <w:r>
+        <w:rPr>
+          <w:lang w:val="en-US"/>
+        </w:rPr>
+        <w:t>npm</w:t>
+      </w:r>
+      <w:proofErr w:type="spellEnd"/>
+      <w:r>
+        <w:rPr>
+          <w:lang w:val="en-US"/>
+        </w:rPr>
+        <w:t xml:space="preserve"> install.</w:t>
       </w:r>
     </w:p>
     <w:p>
@@ -1325,7 +1672,35 @@
           <w:lang w:val="en-US"/>
         </w:rPr>
         <w:lastRenderedPageBreak/>
-        <w:t xml:space="preserve">The public folder contains only 1 important file, the index.html file (Manifest.json is important too, but it is too advanced of a topic for now). Index.html will be the only html file we have in our application since we are building single page applications. Normally, we don’t add any code to this file (maybe in the head tag sometimes, but definitely not the body tag since we want react to take care of the body). In runtime, react takes over the div with id = root in index.html to display all the components. </w:t>
+        <w:t>The public folder contains only 1 important file, the index.html file (</w:t>
+      </w:r>
+      <w:proofErr w:type="spellStart"/>
+      <w:r>
+        <w:rPr>
+          <w:lang w:val="en-US"/>
+        </w:rPr>
+        <w:t>Manifest.json</w:t>
+      </w:r>
+      <w:proofErr w:type="spellEnd"/>
+      <w:r>
+        <w:rPr>
+          <w:lang w:val="en-US"/>
+        </w:rPr>
+        <w:t xml:space="preserve"> is important too, but it is too advanced of a topic for now). Index.html will be the only html file we have in our application since we are building single page applications. Normally, we don’t add any code to this file (maybe in the head tag sometimes, but definitely not the body tag since we want </w:t>
+      </w:r>
+      <w:proofErr w:type="gramStart"/>
+      <w:r>
+        <w:rPr>
+          <w:lang w:val="en-US"/>
+        </w:rPr>
+        <w:t>react</w:t>
+      </w:r>
+      <w:proofErr w:type="gramEnd"/>
+      <w:r>
+        <w:rPr>
+          <w:lang w:val="en-US"/>
+        </w:rPr>
+        <w:t xml:space="preserve"> to take care of the body). In runtime, react takes over the div with id = root in index.html to display all the components. </w:t>
       </w:r>
     </w:p>
     <w:p>
@@ -1343,7 +1718,21 @@
         <w:rPr>
           <w:lang w:val="en-US"/>
         </w:rPr>
-        <w:t>The src folder is the folder we will work with most in development. Here, we can create a folder called components to keep track of all our components. We also have the index.js file</w:t>
+        <w:t xml:space="preserve">The </w:t>
+      </w:r>
+      <w:proofErr w:type="spellStart"/>
+      <w:r>
+        <w:rPr>
+          <w:lang w:val="en-US"/>
+        </w:rPr>
+        <w:t>src</w:t>
+      </w:r>
+      <w:proofErr w:type="spellEnd"/>
+      <w:r>
+        <w:rPr>
+          <w:lang w:val="en-US"/>
+        </w:rPr>
+        <w:t xml:space="preserve"> folder is the folder we will work with most in development. Here, we can create a folder called components to keep track of all our components. We also have the index.js file</w:t>
       </w:r>
     </w:p>
     <w:p>
@@ -1470,7 +1859,35 @@
         <w:rPr>
           <w:lang w:val="en-US"/>
         </w:rPr>
-        <w:t xml:space="preserve">In the src folder, delete: app.test.js, logo.svg, reportWebVitals.js, setupTests.js, and App.css </w:t>
+        <w:t xml:space="preserve">In the </w:t>
+      </w:r>
+      <w:proofErr w:type="spellStart"/>
+      <w:r>
+        <w:rPr>
+          <w:lang w:val="en-US"/>
+        </w:rPr>
+        <w:t>src</w:t>
+      </w:r>
+      <w:proofErr w:type="spellEnd"/>
+      <w:r>
+        <w:rPr>
+          <w:lang w:val="en-US"/>
+        </w:rPr>
+        <w:t xml:space="preserve"> folder, delete: app.test.js, </w:t>
+      </w:r>
+      <w:proofErr w:type="spellStart"/>
+      <w:r>
+        <w:rPr>
+          <w:lang w:val="en-US"/>
+        </w:rPr>
+        <w:t>logo.svg</w:t>
+      </w:r>
+      <w:proofErr w:type="spellEnd"/>
+      <w:r>
+        <w:rPr>
+          <w:lang w:val="en-US"/>
+        </w:rPr>
+        <w:t xml:space="preserve">, reportWebVitals.js, setupTests.js, and App.css </w:t>
       </w:r>
     </w:p>
     <w:p>
@@ -1547,7 +1964,21 @@
         <w:rPr>
           <w:lang w:val="en-US"/>
         </w:rPr>
-        <w:t>In src, go to index.js and make it look like the following</w:t>
+        <w:t xml:space="preserve">In </w:t>
+      </w:r>
+      <w:proofErr w:type="spellStart"/>
+      <w:r>
+        <w:rPr>
+          <w:lang w:val="en-US"/>
+        </w:rPr>
+        <w:t>src</w:t>
+      </w:r>
+      <w:proofErr w:type="spellEnd"/>
+      <w:r>
+        <w:rPr>
+          <w:lang w:val="en-US"/>
+        </w:rPr>
+        <w:t>, go to index.js and make it look like the following</w:t>
       </w:r>
     </w:p>
     <w:p>
@@ -1618,7 +2049,21 @@
         <w:rPr>
           <w:lang w:val="en-US"/>
         </w:rPr>
-        <w:t>In src, go to index.css and remove all of it</w:t>
+        <w:t xml:space="preserve">In </w:t>
+      </w:r>
+      <w:proofErr w:type="spellStart"/>
+      <w:r>
+        <w:rPr>
+          <w:lang w:val="en-US"/>
+        </w:rPr>
+        <w:t>src</w:t>
+      </w:r>
+      <w:proofErr w:type="spellEnd"/>
+      <w:r>
+        <w:rPr>
+          <w:lang w:val="en-US"/>
+        </w:rPr>
+        <w:t>, go to index.css and remove all of it</w:t>
       </w:r>
     </w:p>
     <w:p>
@@ -1689,7 +2134,21 @@
         <w:rPr>
           <w:lang w:val="en-US"/>
         </w:rPr>
-        <w:t>In src, go to app.js and make it the following</w:t>
+        <w:t xml:space="preserve">In </w:t>
+      </w:r>
+      <w:proofErr w:type="spellStart"/>
+      <w:r>
+        <w:rPr>
+          <w:lang w:val="en-US"/>
+        </w:rPr>
+        <w:t>src</w:t>
+      </w:r>
+      <w:proofErr w:type="spellEnd"/>
+      <w:r>
+        <w:rPr>
+          <w:lang w:val="en-US"/>
+        </w:rPr>
+        <w:t>, go to app.js and make it the following</w:t>
       </w:r>
     </w:p>
     <w:p>
@@ -1958,7 +2417,15 @@
         <w:t>JSX is not understood by browsers</w:t>
       </w:r>
       <w:r>
-        <w:t>. Thus, tools like Babel which is a JS compiler/transpiler converts JSX to browser readable JS Code. This conversion is done behind the scenes.</w:t>
+        <w:t>. Thus, tools like Babel which is a JS compiler/</w:t>
+      </w:r>
+      <w:proofErr w:type="spellStart"/>
+      <w:r>
+        <w:t>transpiler</w:t>
+      </w:r>
+      <w:proofErr w:type="spellEnd"/>
+      <w:r>
+        <w:t xml:space="preserve"> converts JSX to browser readable JS Code. This conversion is done behind the scenes.</w:t>
       </w:r>
     </w:p>
     <w:p>
@@ -2034,7 +2501,28 @@
         </w:numPr>
       </w:pPr>
       <w:r>
-        <w:t>JSX is also really safe since we can put text that is user generated inside HTML elements. In normal JS, not only does creating an element/adding it to the DOM take many lines, but the user could also inject some scripts if we used .innnerHTML.</w:t>
+        <w:t xml:space="preserve">JSX is also </w:t>
+      </w:r>
+      <w:proofErr w:type="gramStart"/>
+      <w:r>
+        <w:t>really safe</w:t>
+      </w:r>
+      <w:proofErr w:type="gramEnd"/>
+      <w:r>
+        <w:t xml:space="preserve"> since we can put text that is user generated inside HTML elements. In normal JS, not only does creating an element/adding it to the DOM take many lines, but the user could also inject some scripts if we </w:t>
+      </w:r>
+      <w:proofErr w:type="gramStart"/>
+      <w:r>
+        <w:t>used .</w:t>
+      </w:r>
+      <w:proofErr w:type="spellStart"/>
+      <w:r>
+        <w:t>innnerHTML</w:t>
+      </w:r>
+      <w:proofErr w:type="spellEnd"/>
+      <w:proofErr w:type="gramEnd"/>
+      <w:r>
+        <w:t>.</w:t>
       </w:r>
     </w:p>
     <w:p>
@@ -2108,7 +2596,49 @@
         <w:rPr>
           <w:lang w:val="en-US"/>
         </w:rPr>
-        <w:t>because the JSX is converted into regular Javascript that use react's React.createElement method.</w:t>
+        <w:t xml:space="preserve">because the JSX is converted into regular </w:t>
+      </w:r>
+      <w:proofErr w:type="spellStart"/>
+      <w:r>
+        <w:rPr>
+          <w:lang w:val="en-US"/>
+        </w:rPr>
+        <w:t>Javascript</w:t>
+      </w:r>
+      <w:proofErr w:type="spellEnd"/>
+      <w:r>
+        <w:rPr>
+          <w:lang w:val="en-US"/>
+        </w:rPr>
+        <w:t xml:space="preserve"> that use </w:t>
+      </w:r>
+      <w:proofErr w:type="spellStart"/>
+      <w:r>
+        <w:rPr>
+          <w:lang w:val="en-US"/>
+        </w:rPr>
+        <w:t>react's</w:t>
+      </w:r>
+      <w:proofErr w:type="spellEnd"/>
+      <w:r>
+        <w:rPr>
+          <w:lang w:val="en-US"/>
+        </w:rPr>
+        <w:t xml:space="preserve"> </w:t>
+      </w:r>
+      <w:proofErr w:type="spellStart"/>
+      <w:r>
+        <w:rPr>
+          <w:lang w:val="en-US"/>
+        </w:rPr>
+        <w:t>React.createElement</w:t>
+      </w:r>
+      <w:proofErr w:type="spellEnd"/>
+      <w:r>
+        <w:rPr>
+          <w:lang w:val="en-US"/>
+        </w:rPr>
+        <w:t xml:space="preserve"> method.</w:t>
       </w:r>
     </w:p>
     <w:p>
@@ -2186,8 +2716,13 @@
           <w:numId w:val="2"/>
         </w:numPr>
       </w:pPr>
-      <w:r>
-        <w:t>So behind the scenes, the above line is turned into the below line.</w:t>
+      <w:proofErr w:type="gramStart"/>
+      <w:r>
+        <w:t>So</w:t>
+      </w:r>
+      <w:proofErr w:type="gramEnd"/>
+      <w:r>
+        <w:t xml:space="preserve"> behind the scenes, the above line is turned into the below line.</w:t>
       </w:r>
     </w:p>
     <w:p>
@@ -2255,8 +2790,16 @@
           <w:lang w:val="en-US"/>
         </w:rPr>
         <w:lastRenderedPageBreak/>
-        <w:t>React has introduced a new JSX transform with the release of React 17 which automatically transforms JSX without using React.createElement</w:t>
-      </w:r>
+        <w:t xml:space="preserve">React has introduced a new JSX transform with the release of React 17 which automatically transforms JSX without using </w:t>
+      </w:r>
+      <w:proofErr w:type="spellStart"/>
+      <w:r>
+        <w:rPr>
+          <w:lang w:val="en-US"/>
+        </w:rPr>
+        <w:t>React.createElement</w:t>
+      </w:r>
+      <w:proofErr w:type="spellEnd"/>
       <w:r>
         <w:rPr>
           <w:lang w:val="en-US"/>
@@ -2365,14 +2908,35 @@
       <w:r>
         <w:t xml:space="preserve">The </w:t>
       </w:r>
-      <w:r>
-        <w:t>ReactDOM object</w:t>
+      <w:proofErr w:type="spellStart"/>
+      <w:r>
+        <w:t>ReactDOM</w:t>
+      </w:r>
+      <w:proofErr w:type="spellEnd"/>
+      <w:r>
+        <w:t xml:space="preserve"> object</w:t>
       </w:r>
       <w:r>
         <w:t xml:space="preserve"> is imported</w:t>
       </w:r>
       <w:r>
-        <w:t xml:space="preserve"> from the ‘react-dom’ library. With this ReactDOM object, we call a render method which allows us to </w:t>
+        <w:t xml:space="preserve"> from the ‘react-</w:t>
+      </w:r>
+      <w:proofErr w:type="spellStart"/>
+      <w:r>
+        <w:t>dom</w:t>
+      </w:r>
+      <w:proofErr w:type="spellEnd"/>
+      <w:r>
+        <w:t xml:space="preserve">’ library. With this </w:t>
+      </w:r>
+      <w:proofErr w:type="spellStart"/>
+      <w:r>
+        <w:t>ReactDOM</w:t>
+      </w:r>
+      <w:proofErr w:type="spellEnd"/>
+      <w:r>
+        <w:t xml:space="preserve"> object, we call a render method which allows us to </w:t>
       </w:r>
       <w:r>
         <w:t>render our own html element (the &lt;App/&gt; element) in the element with an id of root.</w:t>
@@ -2443,7 +3007,15 @@
         <w:t>Notice if you inspect the page</w:t>
       </w:r>
       <w:r>
-        <w:t xml:space="preserve"> (use inspect and not Ctrl+U)</w:t>
+        <w:t xml:space="preserve"> (use inspect and not </w:t>
+      </w:r>
+      <w:proofErr w:type="spellStart"/>
+      <w:r>
+        <w:t>Ctrl+U</w:t>
+      </w:r>
+      <w:proofErr w:type="spellEnd"/>
+      <w:r>
+        <w:t>)</w:t>
       </w:r>
       <w:r>
         <w:t xml:space="preserve">, and open the div with id root, we see code added there even </w:t>
@@ -2605,7 +3177,15 @@
         </w:numPr>
       </w:pPr>
       <w:r>
-        <w:t>Unlike browser DOM elements, React elements are plain objects, and are cheap to create. React DOM takes care of updating the DOM to match the React elements.</w:t>
+        <w:t xml:space="preserve">Unlike browser DOM elements, </w:t>
+      </w:r>
+      <w:proofErr w:type="gramStart"/>
+      <w:r>
+        <w:t>React</w:t>
+      </w:r>
+      <w:proofErr w:type="gramEnd"/>
+      <w:r>
+        <w:t xml:space="preserve"> elements are plain objects, and are cheap to create. React DOM takes care of updating the DOM to match the React elements.</w:t>
       </w:r>
     </w:p>
     <w:p>
@@ -2620,7 +3200,15 @@
         <w:t>React elements are immutable</w:t>
       </w:r>
       <w:r>
-        <w:t xml:space="preserve"> so you cannot change it’s children or attributes.</w:t>
+        <w:t xml:space="preserve"> so you cannot change </w:t>
+      </w:r>
+      <w:proofErr w:type="gramStart"/>
+      <w:r>
+        <w:t>it’s</w:t>
+      </w:r>
+      <w:proofErr w:type="gramEnd"/>
+      <w:r>
+        <w:t xml:space="preserve"> children or attributes.</w:t>
       </w:r>
       <w:r>
         <w:t xml:space="preserve"> T</w:t>
@@ -2679,7 +3267,15 @@
         </w:numPr>
       </w:pPr>
       <w:r>
-        <w:t>For example, we could have one component for the header, one for the sidenav, one for the footer, etc.</w:t>
+        <w:t xml:space="preserve">For example, we could have one component for the header, one for the </w:t>
+      </w:r>
+      <w:proofErr w:type="spellStart"/>
+      <w:r>
+        <w:t>sidenav</w:t>
+      </w:r>
+      <w:proofErr w:type="spellEnd"/>
+      <w:r>
+        <w:t>, one for the footer, etc.</w:t>
       </w:r>
     </w:p>
     <w:p>
@@ -2724,7 +3320,15 @@
         </w:numPr>
       </w:pPr>
       <w:r>
-        <w:t>When creating a React component, the component's name MUST start with an upper case letter.</w:t>
+        <w:t xml:space="preserve">When creating a React component, the component's name MUST start with an </w:t>
+      </w:r>
+      <w:proofErr w:type="gramStart"/>
+      <w:r>
+        <w:t>upper case</w:t>
+      </w:r>
+      <w:proofErr w:type="gramEnd"/>
+      <w:r>
+        <w:t xml:space="preserve"> letter.</w:t>
       </w:r>
     </w:p>
     <w:p>
@@ -2769,7 +3373,21 @@
         <w:rPr>
           <w:lang w:val="en-US"/>
         </w:rPr>
-        <w:t>We can also perform logic/console.log like we would inside a normal JS function. We have to put that before the return since the return only returns JSX.</w:t>
+        <w:t xml:space="preserve">We can also perform logic/console.log like we would inside a normal JS function. We </w:t>
+      </w:r>
+      <w:proofErr w:type="gramStart"/>
+      <w:r>
+        <w:rPr>
+          <w:lang w:val="en-US"/>
+        </w:rPr>
+        <w:t>have to</w:t>
+      </w:r>
+      <w:proofErr w:type="gramEnd"/>
+      <w:r>
+        <w:rPr>
+          <w:lang w:val="en-US"/>
+        </w:rPr>
+        <w:t xml:space="preserve"> put that before the return since the return only returns JSX.</w:t>
       </w:r>
     </w:p>
     <w:p>
@@ -2796,10 +3414,26 @@
         <w:t xml:space="preserve"> reusable bits of code. </w:t>
       </w:r>
       <w:r>
-        <w:t xml:space="preserve">We could also have components placed in .JSX extensions </w:t>
-      </w:r>
-      <w:r>
-        <w:t xml:space="preserve">instead of .js extensions </w:t>
+        <w:t xml:space="preserve">We could also have components placed </w:t>
+      </w:r>
+      <w:proofErr w:type="gramStart"/>
+      <w:r>
+        <w:t>in .JSX</w:t>
+      </w:r>
+      <w:proofErr w:type="gramEnd"/>
+      <w:r>
+        <w:t xml:space="preserve"> extensions </w:t>
+      </w:r>
+      <w:r>
+        <w:t>instead of .</w:t>
+      </w:r>
+      <w:proofErr w:type="spellStart"/>
+      <w:r>
+        <w:t>js</w:t>
+      </w:r>
+      <w:proofErr w:type="spellEnd"/>
+      <w:r>
+        <w:t xml:space="preserve"> extensions </w:t>
       </w:r>
       <w:r>
         <w:t>but we don’t need to know that for now.</w:t>
@@ -2814,10 +3448,26 @@
         </w:numPr>
       </w:pPr>
       <w:r>
-        <w:t>In react, we have to component types, a stateless functional components and a stateful class component.</w:t>
-      </w:r>
-      <w:r>
-        <w:t xml:space="preserve"> Differences include: syntax, props, state, lifecycle methods </w:t>
+        <w:t xml:space="preserve">In react, we have to component types, a </w:t>
+      </w:r>
+      <w:proofErr w:type="gramStart"/>
+      <w:r>
+        <w:t>stateless functional components</w:t>
+      </w:r>
+      <w:proofErr w:type="gramEnd"/>
+      <w:r>
+        <w:t xml:space="preserve"> and a stateful class component.</w:t>
+      </w:r>
+      <w:r>
+        <w:t xml:space="preserve"> Differences </w:t>
+      </w:r>
+      <w:proofErr w:type="gramStart"/>
+      <w:r>
+        <w:t>include:</w:t>
+      </w:r>
+      <w:proofErr w:type="gramEnd"/>
+      <w:r>
+        <w:t xml:space="preserve"> syntax, props, state, lifecycle methods </w:t>
       </w:r>
     </w:p>
     <w:p>
@@ -2912,7 +3562,15 @@
         <w:t>We can use normal JavaScript notation such as arrow functions</w:t>
       </w:r>
       <w:r>
-        <w:t xml:space="preserve"> (snippet shortcut: rafce)</w:t>
+        <w:t xml:space="preserve"> (snippet shortcut: </w:t>
+      </w:r>
+      <w:proofErr w:type="spellStart"/>
+      <w:r>
+        <w:t>rafce</w:t>
+      </w:r>
+      <w:proofErr w:type="spellEnd"/>
+      <w:r>
+        <w:t>)</w:t>
       </w:r>
     </w:p>
     <w:p>
@@ -3037,7 +3695,15 @@
         <w:t>Class components are regular JS ES6 classes that extend the component class from the react library</w:t>
       </w:r>
       <w:r>
-        <w:t xml:space="preserve"> (meaning we also have to import React from “react”).</w:t>
+        <w:t xml:space="preserve"> (meaning we also </w:t>
+      </w:r>
+      <w:proofErr w:type="gramStart"/>
+      <w:r>
+        <w:t>have to</w:t>
+      </w:r>
+      <w:proofErr w:type="gramEnd"/>
+      <w:r>
+        <w:t xml:space="preserve"> import React from “react”).</w:t>
       </w:r>
     </w:p>
     <w:p>
@@ -3049,7 +3715,23 @@
         </w:numPr>
       </w:pPr>
       <w:r>
-        <w:t>By creating an inheritance to React.Component, the component has access to React.Component's functions.</w:t>
+        <w:t xml:space="preserve">By creating an inheritance to </w:t>
+      </w:r>
+      <w:proofErr w:type="spellStart"/>
+      <w:r>
+        <w:t>React.Component</w:t>
+      </w:r>
+      <w:proofErr w:type="spellEnd"/>
+      <w:r>
+        <w:t xml:space="preserve">, the component has access to </w:t>
+      </w:r>
+      <w:proofErr w:type="spellStart"/>
+      <w:r>
+        <w:t>React.Component's</w:t>
+      </w:r>
+      <w:proofErr w:type="spellEnd"/>
+      <w:r>
+        <w:t xml:space="preserve"> functions.</w:t>
       </w:r>
     </w:p>
     <w:p>
@@ -3122,7 +3804,15 @@
         </w:numPr>
       </w:pPr>
       <w:r>
-        <w:t xml:space="preserve">While the examples above show you how to create components, you have to connect them with the rest of the application by importing them into the files you need them in. </w:t>
+        <w:t xml:space="preserve">While the examples above show you how to create components, you </w:t>
+      </w:r>
+      <w:proofErr w:type="gramStart"/>
+      <w:r>
+        <w:t>have to</w:t>
+      </w:r>
+      <w:proofErr w:type="gramEnd"/>
+      <w:r>
+        <w:t xml:space="preserve"> connect them with the rest of the application by importing them into the files you need them in. </w:t>
       </w:r>
     </w:p>
     <w:p>
@@ -3456,8 +4146,13 @@
       <w:r>
         <w:t xml:space="preserve">To pass in arguments, we add </w:t>
       </w:r>
-      <w:r>
-        <w:t xml:space="preserve">key_name = value to the component tag. </w:t>
+      <w:proofErr w:type="spellStart"/>
+      <w:r>
+        <w:t>key_name</w:t>
+      </w:r>
+      <w:proofErr w:type="spellEnd"/>
+      <w:r>
+        <w:t xml:space="preserve"> = value to the component tag. </w:t>
       </w:r>
     </w:p>
     <w:p>
@@ -3487,7 +4182,15 @@
         <w:t>(we can name it whatever we want)</w:t>
       </w:r>
       <w:r>
-        <w:t xml:space="preserve"> and we access the value using {props.key_name}. </w:t>
+        <w:t xml:space="preserve"> and we access the value using {</w:t>
+      </w:r>
+      <w:proofErr w:type="spellStart"/>
+      <w:r>
+        <w:t>props.key_name</w:t>
+      </w:r>
+      <w:proofErr w:type="spellEnd"/>
+      <w:r>
+        <w:t xml:space="preserve">}. </w:t>
       </w:r>
     </w:p>
     <w:p>
@@ -3548,7 +4251,15 @@
         </w:numPr>
       </w:pPr>
       <w:r>
-        <w:t>For class components, we can access the value using {this.props.key_name}.</w:t>
+        <w:t>For class components, we can access the value using {</w:t>
+      </w:r>
+      <w:proofErr w:type="spellStart"/>
+      <w:r>
+        <w:t>this.props.key_name</w:t>
+      </w:r>
+      <w:proofErr w:type="spellEnd"/>
+      <w:r>
+        <w:t>}.</w:t>
       </w:r>
     </w:p>
     <w:p>
@@ -3826,8 +4537,26 @@
         </w:numPr>
       </w:pPr>
       <w:r>
-        <w:t>NOTE: we can also pass in objects as props, it’s just that in the component we can’t just say props.key_name which will return an error, we have to say props.key_name.propertyName</w:t>
-      </w:r>
+        <w:t xml:space="preserve">NOTE: we can also pass in objects as props, it’s just that in the component we can’t just say </w:t>
+      </w:r>
+      <w:proofErr w:type="spellStart"/>
+      <w:r>
+        <w:t>props.key_name</w:t>
+      </w:r>
+      <w:proofErr w:type="spellEnd"/>
+      <w:r>
+        <w:t xml:space="preserve"> which will return an error, we have to say </w:t>
+      </w:r>
+      <w:proofErr w:type="spellStart"/>
+      <w:r>
+        <w:t>props.key_</w:t>
+      </w:r>
+      <w:proofErr w:type="gramStart"/>
+      <w:r>
+        <w:t>name.propertyName</w:t>
+      </w:r>
+      <w:proofErr w:type="spellEnd"/>
+      <w:proofErr w:type="gramEnd"/>
     </w:p>
     <w:p>
       <w:pPr>
@@ -3989,8 +4718,13 @@
         </w:numPr>
       </w:pPr>
       <w:r>
-        <w:t>We will learn how to display arrays better later on</w:t>
-      </w:r>
+        <w:t xml:space="preserve">We will learn how to display arrays better </w:t>
+      </w:r>
+      <w:proofErr w:type="gramStart"/>
+      <w:r>
+        <w:t>later on</w:t>
+      </w:r>
+      <w:proofErr w:type="gramEnd"/>
     </w:p>
     <w:p/>
     <w:p>
@@ -4050,7 +4784,25 @@
         </w:numPr>
       </w:pPr>
       <w:r>
-        <w:t>Every component receives the props.children prop by default and props.children holds the content that is passed between the opening and closing of a component tag.</w:t>
+        <w:t xml:space="preserve">Every component receives the </w:t>
+      </w:r>
+      <w:proofErr w:type="spellStart"/>
+      <w:proofErr w:type="gramStart"/>
+      <w:r>
+        <w:t>props.children</w:t>
+      </w:r>
+      <w:proofErr w:type="spellEnd"/>
+      <w:proofErr w:type="gramEnd"/>
+      <w:r>
+        <w:t xml:space="preserve"> prop by default and </w:t>
+      </w:r>
+      <w:proofErr w:type="spellStart"/>
+      <w:r>
+        <w:t>props.children</w:t>
+      </w:r>
+      <w:proofErr w:type="spellEnd"/>
+      <w:r>
+        <w:t xml:space="preserve"> holds the content that is passed between the opening and closing of a component tag.</w:t>
       </w:r>
     </w:p>
     <w:p>
@@ -4074,8 +4826,15 @@
         </w:numPr>
       </w:pPr>
       <w:r>
-        <w:t>We can access the content in between the opening and closing tag for a component through props.children</w:t>
-      </w:r>
+        <w:t xml:space="preserve">We can access the content in between the opening and closing tag for a component through </w:t>
+      </w:r>
+      <w:proofErr w:type="spellStart"/>
+      <w:proofErr w:type="gramStart"/>
+      <w:r>
+        <w:t>props.children</w:t>
+      </w:r>
+      <w:proofErr w:type="spellEnd"/>
+      <w:proofErr w:type="gramEnd"/>
     </w:p>
     <w:p/>
     <w:p>
@@ -4148,8 +4907,23 @@
         </w:numPr>
       </w:pPr>
       <w:r>
-        <w:t>Here, we are passing Hello &lt;div&gt;Ayooo&lt;/div&gt; to the Greet Component as the value for props.children</w:t>
-      </w:r>
+        <w:t>Here, we are passing Hello &lt;div&gt;</w:t>
+      </w:r>
+      <w:proofErr w:type="spellStart"/>
+      <w:r>
+        <w:t>Ayooo</w:t>
+      </w:r>
+      <w:proofErr w:type="spellEnd"/>
+      <w:r>
+        <w:t xml:space="preserve">&lt;/div&gt; to the Greet Component as the value for </w:t>
+      </w:r>
+      <w:proofErr w:type="spellStart"/>
+      <w:proofErr w:type="gramStart"/>
+      <w:r>
+        <w:t>props.children</w:t>
+      </w:r>
+      <w:proofErr w:type="spellEnd"/>
+      <w:proofErr w:type="gramEnd"/>
     </w:p>
     <w:p>
       <w:pPr>
@@ -4209,7 +4983,41 @@
         </w:numPr>
       </w:pPr>
       <w:r>
-        <w:t>Here, we are accessing Hello &lt;div&gt;Ayooo&lt;/div&gt; that we passed to the Greet Component via props.children and rendering them. (we also got props.my_param since we knew the key name beforehand)</w:t>
+        <w:t>Here, we are accessing Hello &lt;div&gt;</w:t>
+      </w:r>
+      <w:proofErr w:type="spellStart"/>
+      <w:r>
+        <w:t>Ayooo</w:t>
+      </w:r>
+      <w:proofErr w:type="spellEnd"/>
+      <w:r>
+        <w:t xml:space="preserve">&lt;/div&gt; that we passed to the Greet Component via </w:t>
+      </w:r>
+      <w:proofErr w:type="spellStart"/>
+      <w:proofErr w:type="gramStart"/>
+      <w:r>
+        <w:t>props.children</w:t>
+      </w:r>
+      <w:proofErr w:type="spellEnd"/>
+      <w:proofErr w:type="gramEnd"/>
+      <w:r>
+        <w:t xml:space="preserve"> and rendering them. (</w:t>
+      </w:r>
+      <w:proofErr w:type="gramStart"/>
+      <w:r>
+        <w:t>we</w:t>
+      </w:r>
+      <w:proofErr w:type="gramEnd"/>
+      <w:r>
+        <w:t xml:space="preserve"> also got </w:t>
+      </w:r>
+      <w:proofErr w:type="spellStart"/>
+      <w:r>
+        <w:t>props.my_param</w:t>
+      </w:r>
+      <w:proofErr w:type="spellEnd"/>
+      <w:r>
+        <w:t xml:space="preserve"> since we knew the key name beforehand)</w:t>
       </w:r>
     </w:p>
     <w:p>
@@ -4340,8 +5148,23 @@
         </w:numPr>
       </w:pPr>
       <w:r>
-        <w:t>Here, we are passing Hello &lt;div&gt;Ayooo&lt;/div&gt; to the Greet Component as the value for props.children</w:t>
-      </w:r>
+        <w:t>Here, we are passing Hello &lt;div&gt;</w:t>
+      </w:r>
+      <w:proofErr w:type="spellStart"/>
+      <w:r>
+        <w:t>Ayooo</w:t>
+      </w:r>
+      <w:proofErr w:type="spellEnd"/>
+      <w:r>
+        <w:t xml:space="preserve">&lt;/div&gt; to the Greet Component as the value for </w:t>
+      </w:r>
+      <w:proofErr w:type="spellStart"/>
+      <w:proofErr w:type="gramStart"/>
+      <w:r>
+        <w:t>props.children</w:t>
+      </w:r>
+      <w:proofErr w:type="spellEnd"/>
+      <w:proofErr w:type="gramEnd"/>
     </w:p>
     <w:p>
       <w:pPr>
@@ -4401,7 +5224,44 @@
         </w:numPr>
       </w:pPr>
       <w:r>
-        <w:t>Here, we are accessing Hello &lt;div&gt;Ayooo&lt;/div&gt; that we passed to the Greet Component via this.props.children and rendering them. (we also got this.props.my_param since we knew the key name beforehand)</w:t>
+        <w:t>Here, we are accessing Hello &lt;div&gt;</w:t>
+      </w:r>
+      <w:proofErr w:type="spellStart"/>
+      <w:r>
+        <w:t>Ayooo</w:t>
+      </w:r>
+      <w:proofErr w:type="spellEnd"/>
+      <w:r>
+        <w:t xml:space="preserve">&lt;/div&gt; that we passed to the Greet Component via </w:t>
+      </w:r>
+      <w:proofErr w:type="spellStart"/>
+      <w:proofErr w:type="gramStart"/>
+      <w:r>
+        <w:t>this.props</w:t>
+      </w:r>
+      <w:proofErr w:type="gramEnd"/>
+      <w:r>
+        <w:t>.children</w:t>
+      </w:r>
+      <w:proofErr w:type="spellEnd"/>
+      <w:r>
+        <w:t xml:space="preserve"> and rendering them. (</w:t>
+      </w:r>
+      <w:proofErr w:type="gramStart"/>
+      <w:r>
+        <w:t>we</w:t>
+      </w:r>
+      <w:proofErr w:type="gramEnd"/>
+      <w:r>
+        <w:t xml:space="preserve"> also got </w:t>
+      </w:r>
+      <w:proofErr w:type="spellStart"/>
+      <w:r>
+        <w:t>this.props.my_param</w:t>
+      </w:r>
+      <w:proofErr w:type="spellEnd"/>
+      <w:r>
+        <w:t xml:space="preserve"> since we knew the key name beforehand)</w:t>
       </w:r>
     </w:p>
     <w:p>
@@ -4634,7 +5494,15 @@
         </w:numPr>
       </w:pPr>
       <w:r>
-        <w:t>If props.my_param is immutable, we can simply use =</w:t>
+        <w:t xml:space="preserve">If </w:t>
+      </w:r>
+      <w:proofErr w:type="spellStart"/>
+      <w:r>
+        <w:t>props.my_param</w:t>
+      </w:r>
+      <w:proofErr w:type="spellEnd"/>
+      <w:r>
+        <w:t xml:space="preserve"> is immutable, we can simply use =</w:t>
       </w:r>
     </w:p>
     <w:p>
@@ -4866,7 +5734,23 @@
         </w:numPr>
       </w:pPr>
       <w:r>
-        <w:t>If props.my_param is mutable, we have to be careful.</w:t>
+        <w:t xml:space="preserve">If </w:t>
+      </w:r>
+      <w:proofErr w:type="spellStart"/>
+      <w:r>
+        <w:t>props.my_param</w:t>
+      </w:r>
+      <w:proofErr w:type="spellEnd"/>
+      <w:r>
+        <w:t xml:space="preserve"> is mutable, we </w:t>
+      </w:r>
+      <w:proofErr w:type="gramStart"/>
+      <w:r>
+        <w:t>have to</w:t>
+      </w:r>
+      <w:proofErr w:type="gramEnd"/>
+      <w:r>
+        <w:t xml:space="preserve"> be careful.</w:t>
       </w:r>
     </w:p>
     <w:p>
@@ -4878,7 +5762,15 @@
         </w:numPr>
       </w:pPr>
       <w:r>
-        <w:t>If we directly changed props.my_param as shown in the following, we would not get an error</w:t>
+        <w:t xml:space="preserve">If we directly changed </w:t>
+      </w:r>
+      <w:proofErr w:type="spellStart"/>
+      <w:r>
+        <w:t>props.my_param</w:t>
+      </w:r>
+      <w:proofErr w:type="spellEnd"/>
+      <w:r>
+        <w:t xml:space="preserve"> as shown in the following, we would not get an error</w:t>
       </w:r>
     </w:p>
     <w:p>
@@ -5221,7 +6113,23 @@
         </w:numPr>
       </w:pPr>
       <w:r>
-        <w:t>Notice we used the spread operator to copy the array into a new array with a different memory address. Not that we cant say let copy = props.my_param since copy makes a reference to a memory address, doesn’t take on the value stored in the memory address</w:t>
+        <w:t xml:space="preserve">Notice we used the spread operator to copy the array into a new array with a different memory address. Not that we </w:t>
+      </w:r>
+      <w:proofErr w:type="gramStart"/>
+      <w:r>
+        <w:t>cant</w:t>
+      </w:r>
+      <w:proofErr w:type="gramEnd"/>
+      <w:r>
+        <w:t xml:space="preserve"> say let copy = </w:t>
+      </w:r>
+      <w:proofErr w:type="spellStart"/>
+      <w:r>
+        <w:t>props.my_param</w:t>
+      </w:r>
+      <w:proofErr w:type="spellEnd"/>
+      <w:r>
+        <w:t xml:space="preserve"> since copy makes a reference to a memory address, doesn’t take on the value stored in the memory address</w:t>
       </w:r>
     </w:p>
     <w:p/>
@@ -5265,7 +6173,31 @@
         </w:numPr>
       </w:pPr>
       <w:r>
-        <w:t>Every time your component renders (your function runs), the hooks must execute in the same order. So if you have 4 useState hooks in your component, they must always run in the same order. If you have a useState inside an if statement, it will cause an error even if it is if(true). You cannot put hooks inside if-statements, loops, functions, etc. They must be in the top level of the component.</w:t>
+        <w:t xml:space="preserve">Every time your component renders (your function runs), the hooks must execute in the same order. </w:t>
+      </w:r>
+      <w:proofErr w:type="gramStart"/>
+      <w:r>
+        <w:t>So</w:t>
+      </w:r>
+      <w:proofErr w:type="gramEnd"/>
+      <w:r>
+        <w:t xml:space="preserve"> if you have 4 </w:t>
+      </w:r>
+      <w:proofErr w:type="spellStart"/>
+      <w:r>
+        <w:t>useState</w:t>
+      </w:r>
+      <w:proofErr w:type="spellEnd"/>
+      <w:r>
+        <w:t xml:space="preserve"> hooks in your component, they must always run in the same order. If you have a </w:t>
+      </w:r>
+      <w:proofErr w:type="spellStart"/>
+      <w:r>
+        <w:t>useState</w:t>
+      </w:r>
+      <w:proofErr w:type="spellEnd"/>
+      <w:r>
+        <w:t xml:space="preserve"> inside an if statement, it will cause an error even if it is if(true). You cannot put hooks inside if-statements, loops, functions, etc. They must be in the top level of the component.</w:t>
       </w:r>
     </w:p>
     <w:p>
@@ -5286,6 +6218,7 @@
           <w:u w:val="single"/>
         </w:rPr>
       </w:pPr>
+      <w:proofErr w:type="spellStart"/>
       <w:r>
         <w:rPr>
           <w:b/>
@@ -5294,6 +6227,7 @@
         </w:rPr>
         <w:t>useState</w:t>
       </w:r>
+      <w:proofErr w:type="spellEnd"/>
       <w:r>
         <w:rPr>
           <w:b/>
@@ -5311,8 +6245,13 @@
           <w:numId w:val="1"/>
         </w:numPr>
       </w:pPr>
-      <w:r>
-        <w:t xml:space="preserve">useState is a hook that we can import </w:t>
+      <w:proofErr w:type="spellStart"/>
+      <w:r>
+        <w:t>useState</w:t>
+      </w:r>
+      <w:proofErr w:type="spellEnd"/>
+      <w:r>
+        <w:t xml:space="preserve"> is a hook that we can import </w:t>
       </w:r>
       <w:r>
         <w:t>that allows you to have state variables in functional components</w:t>
@@ -5327,8 +6266,13 @@
         </w:numPr>
       </w:pPr>
       <w:r>
-        <w:t>we can think of state as a variable value at a certain time, whether a button is showing or not, etc</w:t>
-      </w:r>
+        <w:t xml:space="preserve">we can think of state as a variable value at a certain time, whether a button is showing or not, </w:t>
+      </w:r>
+      <w:proofErr w:type="spellStart"/>
+      <w:r>
+        <w:t>etc</w:t>
+      </w:r>
+      <w:proofErr w:type="spellEnd"/>
     </w:p>
     <w:p>
       <w:pPr>
@@ -5389,31 +6333,65 @@
         </w:numPr>
       </w:pPr>
       <w:r>
-        <w:t xml:space="preserve">To use useState, we call useState() which is a function that takes in an initial value and returns an array. </w:t>
-      </w:r>
-    </w:p>
-    <w:p>
-      <w:pPr>
-        <w:pStyle w:val="ListParagraph"/>
-        <w:numPr>
-          <w:ilvl w:val="0"/>
-          <w:numId w:val="1"/>
-        </w:numPr>
-      </w:pPr>
-      <w:r>
-        <w:t>That initial value is the initial of whatever state we are managing. (Ex: inital number of points in a game might be 0)</w:t>
-      </w:r>
-    </w:p>
-    <w:p>
-      <w:pPr>
-        <w:pStyle w:val="ListParagraph"/>
-        <w:numPr>
-          <w:ilvl w:val="0"/>
-          <w:numId w:val="1"/>
-        </w:numPr>
-      </w:pPr>
-      <w:r>
-        <w:t xml:space="preserve">UseState returns an array with 2 values, the first being the state, the second is a function that will allow us to update our state. </w:t>
+        <w:t xml:space="preserve">To use </w:t>
+      </w:r>
+      <w:proofErr w:type="spellStart"/>
+      <w:r>
+        <w:t>useState</w:t>
+      </w:r>
+      <w:proofErr w:type="spellEnd"/>
+      <w:r>
+        <w:t xml:space="preserve">, we call </w:t>
+      </w:r>
+      <w:proofErr w:type="spellStart"/>
+      <w:proofErr w:type="gramStart"/>
+      <w:r>
+        <w:t>useState</w:t>
+      </w:r>
+      <w:proofErr w:type="spellEnd"/>
+      <w:r>
+        <w:t>(</w:t>
+      </w:r>
+      <w:proofErr w:type="gramEnd"/>
+      <w:r>
+        <w:t xml:space="preserve">) which is a function that takes in an initial value and returns an array. </w:t>
+      </w:r>
+    </w:p>
+    <w:p>
+      <w:pPr>
+        <w:pStyle w:val="ListParagraph"/>
+        <w:numPr>
+          <w:ilvl w:val="0"/>
+          <w:numId w:val="1"/>
+        </w:numPr>
+      </w:pPr>
+      <w:r>
+        <w:t xml:space="preserve">That initial value is the initial of whatever state we are managing. (Ex: </w:t>
+      </w:r>
+      <w:proofErr w:type="spellStart"/>
+      <w:r>
+        <w:t>inital</w:t>
+      </w:r>
+      <w:proofErr w:type="spellEnd"/>
+      <w:r>
+        <w:t xml:space="preserve"> number of points in a game might be 0)</w:t>
+      </w:r>
+    </w:p>
+    <w:p>
+      <w:pPr>
+        <w:pStyle w:val="ListParagraph"/>
+        <w:numPr>
+          <w:ilvl w:val="0"/>
+          <w:numId w:val="1"/>
+        </w:numPr>
+      </w:pPr>
+      <w:proofErr w:type="spellStart"/>
+      <w:r>
+        <w:t>UseState</w:t>
+      </w:r>
+      <w:proofErr w:type="spellEnd"/>
+      <w:r>
+        <w:t xml:space="preserve"> returns an array with 2 values, the first being the state, the second is a function that will allow us to update our state. </w:t>
       </w:r>
     </w:p>
     <w:p>
@@ -5517,7 +6495,15 @@
         </w:numPr>
       </w:pPr>
       <w:r>
-        <w:t>Notice we set the initial value of count to be 4 using useState which is why 4 appears in the div</w:t>
+        <w:t xml:space="preserve">Notice we set the initial value of count to be 4 using </w:t>
+      </w:r>
+      <w:proofErr w:type="spellStart"/>
+      <w:r>
+        <w:t>useState</w:t>
+      </w:r>
+      <w:proofErr w:type="spellEnd"/>
+      <w:r>
+        <w:t xml:space="preserve"> which is why 4 appears in the div</w:t>
       </w:r>
     </w:p>
     <w:p>
@@ -5564,7 +6550,15 @@
         </w:numPr>
       </w:pPr>
       <w:r>
-        <w:t xml:space="preserve">If we want to change the value of count, we need to use setCount. </w:t>
+        <w:t xml:space="preserve">If we want to change the value of count, we need to use </w:t>
+      </w:r>
+      <w:proofErr w:type="spellStart"/>
+      <w:r>
+        <w:t>setCount</w:t>
+      </w:r>
+      <w:proofErr w:type="spellEnd"/>
+      <w:r>
+        <w:t xml:space="preserve">. </w:t>
       </w:r>
     </w:p>
     <w:p>
@@ -5683,14 +6677,45 @@
       <w:r>
         <w:t xml:space="preserve">This is because when we do </w:t>
       </w:r>
-      <w:r>
-        <w:t xml:space="preserve">setCount(count </w:t>
+      <w:proofErr w:type="spellStart"/>
+      <w:proofErr w:type="gramStart"/>
+      <w:r>
+        <w:t>setCount</w:t>
+      </w:r>
+      <w:proofErr w:type="spellEnd"/>
+      <w:r>
+        <w:t>(</w:t>
+      </w:r>
+      <w:proofErr w:type="gramEnd"/>
+      <w:r>
+        <w:t xml:space="preserve">count </w:t>
       </w:r>
       <w:r>
         <w:t>+</w:t>
       </w:r>
       <w:r>
-        <w:t xml:space="preserve"> 1), the value of count is the value when we rendered our function. So let’s say we render our function and our count is 4. Then we click Add2 Wrong. We will do setCount(count </w:t>
+        <w:t xml:space="preserve"> 1), the value of count is the value when we rendered our function. </w:t>
+      </w:r>
+      <w:proofErr w:type="gramStart"/>
+      <w:r>
+        <w:t>So</w:t>
+      </w:r>
+      <w:proofErr w:type="gramEnd"/>
+      <w:r>
+        <w:t xml:space="preserve"> let’s say we render our function and our count is 4. Then we click Add2 Wrong. We will do </w:t>
+      </w:r>
+      <w:proofErr w:type="spellStart"/>
+      <w:proofErr w:type="gramStart"/>
+      <w:r>
+        <w:t>setCount</w:t>
+      </w:r>
+      <w:proofErr w:type="spellEnd"/>
+      <w:r>
+        <w:t>(</w:t>
+      </w:r>
+      <w:proofErr w:type="gramEnd"/>
+      <w:r>
+        <w:t xml:space="preserve">count </w:t>
       </w:r>
       <w:r>
         <w:t>+</w:t>
@@ -5708,7 +6733,15 @@
         <w:t>plus</w:t>
       </w:r>
       <w:r>
-        <w:t xml:space="preserve"> 1. So </w:t>
+        <w:t xml:space="preserve"> 1. </w:t>
+      </w:r>
+      <w:proofErr w:type="gramStart"/>
+      <w:r>
+        <w:t>So</w:t>
+      </w:r>
+      <w:proofErr w:type="gramEnd"/>
+      <w:r>
+        <w:t xml:space="preserve"> </w:t>
       </w:r>
       <w:r>
         <w:t xml:space="preserve">the new value of </w:t>
@@ -5747,7 +6780,28 @@
         <w:t>.</w:t>
       </w:r>
       <w:r>
-        <w:t xml:space="preserve"> So the value of count when we last rendered is still 4. Thus when we get to setCount(count </w:t>
+        <w:t xml:space="preserve"> </w:t>
+      </w:r>
+      <w:proofErr w:type="gramStart"/>
+      <w:r>
+        <w:t>So</w:t>
+      </w:r>
+      <w:proofErr w:type="gramEnd"/>
+      <w:r>
+        <w:t xml:space="preserve"> the value of count when we last rendered is still 4. Thus when we get to </w:t>
+      </w:r>
+      <w:proofErr w:type="spellStart"/>
+      <w:proofErr w:type="gramStart"/>
+      <w:r>
+        <w:t>setCount</w:t>
+      </w:r>
+      <w:proofErr w:type="spellEnd"/>
+      <w:r>
+        <w:t>(</w:t>
+      </w:r>
+      <w:proofErr w:type="gramEnd"/>
+      <w:r>
+        <w:t xml:space="preserve">count </w:t>
       </w:r>
       <w:r>
         <w:t>+</w:t>
@@ -5765,7 +6819,15 @@
         <w:t>5</w:t>
       </w:r>
       <w:r>
-        <w:t xml:space="preserve">, the value of count when we last rendered was 4. So the new value of count is now 4 </w:t>
+        <w:t xml:space="preserve">, the value of count when we last rendered was 4. </w:t>
+      </w:r>
+      <w:proofErr w:type="gramStart"/>
+      <w:r>
+        <w:t>So</w:t>
+      </w:r>
+      <w:proofErr w:type="gramEnd"/>
+      <w:r>
+        <w:t xml:space="preserve"> the new value of count is now 4 </w:t>
       </w:r>
       <w:r>
         <w:t>+</w:t>
@@ -5795,7 +6857,36 @@
         <w:t>5</w:t>
       </w:r>
       <w:r>
-        <w:t xml:space="preserve"> is rendered. Notice that writing setCount(count – 1) two times is useless since the second time we do setCount(count – 1), it overrides whatever we did for setCount </w:t>
+        <w:t xml:space="preserve"> is rendered. Notice that writing </w:t>
+      </w:r>
+      <w:proofErr w:type="spellStart"/>
+      <w:proofErr w:type="gramStart"/>
+      <w:r>
+        <w:t>setCount</w:t>
+      </w:r>
+      <w:proofErr w:type="spellEnd"/>
+      <w:r>
+        <w:t>(</w:t>
+      </w:r>
+      <w:proofErr w:type="gramEnd"/>
+      <w:r>
+        <w:t xml:space="preserve">count – 1) two times is useless since the second time we do </w:t>
+      </w:r>
+      <w:proofErr w:type="spellStart"/>
+      <w:r>
+        <w:t>setCount</w:t>
+      </w:r>
+      <w:proofErr w:type="spellEnd"/>
+      <w:r>
+        <w:t xml:space="preserve">(count – 1), it overrides whatever we did for </w:t>
+      </w:r>
+      <w:proofErr w:type="spellStart"/>
+      <w:r>
+        <w:t>setCount</w:t>
+      </w:r>
+      <w:proofErr w:type="spellEnd"/>
+      <w:r>
+        <w:t xml:space="preserve"> </w:t>
       </w:r>
       <w:r>
         <w:t>the first time</w:t>
@@ -5886,7 +6977,15 @@
         </w:numPr>
       </w:pPr>
       <w:r>
-        <w:t>We should use the version of useCount that takes in a function. This function takes in the previous value of count and returns the new value of count. Notice this function argument is correct since the parameter is the previous value of count, not the value of count when we last rendered the component.</w:t>
+        <w:t xml:space="preserve">We should use the version of </w:t>
+      </w:r>
+      <w:proofErr w:type="spellStart"/>
+      <w:r>
+        <w:t>useCount</w:t>
+      </w:r>
+      <w:proofErr w:type="spellEnd"/>
+      <w:r>
+        <w:t xml:space="preserve"> that takes in a function. This function takes in the previous value of count and returns the new value of count. Notice this function argument is correct since the parameter is the previous value of count, not the value of count when we last rendered the component.</w:t>
       </w:r>
     </w:p>
     <w:p/>
@@ -5899,7 +6998,15 @@
         </w:numPr>
       </w:pPr>
       <w:r>
-        <w:t xml:space="preserve">If we update the state, but not to something new, the component does not rerender. </w:t>
+        <w:t xml:space="preserve">If we update the state, but not to something new, the component does not </w:t>
+      </w:r>
+      <w:proofErr w:type="spellStart"/>
+      <w:r>
+        <w:t>rerender</w:t>
+      </w:r>
+      <w:proofErr w:type="spellEnd"/>
+      <w:r>
+        <w:t xml:space="preserve">. </w:t>
       </w:r>
     </w:p>
     <w:p>
@@ -5960,7 +7067,15 @@
         </w:numPr>
       </w:pPr>
       <w:r>
-        <w:t>In this component, we have a function, add2, that logs “hi” to the console and updates the value of count to 4. Notice that the initial value of count is 4. Notice that the Greet component logs “rerender” whenever it rerenders.</w:t>
+        <w:t>In this component, we have a function, add2, that logs “hi” to the console and updates the value of count to 4. Notice that the initial value of count is 4. Notice that the Greet component logs “</w:t>
+      </w:r>
+      <w:proofErr w:type="spellStart"/>
+      <w:r>
+        <w:t>rerender</w:t>
+      </w:r>
+      <w:proofErr w:type="spellEnd"/>
+      <w:r>
+        <w:t>” whenever it rerenders.</w:t>
       </w:r>
       <w:r>
         <w:t xml:space="preserve"> Notice that we never actually display the value of count via JSX.</w:t>
@@ -5975,7 +7090,23 @@
         </w:numPr>
       </w:pPr>
       <w:r>
-        <w:t>When we first render the component, the console prints “rerender” since we have to render the component. The value of count is now 4.</w:t>
+        <w:t>When we first render the component, the console prints “</w:t>
+      </w:r>
+      <w:proofErr w:type="spellStart"/>
+      <w:r>
+        <w:t>rerender</w:t>
+      </w:r>
+      <w:proofErr w:type="spellEnd"/>
+      <w:r>
+        <w:t xml:space="preserve">” since we </w:t>
+      </w:r>
+      <w:proofErr w:type="gramStart"/>
+      <w:r>
+        <w:t>have to</w:t>
+      </w:r>
+      <w:proofErr w:type="gramEnd"/>
+      <w:r>
+        <w:t xml:space="preserve"> render the component. The value of count is now 4.</w:t>
       </w:r>
     </w:p>
     <w:p>
@@ -5988,7 +7119,23 @@
       </w:pPr>
       <w:r>
         <w:lastRenderedPageBreak/>
-        <w:t>When we click the button, the add2 function is called so “hi” is printed to the console. We then set the value of count to be 4. But since the value of count was already 4, the component does not rerender so “rerender” is not printed.</w:t>
+        <w:t xml:space="preserve">When we click the button, the add2 function is called so “hi” is printed to the console. We then set the value of count to be 4. But since the value of count was already 4, the component does not </w:t>
+      </w:r>
+      <w:proofErr w:type="spellStart"/>
+      <w:r>
+        <w:t>rerender</w:t>
+      </w:r>
+      <w:proofErr w:type="spellEnd"/>
+      <w:r>
+        <w:t xml:space="preserve"> so “</w:t>
+      </w:r>
+      <w:proofErr w:type="spellStart"/>
+      <w:r>
+        <w:t>rerender</w:t>
+      </w:r>
+      <w:proofErr w:type="spellEnd"/>
+      <w:r>
+        <w:t>” is not printed.</w:t>
       </w:r>
     </w:p>
     <w:p>
@@ -6018,8 +7165,13 @@
           <w:numId w:val="1"/>
         </w:numPr>
       </w:pPr>
-      <w:r>
-        <w:t>useState takes the initial value of the state variable as an argument.</w:t>
+      <w:proofErr w:type="spellStart"/>
+      <w:r>
+        <w:t>useState</w:t>
+      </w:r>
+      <w:proofErr w:type="spellEnd"/>
+      <w:r>
+        <w:t xml:space="preserve"> takes the initial value of the state variable as an argument.</w:t>
       </w:r>
     </w:p>
     <w:p>
@@ -6037,7 +7189,15 @@
         <w:t xml:space="preserve">. </w:t>
       </w:r>
       <w:r>
-        <w:t>In subsequent renders (due to a change of state in the component or a parent component), the argument of the useState Hook will be ignored and the current value will be retrieved.</w:t>
+        <w:t xml:space="preserve">In subsequent renders (due to a change of state in the component or a parent component), the argument of the </w:t>
+      </w:r>
+      <w:proofErr w:type="spellStart"/>
+      <w:r>
+        <w:t>useState</w:t>
+      </w:r>
+      <w:proofErr w:type="spellEnd"/>
+      <w:r>
+        <w:t xml:space="preserve"> Hook will be ignored and the current value will be retrieved.</w:t>
       </w:r>
     </w:p>
     <w:p>
@@ -6238,10 +7398,31 @@
         <w:t xml:space="preserve"> </w:t>
       </w:r>
       <w:r>
-        <w:t>Thus if we did useState(some_complex_math_function</w:t>
-      </w:r>
-      <w:r>
-        <w:t>()</w:t>
+        <w:t xml:space="preserve">Thus if we did </w:t>
+      </w:r>
+      <w:proofErr w:type="spellStart"/>
+      <w:r>
+        <w:t>useState</w:t>
+      </w:r>
+      <w:proofErr w:type="spellEnd"/>
+      <w:r>
+        <w:t>(</w:t>
+      </w:r>
+      <w:proofErr w:type="spellStart"/>
+      <w:r>
+        <w:t>some_complex_math_</w:t>
+      </w:r>
+      <w:proofErr w:type="gramStart"/>
+      <w:r>
+        <w:t>function</w:t>
+      </w:r>
+      <w:proofErr w:type="spellEnd"/>
+      <w:r>
+        <w:t>(</w:t>
+      </w:r>
+      <w:proofErr w:type="gramEnd"/>
+      <w:r>
+        <w:t>)</w:t>
       </w:r>
       <w:r>
         <w:t>), we could really slow down our program</w:t>
@@ -6897,7 +8078,23 @@
         </w:numPr>
       </w:pPr>
       <w:r>
-        <w:t>We can update the value of both count and theme in a function by calling both setCoutn and setTheme.</w:t>
+        <w:t xml:space="preserve">We can update the value of both count and theme in a function by calling both </w:t>
+      </w:r>
+      <w:proofErr w:type="spellStart"/>
+      <w:r>
+        <w:t>setCoutn</w:t>
+      </w:r>
+      <w:proofErr w:type="spellEnd"/>
+      <w:r>
+        <w:t xml:space="preserve"> and </w:t>
+      </w:r>
+      <w:proofErr w:type="spellStart"/>
+      <w:r>
+        <w:t>setTheme</w:t>
+      </w:r>
+      <w:proofErr w:type="spellEnd"/>
+      <w:r>
+        <w:t>.</w:t>
       </w:r>
     </w:p>
     <w:p>
@@ -7001,7 +8198,23 @@
         </w:drawing>
       </w:r>
       <w:r>
-        <w:t xml:space="preserve"> since the value of prevCount will be returned and then prevCount will be incremented by 1.</w:t>
+        <w:t xml:space="preserve"> since the value of </w:t>
+      </w:r>
+      <w:proofErr w:type="spellStart"/>
+      <w:r>
+        <w:t>prevCount</w:t>
+      </w:r>
+      <w:proofErr w:type="spellEnd"/>
+      <w:r>
+        <w:t xml:space="preserve"> will be returned and then </w:t>
+      </w:r>
+      <w:proofErr w:type="spellStart"/>
+      <w:r>
+        <w:t>prevCount</w:t>
+      </w:r>
+      <w:proofErr w:type="spellEnd"/>
+      <w:r>
+        <w:t xml:space="preserve"> will be incremented by 1.</w:t>
       </w:r>
     </w:p>
     <w:p>
@@ -7143,8 +8356,15 @@
         </w:numPr>
       </w:pPr>
       <w:r>
-        <w:t>Before hooks were introduced the only way to modify state was with class components and this.state</w:t>
-      </w:r>
+        <w:t xml:space="preserve">Before hooks were introduced the only way to modify state was with class components and </w:t>
+      </w:r>
+      <w:proofErr w:type="spellStart"/>
+      <w:proofErr w:type="gramStart"/>
+      <w:r>
+        <w:t>this.state</w:t>
+      </w:r>
+      <w:proofErr w:type="spellEnd"/>
+      <w:proofErr w:type="gramEnd"/>
     </w:p>
     <w:p>
       <w:pPr>
@@ -7345,7 +8565,20 @@
         </w:numPr>
       </w:pPr>
       <w:r>
-        <w:t>Refer to the state object anywhere in the component by using the this.state.propertyname syntax:</w:t>
+        <w:t xml:space="preserve">Refer to the state object anywhere in the component by using the </w:t>
+      </w:r>
+      <w:proofErr w:type="spellStart"/>
+      <w:proofErr w:type="gramStart"/>
+      <w:r>
+        <w:t>this.state</w:t>
+      </w:r>
+      <w:proofErr w:type="gramEnd"/>
+      <w:r>
+        <w:t>.propertyname</w:t>
+      </w:r>
+      <w:proofErr w:type="spellEnd"/>
+      <w:r>
+        <w:t xml:space="preserve"> syntax:</w:t>
       </w:r>
     </w:p>
     <w:p>
@@ -7407,7 +8640,17 @@
         </w:numPr>
       </w:pPr>
       <w:r>
-        <w:t>To change a value in the state object, use the this.setState() method. When a value in the state object changes, the component will re-render, meaning that the output will change according to the new value(s).</w:t>
+        <w:t xml:space="preserve">To change a value in the state object, use the </w:t>
+      </w:r>
+      <w:proofErr w:type="spellStart"/>
+      <w:proofErr w:type="gramStart"/>
+      <w:r>
+        <w:t>this.setState</w:t>
+      </w:r>
+      <w:proofErr w:type="spellEnd"/>
+      <w:proofErr w:type="gramEnd"/>
+      <w:r>
+        <w:t>() method. When a value in the state object changes, the component will re-render, meaning that the output will change according to the new value(s).</w:t>
       </w:r>
       <w:r>
         <w:t xml:space="preserve">  Recall that in a functional component, if </w:t>
@@ -7648,7 +8891,15 @@
         </w:numPr>
       </w:pPr>
       <w:r>
-        <w:t>If the new value of a some state depends on the previous value of state, (such as increment count by 2), we do the following:</w:t>
+        <w:t xml:space="preserve">If the new value of </w:t>
+      </w:r>
+      <w:proofErr w:type="gramStart"/>
+      <w:r>
+        <w:t>a some</w:t>
+      </w:r>
+      <w:proofErr w:type="gramEnd"/>
+      <w:r>
+        <w:t xml:space="preserve"> state depends on the previous value of state, (such as increment count by 2), we do the following:</w:t>
       </w:r>
     </w:p>
     <w:p>
@@ -7709,7 +8960,20 @@
         </w:numPr>
       </w:pPr>
       <w:r>
-        <w:t>Note the following will actually only increment count by 1 since the value of this.state.count was the value of count when the component was last rendered.</w:t>
+        <w:t xml:space="preserve">Note the following will actually only increment count by 1 since the value of </w:t>
+      </w:r>
+      <w:proofErr w:type="spellStart"/>
+      <w:proofErr w:type="gramStart"/>
+      <w:r>
+        <w:t>this.state</w:t>
+      </w:r>
+      <w:proofErr w:type="gramEnd"/>
+      <w:r>
+        <w:t>.count</w:t>
+      </w:r>
+      <w:proofErr w:type="spellEnd"/>
+      <w:r>
+        <w:t xml:space="preserve"> was the value of count when the component was last rendered.</w:t>
       </w:r>
     </w:p>
     <w:p>
@@ -7762,21 +9026,34 @@
       </w:r>
     </w:p>
     <w:p>
+      <w:proofErr w:type="spellStart"/>
       <w:r>
         <w:lastRenderedPageBreak/>
-        <w:t>useState vs State in Class Components</w:t>
-      </w:r>
-    </w:p>
-    <w:p>
-      <w:pPr>
-        <w:pStyle w:val="ListParagraph"/>
-        <w:numPr>
-          <w:ilvl w:val="0"/>
-          <w:numId w:val="1"/>
-        </w:numPr>
-      </w:pPr>
-      <w:r>
-        <w:t xml:space="preserve">In function components, if we update the state, but not to something new, the component does not rerender. </w:t>
+        <w:t>useState</w:t>
+      </w:r>
+      <w:proofErr w:type="spellEnd"/>
+      <w:r>
+        <w:t xml:space="preserve"> vs State in Class Components</w:t>
+      </w:r>
+    </w:p>
+    <w:p>
+      <w:pPr>
+        <w:pStyle w:val="ListParagraph"/>
+        <w:numPr>
+          <w:ilvl w:val="0"/>
+          <w:numId w:val="1"/>
+        </w:numPr>
+      </w:pPr>
+      <w:r>
+        <w:t xml:space="preserve">In function components, if we update the state, but not to something new, the component does not </w:t>
+      </w:r>
+      <w:proofErr w:type="spellStart"/>
+      <w:r>
+        <w:t>rerender</w:t>
+      </w:r>
+      <w:proofErr w:type="spellEnd"/>
+      <w:r>
+        <w:t xml:space="preserve">. </w:t>
       </w:r>
     </w:p>
     <w:p>
@@ -7837,10 +9114,26 @@
         </w:numPr>
       </w:pPr>
       <w:r>
-        <w:t xml:space="preserve">In the above example, the state of count = 4 and then we click the Add2 button, we change the state of count to 4. Since the state of count is still 4, the component does not rerender. Note that even though the add2 function </w:t>
-      </w:r>
-      <w:r>
-        <w:t>has a side effect of logging “hi” which will be logged every time the button is clicked, the component does not rerender.</w:t>
+        <w:t xml:space="preserve">In the above example, the state of count = 4 and then we click the Add2 button, we change the state of count to 4. Since the state of count is still 4, the component does not </w:t>
+      </w:r>
+      <w:proofErr w:type="spellStart"/>
+      <w:r>
+        <w:t>rerender</w:t>
+      </w:r>
+      <w:proofErr w:type="spellEnd"/>
+      <w:r>
+        <w:t xml:space="preserve">. Note that even though the add2 function </w:t>
+      </w:r>
+      <w:r>
+        <w:t xml:space="preserve">has a side effect of logging “hi” which will be logged every time the button is clicked, the component does not </w:t>
+      </w:r>
+      <w:proofErr w:type="spellStart"/>
+      <w:r>
+        <w:t>rerender</w:t>
+      </w:r>
+      <w:proofErr w:type="spellEnd"/>
+      <w:r>
+        <w:t>.</w:t>
       </w:r>
     </w:p>
     <w:p>
@@ -7913,7 +9206,15 @@
         </w:numPr>
       </w:pPr>
       <w:r>
-        <w:t>In the above example, the state of count = 1 and then we click the change button, we change the state of count to 1. Even though the state of count is still 1, the component does rerender.</w:t>
+        <w:t xml:space="preserve">In the above example, the state of count = 1 and then we click the change button, we change the state of count to 1. Even though the state of count is still 1, the component does </w:t>
+      </w:r>
+      <w:proofErr w:type="spellStart"/>
+      <w:r>
+        <w:t>rerender</w:t>
+      </w:r>
+      <w:proofErr w:type="spellEnd"/>
+      <w:r>
+        <w:t>.</w:t>
       </w:r>
     </w:p>
     <w:p/>
@@ -8001,19 +9302,67 @@
         </w:numPr>
       </w:pPr>
       <w:r>
-        <w:t>The actual DOM is really slow. Accessing/rerendering items is really slow.</w:t>
-      </w:r>
-    </w:p>
-    <w:p>
-      <w:pPr>
-        <w:pStyle w:val="ListParagraph"/>
-        <w:numPr>
-          <w:ilvl w:val="0"/>
-          <w:numId w:val="1"/>
-        </w:numPr>
-      </w:pPr>
-      <w:r>
-        <w:t>Since the React DOM is written in JS and JS is really fast, React DOM is really fast. As well, React changes only what needs to be changed which makes rerendering is a lot faster.</w:t>
+        <w:t xml:space="preserve">The actual DOM is </w:t>
+      </w:r>
+      <w:proofErr w:type="gramStart"/>
+      <w:r>
+        <w:t>really slow</w:t>
+      </w:r>
+      <w:proofErr w:type="gramEnd"/>
+      <w:r>
+        <w:t>. Accessing/</w:t>
+      </w:r>
+      <w:proofErr w:type="spellStart"/>
+      <w:r>
+        <w:t>rerendering</w:t>
+      </w:r>
+      <w:proofErr w:type="spellEnd"/>
+      <w:r>
+        <w:t xml:space="preserve"> items is </w:t>
+      </w:r>
+      <w:proofErr w:type="gramStart"/>
+      <w:r>
+        <w:t>really slow</w:t>
+      </w:r>
+      <w:proofErr w:type="gramEnd"/>
+      <w:r>
+        <w:t>.</w:t>
+      </w:r>
+    </w:p>
+    <w:p>
+      <w:pPr>
+        <w:pStyle w:val="ListParagraph"/>
+        <w:numPr>
+          <w:ilvl w:val="0"/>
+          <w:numId w:val="1"/>
+        </w:numPr>
+      </w:pPr>
+      <w:r>
+        <w:t xml:space="preserve">Since the React DOM is written in JS and JS is </w:t>
+      </w:r>
+      <w:proofErr w:type="gramStart"/>
+      <w:r>
+        <w:t>really fast</w:t>
+      </w:r>
+      <w:proofErr w:type="gramEnd"/>
+      <w:r>
+        <w:t xml:space="preserve">, React DOM is really fast. As well, </w:t>
+      </w:r>
+      <w:proofErr w:type="gramStart"/>
+      <w:r>
+        <w:t>React</w:t>
+      </w:r>
+      <w:proofErr w:type="gramEnd"/>
+      <w:r>
+        <w:t xml:space="preserve"> changes only what needs to be changed which makes </w:t>
+      </w:r>
+      <w:proofErr w:type="spellStart"/>
+      <w:r>
+        <w:t>rerendering</w:t>
+      </w:r>
+      <w:proofErr w:type="spellEnd"/>
+      <w:r>
+        <w:t xml:space="preserve"> is a lot faster.</w:t>
       </w:r>
     </w:p>
     <w:p>
@@ -8052,7 +9401,15 @@
         </w:numPr>
       </w:pPr>
       <w:r>
-        <w:t>Behind the scenes, React creates an exact copy of the whole real DOM</w:t>
+        <w:t xml:space="preserve">Behind the scenes, </w:t>
+      </w:r>
+      <w:proofErr w:type="gramStart"/>
+      <w:r>
+        <w:t>React</w:t>
+      </w:r>
+      <w:proofErr w:type="gramEnd"/>
+      <w:r>
+        <w:t xml:space="preserve"> creates an exact copy of the whole real DOM</w:t>
       </w:r>
       <w:r>
         <w:t xml:space="preserve"> called the React DOM/Virtual DOM.</w:t>
@@ -8079,7 +9436,15 @@
         <w:t xml:space="preserve">updated </w:t>
       </w:r>
       <w:r>
-        <w:t>virtual Dom gets compared to what it looked like before it updated and React figures out which objects have changed.</w:t>
+        <w:t xml:space="preserve">virtual Dom gets compared to what it looked like before it updated and </w:t>
+      </w:r>
+      <w:proofErr w:type="gramStart"/>
+      <w:r>
+        <w:t>React</w:t>
+      </w:r>
+      <w:proofErr w:type="gramEnd"/>
+      <w:r>
+        <w:t xml:space="preserve"> figures out which objects have changed.</w:t>
       </w:r>
     </w:p>
     <w:p>
@@ -8260,7 +9625,15 @@
         </w:numPr>
       </w:pPr>
       <w:r>
-        <w:t>To use useEffect, we call useEffect() which is a function that takes in two parameters. The first parameter is a function The second parameter is an array.  Whenever any values within the array (the second parameter) changes, the function (the first parameter) is executed</w:t>
+        <w:t xml:space="preserve">To use useEffect, we call </w:t>
+      </w:r>
+      <w:proofErr w:type="gramStart"/>
+      <w:r>
+        <w:t>useEffect(</w:t>
+      </w:r>
+      <w:proofErr w:type="gramEnd"/>
+      <w:r>
+        <w:t>) which is a function that takes in two parameters. The first parameter is a function The second parameter is an array.  Whenever any values within the array (the second parameter) changes, the function (the first parameter) is executed</w:t>
       </w:r>
       <w:r>
         <w:t>.</w:t>
@@ -8425,7 +9798,23 @@
         <w:t xml:space="preserve">Whenever we click a button, we change the state. </w:t>
       </w:r>
       <w:r>
-        <w:t>If the first button we click is posts, we change the state resourceType = “posts” to have a new value of “posts”. Since it is the same value, the component does not render again. But more importantly, since the value of resourceType is still the same (remains unchanged), the function in useEffect is not executed. Thus “</w:t>
+        <w:t xml:space="preserve">If the first button we click is posts, we change the state </w:t>
+      </w:r>
+      <w:proofErr w:type="spellStart"/>
+      <w:r>
+        <w:t>resourceType</w:t>
+      </w:r>
+      <w:proofErr w:type="spellEnd"/>
+      <w:r>
+        <w:t xml:space="preserve"> = “posts” to have a new value of “posts”. Since it is the same value, the component does not render again. But more importantly, since the value of </w:t>
+      </w:r>
+      <w:proofErr w:type="spellStart"/>
+      <w:r>
+        <w:t>resourceType</w:t>
+      </w:r>
+      <w:proofErr w:type="spellEnd"/>
+      <w:r>
+        <w:t xml:space="preserve"> is still the same (remains unchanged), the function in useEffect is not executed. Thus “</w:t>
       </w:r>
       <w:r>
         <w:t>resource type changed</w:t>
@@ -8443,7 +9832,31 @@
         </w:numPr>
       </w:pPr>
       <w:r>
-        <w:t>When we click the users or comments button, we change the state resourceType = “posts” to have a new value of “users” or “button” depending on which button we clicked. Since value of resourceType changed, the component rerenders. But more importantly, since the value of resourceType changed, the function in useEffect is executed. Thus “</w:t>
+        <w:t xml:space="preserve">When we click the users or comments button, we change the state </w:t>
+      </w:r>
+      <w:proofErr w:type="spellStart"/>
+      <w:r>
+        <w:t>resourceType</w:t>
+      </w:r>
+      <w:proofErr w:type="spellEnd"/>
+      <w:r>
+        <w:t xml:space="preserve"> = “posts” to have a new value of “users” or “button” depending on which button we clicked. Since value of </w:t>
+      </w:r>
+      <w:proofErr w:type="spellStart"/>
+      <w:r>
+        <w:t>resourceType</w:t>
+      </w:r>
+      <w:proofErr w:type="spellEnd"/>
+      <w:r>
+        <w:t xml:space="preserve"> changed, the component rerenders. But more importantly, since the value of </w:t>
+      </w:r>
+      <w:proofErr w:type="spellStart"/>
+      <w:r>
+        <w:t>resourceType</w:t>
+      </w:r>
+      <w:proofErr w:type="spellEnd"/>
+      <w:r>
+        <w:t xml:space="preserve"> changed, the function in useEffect is executed. Thus “</w:t>
       </w:r>
       <w:r>
         <w:t>resource type changed</w:t>
@@ -8473,7 +9886,15 @@
         </w:numPr>
       </w:pPr>
       <w:r>
-        <w:t>If the second parameter is the empty array [], the function is executed when the component is rendered fro the first time and is never executed again since the empty array never changes.</w:t>
+        <w:t xml:space="preserve">If the second parameter is the empty array [], the function is executed when the component is rendered </w:t>
+      </w:r>
+      <w:proofErr w:type="spellStart"/>
+      <w:r>
+        <w:t>fro</w:t>
+      </w:r>
+      <w:proofErr w:type="spellEnd"/>
+      <w:r>
+        <w:t xml:space="preserve"> the first time and is never executed again since the empty array never changes.</w:t>
       </w:r>
     </w:p>
     <w:p>
@@ -8693,8 +10114,13 @@
           </wp:inline>
         </w:drawing>
       </w:r>
-      <w:r>
-        <w:t>yo is printed. Then there is a delay. Then 11351, “hi”, 4</w:t>
+      <w:proofErr w:type="spellStart"/>
+      <w:r>
+        <w:t>yo</w:t>
+      </w:r>
+      <w:proofErr w:type="spellEnd"/>
+      <w:r>
+        <w:t xml:space="preserve"> is printed. Then there is a delay. Then 11351, “hi”, 4</w:t>
       </w:r>
       <w:r>
         <w:t>, 11351</w:t>
@@ -8724,7 +10150,15 @@
         </w:numPr>
       </w:pPr>
       <w:r>
-        <w:t xml:space="preserve">“yo” is immediately printed. </w:t>
+        <w:t>“</w:t>
+      </w:r>
+      <w:proofErr w:type="spellStart"/>
+      <w:r>
+        <w:t>yo</w:t>
+      </w:r>
+      <w:proofErr w:type="spellEnd"/>
+      <w:r>
+        <w:t xml:space="preserve">” is immediately printed. </w:t>
       </w:r>
     </w:p>
     <w:p>
@@ -8739,7 +10173,15 @@
         <w:t>Response takes a while to fetch since it is a large file. Moreover, all the following lines of code, whether they use information related to response or not must all wait for response to finish fetching before they are executed.</w:t>
       </w:r>
       <w:r>
-        <w:t xml:space="preserve"> (the following lines are pushed into microtask q)</w:t>
+        <w:t xml:space="preserve"> (</w:t>
+      </w:r>
+      <w:proofErr w:type="gramStart"/>
+      <w:r>
+        <w:t>the</w:t>
+      </w:r>
+      <w:proofErr w:type="gramEnd"/>
+      <w:r>
+        <w:t xml:space="preserve"> following lines are pushed into microtask q)</w:t>
       </w:r>
     </w:p>
     <w:p>
@@ -8820,7 +10262,23 @@
         </w:numPr>
       </w:pPr>
       <w:r>
-        <w:t>We then create a variable called updatedItemsValue which we use to store the current value of items, no the last rendered value.</w:t>
+        <w:t xml:space="preserve">We then create a variable called </w:t>
+      </w:r>
+      <w:proofErr w:type="spellStart"/>
+      <w:r>
+        <w:t>updatedItemsValue</w:t>
+      </w:r>
+      <w:proofErr w:type="spellEnd"/>
+      <w:r>
+        <w:t xml:space="preserve"> which we use to store the current value of items, </w:t>
+      </w:r>
+      <w:proofErr w:type="gramStart"/>
+      <w:r>
+        <w:t>no</w:t>
+      </w:r>
+      <w:proofErr w:type="gramEnd"/>
+      <w:r>
+        <w:t xml:space="preserve"> the last rendered value.</w:t>
       </w:r>
     </w:p>
     <w:p>
@@ -8832,7 +10290,15 @@
         </w:numPr>
       </w:pPr>
       <w:r>
-        <w:t>We then log that updatedItemsValue which is 11351</w:t>
+        <w:t xml:space="preserve">We then log that </w:t>
+      </w:r>
+      <w:proofErr w:type="spellStart"/>
+      <w:r>
+        <w:t>updatedItemsValue</w:t>
+      </w:r>
+      <w:proofErr w:type="spellEnd"/>
+      <w:r>
+        <w:t xml:space="preserve"> which is 11351</w:t>
       </w:r>
     </w:p>
     <w:p>
@@ -9028,7 +10494,15 @@
       </w:pPr>
       <w:r>
         <w:lastRenderedPageBreak/>
-        <w:t>Since the state was changed, two things happen. First, the component is rerendered so the webpage now displays 1 instead of 0. Second, state is one of the dependencies of the useEffect. Since state changed, the function inside useEffect is executed. This leads to an infinite loop.</w:t>
+        <w:t xml:space="preserve">Since the state was changed, two things happen. First, the component is </w:t>
+      </w:r>
+      <w:proofErr w:type="gramStart"/>
+      <w:r>
+        <w:t>rerendered</w:t>
+      </w:r>
+      <w:proofErr w:type="gramEnd"/>
+      <w:r>
+        <w:t xml:space="preserve"> so the webpage now displays 1 instead of 0. Second, state is one of the dependencies of the useEffect. Since state changed, the function inside useEffect is executed. This leads to an infinite loop.</w:t>
       </w:r>
     </w:p>
     <w:p>
@@ -9064,7 +10538,21 @@
         <w:rPr>
           <w:u w:val="single"/>
         </w:rPr>
-        <w:t>Cleaning up side effects</w:t>
+        <w:t xml:space="preserve">Cleaning </w:t>
+      </w:r>
+      <w:proofErr w:type="gramStart"/>
+      <w:r>
+        <w:rPr>
+          <w:u w:val="single"/>
+        </w:rPr>
+        <w:t>up side</w:t>
+      </w:r>
+      <w:proofErr w:type="gramEnd"/>
+      <w:r>
+        <w:rPr>
+          <w:u w:val="single"/>
+        </w:rPr>
+        <w:t xml:space="preserve"> effects</w:t>
       </w:r>
     </w:p>
     <w:p>
@@ -9145,7 +10633,15 @@
         <w:t>gets removed</w:t>
       </w:r>
       <w:r>
-        <w:t xml:space="preserve"> as long as the useEffect function gets called at least once. Since the </w:t>
+        <w:t xml:space="preserve"> </w:t>
+      </w:r>
+      <w:proofErr w:type="gramStart"/>
+      <w:r>
+        <w:t>as long as</w:t>
+      </w:r>
+      <w:proofErr w:type="gramEnd"/>
+      <w:r>
+        <w:t xml:space="preserve"> the useEffect function gets called at least once. Since the </w:t>
       </w:r>
       <w:r>
         <w:t>useEffect function</w:t>
@@ -9251,8 +10747,29 @@
         </w:numPr>
       </w:pPr>
       <w:r>
-        <w:t>Thus, if we click the users button, we change the value of the resourceType state variable from “posts” to “users”. This change in state causes the component to rerender</w:t>
-      </w:r>
+        <w:t xml:space="preserve">Thus, if we click the </w:t>
+      </w:r>
+      <w:proofErr w:type="gramStart"/>
+      <w:r>
+        <w:t>users</w:t>
+      </w:r>
+      <w:proofErr w:type="gramEnd"/>
+      <w:r>
+        <w:t xml:space="preserve"> button, we change the value of the </w:t>
+      </w:r>
+      <w:proofErr w:type="spellStart"/>
+      <w:r>
+        <w:t>resourceType</w:t>
+      </w:r>
+      <w:proofErr w:type="spellEnd"/>
+      <w:r>
+        <w:t xml:space="preserve"> state variable from “posts” to “users”. This change in state causes the component to </w:t>
+      </w:r>
+      <w:proofErr w:type="spellStart"/>
+      <w:r>
+        <w:t>rerender</w:t>
+      </w:r>
+      <w:proofErr w:type="spellEnd"/>
       <w:r>
         <w:t>. Before the component rerenders,</w:t>
       </w:r>
@@ -9303,7 +10820,15 @@
         </w:numPr>
       </w:pPr>
       <w:r>
-        <w:t>An example of where this cleanup function might be useful is when we are adding eventListeners.</w:t>
+        <w:t xml:space="preserve">An example of where this cleanup function might be useful is when we are adding </w:t>
+      </w:r>
+      <w:proofErr w:type="spellStart"/>
+      <w:r>
+        <w:t>eventListeners</w:t>
+      </w:r>
+      <w:proofErr w:type="spellEnd"/>
+      <w:r>
+        <w:t>.</w:t>
       </w:r>
     </w:p>
     <w:p>
@@ -9390,8 +10915,21 @@
       <w:r>
         <w:t xml:space="preserve"> ‘resize’ </w:t>
       </w:r>
-      <w:r>
-        <w:t xml:space="preserve">eventListener to the window which updates the value of the windowWidth state variable to be whatever the new </w:t>
+      <w:proofErr w:type="spellStart"/>
+      <w:r>
+        <w:t>eventListener</w:t>
+      </w:r>
+      <w:proofErr w:type="spellEnd"/>
+      <w:r>
+        <w:t xml:space="preserve"> to the window which updates the value of the </w:t>
+      </w:r>
+      <w:proofErr w:type="spellStart"/>
+      <w:r>
+        <w:t>windowWidth</w:t>
+      </w:r>
+      <w:proofErr w:type="spellEnd"/>
+      <w:r>
+        <w:t xml:space="preserve"> state variable to be whatever the new </w:t>
       </w:r>
       <w:r>
         <w:t xml:space="preserve">window </w:t>
@@ -9418,7 +10956,15 @@
         </w:numPr>
       </w:pPr>
       <w:r>
-        <w:t>However, there is a problem. If we ever remove the App component, there will still be an eventListener for window. This can slow down our application.</w:t>
+        <w:t xml:space="preserve">However, there is a problem. If we ever remove the App component, there will still be an </w:t>
+      </w:r>
+      <w:proofErr w:type="spellStart"/>
+      <w:r>
+        <w:t>eventListener</w:t>
+      </w:r>
+      <w:proofErr w:type="spellEnd"/>
+      <w:r>
+        <w:t xml:space="preserve"> for window. This can slow down our application.</w:t>
       </w:r>
     </w:p>
     <w:p>
@@ -9632,11 +11178,40 @@
       <w:r>
         <w:t xml:space="preserve">seEffect Hook </w:t>
       </w:r>
-      <w:r>
-        <w:t>sorta acts as</w:t>
-      </w:r>
-      <w:r>
-        <w:t xml:space="preserve"> componentDidMount, componentDidUpdate, and componentWillUnmount combined.</w:t>
+      <w:proofErr w:type="spellStart"/>
+      <w:r>
+        <w:t>sorta</w:t>
+      </w:r>
+      <w:proofErr w:type="spellEnd"/>
+      <w:r>
+        <w:t xml:space="preserve"> acts as</w:t>
+      </w:r>
+      <w:r>
+        <w:t xml:space="preserve"> </w:t>
+      </w:r>
+      <w:proofErr w:type="spellStart"/>
+      <w:r>
+        <w:t>componentDidMount</w:t>
+      </w:r>
+      <w:proofErr w:type="spellEnd"/>
+      <w:r>
+        <w:t xml:space="preserve">, </w:t>
+      </w:r>
+      <w:proofErr w:type="spellStart"/>
+      <w:r>
+        <w:t>componentDidUpdate</w:t>
+      </w:r>
+      <w:proofErr w:type="spellEnd"/>
+      <w:r>
+        <w:t xml:space="preserve">, and </w:t>
+      </w:r>
+      <w:proofErr w:type="spellStart"/>
+      <w:r>
+        <w:t>componentWillUnmount</w:t>
+      </w:r>
+      <w:proofErr w:type="spellEnd"/>
+      <w:r>
+        <w:t xml:space="preserve"> combined.</w:t>
       </w:r>
     </w:p>
     <w:p>
@@ -9768,10 +11343,18 @@
         <w:t>props</w:t>
       </w:r>
       <w:r>
-        <w:t xml:space="preserve">) method is called before anything else, when the component is initiated, and it is the natural place to set up the initial state </w:t>
-      </w:r>
-      <w:r>
-        <w:t xml:space="preserve">, other </w:t>
+        <w:t xml:space="preserve">) method is called before anything else, when the component is initiated, and it is the natural place to set up the initial </w:t>
+      </w:r>
+      <w:proofErr w:type="gramStart"/>
+      <w:r>
+        <w:t xml:space="preserve">state </w:t>
+      </w:r>
+      <w:r>
+        <w:t>,</w:t>
+      </w:r>
+      <w:proofErr w:type="gramEnd"/>
+      <w:r>
+        <w:t xml:space="preserve"> other </w:t>
       </w:r>
       <w:r>
         <w:t>initial values</w:t>
@@ -9804,7 +11387,15 @@
         <w:t xml:space="preserve">We must call super(props) inside the constructor which will </w:t>
       </w:r>
       <w:r>
-        <w:t>initiate the parent's constructor method and allows the component to inherit methods from its parent (React.Component).</w:t>
+        <w:t>initiate the parent's constructor method and allows the component to inherit methods from its parent (</w:t>
+      </w:r>
+      <w:proofErr w:type="spellStart"/>
+      <w:r>
+        <w:t>React.Component</w:t>
+      </w:r>
+      <w:proofErr w:type="spellEnd"/>
+      <w:r>
+        <w:t>).</w:t>
       </w:r>
     </w:p>
     <w:p>
@@ -9816,7 +11407,17 @@
         </w:numPr>
       </w:pPr>
       <w:r>
-        <w:t>Only after we have done super(props) do we have access to this.props.</w:t>
+        <w:t xml:space="preserve">Only after we have done super(props) do we have access to </w:t>
+      </w:r>
+      <w:proofErr w:type="spellStart"/>
+      <w:proofErr w:type="gramStart"/>
+      <w:r>
+        <w:t>this.props</w:t>
+      </w:r>
+      <w:proofErr w:type="spellEnd"/>
+      <w:proofErr w:type="gramEnd"/>
+      <w:r>
+        <w:t>.</w:t>
       </w:r>
     </w:p>
     <w:p>
@@ -9828,7 +11429,27 @@
         </w:numPr>
       </w:pPr>
       <w:r>
-        <w:t>The constructor is the only place we should initialize the state by overwriting this.state fields. In other scenarios, we have to use this.setState.</w:t>
+        <w:t xml:space="preserve">The constructor is the only place we should initialize the state by overwriting </w:t>
+      </w:r>
+      <w:proofErr w:type="spellStart"/>
+      <w:proofErr w:type="gramStart"/>
+      <w:r>
+        <w:t>this.state</w:t>
+      </w:r>
+      <w:proofErr w:type="spellEnd"/>
+      <w:proofErr w:type="gramEnd"/>
+      <w:r>
+        <w:t xml:space="preserve"> fields. In other scenarios, we have to use </w:t>
+      </w:r>
+      <w:proofErr w:type="spellStart"/>
+      <w:proofErr w:type="gramStart"/>
+      <w:r>
+        <w:t>this.setState</w:t>
+      </w:r>
+      <w:proofErr w:type="spellEnd"/>
+      <w:proofErr w:type="gramEnd"/>
+      <w:r>
+        <w:t>.</w:t>
       </w:r>
     </w:p>
     <w:p>
@@ -9902,8 +11523,18 @@
       <w:r>
         <w:t xml:space="preserve">static </w:t>
       </w:r>
-      <w:r>
-        <w:t>getDerivedStateFromProps(props, state)</w:t>
+      <w:proofErr w:type="spellStart"/>
+      <w:proofErr w:type="gramStart"/>
+      <w:r>
+        <w:t>getDerivedStateFromProps</w:t>
+      </w:r>
+      <w:proofErr w:type="spellEnd"/>
+      <w:r>
+        <w:t>(</w:t>
+      </w:r>
+      <w:proofErr w:type="gramEnd"/>
+      <w:r>
+        <w:t>props, state)</w:t>
       </w:r>
       <w:r>
         <w:t xml:space="preserve">  //RARELY USED</w:t>
@@ -9948,7 +11579,15 @@
         </w:numPr>
       </w:pPr>
       <w:r>
-        <w:t xml:space="preserve">It takes state as an argument, and returns an object </w:t>
+        <w:t xml:space="preserve">It takes state as an </w:t>
+      </w:r>
+      <w:proofErr w:type="gramStart"/>
+      <w:r>
+        <w:t>argument, and</w:t>
+      </w:r>
+      <w:proofErr w:type="gramEnd"/>
+      <w:r>
+        <w:t xml:space="preserve"> returns an object </w:t>
       </w:r>
       <w:r>
         <w:t xml:space="preserve">that represents the new state of the component. </w:t>
@@ -9966,7 +11605,17 @@
         <w:t xml:space="preserve">Since this method is static, </w:t>
       </w:r>
       <w:r>
-        <w:t>it does not have access to the ‘this’ keyword. Thus, we cannot call this.setState in this method.</w:t>
+        <w:t xml:space="preserve">it does not have access to the ‘this’ keyword. Thus, we cannot call </w:t>
+      </w:r>
+      <w:proofErr w:type="spellStart"/>
+      <w:proofErr w:type="gramStart"/>
+      <w:r>
+        <w:t>this.setState</w:t>
+      </w:r>
+      <w:proofErr w:type="spellEnd"/>
+      <w:proofErr w:type="gramEnd"/>
+      <w:r>
+        <w:t xml:space="preserve"> in this method.</w:t>
       </w:r>
     </w:p>
     <w:p>
@@ -10060,7 +11709,28 @@
         </w:numPr>
       </w:pPr>
       <w:r>
-        <w:t>The example below starts with the favorite color being "red", but the getDerivedStateFromProps() method updates the favorite color based on the favcol attribute</w:t>
+        <w:t xml:space="preserve">The example below starts with the favorite color being "red", but the </w:t>
+      </w:r>
+      <w:proofErr w:type="spellStart"/>
+      <w:proofErr w:type="gramStart"/>
+      <w:r>
+        <w:t>getDerivedStateFromProps</w:t>
+      </w:r>
+      <w:proofErr w:type="spellEnd"/>
+      <w:r>
+        <w:t>(</w:t>
+      </w:r>
+      <w:proofErr w:type="gramEnd"/>
+      <w:r>
+        <w:t xml:space="preserve">) method updates the favorite color based on the </w:t>
+      </w:r>
+      <w:proofErr w:type="spellStart"/>
+      <w:r>
+        <w:t>favcol</w:t>
+      </w:r>
+      <w:proofErr w:type="spellEnd"/>
+      <w:r>
+        <w:t xml:space="preserve"> attribute</w:t>
       </w:r>
     </w:p>
     <w:p>
@@ -10071,8 +11741,13 @@
           <w:numId w:val="1"/>
         </w:numPr>
       </w:pPr>
-      <w:r>
-        <w:t>render()</w:t>
+      <w:proofErr w:type="gramStart"/>
+      <w:r>
+        <w:t>render(</w:t>
+      </w:r>
+      <w:proofErr w:type="gramEnd"/>
+      <w:r>
+        <w:t>)</w:t>
       </w:r>
     </w:p>
     <w:p>
@@ -10084,7 +11759,15 @@
         </w:numPr>
       </w:pPr>
       <w:r>
-        <w:t xml:space="preserve">The render() method is required, and is the method that actually outputs the </w:t>
+        <w:t xml:space="preserve">The </w:t>
+      </w:r>
+      <w:proofErr w:type="gramStart"/>
+      <w:r>
+        <w:t>render(</w:t>
+      </w:r>
+      <w:proofErr w:type="gramEnd"/>
+      <w:r>
+        <w:t xml:space="preserve">) method is required, and is the method that actually outputs the </w:t>
       </w:r>
       <w:r>
         <w:t xml:space="preserve">JSX to </w:t>
@@ -10126,7 +11809,15 @@
         </w:numPr>
       </w:pPr>
       <w:r>
-        <w:t>The lifecycle methods of the children components are executed right after the parent render method.</w:t>
+        <w:t xml:space="preserve">The lifecycle methods of the </w:t>
+      </w:r>
+      <w:proofErr w:type="gramStart"/>
+      <w:r>
+        <w:t>children</w:t>
+      </w:r>
+      <w:proofErr w:type="gramEnd"/>
+      <w:r>
+        <w:t xml:space="preserve"> components are executed right after the parent render method.</w:t>
       </w:r>
     </w:p>
     <w:p>
@@ -10195,8 +11886,18 @@
           <w:numId w:val="1"/>
         </w:numPr>
       </w:pPr>
-      <w:r>
-        <w:t>componentDidMount()</w:t>
+      <w:proofErr w:type="spellStart"/>
+      <w:proofErr w:type="gramStart"/>
+      <w:r>
+        <w:t>componentDidMount</w:t>
+      </w:r>
+      <w:proofErr w:type="spellEnd"/>
+      <w:r>
+        <w:t>(</w:t>
+      </w:r>
+      <w:proofErr w:type="gramEnd"/>
+      <w:r>
+        <w:t>)</w:t>
       </w:r>
     </w:p>
     <w:p>
@@ -10226,7 +11927,15 @@
         <w:t>after the component</w:t>
       </w:r>
       <w:r>
-        <w:t xml:space="preserve"> and all of its children components have</w:t>
+        <w:t xml:space="preserve"> and all of its </w:t>
+      </w:r>
+      <w:proofErr w:type="gramStart"/>
+      <w:r>
+        <w:t>children</w:t>
+      </w:r>
+      <w:proofErr w:type="gramEnd"/>
+      <w:r>
+        <w:t xml:space="preserve"> components have</w:t>
       </w:r>
       <w:r>
         <w:t xml:space="preserve"> rendered</w:t>
@@ -10563,7 +12272,23 @@
       </w:pPr>
       <w:r>
         <w:lastRenderedPageBreak/>
-        <w:t>When we create an instance of the App component, the constructor is invoked first. Thus, we set the state to have a field favoriteColor with a value of ‘constructor_color’. Then we print out ‘</w:t>
+        <w:t xml:space="preserve">When we create an instance of the App component, the constructor is invoked first. Thus, we set the state to have a field </w:t>
+      </w:r>
+      <w:proofErr w:type="spellStart"/>
+      <w:r>
+        <w:t>favoriteColor</w:t>
+      </w:r>
+      <w:proofErr w:type="spellEnd"/>
+      <w:r>
+        <w:t xml:space="preserve"> with a value of ‘</w:t>
+      </w:r>
+      <w:proofErr w:type="spellStart"/>
+      <w:r>
+        <w:t>constructor_color</w:t>
+      </w:r>
+      <w:proofErr w:type="spellEnd"/>
+      <w:r>
+        <w:t>’. Then we print out ‘</w:t>
       </w:r>
       <w:r>
         <w:t>Lifecycle A constructor</w:t>
@@ -10583,15 +12308,22 @@
       <w:r>
         <w:t xml:space="preserve">The </w:t>
       </w:r>
+      <w:proofErr w:type="spellStart"/>
       <w:r>
         <w:t>getDerivedStateFromProps</w:t>
       </w:r>
+      <w:proofErr w:type="spellEnd"/>
       <w:r>
         <w:t xml:space="preserve"> method is invoked second so we print ‘</w:t>
       </w:r>
       <w:r>
-        <w:t>Lifecycle A getDerivedStateFromProps</w:t>
-      </w:r>
+        <w:t xml:space="preserve">Lifecycle A </w:t>
+      </w:r>
+      <w:proofErr w:type="spellStart"/>
+      <w:r>
+        <w:t>getDerivedStateFromProps</w:t>
+      </w:r>
+      <w:proofErr w:type="spellEnd"/>
       <w:r>
         <w:t>’. Since we said return</w:t>
       </w:r>
@@ -10599,7 +12331,25 @@
         <w:t xml:space="preserve"> </w:t>
       </w:r>
       <w:r>
-        <w:t>{favoriteColor: props.color}</w:t>
+        <w:t>{</w:t>
+      </w:r>
+      <w:proofErr w:type="spellStart"/>
+      <w:r>
+        <w:t>favoriteColor</w:t>
+      </w:r>
+      <w:proofErr w:type="spellEnd"/>
+      <w:r>
+        <w:t xml:space="preserve">: </w:t>
+      </w:r>
+      <w:proofErr w:type="spellStart"/>
+      <w:proofErr w:type="gramStart"/>
+      <w:r>
+        <w:t>props.color</w:t>
+      </w:r>
+      <w:proofErr w:type="spellEnd"/>
+      <w:proofErr w:type="gramEnd"/>
+      <w:r>
+        <w:t>}</w:t>
       </w:r>
       <w:r>
         <w:t xml:space="preserve">, the state </w:t>
@@ -10608,11 +12358,21 @@
         <w:t xml:space="preserve">now becomes </w:t>
       </w:r>
       <w:r>
-        <w:t>{ favoriteColor: "</w:t>
-      </w:r>
+        <w:t xml:space="preserve">{ </w:t>
+      </w:r>
+      <w:proofErr w:type="spellStart"/>
+      <w:r>
+        <w:t>favoriteColor</w:t>
+      </w:r>
+      <w:proofErr w:type="spellEnd"/>
+      <w:r>
+        <w:t>: "</w:t>
+      </w:r>
+      <w:proofErr w:type="spellStart"/>
       <w:r>
         <w:t>props_color</w:t>
       </w:r>
+      <w:proofErr w:type="spellEnd"/>
       <w:r>
         <w:t>" }</w:t>
       </w:r>
@@ -10626,7 +12386,15 @@
         </w:numPr>
       </w:pPr>
       <w:r>
-        <w:t>The render method is invoked third so we print ‘</w:t>
+        <w:t xml:space="preserve">The render method is invoked </w:t>
+      </w:r>
+      <w:proofErr w:type="gramStart"/>
+      <w:r>
+        <w:t>third</w:t>
+      </w:r>
+      <w:proofErr w:type="gramEnd"/>
+      <w:r>
+        <w:t xml:space="preserve"> so we print ‘</w:t>
       </w:r>
       <w:r>
         <w:t>Lifecycle A render</w:t>
@@ -10634,17 +12402,32 @@
       <w:r>
         <w:t xml:space="preserve">’. Then we render the JSX onto the webpage and since state is currently </w:t>
       </w:r>
-      <w:r>
-        <w:t>{ favoriteColor: "</w:t>
+      <w:proofErr w:type="gramStart"/>
+      <w:r>
+        <w:t xml:space="preserve">{ </w:t>
+      </w:r>
+      <w:proofErr w:type="spellStart"/>
+      <w:r>
+        <w:t>favoriteColor</w:t>
+      </w:r>
+      <w:proofErr w:type="spellEnd"/>
+      <w:proofErr w:type="gramEnd"/>
+      <w:r>
+        <w:t>: "</w:t>
       </w:r>
       <w:r>
         <w:t xml:space="preserve"> </w:t>
       </w:r>
+      <w:proofErr w:type="spellStart"/>
       <w:r>
         <w:t>props_colo</w:t>
       </w:r>
       <w:r>
-        <w:t>r" }</w:t>
+        <w:t>r</w:t>
+      </w:r>
+      <w:proofErr w:type="spellEnd"/>
+      <w:r>
+        <w:t>" }</w:t>
       </w:r>
       <w:r>
         <w:t>, the h1 tag ‘</w:t>
@@ -10652,9 +12435,11 @@
       <w:r>
         <w:t xml:space="preserve">My favorite color is </w:t>
       </w:r>
+      <w:proofErr w:type="spellStart"/>
       <w:r>
         <w:t>props_color</w:t>
       </w:r>
+      <w:proofErr w:type="spellEnd"/>
       <w:r>
         <w:t xml:space="preserve">’ </w:t>
       </w:r>
@@ -10673,15 +12458,22 @@
       <w:r>
         <w:t xml:space="preserve">Then the </w:t>
       </w:r>
+      <w:proofErr w:type="spellStart"/>
       <w:r>
         <w:t>componentDidMount</w:t>
       </w:r>
+      <w:proofErr w:type="spellEnd"/>
       <w:r>
         <w:t xml:space="preserve"> is invoked fourth so we print ‘</w:t>
       </w:r>
       <w:r>
-        <w:t>Lifecycle A componentDidMount</w:t>
-      </w:r>
+        <w:t xml:space="preserve">Lifecycle A </w:t>
+      </w:r>
+      <w:proofErr w:type="spellStart"/>
+      <w:r>
+        <w:t>componentDidMount</w:t>
+      </w:r>
+      <w:proofErr w:type="spellEnd"/>
       <w:r>
         <w:t>’</w:t>
       </w:r>
@@ -10869,8 +12661,37 @@
           <w:numId w:val="1"/>
         </w:numPr>
       </w:pPr>
-      <w:r>
-        <w:t>Color_b is printed first instead of color_a because in component A, we rendered rendered App2 first then App’s h1 tag. If we swapped the order, then color_a would be first. This order has nothing to do with the order of lifecycle methods between parent and class components.</w:t>
+      <w:proofErr w:type="spellStart"/>
+      <w:r>
+        <w:t>Color_b</w:t>
+      </w:r>
+      <w:proofErr w:type="spellEnd"/>
+      <w:r>
+        <w:t xml:space="preserve"> is printed first instead of </w:t>
+      </w:r>
+      <w:proofErr w:type="spellStart"/>
+      <w:r>
+        <w:t>color_a</w:t>
+      </w:r>
+      <w:proofErr w:type="spellEnd"/>
+      <w:r>
+        <w:t xml:space="preserve"> because in component A, we rendered </w:t>
+      </w:r>
+      <w:proofErr w:type="spellStart"/>
+      <w:r>
+        <w:t>rendered</w:t>
+      </w:r>
+      <w:proofErr w:type="spellEnd"/>
+      <w:r>
+        <w:t xml:space="preserve"> App2 first then App’s h1 tag. If we swapped the order, then </w:t>
+      </w:r>
+      <w:proofErr w:type="spellStart"/>
+      <w:r>
+        <w:t>color_a</w:t>
+      </w:r>
+      <w:proofErr w:type="spellEnd"/>
+      <w:r>
+        <w:t xml:space="preserve"> would be first. This order has nothing to do with the order of lifecycle methods between parent and class components.</w:t>
       </w:r>
     </w:p>
     <w:p>
@@ -10942,8 +12763,18 @@
       <w:r>
         <w:t xml:space="preserve">Recall that </w:t>
       </w:r>
-      <w:r>
-        <w:t>componentDidMount()</w:t>
+      <w:proofErr w:type="spellStart"/>
+      <w:proofErr w:type="gramStart"/>
+      <w:r>
+        <w:t>componentDidMount</w:t>
+      </w:r>
+      <w:proofErr w:type="spellEnd"/>
+      <w:r>
+        <w:t>(</w:t>
+      </w:r>
+      <w:proofErr w:type="gramEnd"/>
+      <w:r>
+        <w:t>)</w:t>
       </w:r>
       <w:r>
         <w:t xml:space="preserve"> </w:t>
@@ -10954,15 +12785,27 @@
       <w:r>
         <w:t xml:space="preserve"> Thus, before App’s </w:t>
       </w:r>
+      <w:proofErr w:type="spellStart"/>
+      <w:proofErr w:type="gramStart"/>
       <w:r>
         <w:t>componentDidMount</w:t>
       </w:r>
-      <w:r>
-        <w:t>() is called, all of App2 must be rendered to the DOM. That is why ‘</w:t>
-      </w:r>
-      <w:r>
-        <w:t>Lifecycle A componentDidMount</w:t>
-      </w:r>
+      <w:proofErr w:type="spellEnd"/>
+      <w:r>
+        <w:t>(</w:t>
+      </w:r>
+      <w:proofErr w:type="gramEnd"/>
+      <w:r>
+        <w:t>) is called, all of App2 must be rendered to the DOM. That is why ‘</w:t>
+      </w:r>
+      <w:r>
+        <w:t xml:space="preserve">Lifecycle A </w:t>
+      </w:r>
+      <w:proofErr w:type="spellStart"/>
+      <w:r>
+        <w:t>componentDidMount</w:t>
+      </w:r>
+      <w:proofErr w:type="spellEnd"/>
       <w:r>
         <w:t>’ appears last in the console.</w:t>
       </w:r>
@@ -10976,6 +12819,12 @@
     <w:p>
       <w:pPr>
         <w:pStyle w:val="ListParagraph"/>
+        <w:ind w:left="2160"/>
+      </w:pPr>
+    </w:p>
+    <w:p>
+      <w:pPr>
+        <w:pStyle w:val="ListParagraph"/>
         <w:numPr>
           <w:ilvl w:val="0"/>
           <w:numId w:val="1"/>
@@ -10988,6 +12837,7 @@
         <w:rPr>
           <w:u w:val="single"/>
         </w:rPr>
+        <w:lastRenderedPageBreak/>
         <w:t>Updating Lifecycle Methods</w:t>
       </w:r>
     </w:p>
@@ -10999,9 +12849,13 @@
           <w:numId w:val="1"/>
         </w:numPr>
       </w:pPr>
-      <w:r>
-        <w:lastRenderedPageBreak/>
-        <w:t>These method are called when a component is being rerendered because of changes to either props or state</w:t>
+      <w:proofErr w:type="gramStart"/>
+      <w:r>
+        <w:t>These method</w:t>
+      </w:r>
+      <w:proofErr w:type="gramEnd"/>
+      <w:r>
+        <w:t xml:space="preserve"> are called when a component is being rerendered because of changes to either props or state</w:t>
       </w:r>
     </w:p>
     <w:p>
@@ -11025,7 +12879,20 @@
         </w:numPr>
       </w:pPr>
       <w:r>
-        <w:t>Static getDerivedStateFromProps(props, state)</w:t>
+        <w:t xml:space="preserve">Static </w:t>
+      </w:r>
+      <w:proofErr w:type="spellStart"/>
+      <w:proofErr w:type="gramStart"/>
+      <w:r>
+        <w:t>getDerivedStateFromProps</w:t>
+      </w:r>
+      <w:proofErr w:type="spellEnd"/>
+      <w:r>
+        <w:t>(</w:t>
+      </w:r>
+      <w:proofErr w:type="gramEnd"/>
+      <w:r>
+        <w:t>props, state)</w:t>
       </w:r>
     </w:p>
     <w:p>
@@ -11145,8 +13012,18 @@
           <w:numId w:val="1"/>
         </w:numPr>
       </w:pPr>
-      <w:r>
-        <w:t>shouldComponentUpdate()</w:t>
+      <w:proofErr w:type="spellStart"/>
+      <w:proofErr w:type="gramStart"/>
+      <w:r>
+        <w:t>shouldComponentUpdate</w:t>
+      </w:r>
+      <w:proofErr w:type="spellEnd"/>
+      <w:r>
+        <w:t>(</w:t>
+      </w:r>
+      <w:proofErr w:type="gramEnd"/>
+      <w:r>
+        <w:t>)</w:t>
       </w:r>
       <w:r>
         <w:t>//RARELY USED</w:t>
@@ -11161,7 +13038,20 @@
         </w:numPr>
       </w:pPr>
       <w:r>
-        <w:t xml:space="preserve">Within this lifecycle method, you can return a boolean  —  true or false — and control whether the component gets rerendered </w:t>
+        <w:t xml:space="preserve">Within this lifecycle method, you can return a </w:t>
+      </w:r>
+      <w:proofErr w:type="spellStart"/>
+      <w:proofErr w:type="gramStart"/>
+      <w:r>
+        <w:t>boolean</w:t>
+      </w:r>
+      <w:proofErr w:type="spellEnd"/>
+      <w:r>
+        <w:t>  —</w:t>
+      </w:r>
+      <w:proofErr w:type="gramEnd"/>
+      <w:r>
+        <w:t xml:space="preserve">  true or false — and control whether the component gets rerendered </w:t>
       </w:r>
       <w:r>
         <w:t xml:space="preserve">or not respectively </w:t>
@@ -11185,7 +13075,15 @@
         <w:t xml:space="preserve"> this function returns true which means</w:t>
       </w:r>
       <w:r>
-        <w:t xml:space="preserve"> all class components will rerender whenever the props/state changes</w:t>
+        <w:t xml:space="preserve"> all class components will </w:t>
+      </w:r>
+      <w:proofErr w:type="spellStart"/>
+      <w:r>
+        <w:t>rerender</w:t>
+      </w:r>
+      <w:proofErr w:type="spellEnd"/>
+      <w:r>
+        <w:t xml:space="preserve"> whenever the props/state changes</w:t>
       </w:r>
       <w:r>
         <w:t>. This method can prevent this default behaviour by returning false.</w:t>
@@ -11200,7 +13098,31 @@
         </w:numPr>
       </w:pPr>
       <w:r>
-        <w:t>In this method, we can compare the existing state and prop values with the nextProps and nextState values and return true or false to let react know if we should rerender.</w:t>
+        <w:t xml:space="preserve">In this method, we can compare the existing state and prop values with the </w:t>
+      </w:r>
+      <w:proofErr w:type="spellStart"/>
+      <w:r>
+        <w:t>nextProps</w:t>
+      </w:r>
+      <w:proofErr w:type="spellEnd"/>
+      <w:r>
+        <w:t xml:space="preserve"> and </w:t>
+      </w:r>
+      <w:proofErr w:type="spellStart"/>
+      <w:r>
+        <w:t>nextState</w:t>
+      </w:r>
+      <w:proofErr w:type="spellEnd"/>
+      <w:r>
+        <w:t xml:space="preserve"> values and return true or false to let react know if we should </w:t>
+      </w:r>
+      <w:proofErr w:type="spellStart"/>
+      <w:r>
+        <w:t>rerender</w:t>
+      </w:r>
+      <w:proofErr w:type="spellEnd"/>
+      <w:r>
+        <w:t>.</w:t>
       </w:r>
     </w:p>
     <w:p>
@@ -11281,8 +13203,13 @@
           <w:numId w:val="1"/>
         </w:numPr>
       </w:pPr>
-      <w:r>
-        <w:t>Render()</w:t>
+      <w:proofErr w:type="gramStart"/>
+      <w:r>
+        <w:t>Render(</w:t>
+      </w:r>
+      <w:proofErr w:type="gramEnd"/>
+      <w:r>
+        <w:t>)</w:t>
       </w:r>
     </w:p>
     <w:p>
@@ -11296,15 +13223,27 @@
       <w:r>
         <w:t xml:space="preserve">If the </w:t>
       </w:r>
+      <w:proofErr w:type="spellStart"/>
       <w:r>
         <w:t>shouldComponentUpdate</w:t>
       </w:r>
-      <w:r>
-        <w:t xml:space="preserve"> method returns true, render causes the component to rerender. If the </w:t>
-      </w:r>
+      <w:proofErr w:type="spellEnd"/>
+      <w:r>
+        <w:t xml:space="preserve"> method returns true, render causes the component to </w:t>
+      </w:r>
+      <w:proofErr w:type="spellStart"/>
+      <w:r>
+        <w:t>rerender</w:t>
+      </w:r>
+      <w:proofErr w:type="spellEnd"/>
+      <w:r>
+        <w:t xml:space="preserve">. If the </w:t>
+      </w:r>
+      <w:proofErr w:type="spellStart"/>
       <w:r>
         <w:t>shouldComponentUpdate</w:t>
       </w:r>
+      <w:proofErr w:type="spellEnd"/>
       <w:r>
         <w:t xml:space="preserve"> method returns false, render is not </w:t>
       </w:r>
@@ -11386,15 +13325,29 @@
           <w:numId w:val="1"/>
         </w:numPr>
       </w:pPr>
+      <w:proofErr w:type="spellStart"/>
+      <w:proofErr w:type="gramStart"/>
       <w:r>
         <w:t>getSnapshotBeforeUpdate</w:t>
       </w:r>
+      <w:proofErr w:type="spellEnd"/>
       <w:r>
         <w:t>(</w:t>
       </w:r>
-      <w:r>
-        <w:t>prevProps, prevState</w:t>
-      </w:r>
+      <w:proofErr w:type="spellStart"/>
+      <w:proofErr w:type="gramEnd"/>
+      <w:r>
+        <w:t>prevProps</w:t>
+      </w:r>
+      <w:proofErr w:type="spellEnd"/>
+      <w:r>
+        <w:t xml:space="preserve">, </w:t>
+      </w:r>
+      <w:proofErr w:type="spellStart"/>
+      <w:r>
+        <w:t>prevState</w:t>
+      </w:r>
+      <w:proofErr w:type="spellEnd"/>
       <w:r>
         <w:t>)</w:t>
       </w:r>
@@ -11452,11 +13405,18 @@
       <w:r>
         <w:t xml:space="preserve">This method returns null or a value. Returned value with be passed as a third parameter to </w:t>
       </w:r>
+      <w:proofErr w:type="spellStart"/>
+      <w:proofErr w:type="gramStart"/>
       <w:r>
         <w:t>componentDidUpdate</w:t>
       </w:r>
-      <w:r>
-        <w:t>() which is the next method we will learn about.</w:t>
+      <w:proofErr w:type="spellEnd"/>
+      <w:r>
+        <w:t>(</w:t>
+      </w:r>
+      <w:proofErr w:type="gramEnd"/>
+      <w:r>
+        <w:t>) which is the next method we will learn about.</w:t>
       </w:r>
     </w:p>
     <w:p>
@@ -11468,7 +13428,28 @@
         </w:numPr>
       </w:pPr>
       <w:r>
-        <w:t>If the getSnapshotBeforeUpdate() method is present, you should also include the componentDidUpdate() method, otherwise you will get an error.</w:t>
+        <w:t xml:space="preserve">If the </w:t>
+      </w:r>
+      <w:proofErr w:type="spellStart"/>
+      <w:proofErr w:type="gramStart"/>
+      <w:r>
+        <w:t>getSnapshotBeforeUpdate</w:t>
+      </w:r>
+      <w:proofErr w:type="spellEnd"/>
+      <w:r>
+        <w:t>(</w:t>
+      </w:r>
+      <w:proofErr w:type="gramEnd"/>
+      <w:r>
+        <w:t xml:space="preserve">) method is present, you should also include the </w:t>
+      </w:r>
+      <w:proofErr w:type="spellStart"/>
+      <w:r>
+        <w:t>componentDidUpdate</w:t>
+      </w:r>
+      <w:proofErr w:type="spellEnd"/>
+      <w:r>
+        <w:t>() method, otherwise you will get an error.</w:t>
       </w:r>
     </w:p>
     <w:p>
@@ -11483,7 +13464,15 @@
         <w:t>T</w:t>
       </w:r>
       <w:r>
-        <w:t>he value queried from the DOM in getSnapshotBeforeUpdate refers to the value just before the DOM is updated, even though the render method was previously called.</w:t>
+        <w:t xml:space="preserve">he value queried from the DOM in </w:t>
+      </w:r>
+      <w:proofErr w:type="spellStart"/>
+      <w:r>
+        <w:t>getSnapshotBeforeUpdate</w:t>
+      </w:r>
+      <w:proofErr w:type="spellEnd"/>
+      <w:r>
+        <w:t xml:space="preserve"> refers to the value just before the DOM is updated, even though the render method was previously called.</w:t>
       </w:r>
     </w:p>
     <w:p>
@@ -11553,14 +13542,31 @@
           <w:numId w:val="1"/>
         </w:numPr>
       </w:pPr>
+      <w:proofErr w:type="spellStart"/>
+      <w:proofErr w:type="gramStart"/>
       <w:r>
         <w:t>componentDidUpdate</w:t>
       </w:r>
+      <w:proofErr w:type="spellEnd"/>
       <w:r>
         <w:t>(</w:t>
       </w:r>
-      <w:r>
-        <w:t>prevProps, prevState, snapshot</w:t>
+      <w:proofErr w:type="spellStart"/>
+      <w:proofErr w:type="gramEnd"/>
+      <w:r>
+        <w:t>prevProps</w:t>
+      </w:r>
+      <w:proofErr w:type="spellEnd"/>
+      <w:r>
+        <w:t xml:space="preserve">, </w:t>
+      </w:r>
+      <w:proofErr w:type="spellStart"/>
+      <w:r>
+        <w:t>prevState</w:t>
+      </w:r>
+      <w:proofErr w:type="spellEnd"/>
+      <w:r>
+        <w:t>, snapshot</w:t>
       </w:r>
       <w:r>
         <w:t>)</w:t>
@@ -11577,9 +13583,11 @@
       <w:r>
         <w:t xml:space="preserve">snap is the value returned from the </w:t>
       </w:r>
+      <w:proofErr w:type="spellStart"/>
       <w:r>
         <w:t>getSnapshotBeforeUpdate</w:t>
       </w:r>
+      <w:proofErr w:type="spellEnd"/>
       <w:r>
         <w:t xml:space="preserve"> method.</w:t>
       </w:r>
@@ -11599,7 +13607,15 @@
         <w:t>.</w:t>
       </w:r>
       <w:r>
-        <w:t xml:space="preserve"> Thus we can be sure that the component and all its child components have been properly rendered after the update.</w:t>
+        <w:t xml:space="preserve"> </w:t>
+      </w:r>
+      <w:proofErr w:type="gramStart"/>
+      <w:r>
+        <w:t>Thus</w:t>
+      </w:r>
+      <w:proofErr w:type="gramEnd"/>
+      <w:r>
+        <w:t xml:space="preserve"> we can be sure that the component and all its child components have been properly rendered after the update.</w:t>
       </w:r>
     </w:p>
     <w:p>
@@ -11623,7 +13639,39 @@
         </w:numPr>
       </w:pPr>
       <w:r>
-        <w:t>We can use side effects such as fetch in this method. It’s good practice to compare the prevProps and prevState values with the currProps and currState values and then decide if we should make the fetch call. Since if we don’t compare, we would be making unwanted requests.</w:t>
+        <w:t xml:space="preserve">We can use side effects such as fetch in this method. It’s good practice to compare the </w:t>
+      </w:r>
+      <w:proofErr w:type="spellStart"/>
+      <w:r>
+        <w:t>prevProps</w:t>
+      </w:r>
+      <w:proofErr w:type="spellEnd"/>
+      <w:r>
+        <w:t xml:space="preserve"> and </w:t>
+      </w:r>
+      <w:proofErr w:type="spellStart"/>
+      <w:r>
+        <w:t>prevState</w:t>
+      </w:r>
+      <w:proofErr w:type="spellEnd"/>
+      <w:r>
+        <w:t xml:space="preserve"> values with the </w:t>
+      </w:r>
+      <w:proofErr w:type="spellStart"/>
+      <w:r>
+        <w:t>currProps</w:t>
+      </w:r>
+      <w:proofErr w:type="spellEnd"/>
+      <w:r>
+        <w:t xml:space="preserve"> and </w:t>
+      </w:r>
+      <w:proofErr w:type="spellStart"/>
+      <w:r>
+        <w:t>currState</w:t>
+      </w:r>
+      <w:proofErr w:type="spellEnd"/>
+      <w:r>
+        <w:t xml:space="preserve"> values and then decide if we should make the fetch call. Since if we don’t compare, we would be making unwanted requests.</w:t>
       </w:r>
     </w:p>
     <w:p>
@@ -11916,7 +13964,15 @@
         <w:t>Lifecycle A render</w:t>
       </w:r>
       <w:r>
-        <w:t>’ and causes App2 to rerender.</w:t>
+        <w:t xml:space="preserve">’ and causes App2 to </w:t>
+      </w:r>
+      <w:proofErr w:type="spellStart"/>
+      <w:r>
+        <w:t>rerender</w:t>
+      </w:r>
+      <w:proofErr w:type="spellEnd"/>
+      <w:r>
+        <w:t>.</w:t>
       </w:r>
     </w:p>
     <w:p>
@@ -11948,21 +14004,33 @@
       <w:r>
         <w:t xml:space="preserve">’ is rendered, the changes from the virtual DOM are about to made to the real DOM. This is when the </w:t>
       </w:r>
+      <w:proofErr w:type="spellStart"/>
       <w:r>
         <w:t>getSnapshotBeforeUpdate</w:t>
       </w:r>
+      <w:proofErr w:type="spellEnd"/>
       <w:r>
         <w:t xml:space="preserve"> is called which is why ‘</w:t>
       </w:r>
       <w:r>
-        <w:t>Lifecycle B getSnapshotBeforeUpdate</w:t>
-      </w:r>
+        <w:t xml:space="preserve">Lifecycle B </w:t>
+      </w:r>
+      <w:proofErr w:type="spellStart"/>
+      <w:r>
+        <w:t>getSnapshotBeforeUpdate</w:t>
+      </w:r>
+      <w:proofErr w:type="spellEnd"/>
       <w:r>
         <w:t>’ and ‘</w:t>
       </w:r>
       <w:r>
-        <w:t>Lifecycle A getSnapshotBeforeUpdate</w:t>
-      </w:r>
+        <w:t xml:space="preserve">Lifecycle A </w:t>
+      </w:r>
+      <w:proofErr w:type="spellStart"/>
+      <w:r>
+        <w:t>getSnapshotBeforeUpdate</w:t>
+      </w:r>
+      <w:proofErr w:type="spellEnd"/>
       <w:r>
         <w:t xml:space="preserve">’ are printed. </w:t>
       </w:r>
@@ -11992,21 +14060,33 @@
       <w:r>
         <w:t xml:space="preserve">Since </w:t>
       </w:r>
+      <w:proofErr w:type="spellStart"/>
       <w:r>
         <w:t>componentDidUpdate</w:t>
       </w:r>
+      <w:proofErr w:type="spellEnd"/>
       <w:r>
         <w:t xml:space="preserve"> is printed after the entire render process as the real DOM is changed, it makes sense that ‘</w:t>
       </w:r>
       <w:r>
-        <w:t>Lifecycle B componentDidUpdate</w:t>
-      </w:r>
+        <w:t xml:space="preserve">Lifecycle B </w:t>
+      </w:r>
+      <w:proofErr w:type="spellStart"/>
+      <w:r>
+        <w:t>componentDidUpdate</w:t>
+      </w:r>
+      <w:proofErr w:type="spellEnd"/>
       <w:r>
         <w:t>’ and ‘</w:t>
       </w:r>
       <w:r>
-        <w:t>Lifecycle A componentDidUpdate</w:t>
-      </w:r>
+        <w:t xml:space="preserve">Lifecycle A </w:t>
+      </w:r>
+      <w:proofErr w:type="spellStart"/>
+      <w:r>
+        <w:t>componentDidUpdate</w:t>
+      </w:r>
+      <w:proofErr w:type="spellEnd"/>
       <w:r>
         <w:t xml:space="preserve">’ are printed last. </w:t>
       </w:r>
@@ -12354,7 +14434,23 @@
         </w:numPr>
       </w:pPr>
       <w:r>
-        <w:t>Notice after we click the button, nothing happens since shouldComponentUpdate returns false. Also notice that componentDidUpdate does not print “yes” since it did not update.</w:t>
+        <w:t xml:space="preserve">Notice after we click the button, nothing happens since </w:t>
+      </w:r>
+      <w:proofErr w:type="spellStart"/>
+      <w:r>
+        <w:t>shouldComponentUpdate</w:t>
+      </w:r>
+      <w:proofErr w:type="spellEnd"/>
+      <w:r>
+        <w:t xml:space="preserve"> returns false. Also notice that </w:t>
+      </w:r>
+      <w:proofErr w:type="spellStart"/>
+      <w:r>
+        <w:t>componentDidUpdate</w:t>
+      </w:r>
+      <w:proofErr w:type="spellEnd"/>
+      <w:r>
+        <w:t xml:space="preserve"> does not print “yes” since it did not update.</w:t>
       </w:r>
       <w:r>
         <w:t xml:space="preserve"> Note the value of the state variable is still </w:t>
@@ -12398,6 +14494,504 @@
       </w:r>
       <w:r>
         <w:t>, so there truly was no affect of clicking the button.</w:t>
+      </w:r>
+    </w:p>
+    <w:p/>
+    <w:p>
+      <w:pPr>
+        <w:pStyle w:val="ListParagraph"/>
+        <w:numPr>
+          <w:ilvl w:val="0"/>
+          <w:numId w:val="1"/>
+        </w:numPr>
+        <w:rPr>
+          <w:u w:val="single"/>
+        </w:rPr>
+      </w:pPr>
+      <w:r>
+        <w:rPr>
+          <w:u w:val="single"/>
+        </w:rPr>
+        <w:t>Unmounting Phase method</w:t>
+      </w:r>
+    </w:p>
+    <w:p>
+      <w:pPr>
+        <w:pStyle w:val="ListParagraph"/>
+        <w:numPr>
+          <w:ilvl w:val="1"/>
+          <w:numId w:val="1"/>
+        </w:numPr>
+      </w:pPr>
+      <w:r>
+        <w:lastRenderedPageBreak/>
+        <w:t xml:space="preserve">This phase only has one method, </w:t>
+      </w:r>
+      <w:proofErr w:type="spellStart"/>
+      <w:proofErr w:type="gramStart"/>
+      <w:r>
+        <w:t>componentWillUnmount</w:t>
+      </w:r>
+      <w:proofErr w:type="spellEnd"/>
+      <w:r>
+        <w:t>(</w:t>
+      </w:r>
+      <w:proofErr w:type="gramEnd"/>
+      <w:r>
+        <w:t>), which is invoked when immediately before a component is unmounted and destroyed.</w:t>
+      </w:r>
+    </w:p>
+    <w:p>
+      <w:pPr>
+        <w:pStyle w:val="ListParagraph"/>
+        <w:numPr>
+          <w:ilvl w:val="1"/>
+          <w:numId w:val="1"/>
+        </w:numPr>
+      </w:pPr>
+      <w:r>
+        <w:t>In this method, we can perform cleanup tasks such as cancelling network requests, removing event handlers, etc.</w:t>
+      </w:r>
+    </w:p>
+    <w:p>
+      <w:pPr>
+        <w:pStyle w:val="ListParagraph"/>
+        <w:numPr>
+          <w:ilvl w:val="1"/>
+          <w:numId w:val="1"/>
+        </w:numPr>
+      </w:pPr>
+      <w:r>
+        <w:t>Ex:</w:t>
+      </w:r>
+    </w:p>
+    <w:p>
+      <w:pPr>
+        <w:pStyle w:val="ListParagraph"/>
+        <w:numPr>
+          <w:ilvl w:val="2"/>
+          <w:numId w:val="1"/>
+        </w:numPr>
+      </w:pPr>
+      <w:r>
+        <w:drawing>
+          <wp:inline distT="0" distB="0" distL="0" distR="0" wp14:anchorId="5D349AFE" wp14:editId="659355BC">
+            <wp:extent cx="2362200" cy="2326272"/>
+            <wp:effectExtent l="0" t="0" r="0" b="0"/>
+            <wp:docPr id="141" name="Picture 141" descr="Graphical user interface, text, application, email&#10;&#10;Description automatically generated"/>
+            <wp:cNvGraphicFramePr>
+              <a:graphicFrameLocks xmlns:a="http://schemas.openxmlformats.org/drawingml/2006/main" noChangeAspect="1"/>
+            </wp:cNvGraphicFramePr>
+            <a:graphic xmlns:a="http://schemas.openxmlformats.org/drawingml/2006/main">
+              <a:graphicData uri="http://schemas.openxmlformats.org/drawingml/2006/picture">
+                <pic:pic xmlns:pic="http://schemas.openxmlformats.org/drawingml/2006/picture">
+                  <pic:nvPicPr>
+                    <pic:cNvPr id="141" name="Picture 141" descr="Graphical user interface, text, application, email&#10;&#10;Description automatically generated"/>
+                    <pic:cNvPicPr/>
+                  </pic:nvPicPr>
+                  <pic:blipFill>
+                    <a:blip r:embed="rId139"/>
+                    <a:stretch>
+                      <a:fillRect/>
+                    </a:stretch>
+                  </pic:blipFill>
+                  <pic:spPr>
+                    <a:xfrm>
+                      <a:off x="0" y="0"/>
+                      <a:ext cx="2372545" cy="2336459"/>
+                    </a:xfrm>
+                    <a:prstGeom prst="rect">
+                      <a:avLst/>
+                    </a:prstGeom>
+                  </pic:spPr>
+                </pic:pic>
+              </a:graphicData>
+            </a:graphic>
+          </wp:inline>
+        </w:drawing>
+      </w:r>
+    </w:p>
+    <w:p>
+      <w:pPr>
+        <w:pStyle w:val="ListParagraph"/>
+        <w:ind w:left="1440"/>
+      </w:pPr>
+    </w:p>
+    <w:p>
+      <w:pPr>
+        <w:pStyle w:val="ListParagraph"/>
+        <w:numPr>
+          <w:ilvl w:val="0"/>
+          <w:numId w:val="1"/>
+        </w:numPr>
+        <w:rPr>
+          <w:u w:val="single"/>
+        </w:rPr>
+      </w:pPr>
+      <w:r>
+        <w:rPr>
+          <w:u w:val="single"/>
+        </w:rPr>
+        <w:t>Error Handling Phase</w:t>
+      </w:r>
+    </w:p>
+    <w:p>
+      <w:pPr>
+        <w:pStyle w:val="ListParagraph"/>
+        <w:numPr>
+          <w:ilvl w:val="1"/>
+          <w:numId w:val="1"/>
+        </w:numPr>
+      </w:pPr>
+      <w:r>
+        <w:t>When there is an error either during rendering, in a life cycle method, or an error is thrown by any child component, these methods are invoked.</w:t>
+      </w:r>
+    </w:p>
+    <w:p>
+      <w:pPr>
+        <w:pStyle w:val="ListParagraph"/>
+        <w:numPr>
+          <w:ilvl w:val="1"/>
+          <w:numId w:val="1"/>
+        </w:numPr>
+      </w:pPr>
+      <w:r>
+        <w:t>React has five built-in methods that get called, in the following order, when mounting a component:</w:t>
+      </w:r>
+    </w:p>
+    <w:p>
+      <w:pPr>
+        <w:pStyle w:val="ListParagraph"/>
+        <w:numPr>
+          <w:ilvl w:val="1"/>
+          <w:numId w:val="1"/>
+        </w:numPr>
+      </w:pPr>
+      <w:r>
+        <w:t xml:space="preserve">static </w:t>
+      </w:r>
+      <w:proofErr w:type="spellStart"/>
+      <w:proofErr w:type="gramStart"/>
+      <w:r>
+        <w:t>getDerivedStateFromError</w:t>
+      </w:r>
+      <w:proofErr w:type="spellEnd"/>
+      <w:r>
+        <w:t>(</w:t>
+      </w:r>
+      <w:proofErr w:type="gramEnd"/>
+      <w:r>
+        <w:t>)</w:t>
+      </w:r>
+    </w:p>
+    <w:p>
+      <w:pPr>
+        <w:pStyle w:val="ListParagraph"/>
+        <w:numPr>
+          <w:ilvl w:val="2"/>
+          <w:numId w:val="1"/>
+        </w:numPr>
+      </w:pPr>
+      <w:r>
+        <w:t>Whenever an error is thrown in a descendant component, this method is called first, and the error thrown passed as an argument.</w:t>
+      </w:r>
+    </w:p>
+    <w:p>
+      <w:pPr>
+        <w:pStyle w:val="ListParagraph"/>
+        <w:numPr>
+          <w:ilvl w:val="2"/>
+          <w:numId w:val="1"/>
+        </w:numPr>
+      </w:pPr>
+      <w:r>
+        <w:t>Whatever value is returned from this method is used to update the state of the component.</w:t>
+      </w:r>
+    </w:p>
+    <w:p>
+      <w:pPr>
+        <w:pStyle w:val="ListParagraph"/>
+        <w:numPr>
+          <w:ilvl w:val="2"/>
+          <w:numId w:val="1"/>
+        </w:numPr>
+      </w:pPr>
+      <w:r>
+        <w:drawing>
+          <wp:inline distT="0" distB="0" distL="0" distR="0" wp14:anchorId="15648D9E" wp14:editId="6FE7B28B">
+            <wp:extent cx="4829174" cy="3402902"/>
+            <wp:effectExtent l="0" t="0" r="0" b="7620"/>
+            <wp:docPr id="142" name="Picture 142" descr="Graphical user interface, text, application, email&#10;&#10;Description automatically generated"/>
+            <wp:cNvGraphicFramePr>
+              <a:graphicFrameLocks xmlns:a="http://schemas.openxmlformats.org/drawingml/2006/main" noChangeAspect="1"/>
+            </wp:cNvGraphicFramePr>
+            <a:graphic xmlns:a="http://schemas.openxmlformats.org/drawingml/2006/main">
+              <a:graphicData uri="http://schemas.openxmlformats.org/drawingml/2006/picture">
+                <pic:pic xmlns:pic="http://schemas.openxmlformats.org/drawingml/2006/picture">
+                  <pic:nvPicPr>
+                    <pic:cNvPr id="142" name="Picture 142" descr="Graphical user interface, text, application, email&#10;&#10;Description automatically generated"/>
+                    <pic:cNvPicPr/>
+                  </pic:nvPicPr>
+                  <pic:blipFill>
+                    <a:blip r:embed="rId140"/>
+                    <a:stretch>
+                      <a:fillRect/>
+                    </a:stretch>
+                  </pic:blipFill>
+                  <pic:spPr>
+                    <a:xfrm>
+                      <a:off x="0" y="0"/>
+                      <a:ext cx="4838915" cy="3409766"/>
+                    </a:xfrm>
+                    <a:prstGeom prst="rect">
+                      <a:avLst/>
+                    </a:prstGeom>
+                  </pic:spPr>
+                </pic:pic>
+              </a:graphicData>
+            </a:graphic>
+          </wp:inline>
+        </w:drawing>
+      </w:r>
+    </w:p>
+    <w:p>
+      <w:pPr>
+        <w:pStyle w:val="ListParagraph"/>
+        <w:numPr>
+          <w:ilvl w:val="2"/>
+          <w:numId w:val="1"/>
+        </w:numPr>
+      </w:pPr>
+      <w:r>
+        <w:t xml:space="preserve">Right now, whenever an error is thrown in a descendant component, the error will be logged to the console, </w:t>
+      </w:r>
+      <w:proofErr w:type="spellStart"/>
+      <w:proofErr w:type="gramStart"/>
+      <w:r>
+        <w:t>console.error</w:t>
+      </w:r>
+      <w:proofErr w:type="spellEnd"/>
+      <w:proofErr w:type="gramEnd"/>
+      <w:r>
+        <w:t xml:space="preserve">(error), and an object is returned from the </w:t>
+      </w:r>
+      <w:proofErr w:type="spellStart"/>
+      <w:r>
+        <w:t>getDerivedStateFromError</w:t>
+      </w:r>
+      <w:proofErr w:type="spellEnd"/>
+      <w:r>
+        <w:t xml:space="preserve"> method. This will be used to update the state of the </w:t>
+      </w:r>
+      <w:proofErr w:type="spellStart"/>
+      <w:r>
+        <w:t>ErrorBoundary</w:t>
+      </w:r>
+      <w:proofErr w:type="spellEnd"/>
+      <w:r>
+        <w:t xml:space="preserve"> component </w:t>
+      </w:r>
+      <w:proofErr w:type="spellStart"/>
+      <w:r>
+        <w:t>i.e</w:t>
+      </w:r>
+      <w:proofErr w:type="spellEnd"/>
+      <w:r>
+        <w:t xml:space="preserve"> with </w:t>
+      </w:r>
+      <w:proofErr w:type="spellStart"/>
+      <w:r>
+        <w:t>hasError</w:t>
+      </w:r>
+      <w:proofErr w:type="spellEnd"/>
+      <w:r>
+        <w:t>: true.</w:t>
+      </w:r>
+    </w:p>
+    <w:p>
+      <w:pPr>
+        <w:pStyle w:val="ListParagraph"/>
+        <w:numPr>
+          <w:ilvl w:val="1"/>
+          <w:numId w:val="1"/>
+        </w:numPr>
+      </w:pPr>
+      <w:proofErr w:type="spellStart"/>
+      <w:proofErr w:type="gramStart"/>
+      <w:r>
+        <w:lastRenderedPageBreak/>
+        <w:t>componentDidCatch</w:t>
+      </w:r>
+      <w:proofErr w:type="spellEnd"/>
+      <w:r>
+        <w:t>(</w:t>
+      </w:r>
+      <w:proofErr w:type="gramEnd"/>
+      <w:r>
+        <w:t>)</w:t>
+      </w:r>
+    </w:p>
+    <w:p>
+      <w:pPr>
+        <w:pStyle w:val="ListParagraph"/>
+        <w:numPr>
+          <w:ilvl w:val="2"/>
+          <w:numId w:val="1"/>
+        </w:numPr>
+      </w:pPr>
+      <w:r>
+        <w:t xml:space="preserve">The </w:t>
+      </w:r>
+      <w:proofErr w:type="spellStart"/>
+      <w:r>
+        <w:t>componentDidCatch</w:t>
+      </w:r>
+      <w:proofErr w:type="spellEnd"/>
+      <w:r>
+        <w:t xml:space="preserve"> method is also called after an error in a descendant component is thrown. Apart from the error thrown, it is passed one more argument which represents more information about the error:</w:t>
+      </w:r>
+    </w:p>
+    <w:p>
+      <w:pPr>
+        <w:pStyle w:val="ListParagraph"/>
+        <w:numPr>
+          <w:ilvl w:val="2"/>
+          <w:numId w:val="1"/>
+        </w:numPr>
+      </w:pPr>
+      <w:r>
+        <w:drawing>
+          <wp:inline distT="0" distB="0" distL="0" distR="0" wp14:anchorId="5A931C79" wp14:editId="58B822A0">
+            <wp:extent cx="4982270" cy="1076475"/>
+            <wp:effectExtent l="0" t="0" r="8890" b="9525"/>
+            <wp:docPr id="143" name="Picture 143" descr="Graphical user interface, text&#10;&#10;Description automatically generated with medium confidence"/>
+            <wp:cNvGraphicFramePr>
+              <a:graphicFrameLocks xmlns:a="http://schemas.openxmlformats.org/drawingml/2006/main" noChangeAspect="1"/>
+            </wp:cNvGraphicFramePr>
+            <a:graphic xmlns:a="http://schemas.openxmlformats.org/drawingml/2006/main">
+              <a:graphicData uri="http://schemas.openxmlformats.org/drawingml/2006/picture">
+                <pic:pic xmlns:pic="http://schemas.openxmlformats.org/drawingml/2006/picture">
+                  <pic:nvPicPr>
+                    <pic:cNvPr id="143" name="Picture 143" descr="Graphical user interface, text&#10;&#10;Description automatically generated with medium confidence"/>
+                    <pic:cNvPicPr/>
+                  </pic:nvPicPr>
+                  <pic:blipFill>
+                    <a:blip r:embed="rId141"/>
+                    <a:stretch>
+                      <a:fillRect/>
+                    </a:stretch>
+                  </pic:blipFill>
+                  <pic:spPr>
+                    <a:xfrm>
+                      <a:off x="0" y="0"/>
+                      <a:ext cx="4982270" cy="1076475"/>
+                    </a:xfrm>
+                    <a:prstGeom prst="rect">
+                      <a:avLst/>
+                    </a:prstGeom>
+                  </pic:spPr>
+                </pic:pic>
+              </a:graphicData>
+            </a:graphic>
+          </wp:inline>
+        </w:drawing>
+      </w:r>
+    </w:p>
+    <w:p>
+      <w:pPr>
+        <w:pStyle w:val="ListParagraph"/>
+        <w:numPr>
+          <w:ilvl w:val="2"/>
+          <w:numId w:val="1"/>
+        </w:numPr>
+      </w:pPr>
+      <w:r>
+        <w:t xml:space="preserve">In this method, you can send the error or info received to an external logging service. Unlike </w:t>
+      </w:r>
+      <w:proofErr w:type="spellStart"/>
+      <w:r>
+        <w:t>getDerivedStateFromError</w:t>
+      </w:r>
+      <w:proofErr w:type="spellEnd"/>
+      <w:r>
+        <w:t xml:space="preserve">, the </w:t>
+      </w:r>
+      <w:proofErr w:type="spellStart"/>
+      <w:r>
+        <w:t>componentDidCatchallows</w:t>
+      </w:r>
+      <w:proofErr w:type="spellEnd"/>
+      <w:r>
+        <w:t xml:space="preserve"> for side-effects</w:t>
+      </w:r>
+      <w:r>
+        <w:t>.</w:t>
+      </w:r>
+    </w:p>
+    <w:p>
+      <w:pPr>
+        <w:pStyle w:val="ListParagraph"/>
+        <w:numPr>
+          <w:ilvl w:val="2"/>
+          <w:numId w:val="1"/>
+        </w:numPr>
+      </w:pPr>
+      <w:r>
+        <w:t xml:space="preserve">Also, since the </w:t>
+      </w:r>
+      <w:proofErr w:type="spellStart"/>
+      <w:r>
+        <w:t>ErrorBoundary</w:t>
+      </w:r>
+      <w:proofErr w:type="spellEnd"/>
+      <w:r>
+        <w:t xml:space="preserve"> can only catch errors from descendant components, we’ll have the component render whatever is passed as Children or render a default error UI if something went wrong:</w:t>
+      </w:r>
+    </w:p>
+    <w:p>
+      <w:pPr>
+        <w:pStyle w:val="ListParagraph"/>
+        <w:numPr>
+          <w:ilvl w:val="2"/>
+          <w:numId w:val="1"/>
+        </w:numPr>
+      </w:pPr>
+      <w:r>
+        <w:drawing>
+          <wp:inline distT="0" distB="0" distL="0" distR="0" wp14:anchorId="6929428E" wp14:editId="6EEB362C">
+            <wp:extent cx="3791479" cy="1895740"/>
+            <wp:effectExtent l="0" t="0" r="0" b="9525"/>
+            <wp:docPr id="144" name="Picture 144" descr="Graphical user interface, text, application, email&#10;&#10;Description automatically generated"/>
+            <wp:cNvGraphicFramePr>
+              <a:graphicFrameLocks xmlns:a="http://schemas.openxmlformats.org/drawingml/2006/main" noChangeAspect="1"/>
+            </wp:cNvGraphicFramePr>
+            <a:graphic xmlns:a="http://schemas.openxmlformats.org/drawingml/2006/main">
+              <a:graphicData uri="http://schemas.openxmlformats.org/drawingml/2006/picture">
+                <pic:pic xmlns:pic="http://schemas.openxmlformats.org/drawingml/2006/picture">
+                  <pic:nvPicPr>
+                    <pic:cNvPr id="144" name="Picture 144" descr="Graphical user interface, text, application, email&#10;&#10;Description automatically generated"/>
+                    <pic:cNvPicPr/>
+                  </pic:nvPicPr>
+                  <pic:blipFill>
+                    <a:blip r:embed="rId142"/>
+                    <a:stretch>
+                      <a:fillRect/>
+                    </a:stretch>
+                  </pic:blipFill>
+                  <pic:spPr>
+                    <a:xfrm>
+                      <a:off x="0" y="0"/>
+                      <a:ext cx="3791479" cy="1895740"/>
+                    </a:xfrm>
+                    <a:prstGeom prst="rect">
+                      <a:avLst/>
+                    </a:prstGeom>
+                  </pic:spPr>
+                </pic:pic>
+              </a:graphicData>
+            </a:graphic>
+          </wp:inline>
+        </w:drawing>
       </w:r>
     </w:p>
     <w:sectPr>

</xml_diff>

<commit_message>
added rendering lists and keys
</commit_message>
<xml_diff>
--- a/ReactJS/React Notes v2.docx
+++ b/ReactJS/React Notes v2.docx
@@ -6998,15 +6998,7 @@
         </w:numPr>
       </w:pPr>
       <w:r>
-        <w:t xml:space="preserve">If we update the state, but not to something new, the component does not </w:t>
-      </w:r>
-      <w:proofErr w:type="spellStart"/>
-      <w:r>
-        <w:t>rerender</w:t>
-      </w:r>
-      <w:proofErr w:type="spellEnd"/>
-      <w:r>
-        <w:t xml:space="preserve">. </w:t>
+        <w:t xml:space="preserve">If we update the state, but not to something new, the component does not rerender. </w:t>
       </w:r>
     </w:p>
     <w:p>
@@ -7067,15 +7059,7 @@
         </w:numPr>
       </w:pPr>
       <w:r>
-        <w:t>In this component, we have a function, add2, that logs “hi” to the console and updates the value of count to 4. Notice that the initial value of count is 4. Notice that the Greet component logs “</w:t>
-      </w:r>
-      <w:proofErr w:type="spellStart"/>
-      <w:r>
-        <w:t>rerender</w:t>
-      </w:r>
-      <w:proofErr w:type="spellEnd"/>
-      <w:r>
-        <w:t>” whenever it rerenders.</w:t>
+        <w:t>In this component, we have a function, add2, that logs “hi” to the console and updates the value of count to 4. Notice that the initial value of count is 4. Notice that the Greet component logs “rerender” whenever it rerenders.</w:t>
       </w:r>
       <w:r>
         <w:t xml:space="preserve"> Notice that we never actually display the value of count via JSX.</w:t>
@@ -7090,15 +7074,7 @@
         </w:numPr>
       </w:pPr>
       <w:r>
-        <w:t>When we first render the component, the console prints “</w:t>
-      </w:r>
-      <w:proofErr w:type="spellStart"/>
-      <w:r>
-        <w:t>rerender</w:t>
-      </w:r>
-      <w:proofErr w:type="spellEnd"/>
-      <w:r>
-        <w:t xml:space="preserve">” since we </w:t>
+        <w:t xml:space="preserve">When we first render the component, the console prints “rerender” since we </w:t>
       </w:r>
       <w:proofErr w:type="gramStart"/>
       <w:r>
@@ -7119,23 +7095,7 @@
       </w:pPr>
       <w:r>
         <w:lastRenderedPageBreak/>
-        <w:t xml:space="preserve">When we click the button, the add2 function is called so “hi” is printed to the console. We then set the value of count to be 4. But since the value of count was already 4, the component does not </w:t>
-      </w:r>
-      <w:proofErr w:type="spellStart"/>
-      <w:r>
-        <w:t>rerender</w:t>
-      </w:r>
-      <w:proofErr w:type="spellEnd"/>
-      <w:r>
-        <w:t xml:space="preserve"> so “</w:t>
-      </w:r>
-      <w:proofErr w:type="spellStart"/>
-      <w:r>
-        <w:t>rerender</w:t>
-      </w:r>
-      <w:proofErr w:type="spellEnd"/>
-      <w:r>
-        <w:t>” is not printed.</w:t>
+        <w:t>When we click the button, the add2 function is called so “hi” is printed to the console. We then set the value of count to be 4. But since the value of count was already 4, the component does not rerender so “rerender” is not printed.</w:t>
       </w:r>
     </w:p>
     <w:p>
@@ -9045,15 +9005,7 @@
         </w:numPr>
       </w:pPr>
       <w:r>
-        <w:t xml:space="preserve">In function components, if we update the state, but not to something new, the component does not </w:t>
-      </w:r>
-      <w:proofErr w:type="spellStart"/>
-      <w:r>
-        <w:t>rerender</w:t>
-      </w:r>
-      <w:proofErr w:type="spellEnd"/>
-      <w:r>
-        <w:t xml:space="preserve">. </w:t>
+        <w:t xml:space="preserve">In function components, if we update the state, but not to something new, the component does not rerender. </w:t>
       </w:r>
     </w:p>
     <w:p>
@@ -9114,26 +9066,10 @@
         </w:numPr>
       </w:pPr>
       <w:r>
-        <w:t xml:space="preserve">In the above example, the state of count = 4 and then we click the Add2 button, we change the state of count to 4. Since the state of count is still 4, the component does not </w:t>
-      </w:r>
-      <w:proofErr w:type="spellStart"/>
-      <w:r>
-        <w:t>rerender</w:t>
-      </w:r>
-      <w:proofErr w:type="spellEnd"/>
-      <w:r>
-        <w:t xml:space="preserve">. Note that even though the add2 function </w:t>
-      </w:r>
-      <w:r>
-        <w:t xml:space="preserve">has a side effect of logging “hi” which will be logged every time the button is clicked, the component does not </w:t>
-      </w:r>
-      <w:proofErr w:type="spellStart"/>
-      <w:r>
-        <w:t>rerender</w:t>
-      </w:r>
-      <w:proofErr w:type="spellEnd"/>
-      <w:r>
-        <w:t>.</w:t>
+        <w:t xml:space="preserve">In the above example, the state of count = 4 and then we click the Add2 button, we change the state of count to 4. Since the state of count is still 4, the component does not rerender. Note that even though the add2 function </w:t>
+      </w:r>
+      <w:r>
+        <w:t>has a side effect of logging “hi” which will be logged every time the button is clicked, the component does not rerender.</w:t>
       </w:r>
     </w:p>
     <w:p>
@@ -9206,15 +9142,7 @@
         </w:numPr>
       </w:pPr>
       <w:r>
-        <w:t xml:space="preserve">In the above example, the state of count = 1 and then we click the change button, we change the state of count to 1. Even though the state of count is still 1, the component does </w:t>
-      </w:r>
-      <w:proofErr w:type="spellStart"/>
-      <w:r>
-        <w:t>rerender</w:t>
-      </w:r>
-      <w:proofErr w:type="spellEnd"/>
-      <w:r>
-        <w:t>.</w:t>
+        <w:t>In the above example, the state of count = 1 and then we click the change button, we change the state of count to 1. Even though the state of count is still 1, the component does rerender.</w:t>
       </w:r>
     </w:p>
     <w:p/>
@@ -9505,6 +9433,18 @@
       <w:pPr>
         <w:pStyle w:val="ListParagraph"/>
         <w:numPr>
+          <w:ilvl w:val="2"/>
+          <w:numId w:val="1"/>
+        </w:numPr>
+      </w:pPr>
+      <w:r>
+        <w:t>Note that a change in state rerenders the component even if the state variable is not displayed.</w:t>
+      </w:r>
+    </w:p>
+    <w:p>
+      <w:pPr>
+        <w:pStyle w:val="ListParagraph"/>
+        <w:numPr>
           <w:ilvl w:val="1"/>
           <w:numId w:val="1"/>
         </w:numPr>
@@ -9523,6 +9463,46 @@
       </w:pPr>
       <w:r>
         <w:t>Re-rendering of the parent component</w:t>
+      </w:r>
+    </w:p>
+    <w:p>
+      <w:pPr>
+        <w:pStyle w:val="ListParagraph"/>
+        <w:numPr>
+          <w:ilvl w:val="2"/>
+          <w:numId w:val="1"/>
+        </w:numPr>
+      </w:pPr>
+      <w:r>
+        <w:t xml:space="preserve">A parent component </w:t>
+      </w:r>
+      <w:proofErr w:type="spellStart"/>
+      <w:r>
+        <w:t>rerendering</w:t>
+      </w:r>
+      <w:proofErr w:type="spellEnd"/>
+      <w:r>
+        <w:t xml:space="preserve"> causes both the parent and its child components to rerender. The parent component is rerendered first, then the child components.</w:t>
+      </w:r>
+    </w:p>
+    <w:p>
+      <w:pPr>
+        <w:pStyle w:val="ListParagraph"/>
+        <w:numPr>
+          <w:ilvl w:val="2"/>
+          <w:numId w:val="1"/>
+        </w:numPr>
+      </w:pPr>
+      <w:r>
+        <w:t xml:space="preserve">Note that a child component </w:t>
+      </w:r>
+      <w:proofErr w:type="spellStart"/>
+      <w:r>
+        <w:t>rerendering</w:t>
+      </w:r>
+      <w:proofErr w:type="spellEnd"/>
+      <w:r>
+        <w:t xml:space="preserve"> only causes the child component to rerender, and not the parent component to rerender. </w:t>
       </w:r>
     </w:p>
     <w:p/>
@@ -10760,13 +10740,8 @@
       </w:r>
       <w:proofErr w:type="spellEnd"/>
       <w:r>
-        <w:t xml:space="preserve"> state variable from “posts” to “users”. This change in state causes the component to </w:t>
-      </w:r>
-      <w:proofErr w:type="spellStart"/>
-      <w:r>
-        <w:t>rerender</w:t>
-      </w:r>
-      <w:proofErr w:type="spellEnd"/>
+        <w:t xml:space="preserve"> state variable from “posts” to “users”. This change in state causes the component to rerender</w:t>
+      </w:r>
       <w:r>
         <w:t>. Before the component rerenders,</w:t>
       </w:r>
@@ -13114,15 +13089,7 @@
         <w:t xml:space="preserve"> this function returns true which means</w:t>
       </w:r>
       <w:r>
-        <w:t xml:space="preserve"> all class components will </w:t>
-      </w:r>
-      <w:proofErr w:type="spellStart"/>
-      <w:r>
-        <w:t>rerender</w:t>
-      </w:r>
-      <w:proofErr w:type="spellEnd"/>
-      <w:r>
-        <w:t xml:space="preserve"> whenever the props/state changes</w:t>
+        <w:t xml:space="preserve"> all class components will rerender whenever the props/state changes</w:t>
       </w:r>
       <w:r>
         <w:t>. This method can prevent this default behaviour by returning false.</w:t>
@@ -13153,15 +13120,7 @@
       </w:r>
       <w:proofErr w:type="spellEnd"/>
       <w:r>
-        <w:t xml:space="preserve"> values and return true or false to let react know if we should </w:t>
-      </w:r>
-      <w:proofErr w:type="spellStart"/>
-      <w:r>
-        <w:t>rerender</w:t>
-      </w:r>
-      <w:proofErr w:type="spellEnd"/>
-      <w:r>
-        <w:t>.</w:t>
+        <w:t xml:space="preserve"> values and return true or false to let react know if we should rerender.</w:t>
       </w:r>
     </w:p>
     <w:p>
@@ -13271,15 +13230,7 @@
       </w:r>
       <w:proofErr w:type="spellEnd"/>
       <w:r>
-        <w:t xml:space="preserve"> method returns true, render causes the component to </w:t>
-      </w:r>
-      <w:proofErr w:type="spellStart"/>
-      <w:r>
-        <w:t>rerender</w:t>
-      </w:r>
-      <w:proofErr w:type="spellEnd"/>
-      <w:r>
-        <w:t xml:space="preserve">. If the </w:t>
+        <w:t xml:space="preserve"> method returns true, render causes the component to rerender. If the </w:t>
       </w:r>
       <w:proofErr w:type="spellStart"/>
       <w:r>
@@ -14018,15 +13969,7 @@
         <w:t>Lifecycle A render</w:t>
       </w:r>
       <w:r>
-        <w:t xml:space="preserve">’ and causes App2 to </w:t>
-      </w:r>
-      <w:proofErr w:type="spellStart"/>
-      <w:r>
-        <w:t>rerender</w:t>
-      </w:r>
-      <w:proofErr w:type="spellEnd"/>
-      <w:r>
-        <w:t>.</w:t>
+        <w:t>’ and causes App2 to rerender.</w:t>
       </w:r>
     </w:p>
     <w:p>
@@ -16794,15 +16737,7 @@
       </w:r>
       <w:proofErr w:type="spellEnd"/>
       <w:r>
-        <w:t xml:space="preserve"> state variable from false to true. This change in state causes the App component to </w:t>
-      </w:r>
-      <w:proofErr w:type="spellStart"/>
-      <w:r>
-        <w:t>rerender</w:t>
-      </w:r>
-      <w:proofErr w:type="spellEnd"/>
-      <w:r>
-        <w:t xml:space="preserve">, Thus, we </w:t>
+        <w:t xml:space="preserve"> state variable from false to true. This change in state causes the App component to rerender, Thus, we </w:t>
       </w:r>
       <w:proofErr w:type="gramStart"/>
       <w:r>
@@ -16923,6 +16858,1675 @@
       </w:r>
     </w:p>
     <w:p/>
+    <w:p>
+      <w:pPr>
+        <w:rPr>
+          <w:b/>
+          <w:bCs/>
+        </w:rPr>
+      </w:pPr>
+      <w:r>
+        <w:rPr>
+          <w:b/>
+          <w:bCs/>
+        </w:rPr>
+        <w:t>List Rendering</w:t>
+      </w:r>
+      <w:r>
+        <w:rPr>
+          <w:b/>
+          <w:bCs/>
+        </w:rPr>
+        <w:t xml:space="preserve"> and Keys</w:t>
+      </w:r>
+    </w:p>
+    <w:p>
+      <w:pPr>
+        <w:pStyle w:val="ListParagraph"/>
+        <w:numPr>
+          <w:ilvl w:val="0"/>
+          <w:numId w:val="1"/>
+        </w:numPr>
+      </w:pPr>
+      <w:r>
+        <w:t xml:space="preserve">When we want to render arrays(lists) in react, </w:t>
+      </w:r>
+      <w:r>
+        <w:t>we want to repeat some HTML for each item in the array.</w:t>
+      </w:r>
+    </w:p>
+    <w:p>
+      <w:pPr>
+        <w:pStyle w:val="ListParagraph"/>
+        <w:numPr>
+          <w:ilvl w:val="0"/>
+          <w:numId w:val="1"/>
+        </w:numPr>
+      </w:pPr>
+      <w:r>
+        <w:t xml:space="preserve">To do this, we can use the map </w:t>
+      </w:r>
+      <w:r>
+        <w:t>method to add HTML to each item.</w:t>
+      </w:r>
+    </w:p>
+    <w:p>
+      <w:pPr>
+        <w:pStyle w:val="ListParagraph"/>
+        <w:numPr>
+          <w:ilvl w:val="0"/>
+          <w:numId w:val="1"/>
+        </w:numPr>
+      </w:pPr>
+      <w:r>
+        <w:lastRenderedPageBreak/>
+        <w:drawing>
+          <wp:inline distT="0" distB="0" distL="0" distR="0" wp14:anchorId="2AE1CF0D" wp14:editId="153AE068">
+            <wp:extent cx="2580276" cy="4337684"/>
+            <wp:effectExtent l="0" t="0" r="0" b="6350"/>
+            <wp:docPr id="152" name="Picture 152" descr="Text&#10;&#10;Description automatically generated"/>
+            <wp:cNvGraphicFramePr>
+              <a:graphicFrameLocks xmlns:a="http://schemas.openxmlformats.org/drawingml/2006/main" noChangeAspect="1"/>
+            </wp:cNvGraphicFramePr>
+            <a:graphic xmlns:a="http://schemas.openxmlformats.org/drawingml/2006/main">
+              <a:graphicData uri="http://schemas.openxmlformats.org/drawingml/2006/picture">
+                <pic:pic xmlns:pic="http://schemas.openxmlformats.org/drawingml/2006/picture">
+                  <pic:nvPicPr>
+                    <pic:cNvPr id="152" name="Picture 152" descr="Text&#10;&#10;Description automatically generated"/>
+                    <pic:cNvPicPr/>
+                  </pic:nvPicPr>
+                  <pic:blipFill>
+                    <a:blip r:embed="rId153"/>
+                    <a:stretch>
+                      <a:fillRect/>
+                    </a:stretch>
+                  </pic:blipFill>
+                  <pic:spPr>
+                    <a:xfrm>
+                      <a:off x="0" y="0"/>
+                      <a:ext cx="2586925" cy="4348862"/>
+                    </a:xfrm>
+                    <a:prstGeom prst="rect">
+                      <a:avLst/>
+                    </a:prstGeom>
+                  </pic:spPr>
+                </pic:pic>
+              </a:graphicData>
+            </a:graphic>
+          </wp:inline>
+        </w:drawing>
+      </w:r>
+    </w:p>
+    <w:p>
+      <w:pPr>
+        <w:pStyle w:val="ListParagraph"/>
+        <w:numPr>
+          <w:ilvl w:val="0"/>
+          <w:numId w:val="1"/>
+        </w:numPr>
+      </w:pPr>
+      <w:r>
+        <w:t>Webpage Output:</w:t>
+      </w:r>
+      <w:r>
+        <w:rPr>
+          <w:noProof/>
+        </w:rPr>
+        <w:t xml:space="preserve"> </w:t>
+      </w:r>
+      <w:r>
+        <w:rPr>
+          <w:noProof/>
+        </w:rPr>
+        <w:drawing>
+          <wp:inline distT="0" distB="0" distL="0" distR="0" wp14:anchorId="1225EE27" wp14:editId="2DC159F0">
+            <wp:extent cx="4008467" cy="975445"/>
+            <wp:effectExtent l="0" t="0" r="2540" b="0"/>
+            <wp:docPr id="153" name="Picture 153" descr="Text&#10;&#10;Description automatically generated"/>
+            <wp:cNvGraphicFramePr>
+              <a:graphicFrameLocks xmlns:a="http://schemas.openxmlformats.org/drawingml/2006/main" noChangeAspect="1"/>
+            </wp:cNvGraphicFramePr>
+            <a:graphic xmlns:a="http://schemas.openxmlformats.org/drawingml/2006/main">
+              <a:graphicData uri="http://schemas.openxmlformats.org/drawingml/2006/picture">
+                <pic:pic xmlns:pic="http://schemas.openxmlformats.org/drawingml/2006/picture">
+                  <pic:nvPicPr>
+                    <pic:cNvPr id="153" name="Picture 153" descr="Text&#10;&#10;Description automatically generated"/>
+                    <pic:cNvPicPr/>
+                  </pic:nvPicPr>
+                  <pic:blipFill>
+                    <a:blip r:embed="rId154"/>
+                    <a:stretch>
+                      <a:fillRect/>
+                    </a:stretch>
+                  </pic:blipFill>
+                  <pic:spPr>
+                    <a:xfrm>
+                      <a:off x="0" y="0"/>
+                      <a:ext cx="4008467" cy="975445"/>
+                    </a:xfrm>
+                    <a:prstGeom prst="rect">
+                      <a:avLst/>
+                    </a:prstGeom>
+                  </pic:spPr>
+                </pic:pic>
+              </a:graphicData>
+            </a:graphic>
+          </wp:inline>
+        </w:drawing>
+      </w:r>
+    </w:p>
+    <w:p>
+      <w:pPr>
+        <w:pStyle w:val="ListParagraph"/>
+        <w:numPr>
+          <w:ilvl w:val="0"/>
+          <w:numId w:val="1"/>
+        </w:numPr>
+      </w:pPr>
+      <w:r>
+        <w:t xml:space="preserve">While this code works, it is better practice to refactor </w:t>
+      </w:r>
+      <w:r>
+        <w:t>the</w:t>
+      </w:r>
+      <w:r>
+        <w:t xml:space="preserve"> </w:t>
+      </w:r>
+      <w:r>
+        <w:t>JSX</w:t>
+      </w:r>
+      <w:r>
+        <w:t xml:space="preserve"> </w:t>
+      </w:r>
+      <w:r>
+        <w:t xml:space="preserve">used in the map function </w:t>
+      </w:r>
+      <w:r>
+        <w:t>into a separate component.</w:t>
+      </w:r>
+    </w:p>
+    <w:p>
+      <w:pPr>
+        <w:pStyle w:val="ListParagraph"/>
+        <w:numPr>
+          <w:ilvl w:val="0"/>
+          <w:numId w:val="1"/>
+        </w:numPr>
+      </w:pPr>
+      <w:r>
+        <w:lastRenderedPageBreak/>
+        <w:drawing>
+          <wp:inline distT="0" distB="0" distL="0" distR="0" wp14:anchorId="7A0E05FA" wp14:editId="6D3FF110">
+            <wp:extent cx="3943350" cy="3365129"/>
+            <wp:effectExtent l="0" t="0" r="0" b="6985"/>
+            <wp:docPr id="154" name="Picture 154" descr="Text&#10;&#10;Description automatically generated"/>
+            <wp:cNvGraphicFramePr>
+              <a:graphicFrameLocks xmlns:a="http://schemas.openxmlformats.org/drawingml/2006/main" noChangeAspect="1"/>
+            </wp:cNvGraphicFramePr>
+            <a:graphic xmlns:a="http://schemas.openxmlformats.org/drawingml/2006/main">
+              <a:graphicData uri="http://schemas.openxmlformats.org/drawingml/2006/picture">
+                <pic:pic xmlns:pic="http://schemas.openxmlformats.org/drawingml/2006/picture">
+                  <pic:nvPicPr>
+                    <pic:cNvPr id="154" name="Picture 154" descr="Text&#10;&#10;Description automatically generated"/>
+                    <pic:cNvPicPr/>
+                  </pic:nvPicPr>
+                  <pic:blipFill>
+                    <a:blip r:embed="rId155"/>
+                    <a:stretch>
+                      <a:fillRect/>
+                    </a:stretch>
+                  </pic:blipFill>
+                  <pic:spPr>
+                    <a:xfrm>
+                      <a:off x="0" y="0"/>
+                      <a:ext cx="3955215" cy="3375254"/>
+                    </a:xfrm>
+                    <a:prstGeom prst="rect">
+                      <a:avLst/>
+                    </a:prstGeom>
+                  </pic:spPr>
+                </pic:pic>
+              </a:graphicData>
+            </a:graphic>
+          </wp:inline>
+        </w:drawing>
+      </w:r>
+      <w:r>
+        <w:rPr>
+          <w:noProof/>
+        </w:rPr>
+        <w:t xml:space="preserve"> </w:t>
+      </w:r>
+      <w:r>
+        <w:drawing>
+          <wp:inline distT="0" distB="0" distL="0" distR="0" wp14:anchorId="3595348A" wp14:editId="19265B93">
+            <wp:extent cx="4930139" cy="1609969"/>
+            <wp:effectExtent l="0" t="0" r="4445" b="9525"/>
+            <wp:docPr id="156" name="Picture 156" descr="Text&#10;&#10;Description automatically generated"/>
+            <wp:cNvGraphicFramePr>
+              <a:graphicFrameLocks xmlns:a="http://schemas.openxmlformats.org/drawingml/2006/main" noChangeAspect="1"/>
+            </wp:cNvGraphicFramePr>
+            <a:graphic xmlns:a="http://schemas.openxmlformats.org/drawingml/2006/main">
+              <a:graphicData uri="http://schemas.openxmlformats.org/drawingml/2006/picture">
+                <pic:pic xmlns:pic="http://schemas.openxmlformats.org/drawingml/2006/picture">
+                  <pic:nvPicPr>
+                    <pic:cNvPr id="156" name="Picture 156" descr="Text&#10;&#10;Description automatically generated"/>
+                    <pic:cNvPicPr/>
+                  </pic:nvPicPr>
+                  <pic:blipFill>
+                    <a:blip r:embed="rId156"/>
+                    <a:stretch>
+                      <a:fillRect/>
+                    </a:stretch>
+                  </pic:blipFill>
+                  <pic:spPr>
+                    <a:xfrm>
+                      <a:off x="0" y="0"/>
+                      <a:ext cx="4935591" cy="1611749"/>
+                    </a:xfrm>
+                    <a:prstGeom prst="rect">
+                      <a:avLst/>
+                    </a:prstGeom>
+                  </pic:spPr>
+                </pic:pic>
+              </a:graphicData>
+            </a:graphic>
+          </wp:inline>
+        </w:drawing>
+      </w:r>
+    </w:p>
+    <w:p>
+      <w:pPr>
+        <w:pStyle w:val="ListParagraph"/>
+        <w:numPr>
+          <w:ilvl w:val="0"/>
+          <w:numId w:val="1"/>
+        </w:numPr>
+      </w:pPr>
+      <w:r>
+        <w:rPr>
+          <w:noProof/>
+        </w:rPr>
+        <w:t>This is better code since the person component is only responsible for rendering a person and and the App component is only responsible fro rendering the list of persons.</w:t>
+      </w:r>
+    </w:p>
+    <w:p>
+      <w:pPr>
+        <w:pStyle w:val="ListParagraph"/>
+        <w:numPr>
+          <w:ilvl w:val="0"/>
+          <w:numId w:val="1"/>
+        </w:numPr>
+      </w:pPr>
+      <w:r>
+        <w:t xml:space="preserve">However, there is </w:t>
+      </w:r>
+      <w:proofErr w:type="gramStart"/>
+      <w:r>
+        <w:t>actually a</w:t>
+      </w:r>
+      <w:proofErr w:type="gramEnd"/>
+      <w:r>
+        <w:t xml:space="preserve"> problem if we open the console.</w:t>
+      </w:r>
+    </w:p>
+    <w:p>
+      <w:pPr>
+        <w:pStyle w:val="ListParagraph"/>
+        <w:numPr>
+          <w:ilvl w:val="0"/>
+          <w:numId w:val="1"/>
+        </w:numPr>
+      </w:pPr>
+      <w:r>
+        <w:drawing>
+          <wp:inline distT="0" distB="0" distL="0" distR="0" wp14:anchorId="5408D605" wp14:editId="778A1557">
+            <wp:extent cx="6048999" cy="1181100"/>
+            <wp:effectExtent l="0" t="0" r="9525" b="0"/>
+            <wp:docPr id="157" name="Picture 157" descr="Text&#10;&#10;Description automatically generated"/>
+            <wp:cNvGraphicFramePr>
+              <a:graphicFrameLocks xmlns:a="http://schemas.openxmlformats.org/drawingml/2006/main" noChangeAspect="1"/>
+            </wp:cNvGraphicFramePr>
+            <a:graphic xmlns:a="http://schemas.openxmlformats.org/drawingml/2006/main">
+              <a:graphicData uri="http://schemas.openxmlformats.org/drawingml/2006/picture">
+                <pic:pic xmlns:pic="http://schemas.openxmlformats.org/drawingml/2006/picture">
+                  <pic:nvPicPr>
+                    <pic:cNvPr id="157" name="Picture 157" descr="Text&#10;&#10;Description automatically generated"/>
+                    <pic:cNvPicPr/>
+                  </pic:nvPicPr>
+                  <pic:blipFill>
+                    <a:blip r:embed="rId157"/>
+                    <a:stretch>
+                      <a:fillRect/>
+                    </a:stretch>
+                  </pic:blipFill>
+                  <pic:spPr>
+                    <a:xfrm>
+                      <a:off x="0" y="0"/>
+                      <a:ext cx="6064514" cy="1184129"/>
+                    </a:xfrm>
+                    <a:prstGeom prst="rect">
+                      <a:avLst/>
+                    </a:prstGeom>
+                  </pic:spPr>
+                </pic:pic>
+              </a:graphicData>
+            </a:graphic>
+          </wp:inline>
+        </w:drawing>
+      </w:r>
+    </w:p>
+    <w:p>
+      <w:pPr>
+        <w:pStyle w:val="ListParagraph"/>
+        <w:numPr>
+          <w:ilvl w:val="0"/>
+          <w:numId w:val="1"/>
+        </w:numPr>
+      </w:pPr>
+      <w:r>
+        <w:t xml:space="preserve">This error is telling us that each item that was rendered using the map operator should have a prop called </w:t>
+      </w:r>
+      <w:r>
+        <w:t>‘</w:t>
+      </w:r>
+      <w:r>
+        <w:t>key</w:t>
+      </w:r>
+      <w:r>
+        <w:t>’</w:t>
+      </w:r>
+      <w:r>
+        <w:t>.</w:t>
+      </w:r>
+      <w:r>
+        <w:t xml:space="preserve"> Moreover, each item should have a unique value for the ‘key’ prop. The value of this ‘key’ prop does not need to be an id, or a number, it can be whatever we want, </w:t>
+      </w:r>
+      <w:proofErr w:type="gramStart"/>
+      <w:r>
+        <w:t>as long as</w:t>
+      </w:r>
+      <w:proofErr w:type="gramEnd"/>
+      <w:r>
+        <w:t xml:space="preserve"> each item has a unique value for the ‘key’ prop.</w:t>
+      </w:r>
+    </w:p>
+    <w:p>
+      <w:pPr>
+        <w:pStyle w:val="ListParagraph"/>
+        <w:numPr>
+          <w:ilvl w:val="0"/>
+          <w:numId w:val="1"/>
+        </w:numPr>
+      </w:pPr>
+      <w:r>
+        <w:t xml:space="preserve">All we </w:t>
+      </w:r>
+      <w:proofErr w:type="gramStart"/>
+      <w:r>
+        <w:t>have to</w:t>
+      </w:r>
+      <w:proofErr w:type="gramEnd"/>
+      <w:r>
+        <w:t xml:space="preserve"> change is in the app component to have the key prop as shown below.</w:t>
+      </w:r>
+    </w:p>
+    <w:p>
+      <w:pPr>
+        <w:pStyle w:val="ListParagraph"/>
+        <w:numPr>
+          <w:ilvl w:val="0"/>
+          <w:numId w:val="1"/>
+        </w:numPr>
+      </w:pPr>
+      <w:r>
+        <w:drawing>
+          <wp:inline distT="0" distB="0" distL="0" distR="0" wp14:anchorId="10A7BA9B" wp14:editId="0FAB9F4B">
+            <wp:extent cx="6705600" cy="236559"/>
+            <wp:effectExtent l="0" t="0" r="0" b="0"/>
+            <wp:docPr id="158" name="Picture 158"/>
+            <wp:cNvGraphicFramePr>
+              <a:graphicFrameLocks xmlns:a="http://schemas.openxmlformats.org/drawingml/2006/main" noChangeAspect="1"/>
+            </wp:cNvGraphicFramePr>
+            <a:graphic xmlns:a="http://schemas.openxmlformats.org/drawingml/2006/main">
+              <a:graphicData uri="http://schemas.openxmlformats.org/drawingml/2006/picture">
+                <pic:pic xmlns:pic="http://schemas.openxmlformats.org/drawingml/2006/picture">
+                  <pic:nvPicPr>
+                    <pic:cNvPr id="1" name=""/>
+                    <pic:cNvPicPr/>
+                  </pic:nvPicPr>
+                  <pic:blipFill>
+                    <a:blip r:embed="rId158"/>
+                    <a:stretch>
+                      <a:fillRect/>
+                    </a:stretch>
+                  </pic:blipFill>
+                  <pic:spPr>
+                    <a:xfrm>
+                      <a:off x="0" y="0"/>
+                      <a:ext cx="6715422" cy="236905"/>
+                    </a:xfrm>
+                    <a:prstGeom prst="rect">
+                      <a:avLst/>
+                    </a:prstGeom>
+                  </pic:spPr>
+                </pic:pic>
+              </a:graphicData>
+            </a:graphic>
+          </wp:inline>
+        </w:drawing>
+      </w:r>
+    </w:p>
+    <w:p>
+      <w:pPr>
+        <w:pStyle w:val="ListParagraph"/>
+        <w:numPr>
+          <w:ilvl w:val="0"/>
+          <w:numId w:val="1"/>
+        </w:numPr>
+      </w:pPr>
+      <w:r>
+        <w:t>Notice that person.id is unique since each person in our example has a different id. The first person has id 1, the second has id 2, and the third has id 3.</w:t>
+      </w:r>
+    </w:p>
+    <w:p>
+      <w:pPr>
+        <w:pStyle w:val="ListParagraph"/>
+        <w:numPr>
+          <w:ilvl w:val="0"/>
+          <w:numId w:val="1"/>
+        </w:numPr>
+      </w:pPr>
+      <w:r>
+        <w:t>Note that instead of making the value of the key prop to be person.id, we could make it person.name since each person in our example has a different name.</w:t>
+      </w:r>
+    </w:p>
+    <w:p>
+      <w:pPr>
+        <w:pStyle w:val="ListParagraph"/>
+        <w:numPr>
+          <w:ilvl w:val="0"/>
+          <w:numId w:val="1"/>
+        </w:numPr>
+      </w:pPr>
+      <w:r>
+        <w:t>Note that the key prop is not accessible in the child component. Thus, the Person component does not have access to the key prop.</w:t>
+      </w:r>
+    </w:p>
+    <w:p>
+      <w:pPr>
+        <w:pStyle w:val="ListParagraph"/>
+        <w:numPr>
+          <w:ilvl w:val="0"/>
+          <w:numId w:val="1"/>
+        </w:numPr>
+      </w:pPr>
+      <w:r>
+        <w:lastRenderedPageBreak/>
+        <w:drawing>
+          <wp:inline distT="0" distB="0" distL="0" distR="0" wp14:anchorId="2BF992E4" wp14:editId="72EE3C7A">
+            <wp:extent cx="6858000" cy="1866900"/>
+            <wp:effectExtent l="0" t="0" r="0" b="0"/>
+            <wp:docPr id="159" name="Picture 159" descr="Text&#10;&#10;Description automatically generated"/>
+            <wp:cNvGraphicFramePr>
+              <a:graphicFrameLocks xmlns:a="http://schemas.openxmlformats.org/drawingml/2006/main" noChangeAspect="1"/>
+            </wp:cNvGraphicFramePr>
+            <a:graphic xmlns:a="http://schemas.openxmlformats.org/drawingml/2006/main">
+              <a:graphicData uri="http://schemas.openxmlformats.org/drawingml/2006/picture">
+                <pic:pic xmlns:pic="http://schemas.openxmlformats.org/drawingml/2006/picture">
+                  <pic:nvPicPr>
+                    <pic:cNvPr id="159" name="Picture 159" descr="Text&#10;&#10;Description automatically generated"/>
+                    <pic:cNvPicPr/>
+                  </pic:nvPicPr>
+                  <pic:blipFill>
+                    <a:blip r:embed="rId159"/>
+                    <a:stretch>
+                      <a:fillRect/>
+                    </a:stretch>
+                  </pic:blipFill>
+                  <pic:spPr>
+                    <a:xfrm>
+                      <a:off x="0" y="0"/>
+                      <a:ext cx="6858000" cy="1866900"/>
+                    </a:xfrm>
+                    <a:prstGeom prst="rect">
+                      <a:avLst/>
+                    </a:prstGeom>
+                  </pic:spPr>
+                </pic:pic>
+              </a:graphicData>
+            </a:graphic>
+          </wp:inline>
+        </w:drawing>
+      </w:r>
+    </w:p>
+    <w:p>
+      <w:pPr>
+        <w:pStyle w:val="ListParagraph"/>
+        <w:numPr>
+          <w:ilvl w:val="0"/>
+          <w:numId w:val="1"/>
+        </w:numPr>
+      </w:pPr>
+      <w:r>
+        <w:t xml:space="preserve">Webpage output: </w:t>
+      </w:r>
+      <w:r>
+        <w:drawing>
+          <wp:inline distT="0" distB="0" distL="0" distR="0" wp14:anchorId="5761B431" wp14:editId="5A4AAC91">
+            <wp:extent cx="4717189" cy="944962"/>
+            <wp:effectExtent l="0" t="0" r="7620" b="7620"/>
+            <wp:docPr id="160" name="Picture 160" descr="Text&#10;&#10;Description automatically generated"/>
+            <wp:cNvGraphicFramePr>
+              <a:graphicFrameLocks xmlns:a="http://schemas.openxmlformats.org/drawingml/2006/main" noChangeAspect="1"/>
+            </wp:cNvGraphicFramePr>
+            <a:graphic xmlns:a="http://schemas.openxmlformats.org/drawingml/2006/main">
+              <a:graphicData uri="http://schemas.openxmlformats.org/drawingml/2006/picture">
+                <pic:pic xmlns:pic="http://schemas.openxmlformats.org/drawingml/2006/picture">
+                  <pic:nvPicPr>
+                    <pic:cNvPr id="160" name="Picture 160" descr="Text&#10;&#10;Description automatically generated"/>
+                    <pic:cNvPicPr/>
+                  </pic:nvPicPr>
+                  <pic:blipFill>
+                    <a:blip r:embed="rId160"/>
+                    <a:stretch>
+                      <a:fillRect/>
+                    </a:stretch>
+                  </pic:blipFill>
+                  <pic:spPr>
+                    <a:xfrm>
+                      <a:off x="0" y="0"/>
+                      <a:ext cx="4717189" cy="944962"/>
+                    </a:xfrm>
+                    <a:prstGeom prst="rect">
+                      <a:avLst/>
+                    </a:prstGeom>
+                  </pic:spPr>
+                </pic:pic>
+              </a:graphicData>
+            </a:graphic>
+          </wp:inline>
+        </w:drawing>
+      </w:r>
+    </w:p>
+    <w:p>
+      <w:pPr>
+        <w:pStyle w:val="ListParagraph"/>
+        <w:numPr>
+          <w:ilvl w:val="0"/>
+          <w:numId w:val="1"/>
+        </w:numPr>
+      </w:pPr>
+      <w:r>
+        <w:t xml:space="preserve">Console: </w:t>
+      </w:r>
+      <w:r>
+        <w:drawing>
+          <wp:inline distT="0" distB="0" distL="0" distR="0" wp14:anchorId="3EC416EE" wp14:editId="03B06EAD">
+            <wp:extent cx="4244708" cy="723963"/>
+            <wp:effectExtent l="0" t="0" r="3810" b="0"/>
+            <wp:docPr id="161" name="Picture 161" descr="Text&#10;&#10;Description automatically generated"/>
+            <wp:cNvGraphicFramePr>
+              <a:graphicFrameLocks xmlns:a="http://schemas.openxmlformats.org/drawingml/2006/main" noChangeAspect="1"/>
+            </wp:cNvGraphicFramePr>
+            <a:graphic xmlns:a="http://schemas.openxmlformats.org/drawingml/2006/main">
+              <a:graphicData uri="http://schemas.openxmlformats.org/drawingml/2006/picture">
+                <pic:pic xmlns:pic="http://schemas.openxmlformats.org/drawingml/2006/picture">
+                  <pic:nvPicPr>
+                    <pic:cNvPr id="161" name="Picture 161" descr="Text&#10;&#10;Description automatically generated"/>
+                    <pic:cNvPicPr/>
+                  </pic:nvPicPr>
+                  <pic:blipFill>
+                    <a:blip r:embed="rId161"/>
+                    <a:stretch>
+                      <a:fillRect/>
+                    </a:stretch>
+                  </pic:blipFill>
+                  <pic:spPr>
+                    <a:xfrm>
+                      <a:off x="0" y="0"/>
+                      <a:ext cx="4244708" cy="723963"/>
+                    </a:xfrm>
+                    <a:prstGeom prst="rect">
+                      <a:avLst/>
+                    </a:prstGeom>
+                  </pic:spPr>
+                </pic:pic>
+              </a:graphicData>
+            </a:graphic>
+          </wp:inline>
+        </w:drawing>
+      </w:r>
+    </w:p>
+    <w:p>
+      <w:pPr>
+        <w:pStyle w:val="ListParagraph"/>
+        <w:numPr>
+          <w:ilvl w:val="0"/>
+          <w:numId w:val="1"/>
+        </w:numPr>
+      </w:pPr>
+      <w:r>
+        <w:t xml:space="preserve">Notice that we </w:t>
+      </w:r>
+      <w:proofErr w:type="spellStart"/>
+      <w:r>
+        <w:t>destructure</w:t>
+      </w:r>
+      <w:proofErr w:type="spellEnd"/>
+      <w:r>
+        <w:t xml:space="preserve"> the key prop in the Person component. However, this results in nothing being outputted on the webpage and an error in the console since the Peron component (the child component that the person info was passed to) does not have access to the key prop.</w:t>
+      </w:r>
+    </w:p>
+    <w:p>
+      <w:pPr>
+        <w:pStyle w:val="ListParagraph"/>
+        <w:numPr>
+          <w:ilvl w:val="0"/>
+          <w:numId w:val="1"/>
+        </w:numPr>
+      </w:pPr>
+      <w:r>
+        <w:t>To resolve this issue, we should pass the ‘key’ prob value as another prop.</w:t>
+      </w:r>
+    </w:p>
+    <w:p>
+      <w:pPr>
+        <w:pStyle w:val="ListParagraph"/>
+        <w:numPr>
+          <w:ilvl w:val="0"/>
+          <w:numId w:val="1"/>
+        </w:numPr>
+      </w:pPr>
+      <w:r>
+        <w:drawing>
+          <wp:inline distT="0" distB="0" distL="0" distR="0" wp14:anchorId="1DAB59DB" wp14:editId="095F33A3">
+            <wp:extent cx="4658782" cy="4733925"/>
+            <wp:effectExtent l="0" t="0" r="8890" b="0"/>
+            <wp:docPr id="162" name="Picture 162" descr="Text&#10;&#10;Description automatically generated"/>
+            <wp:cNvGraphicFramePr>
+              <a:graphicFrameLocks xmlns:a="http://schemas.openxmlformats.org/drawingml/2006/main" noChangeAspect="1"/>
+            </wp:cNvGraphicFramePr>
+            <a:graphic xmlns:a="http://schemas.openxmlformats.org/drawingml/2006/main">
+              <a:graphicData uri="http://schemas.openxmlformats.org/drawingml/2006/picture">
+                <pic:pic xmlns:pic="http://schemas.openxmlformats.org/drawingml/2006/picture">
+                  <pic:nvPicPr>
+                    <pic:cNvPr id="162" name="Picture 162" descr="Text&#10;&#10;Description automatically generated"/>
+                    <pic:cNvPicPr/>
+                  </pic:nvPicPr>
+                  <pic:blipFill>
+                    <a:blip r:embed="rId162"/>
+                    <a:stretch>
+                      <a:fillRect/>
+                    </a:stretch>
+                  </pic:blipFill>
+                  <pic:spPr>
+                    <a:xfrm>
+                      <a:off x="0" y="0"/>
+                      <a:ext cx="4682226" cy="4757747"/>
+                    </a:xfrm>
+                    <a:prstGeom prst="rect">
+                      <a:avLst/>
+                    </a:prstGeom>
+                  </pic:spPr>
+                </pic:pic>
+              </a:graphicData>
+            </a:graphic>
+          </wp:inline>
+        </w:drawing>
+      </w:r>
+    </w:p>
+    <w:p>
+      <w:pPr>
+        <w:pStyle w:val="ListParagraph"/>
+        <w:numPr>
+          <w:ilvl w:val="0"/>
+          <w:numId w:val="1"/>
+        </w:numPr>
+      </w:pPr>
+      <w:r>
+        <w:lastRenderedPageBreak/>
+        <w:t>Notice above how we passed a new prop called ‘</w:t>
+      </w:r>
+      <w:proofErr w:type="spellStart"/>
+      <w:r>
+        <w:t>my_key</w:t>
+      </w:r>
+      <w:proofErr w:type="spellEnd"/>
+      <w:r>
+        <w:t>’ which also has a value of person.id</w:t>
+      </w:r>
+    </w:p>
+    <w:p>
+      <w:pPr>
+        <w:pStyle w:val="ListParagraph"/>
+        <w:numPr>
+          <w:ilvl w:val="0"/>
+          <w:numId w:val="1"/>
+        </w:numPr>
+      </w:pPr>
+      <w:r>
+        <w:drawing>
+          <wp:inline distT="0" distB="0" distL="0" distR="0" wp14:anchorId="7B826F27" wp14:editId="55EF13C4">
+            <wp:extent cx="4435224" cy="2606266"/>
+            <wp:effectExtent l="0" t="0" r="3810" b="3810"/>
+            <wp:docPr id="163" name="Picture 163" descr="Text&#10;&#10;Description automatically generated"/>
+            <wp:cNvGraphicFramePr>
+              <a:graphicFrameLocks xmlns:a="http://schemas.openxmlformats.org/drawingml/2006/main" noChangeAspect="1"/>
+            </wp:cNvGraphicFramePr>
+            <a:graphic xmlns:a="http://schemas.openxmlformats.org/drawingml/2006/main">
+              <a:graphicData uri="http://schemas.openxmlformats.org/drawingml/2006/picture">
+                <pic:pic xmlns:pic="http://schemas.openxmlformats.org/drawingml/2006/picture">
+                  <pic:nvPicPr>
+                    <pic:cNvPr id="163" name="Picture 163" descr="Text&#10;&#10;Description automatically generated"/>
+                    <pic:cNvPicPr/>
+                  </pic:nvPicPr>
+                  <pic:blipFill>
+                    <a:blip r:embed="rId163"/>
+                    <a:stretch>
+                      <a:fillRect/>
+                    </a:stretch>
+                  </pic:blipFill>
+                  <pic:spPr>
+                    <a:xfrm>
+                      <a:off x="0" y="0"/>
+                      <a:ext cx="4435224" cy="2606266"/>
+                    </a:xfrm>
+                    <a:prstGeom prst="rect">
+                      <a:avLst/>
+                    </a:prstGeom>
+                  </pic:spPr>
+                </pic:pic>
+              </a:graphicData>
+            </a:graphic>
+          </wp:inline>
+        </w:drawing>
+      </w:r>
+    </w:p>
+    <w:p>
+      <w:pPr>
+        <w:pStyle w:val="ListParagraph"/>
+        <w:numPr>
+          <w:ilvl w:val="0"/>
+          <w:numId w:val="1"/>
+        </w:numPr>
+      </w:pPr>
+      <w:r>
+        <w:t xml:space="preserve">Notice since we passed in the </w:t>
+      </w:r>
+      <w:proofErr w:type="spellStart"/>
+      <w:r>
+        <w:t>my_key</w:t>
+      </w:r>
+      <w:proofErr w:type="spellEnd"/>
+      <w:r>
+        <w:t xml:space="preserve"> prop, we </w:t>
+      </w:r>
+      <w:proofErr w:type="gramStart"/>
+      <w:r>
+        <w:t>are able to</w:t>
+      </w:r>
+      <w:proofErr w:type="gramEnd"/>
+      <w:r>
+        <w:t xml:space="preserve"> </w:t>
+      </w:r>
+      <w:proofErr w:type="spellStart"/>
+      <w:r>
+        <w:t>destructure</w:t>
+      </w:r>
+      <w:proofErr w:type="spellEnd"/>
+      <w:r>
+        <w:t xml:space="preserve"> it and use it.</w:t>
+      </w:r>
+    </w:p>
+    <w:p>
+      <w:pPr>
+        <w:pStyle w:val="ListParagraph"/>
+        <w:numPr>
+          <w:ilvl w:val="0"/>
+          <w:numId w:val="1"/>
+        </w:numPr>
+      </w:pPr>
+      <w:r>
+        <w:t>Why are keys needed?</w:t>
+      </w:r>
+    </w:p>
+    <w:p>
+      <w:pPr>
+        <w:pStyle w:val="ListParagraph"/>
+        <w:numPr>
+          <w:ilvl w:val="0"/>
+          <w:numId w:val="1"/>
+        </w:numPr>
+      </w:pPr>
+      <w:r>
+        <w:t xml:space="preserve">Keys allow react to render faster since we can easily identify which items in a list need to be rerendered instead of possibly </w:t>
+      </w:r>
+      <w:proofErr w:type="spellStart"/>
+      <w:r>
+        <w:t>rerendering</w:t>
+      </w:r>
+      <w:proofErr w:type="spellEnd"/>
+      <w:r>
+        <w:t xml:space="preserve"> the entire list.</w:t>
+      </w:r>
+    </w:p>
+    <w:p>
+      <w:pPr>
+        <w:pStyle w:val="ListParagraph"/>
+        <w:numPr>
+          <w:ilvl w:val="0"/>
+          <w:numId w:val="1"/>
+        </w:numPr>
+      </w:pPr>
+      <w:r>
+        <w:t>Consider the following example where the list items don’t have keys</w:t>
+      </w:r>
+    </w:p>
+    <w:p>
+      <w:pPr>
+        <w:pStyle w:val="ListParagraph"/>
+        <w:numPr>
+          <w:ilvl w:val="1"/>
+          <w:numId w:val="1"/>
+        </w:numPr>
+      </w:pPr>
+      <w:r>
+        <w:drawing>
+          <wp:inline distT="0" distB="0" distL="0" distR="0" wp14:anchorId="1F20250F" wp14:editId="2F3A60C8">
+            <wp:extent cx="3284505" cy="891617"/>
+            <wp:effectExtent l="0" t="0" r="0" b="3810"/>
+            <wp:docPr id="164" name="Picture 164" descr="Graphical user interface, timeline&#10;&#10;Description automatically generated with medium confidence"/>
+            <wp:cNvGraphicFramePr>
+              <a:graphicFrameLocks xmlns:a="http://schemas.openxmlformats.org/drawingml/2006/main" noChangeAspect="1"/>
+            </wp:cNvGraphicFramePr>
+            <a:graphic xmlns:a="http://schemas.openxmlformats.org/drawingml/2006/main">
+              <a:graphicData uri="http://schemas.openxmlformats.org/drawingml/2006/picture">
+                <pic:pic xmlns:pic="http://schemas.openxmlformats.org/drawingml/2006/picture">
+                  <pic:nvPicPr>
+                    <pic:cNvPr id="164" name="Picture 164" descr="Graphical user interface, timeline&#10;&#10;Description automatically generated with medium confidence"/>
+                    <pic:cNvPicPr/>
+                  </pic:nvPicPr>
+                  <pic:blipFill>
+                    <a:blip r:embed="rId164"/>
+                    <a:stretch>
+                      <a:fillRect/>
+                    </a:stretch>
+                  </pic:blipFill>
+                  <pic:spPr>
+                    <a:xfrm>
+                      <a:off x="0" y="0"/>
+                      <a:ext cx="3284505" cy="891617"/>
+                    </a:xfrm>
+                    <a:prstGeom prst="rect">
+                      <a:avLst/>
+                    </a:prstGeom>
+                  </pic:spPr>
+                </pic:pic>
+              </a:graphicData>
+            </a:graphic>
+          </wp:inline>
+        </w:drawing>
+      </w:r>
+    </w:p>
+    <w:p>
+      <w:pPr>
+        <w:pStyle w:val="ListParagraph"/>
+        <w:numPr>
+          <w:ilvl w:val="1"/>
+          <w:numId w:val="1"/>
+        </w:numPr>
+      </w:pPr>
+      <w:r>
+        <w:t xml:space="preserve">The left is what was rendered </w:t>
+      </w:r>
+      <w:proofErr w:type="gramStart"/>
+      <w:r>
+        <w:t>before</w:t>
+      </w:r>
+      <w:proofErr w:type="gramEnd"/>
+      <w:r>
+        <w:t xml:space="preserve"> and the right is what was rendered after.</w:t>
+      </w:r>
+    </w:p>
+    <w:p>
+      <w:pPr>
+        <w:pStyle w:val="ListParagraph"/>
+        <w:numPr>
+          <w:ilvl w:val="1"/>
+          <w:numId w:val="1"/>
+        </w:numPr>
+      </w:pPr>
+      <w:r>
+        <w:t>React will iterate over both lists at the same time and generates a mutation whenever there is a difference.</w:t>
+      </w:r>
+    </w:p>
+    <w:p>
+      <w:pPr>
+        <w:pStyle w:val="ListParagraph"/>
+        <w:numPr>
+          <w:ilvl w:val="1"/>
+          <w:numId w:val="1"/>
+        </w:numPr>
+      </w:pPr>
+      <w:r>
+        <w:t>First, react will compare the first items in each list and see that there is no difference.</w:t>
+      </w:r>
+    </w:p>
+    <w:p>
+      <w:pPr>
+        <w:pStyle w:val="ListParagraph"/>
+        <w:numPr>
+          <w:ilvl w:val="1"/>
+          <w:numId w:val="1"/>
+        </w:numPr>
+      </w:pPr>
+      <w:r>
+        <w:t xml:space="preserve">Then, react </w:t>
+      </w:r>
+      <w:r>
+        <w:t xml:space="preserve">will compare the </w:t>
+      </w:r>
+      <w:r>
+        <w:t>second</w:t>
+      </w:r>
+      <w:r>
+        <w:t xml:space="preserve"> items in each list and see</w:t>
+      </w:r>
+      <w:r>
+        <w:t xml:space="preserve"> that</w:t>
+      </w:r>
+      <w:r>
+        <w:t xml:space="preserve"> there is no difference.</w:t>
+      </w:r>
+    </w:p>
+    <w:p>
+      <w:pPr>
+        <w:pStyle w:val="ListParagraph"/>
+        <w:numPr>
+          <w:ilvl w:val="1"/>
+          <w:numId w:val="1"/>
+        </w:numPr>
+      </w:pPr>
+      <w:r>
+        <w:t xml:space="preserve">Then, react </w:t>
+      </w:r>
+      <w:r>
+        <w:t xml:space="preserve">will compare the </w:t>
+      </w:r>
+      <w:r>
+        <w:t>third</w:t>
+      </w:r>
+      <w:r>
+        <w:t xml:space="preserve"> items in each list and </w:t>
+      </w:r>
+      <w:r>
+        <w:t xml:space="preserve">see that the there is a difference and will insert the third item into the DOM tree. </w:t>
+      </w:r>
+    </w:p>
+    <w:p>
+      <w:pPr>
+        <w:pStyle w:val="ListParagraph"/>
+        <w:numPr>
+          <w:ilvl w:val="1"/>
+          <w:numId w:val="1"/>
+        </w:numPr>
+      </w:pPr>
+      <w:r>
+        <w:t>In this case, react does not need to tear down the entire tree and then rebuild it from scratch. It just needs to insert the new item at the end.</w:t>
+      </w:r>
+    </w:p>
+    <w:p>
+      <w:pPr>
+        <w:pStyle w:val="ListParagraph"/>
+        <w:numPr>
+          <w:ilvl w:val="0"/>
+          <w:numId w:val="1"/>
+        </w:numPr>
+      </w:pPr>
+      <w:r>
+        <w:t>Consider the following example where the list items don’t have keys</w:t>
+      </w:r>
+    </w:p>
+    <w:p>
+      <w:pPr>
+        <w:pStyle w:val="ListParagraph"/>
+        <w:numPr>
+          <w:ilvl w:val="1"/>
+          <w:numId w:val="1"/>
+        </w:numPr>
+      </w:pPr>
+      <w:r>
+        <w:drawing>
+          <wp:inline distT="0" distB="0" distL="0" distR="0" wp14:anchorId="365D785C" wp14:editId="3ADF2336">
+            <wp:extent cx="3269263" cy="868755"/>
+            <wp:effectExtent l="0" t="0" r="7620" b="7620"/>
+            <wp:docPr id="165" name="Picture 165" descr="A screenshot of a computer&#10;&#10;Description automatically generated with medium confidence"/>
+            <wp:cNvGraphicFramePr>
+              <a:graphicFrameLocks xmlns:a="http://schemas.openxmlformats.org/drawingml/2006/main" noChangeAspect="1"/>
+            </wp:cNvGraphicFramePr>
+            <a:graphic xmlns:a="http://schemas.openxmlformats.org/drawingml/2006/main">
+              <a:graphicData uri="http://schemas.openxmlformats.org/drawingml/2006/picture">
+                <pic:pic xmlns:pic="http://schemas.openxmlformats.org/drawingml/2006/picture">
+                  <pic:nvPicPr>
+                    <pic:cNvPr id="165" name="Picture 165" descr="A screenshot of a computer&#10;&#10;Description automatically generated with medium confidence"/>
+                    <pic:cNvPicPr/>
+                  </pic:nvPicPr>
+                  <pic:blipFill>
+                    <a:blip r:embed="rId165"/>
+                    <a:stretch>
+                      <a:fillRect/>
+                    </a:stretch>
+                  </pic:blipFill>
+                  <pic:spPr>
+                    <a:xfrm>
+                      <a:off x="0" y="0"/>
+                      <a:ext cx="3269263" cy="868755"/>
+                    </a:xfrm>
+                    <a:prstGeom prst="rect">
+                      <a:avLst/>
+                    </a:prstGeom>
+                  </pic:spPr>
+                </pic:pic>
+              </a:graphicData>
+            </a:graphic>
+          </wp:inline>
+        </w:drawing>
+      </w:r>
+    </w:p>
+    <w:p>
+      <w:pPr>
+        <w:pStyle w:val="ListParagraph"/>
+        <w:numPr>
+          <w:ilvl w:val="1"/>
+          <w:numId w:val="1"/>
+        </w:numPr>
+      </w:pPr>
+      <w:r>
+        <w:t xml:space="preserve">When comparing these two lists, react will realize the first items are different, the second items are different, and the third items are different. </w:t>
+      </w:r>
+    </w:p>
+    <w:p>
+      <w:pPr>
+        <w:pStyle w:val="ListParagraph"/>
+        <w:numPr>
+          <w:ilvl w:val="1"/>
+          <w:numId w:val="1"/>
+        </w:numPr>
+      </w:pPr>
+      <w:r>
+        <w:t>React will mutate every child instead of realizing that it just needs to insert the new Diana list item at the front.</w:t>
+      </w:r>
+    </w:p>
+    <w:p>
+      <w:pPr>
+        <w:pStyle w:val="ListParagraph"/>
+        <w:numPr>
+          <w:ilvl w:val="1"/>
+          <w:numId w:val="1"/>
+        </w:numPr>
+      </w:pPr>
+      <w:r>
+        <w:t>This inefficiency can be a problem which can be resolved by keys.</w:t>
+      </w:r>
+    </w:p>
+    <w:p>
+      <w:pPr>
+        <w:pStyle w:val="ListParagraph"/>
+        <w:numPr>
+          <w:ilvl w:val="0"/>
+          <w:numId w:val="1"/>
+        </w:numPr>
+      </w:pPr>
+      <w:r>
+        <w:t>Consider the following example where the list items have keys</w:t>
+      </w:r>
+    </w:p>
+    <w:p>
+      <w:pPr>
+        <w:pStyle w:val="ListParagraph"/>
+        <w:numPr>
+          <w:ilvl w:val="1"/>
+          <w:numId w:val="1"/>
+        </w:numPr>
+      </w:pPr>
+      <w:r>
+        <w:lastRenderedPageBreak/>
+        <w:drawing>
+          <wp:inline distT="0" distB="0" distL="0" distR="0" wp14:anchorId="715A5E73" wp14:editId="03A512EF">
+            <wp:extent cx="5173978" cy="1086599"/>
+            <wp:effectExtent l="0" t="0" r="8255" b="0"/>
+            <wp:docPr id="166" name="Picture 166" descr="Graphical user interface&#10;&#10;Description automatically generated"/>
+            <wp:cNvGraphicFramePr>
+              <a:graphicFrameLocks xmlns:a="http://schemas.openxmlformats.org/drawingml/2006/main" noChangeAspect="1"/>
+            </wp:cNvGraphicFramePr>
+            <a:graphic xmlns:a="http://schemas.openxmlformats.org/drawingml/2006/main">
+              <a:graphicData uri="http://schemas.openxmlformats.org/drawingml/2006/picture">
+                <pic:pic xmlns:pic="http://schemas.openxmlformats.org/drawingml/2006/picture">
+                  <pic:nvPicPr>
+                    <pic:cNvPr id="166" name="Picture 166" descr="Graphical user interface&#10;&#10;Description automatically generated"/>
+                    <pic:cNvPicPr/>
+                  </pic:nvPicPr>
+                  <pic:blipFill>
+                    <a:blip r:embed="rId166"/>
+                    <a:stretch>
+                      <a:fillRect/>
+                    </a:stretch>
+                  </pic:blipFill>
+                  <pic:spPr>
+                    <a:xfrm>
+                      <a:off x="0" y="0"/>
+                      <a:ext cx="5185229" cy="1088962"/>
+                    </a:xfrm>
+                    <a:prstGeom prst="rect">
+                      <a:avLst/>
+                    </a:prstGeom>
+                  </pic:spPr>
+                </pic:pic>
+              </a:graphicData>
+            </a:graphic>
+          </wp:inline>
+        </w:drawing>
+      </w:r>
+    </w:p>
+    <w:p>
+      <w:pPr>
+        <w:pStyle w:val="ListParagraph"/>
+        <w:numPr>
+          <w:ilvl w:val="1"/>
+          <w:numId w:val="1"/>
+        </w:numPr>
+      </w:pPr>
+      <w:r>
+        <w:t xml:space="preserve">When comparing these two lists, react will realize that the list item with key = ‘3’ is a new item that needs to be inserted at the top. React will also realize the list items with key = </w:t>
+      </w:r>
+      <w:proofErr w:type="gramStart"/>
+      <w:r>
+        <w:t>‘ 1</w:t>
+      </w:r>
+      <w:proofErr w:type="gramEnd"/>
+      <w:r>
+        <w:t>’ and key = ‘2’ don’t need to be mutated so the rest of the tree is preserved.</w:t>
+      </w:r>
+    </w:p>
+    <w:p>
+      <w:pPr>
+        <w:pStyle w:val="ListParagraph"/>
+        <w:numPr>
+          <w:ilvl w:val="0"/>
+          <w:numId w:val="1"/>
+        </w:numPr>
+        <w:rPr>
+          <w:u w:val="single"/>
+        </w:rPr>
+      </w:pPr>
+      <w:r>
+        <w:rPr>
+          <w:u w:val="single"/>
+        </w:rPr>
+        <w:t>Generating Keys</w:t>
+      </w:r>
+    </w:p>
+    <w:p>
+      <w:pPr>
+        <w:pStyle w:val="ListParagraph"/>
+        <w:numPr>
+          <w:ilvl w:val="1"/>
+          <w:numId w:val="1"/>
+        </w:numPr>
+      </w:pPr>
+      <w:r>
+        <w:t>We could use the item index in the array as its key, but that should only be done if the item in your list do not have a unique id, the list is static and will not change, and the list will never be reordered or filtered. In fact, react uses the index as the key if you don’t specify the key prop.</w:t>
+      </w:r>
+    </w:p>
+    <w:p>
+      <w:pPr>
+        <w:pStyle w:val="ListParagraph"/>
+        <w:numPr>
+          <w:ilvl w:val="1"/>
+          <w:numId w:val="1"/>
+        </w:numPr>
+      </w:pPr>
+      <w:r>
+        <w:t xml:space="preserve">To generate keys, we can use the install </w:t>
+      </w:r>
+      <w:proofErr w:type="gramStart"/>
+      <w:r>
+        <w:t>an</w:t>
+      </w:r>
+      <w:proofErr w:type="gramEnd"/>
+      <w:r>
+        <w:t xml:space="preserve"> </w:t>
+      </w:r>
+      <w:proofErr w:type="spellStart"/>
+      <w:r>
+        <w:t>npm</w:t>
+      </w:r>
+      <w:proofErr w:type="spellEnd"/>
+      <w:r>
+        <w:t xml:space="preserve"> package </w:t>
+      </w:r>
+      <w:r>
+        <w:t xml:space="preserve">called </w:t>
+      </w:r>
+      <w:proofErr w:type="spellStart"/>
+      <w:r>
+        <w:t>uuid</w:t>
+      </w:r>
+      <w:proofErr w:type="spellEnd"/>
+      <w:r>
+        <w:t xml:space="preserve"> </w:t>
+      </w:r>
+      <w:r>
+        <w:t>that will allow us to generate unique id’s.</w:t>
+      </w:r>
+      <w:r>
+        <w:t xml:space="preserve"> </w:t>
+      </w:r>
+    </w:p>
+    <w:p>
+      <w:pPr>
+        <w:pStyle w:val="ListParagraph"/>
+        <w:numPr>
+          <w:ilvl w:val="1"/>
+          <w:numId w:val="1"/>
+        </w:numPr>
+      </w:pPr>
+      <w:r>
+        <w:t xml:space="preserve">In the </w:t>
+      </w:r>
+      <w:proofErr w:type="spellStart"/>
+      <w:r>
+        <w:t>cmd</w:t>
+      </w:r>
+      <w:proofErr w:type="spellEnd"/>
+      <w:r>
+        <w:t xml:space="preserve">, run: </w:t>
+      </w:r>
+      <w:proofErr w:type="spellStart"/>
+      <w:r>
+        <w:t>npm</w:t>
+      </w:r>
+      <w:proofErr w:type="spellEnd"/>
+      <w:r>
+        <w:t xml:space="preserve"> install </w:t>
+      </w:r>
+      <w:proofErr w:type="spellStart"/>
+      <w:r>
+        <w:t>uuid</w:t>
+      </w:r>
+      <w:proofErr w:type="spellEnd"/>
+    </w:p>
+    <w:p>
+      <w:pPr>
+        <w:pStyle w:val="ListParagraph"/>
+        <w:numPr>
+          <w:ilvl w:val="1"/>
+          <w:numId w:val="1"/>
+        </w:numPr>
+      </w:pPr>
+      <w:r>
+        <w:t xml:space="preserve">Now, in the component </w:t>
+      </w:r>
+      <w:r>
+        <w:t xml:space="preserve">we want to use the unique id’s in, we import </w:t>
+      </w:r>
+      <w:proofErr w:type="spellStart"/>
+      <w:r>
+        <w:t>uuid</w:t>
+      </w:r>
+      <w:proofErr w:type="spellEnd"/>
+    </w:p>
+    <w:p>
+      <w:pPr>
+        <w:pStyle w:val="ListParagraph"/>
+        <w:numPr>
+          <w:ilvl w:val="1"/>
+          <w:numId w:val="1"/>
+        </w:numPr>
+      </w:pPr>
+      <w:r>
+        <w:drawing>
+          <wp:inline distT="0" distB="0" distL="0" distR="0" wp14:anchorId="33033C48" wp14:editId="5B590B82">
+            <wp:extent cx="4083841" cy="285750"/>
+            <wp:effectExtent l="0" t="0" r="0" b="0"/>
+            <wp:docPr id="167" name="Picture 167"/>
+            <wp:cNvGraphicFramePr>
+              <a:graphicFrameLocks xmlns:a="http://schemas.openxmlformats.org/drawingml/2006/main" noChangeAspect="1"/>
+            </wp:cNvGraphicFramePr>
+            <a:graphic xmlns:a="http://schemas.openxmlformats.org/drawingml/2006/main">
+              <a:graphicData uri="http://schemas.openxmlformats.org/drawingml/2006/picture">
+                <pic:pic xmlns:pic="http://schemas.openxmlformats.org/drawingml/2006/picture">
+                  <pic:nvPicPr>
+                    <pic:cNvPr id="1" name=""/>
+                    <pic:cNvPicPr/>
+                  </pic:nvPicPr>
+                  <pic:blipFill>
+                    <a:blip r:embed="rId167"/>
+                    <a:stretch>
+                      <a:fillRect/>
+                    </a:stretch>
+                  </pic:blipFill>
+                  <pic:spPr>
+                    <a:xfrm>
+                      <a:off x="0" y="0"/>
+                      <a:ext cx="4085583" cy="285872"/>
+                    </a:xfrm>
+                    <a:prstGeom prst="rect">
+                      <a:avLst/>
+                    </a:prstGeom>
+                  </pic:spPr>
+                </pic:pic>
+              </a:graphicData>
+            </a:graphic>
+          </wp:inline>
+        </w:drawing>
+      </w:r>
+    </w:p>
+    <w:p>
+      <w:pPr>
+        <w:pStyle w:val="ListParagraph"/>
+        <w:numPr>
+          <w:ilvl w:val="1"/>
+          <w:numId w:val="1"/>
+        </w:numPr>
+      </w:pPr>
+      <w:r>
+        <w:t xml:space="preserve">To generate a random id, execute </w:t>
+      </w:r>
+      <w:r>
+        <w:t xml:space="preserve">uuidv4() </w:t>
+      </w:r>
+      <w:r>
+        <w:t xml:space="preserve">which </w:t>
+      </w:r>
+      <w:r>
+        <w:t xml:space="preserve">returns a random id. </w:t>
+      </w:r>
+    </w:p>
+    <w:p>
+      <w:pPr>
+        <w:pStyle w:val="ListParagraph"/>
+        <w:numPr>
+          <w:ilvl w:val="1"/>
+          <w:numId w:val="1"/>
+        </w:numPr>
+      </w:pPr>
+      <w:r>
+        <w:drawing>
+          <wp:inline distT="0" distB="0" distL="0" distR="0" wp14:anchorId="40033F8F" wp14:editId="57AA24CB">
+            <wp:extent cx="4031329" cy="1943268"/>
+            <wp:effectExtent l="0" t="0" r="7620" b="0"/>
+            <wp:docPr id="168" name="Picture 168" descr="A screenshot of a computer&#10;&#10;Description automatically generated with medium confidence"/>
+            <wp:cNvGraphicFramePr>
+              <a:graphicFrameLocks xmlns:a="http://schemas.openxmlformats.org/drawingml/2006/main" noChangeAspect="1"/>
+            </wp:cNvGraphicFramePr>
+            <a:graphic xmlns:a="http://schemas.openxmlformats.org/drawingml/2006/main">
+              <a:graphicData uri="http://schemas.openxmlformats.org/drawingml/2006/picture">
+                <pic:pic xmlns:pic="http://schemas.openxmlformats.org/drawingml/2006/picture">
+                  <pic:nvPicPr>
+                    <pic:cNvPr id="168" name="Picture 168" descr="A screenshot of a computer&#10;&#10;Description automatically generated with medium confidence"/>
+                    <pic:cNvPicPr/>
+                  </pic:nvPicPr>
+                  <pic:blipFill>
+                    <a:blip r:embed="rId168"/>
+                    <a:stretch>
+                      <a:fillRect/>
+                    </a:stretch>
+                  </pic:blipFill>
+                  <pic:spPr>
+                    <a:xfrm>
+                      <a:off x="0" y="0"/>
+                      <a:ext cx="4031329" cy="1943268"/>
+                    </a:xfrm>
+                    <a:prstGeom prst="rect">
+                      <a:avLst/>
+                    </a:prstGeom>
+                  </pic:spPr>
+                </pic:pic>
+              </a:graphicData>
+            </a:graphic>
+          </wp:inline>
+        </w:drawing>
+      </w:r>
+    </w:p>
+    <w:p>
+      <w:pPr>
+        <w:pStyle w:val="ListParagraph"/>
+        <w:numPr>
+          <w:ilvl w:val="1"/>
+          <w:numId w:val="1"/>
+        </w:numPr>
+      </w:pPr>
+      <w:r>
+        <w:t>Notice the use of uuidv4() in line 6.</w:t>
+      </w:r>
+    </w:p>
+    <w:p>
+      <w:pPr>
+        <w:pStyle w:val="ListParagraph"/>
+        <w:numPr>
+          <w:ilvl w:val="1"/>
+          <w:numId w:val="1"/>
+        </w:numPr>
+      </w:pPr>
+      <w:r>
+        <w:t>Note that each time we execute uuidv4(), we get a different id</w:t>
+      </w:r>
+      <w:commentRangeStart w:id="5"/>
+      <w:r>
+        <w:t xml:space="preserve">. </w:t>
+      </w:r>
+      <w:r>
+        <w:t>If</w:t>
+      </w:r>
+      <w:r>
+        <w:t xml:space="preserve"> we </w:t>
+      </w:r>
+      <w:proofErr w:type="gramStart"/>
+      <w:r>
+        <w:t>have to</w:t>
+      </w:r>
+      <w:proofErr w:type="gramEnd"/>
+      <w:r>
+        <w:t xml:space="preserve"> use an id many times, stor</w:t>
+      </w:r>
+      <w:r>
+        <w:t>ing</w:t>
+      </w:r>
+      <w:r>
+        <w:t xml:space="preserve"> that value in a constant</w:t>
+      </w:r>
+      <w:r>
+        <w:t xml:space="preserve"> seems like the intuitive solution, but that doesn’t work.</w:t>
+      </w:r>
+    </w:p>
+    <w:p>
+      <w:pPr>
+        <w:pStyle w:val="ListParagraph"/>
+        <w:numPr>
+          <w:ilvl w:val="1"/>
+          <w:numId w:val="1"/>
+        </w:numPr>
+      </w:pPr>
+      <w:r>
+        <w:t>Ex:</w:t>
+      </w:r>
+      <w:commentRangeEnd w:id="5"/>
+      <w:r>
+        <w:rPr>
+          <w:rStyle w:val="CommentReference"/>
+        </w:rPr>
+        <w:commentReference w:id="5"/>
+      </w:r>
+    </w:p>
+    <w:p>
+      <w:pPr>
+        <w:pStyle w:val="ListParagraph"/>
+        <w:numPr>
+          <w:ilvl w:val="1"/>
+          <w:numId w:val="1"/>
+        </w:numPr>
+      </w:pPr>
+      <w:r>
+        <w:drawing>
+          <wp:inline distT="0" distB="0" distL="0" distR="0" wp14:anchorId="1F21C155" wp14:editId="27B235B1">
+            <wp:extent cx="3562350" cy="2504440"/>
+            <wp:effectExtent l="0" t="0" r="0" b="0"/>
+            <wp:docPr id="169" name="Picture 169" descr="Text&#10;&#10;Description automatically generated"/>
+            <wp:cNvGraphicFramePr>
+              <a:graphicFrameLocks xmlns:a="http://schemas.openxmlformats.org/drawingml/2006/main" noChangeAspect="1"/>
+            </wp:cNvGraphicFramePr>
+            <a:graphic xmlns:a="http://schemas.openxmlformats.org/drawingml/2006/main">
+              <a:graphicData uri="http://schemas.openxmlformats.org/drawingml/2006/picture">
+                <pic:pic xmlns:pic="http://schemas.openxmlformats.org/drawingml/2006/picture">
+                  <pic:nvPicPr>
+                    <pic:cNvPr id="169" name="Picture 169" descr="Text&#10;&#10;Description automatically generated"/>
+                    <pic:cNvPicPr/>
+                  </pic:nvPicPr>
+                  <pic:blipFill>
+                    <a:blip r:embed="rId169"/>
+                    <a:stretch>
+                      <a:fillRect/>
+                    </a:stretch>
+                  </pic:blipFill>
+                  <pic:spPr>
+                    <a:xfrm>
+                      <a:off x="0" y="0"/>
+                      <a:ext cx="3583480" cy="2519295"/>
+                    </a:xfrm>
+                    <a:prstGeom prst="rect">
+                      <a:avLst/>
+                    </a:prstGeom>
+                  </pic:spPr>
+                </pic:pic>
+              </a:graphicData>
+            </a:graphic>
+          </wp:inline>
+        </w:drawing>
+      </w:r>
+    </w:p>
+    <w:p>
+      <w:pPr>
+        <w:pStyle w:val="ListParagraph"/>
+        <w:numPr>
+          <w:ilvl w:val="1"/>
+          <w:numId w:val="1"/>
+        </w:numPr>
+      </w:pPr>
+      <w:r>
+        <w:lastRenderedPageBreak/>
+        <w:t xml:space="preserve">Webpage output: </w:t>
+      </w:r>
+      <w:r>
+        <w:drawing>
+          <wp:inline distT="0" distB="0" distL="0" distR="0" wp14:anchorId="58E998B3" wp14:editId="1493F880">
+            <wp:extent cx="4259949" cy="1158340"/>
+            <wp:effectExtent l="0" t="0" r="7620" b="3810"/>
+            <wp:docPr id="171" name="Picture 171" descr="Text&#10;&#10;Description automatically generated with medium confidence"/>
+            <wp:cNvGraphicFramePr>
+              <a:graphicFrameLocks xmlns:a="http://schemas.openxmlformats.org/drawingml/2006/main" noChangeAspect="1"/>
+            </wp:cNvGraphicFramePr>
+            <a:graphic xmlns:a="http://schemas.openxmlformats.org/drawingml/2006/main">
+              <a:graphicData uri="http://schemas.openxmlformats.org/drawingml/2006/picture">
+                <pic:pic xmlns:pic="http://schemas.openxmlformats.org/drawingml/2006/picture">
+                  <pic:nvPicPr>
+                    <pic:cNvPr id="171" name="Picture 171" descr="Text&#10;&#10;Description automatically generated with medium confidence"/>
+                    <pic:cNvPicPr/>
+                  </pic:nvPicPr>
+                  <pic:blipFill>
+                    <a:blip r:embed="rId170"/>
+                    <a:stretch>
+                      <a:fillRect/>
+                    </a:stretch>
+                  </pic:blipFill>
+                  <pic:spPr>
+                    <a:xfrm>
+                      <a:off x="0" y="0"/>
+                      <a:ext cx="4259949" cy="1158340"/>
+                    </a:xfrm>
+                    <a:prstGeom prst="rect">
+                      <a:avLst/>
+                    </a:prstGeom>
+                  </pic:spPr>
+                </pic:pic>
+              </a:graphicData>
+            </a:graphic>
+          </wp:inline>
+        </w:drawing>
+      </w:r>
+    </w:p>
+    <w:p>
+      <w:pPr>
+        <w:pStyle w:val="ListParagraph"/>
+        <w:numPr>
+          <w:ilvl w:val="1"/>
+          <w:numId w:val="1"/>
+        </w:numPr>
+      </w:pPr>
+      <w:r>
+        <w:t xml:space="preserve">Console output: </w:t>
+      </w:r>
+      <w:r>
+        <w:drawing>
+          <wp:inline distT="0" distB="0" distL="0" distR="0" wp14:anchorId="273629B5" wp14:editId="254A67C8">
+            <wp:extent cx="3122641" cy="695325"/>
+            <wp:effectExtent l="0" t="0" r="1905" b="0"/>
+            <wp:docPr id="172" name="Picture 172" descr="Text&#10;&#10;Description automatically generated"/>
+            <wp:cNvGraphicFramePr>
+              <a:graphicFrameLocks xmlns:a="http://schemas.openxmlformats.org/drawingml/2006/main" noChangeAspect="1"/>
+            </wp:cNvGraphicFramePr>
+            <a:graphic xmlns:a="http://schemas.openxmlformats.org/drawingml/2006/main">
+              <a:graphicData uri="http://schemas.openxmlformats.org/drawingml/2006/picture">
+                <pic:pic xmlns:pic="http://schemas.openxmlformats.org/drawingml/2006/picture">
+                  <pic:nvPicPr>
+                    <pic:cNvPr id="172" name="Picture 172" descr="Text&#10;&#10;Description automatically generated"/>
+                    <pic:cNvPicPr/>
+                  </pic:nvPicPr>
+                  <pic:blipFill>
+                    <a:blip r:embed="rId171"/>
+                    <a:stretch>
+                      <a:fillRect/>
+                    </a:stretch>
+                  </pic:blipFill>
+                  <pic:spPr>
+                    <a:xfrm>
+                      <a:off x="0" y="0"/>
+                      <a:ext cx="3123910" cy="695608"/>
+                    </a:xfrm>
+                    <a:prstGeom prst="rect">
+                      <a:avLst/>
+                    </a:prstGeom>
+                  </pic:spPr>
+                </pic:pic>
+              </a:graphicData>
+            </a:graphic>
+          </wp:inline>
+        </w:drawing>
+      </w:r>
+    </w:p>
+    <w:p>
+      <w:pPr>
+        <w:pStyle w:val="ListParagraph"/>
+        <w:numPr>
+          <w:ilvl w:val="1"/>
+          <w:numId w:val="1"/>
+        </w:numPr>
+      </w:pPr>
+      <w:r>
+        <w:t xml:space="preserve">Note that the </w:t>
+      </w:r>
+      <w:proofErr w:type="spellStart"/>
+      <w:r>
+        <w:t>randomId’s</w:t>
+      </w:r>
+      <w:proofErr w:type="spellEnd"/>
+      <w:r>
+        <w:t xml:space="preserve"> don’t match. </w:t>
+      </w:r>
+    </w:p>
+    <w:p/>
+    <w:p/>
     <w:sectPr>
       <w:pgSz w:w="12240" w:h="15840"/>
       <w:pgMar w:top="720" w:right="720" w:bottom="720" w:left="720" w:header="708" w:footer="708" w:gutter="0"/>
@@ -16983,6 +18587,22 @@
       </w:r>
     </w:p>
   </w:comment>
+  <w:comment w:id="5" w:author="Grant Chen" w:date="2022-03-23T18:54:00Z" w:initials="GC">
+    <w:p>
+      <w:pPr>
+        <w:pStyle w:val="CommentText"/>
+      </w:pPr>
+      <w:r>
+        <w:rPr>
+          <w:rStyle w:val="CommentReference"/>
+        </w:rPr>
+        <w:annotationRef/>
+      </w:r>
+      <w:r>
+        <w:t>why</w:t>
+      </w:r>
+    </w:p>
+  </w:comment>
 </w:comments>
 </file>
 
@@ -16991,6 +18611,7 @@
   <w15:commentEx w15:paraId="1774E75A" w15:done="0"/>
   <w15:commentEx w15:paraId="3543689F" w15:done="0"/>
   <w15:commentEx w15:paraId="67E05528" w15:done="0"/>
+  <w15:commentEx w15:paraId="79661133" w15:done="0"/>
 </w15:commentsEx>
 </file>
 
@@ -16999,6 +18620,7 @@
   <w16cex:commentExtensible w16cex:durableId="25E098E1" w16cex:dateUtc="2022-03-19T22:01:00Z"/>
   <w16cex:commentExtensible w16cex:durableId="25E0A914" w16cex:dateUtc="2022-03-19T23:10:00Z"/>
   <w16cex:commentExtensible w16cex:durableId="25E0A90C" w16cex:dateUtc="2022-03-19T23:10:00Z"/>
+  <w16cex:commentExtensible w16cex:durableId="25E5EB74" w16cex:dateUtc="2022-03-23T22:54:00Z"/>
 </w16cex:commentsExtensible>
 </file>
 
@@ -17007,6 +18629,7 @@
   <w16cid:commentId w16cid:paraId="1774E75A" w16cid:durableId="25E098E1"/>
   <w16cid:commentId w16cid:paraId="3543689F" w16cid:durableId="25E0A914"/>
   <w16cid:commentId w16cid:paraId="67E05528" w16cid:durableId="25E0A90C"/>
+  <w16cid:commentId w16cid:paraId="79661133" w16cid:durableId="25E5EB74"/>
 </w16cid:commentsIds>
 </file>
 

</xml_diff>

<commit_message>
added sass and deployment, and centering a div
</commit_message>
<xml_diff>
--- a/ReactJS/React Notes v2.docx
+++ b/ReactJS/React Notes v2.docx
@@ -9085,14 +9085,387 @@
           <w:bCs/>
           <w:u w:val="single"/>
         </w:rPr>
-        <w:t>React DOM/ Virtual DOM</w:t>
-      </w:r>
-      <w:r>
+        <w:t>Destructuring props and state</w:t>
+      </w:r>
+    </w:p>
+    <w:p>
+      <w:pPr>
+        <w:pStyle w:val="ListParagraph"/>
+        <w:numPr>
+          <w:ilvl w:val="0"/>
+          <w:numId w:val="1"/>
+        </w:numPr>
+      </w:pPr>
+      <w:r>
+        <w:t>Functional Components</w:t>
+      </w:r>
+    </w:p>
+    <w:p>
+      <w:pPr>
+        <w:pStyle w:val="ListParagraph"/>
+        <w:numPr>
+          <w:ilvl w:val="1"/>
+          <w:numId w:val="1"/>
+        </w:numPr>
+      </w:pPr>
+      <w:r>
+        <w:t>We can destructure in two ways, one in the parameter, one in the function body</w:t>
+      </w:r>
+    </w:p>
+    <w:p>
+      <w:pPr>
+        <w:pStyle w:val="ListParagraph"/>
+        <w:numPr>
+          <w:ilvl w:val="1"/>
+          <w:numId w:val="1"/>
+        </w:numPr>
+      </w:pPr>
+      <w:r>
+        <w:t>Destructuring in parameter</w:t>
+      </w:r>
+    </w:p>
+    <w:p>
+      <w:pPr>
+        <w:pStyle w:val="ListParagraph"/>
+        <w:numPr>
+          <w:ilvl w:val="2"/>
+          <w:numId w:val="1"/>
+        </w:numPr>
+      </w:pPr>
+      <w:r>
+        <w:lastRenderedPageBreak/>
+        <w:drawing>
+          <wp:inline distT="0" distB="0" distL="0" distR="0" wp14:anchorId="6DF3E925" wp14:editId="3F6E23B9">
+            <wp:extent cx="4314825" cy="1201880"/>
+            <wp:effectExtent l="0" t="0" r="0" b="0"/>
+            <wp:docPr id="211" name="Picture 211" descr="Text&#10;&#10;Description automatically generated"/>
+            <wp:cNvGraphicFramePr>
+              <a:graphicFrameLocks xmlns:a="http://schemas.openxmlformats.org/drawingml/2006/main" noChangeAspect="1"/>
+            </wp:cNvGraphicFramePr>
+            <a:graphic xmlns:a="http://schemas.openxmlformats.org/drawingml/2006/main">
+              <a:graphicData uri="http://schemas.openxmlformats.org/drawingml/2006/picture">
+                <pic:pic xmlns:pic="http://schemas.openxmlformats.org/drawingml/2006/picture">
+                  <pic:nvPicPr>
+                    <pic:cNvPr id="211" name="Picture 211" descr="Text&#10;&#10;Description automatically generated"/>
+                    <pic:cNvPicPr/>
+                  </pic:nvPicPr>
+                  <pic:blipFill>
+                    <a:blip r:embed="rId95"/>
+                    <a:stretch>
+                      <a:fillRect/>
+                    </a:stretch>
+                  </pic:blipFill>
+                  <pic:spPr>
+                    <a:xfrm>
+                      <a:off x="0" y="0"/>
+                      <a:ext cx="4325804" cy="1204938"/>
+                    </a:xfrm>
+                    <a:prstGeom prst="rect">
+                      <a:avLst/>
+                    </a:prstGeom>
+                  </pic:spPr>
+                </pic:pic>
+              </a:graphicData>
+            </a:graphic>
+          </wp:inline>
+        </w:drawing>
+      </w:r>
+    </w:p>
+    <w:p>
+      <w:pPr>
+        <w:pStyle w:val="ListParagraph"/>
+        <w:numPr>
+          <w:ilvl w:val="2"/>
+          <w:numId w:val="1"/>
+        </w:numPr>
+      </w:pPr>
+      <w:r>
+        <w:drawing>
+          <wp:inline distT="0" distB="0" distL="0" distR="0" wp14:anchorId="670111F4" wp14:editId="5CC44ADA">
+            <wp:extent cx="4295773" cy="1334402"/>
+            <wp:effectExtent l="0" t="0" r="0" b="0"/>
+            <wp:docPr id="212" name="Picture 212" descr="Text&#10;&#10;Description automatically generated"/>
+            <wp:cNvGraphicFramePr>
+              <a:graphicFrameLocks xmlns:a="http://schemas.openxmlformats.org/drawingml/2006/main" noChangeAspect="1"/>
+            </wp:cNvGraphicFramePr>
+            <a:graphic xmlns:a="http://schemas.openxmlformats.org/drawingml/2006/main">
+              <a:graphicData uri="http://schemas.openxmlformats.org/drawingml/2006/picture">
+                <pic:pic xmlns:pic="http://schemas.openxmlformats.org/drawingml/2006/picture">
+                  <pic:nvPicPr>
+                    <pic:cNvPr id="212" name="Picture 212" descr="Text&#10;&#10;Description automatically generated"/>
+                    <pic:cNvPicPr/>
+                  </pic:nvPicPr>
+                  <pic:blipFill>
+                    <a:blip r:embed="rId96"/>
+                    <a:stretch>
+                      <a:fillRect/>
+                    </a:stretch>
+                  </pic:blipFill>
+                  <pic:spPr>
+                    <a:xfrm>
+                      <a:off x="0" y="0"/>
+                      <a:ext cx="4318621" cy="1341499"/>
+                    </a:xfrm>
+                    <a:prstGeom prst="rect">
+                      <a:avLst/>
+                    </a:prstGeom>
+                  </pic:spPr>
+                </pic:pic>
+              </a:graphicData>
+            </a:graphic>
+          </wp:inline>
+        </w:drawing>
+      </w:r>
+    </w:p>
+    <w:p>
+      <w:pPr>
+        <w:pStyle w:val="ListParagraph"/>
+        <w:numPr>
+          <w:ilvl w:val="1"/>
+          <w:numId w:val="1"/>
+        </w:numPr>
+      </w:pPr>
+      <w:r>
+        <w:t>Destructuring in function body</w:t>
+      </w:r>
+    </w:p>
+    <w:p>
+      <w:pPr>
+        <w:pStyle w:val="ListParagraph"/>
+        <w:numPr>
+          <w:ilvl w:val="2"/>
+          <w:numId w:val="1"/>
+        </w:numPr>
+      </w:pPr>
+      <w:r>
+        <w:drawing>
+          <wp:inline distT="0" distB="0" distL="0" distR="0" wp14:anchorId="438B35BE" wp14:editId="62063101">
+            <wp:extent cx="4362450" cy="1191765"/>
+            <wp:effectExtent l="0" t="0" r="0" b="8890"/>
+            <wp:docPr id="213" name="Picture 213" descr="Text&#10;&#10;Description automatically generated"/>
+            <wp:cNvGraphicFramePr>
+              <a:graphicFrameLocks xmlns:a="http://schemas.openxmlformats.org/drawingml/2006/main" noChangeAspect="1"/>
+            </wp:cNvGraphicFramePr>
+            <a:graphic xmlns:a="http://schemas.openxmlformats.org/drawingml/2006/main">
+              <a:graphicData uri="http://schemas.openxmlformats.org/drawingml/2006/picture">
+                <pic:pic xmlns:pic="http://schemas.openxmlformats.org/drawingml/2006/picture">
+                  <pic:nvPicPr>
+                    <pic:cNvPr id="213" name="Picture 213" descr="Text&#10;&#10;Description automatically generated"/>
+                    <pic:cNvPicPr/>
+                  </pic:nvPicPr>
+                  <pic:blipFill>
+                    <a:blip r:embed="rId97"/>
+                    <a:stretch>
+                      <a:fillRect/>
+                    </a:stretch>
+                  </pic:blipFill>
+                  <pic:spPr>
+                    <a:xfrm>
+                      <a:off x="0" y="0"/>
+                      <a:ext cx="4377673" cy="1195924"/>
+                    </a:xfrm>
+                    <a:prstGeom prst="rect">
+                      <a:avLst/>
+                    </a:prstGeom>
+                  </pic:spPr>
+                </pic:pic>
+              </a:graphicData>
+            </a:graphic>
+          </wp:inline>
+        </w:drawing>
+      </w:r>
+    </w:p>
+    <w:p>
+      <w:pPr>
+        <w:pStyle w:val="ListParagraph"/>
+        <w:numPr>
+          <w:ilvl w:val="2"/>
+          <w:numId w:val="1"/>
+        </w:numPr>
+      </w:pPr>
+      <w:r>
+        <w:drawing>
+          <wp:inline distT="0" distB="0" distL="0" distR="0" wp14:anchorId="50B514D3" wp14:editId="46BF95D8">
+            <wp:extent cx="2533650" cy="2227220"/>
+            <wp:effectExtent l="0" t="0" r="0" b="1905"/>
+            <wp:docPr id="214" name="Picture 214" descr="Text&#10;&#10;Description automatically generated"/>
+            <wp:cNvGraphicFramePr>
+              <a:graphicFrameLocks xmlns:a="http://schemas.openxmlformats.org/drawingml/2006/main" noChangeAspect="1"/>
+            </wp:cNvGraphicFramePr>
+            <a:graphic xmlns:a="http://schemas.openxmlformats.org/drawingml/2006/main">
+              <a:graphicData uri="http://schemas.openxmlformats.org/drawingml/2006/picture">
+                <pic:pic xmlns:pic="http://schemas.openxmlformats.org/drawingml/2006/picture">
+                  <pic:nvPicPr>
+                    <pic:cNvPr id="214" name="Picture 214" descr="Text&#10;&#10;Description automatically generated"/>
+                    <pic:cNvPicPr/>
+                  </pic:nvPicPr>
+                  <pic:blipFill>
+                    <a:blip r:embed="rId98"/>
+                    <a:stretch>
+                      <a:fillRect/>
+                    </a:stretch>
+                  </pic:blipFill>
+                  <pic:spPr>
+                    <a:xfrm>
+                      <a:off x="0" y="0"/>
+                      <a:ext cx="2536808" cy="2229996"/>
+                    </a:xfrm>
+                    <a:prstGeom prst="rect">
+                      <a:avLst/>
+                    </a:prstGeom>
+                  </pic:spPr>
+                </pic:pic>
+              </a:graphicData>
+            </a:graphic>
+          </wp:inline>
+        </w:drawing>
+      </w:r>
+    </w:p>
+    <w:p>
+      <w:pPr>
+        <w:pStyle w:val="ListParagraph"/>
+        <w:numPr>
+          <w:ilvl w:val="0"/>
+          <w:numId w:val="1"/>
+        </w:numPr>
+        <w:rPr>
+          <w:u w:val="single"/>
+        </w:rPr>
+      </w:pPr>
+      <w:r>
+        <w:rPr>
+          <w:u w:val="single"/>
+        </w:rPr>
+        <w:t>Class component</w:t>
+      </w:r>
+    </w:p>
+    <w:p>
+      <w:pPr>
+        <w:pStyle w:val="ListParagraph"/>
+        <w:numPr>
+          <w:ilvl w:val="1"/>
+          <w:numId w:val="1"/>
+        </w:numPr>
+      </w:pPr>
+      <w:r>
+        <w:t>We generally destructure props/state in the render method</w:t>
+      </w:r>
+    </w:p>
+    <w:p>
+      <w:pPr>
+        <w:pStyle w:val="ListParagraph"/>
+        <w:numPr>
+          <w:ilvl w:val="1"/>
+          <w:numId w:val="1"/>
+        </w:numPr>
+      </w:pPr>
+      <w:r>
+        <w:drawing>
+          <wp:inline distT="0" distB="0" distL="0" distR="0" wp14:anchorId="3F762979" wp14:editId="4321E0A4">
+            <wp:extent cx="4324350" cy="1195777"/>
+            <wp:effectExtent l="0" t="0" r="0" b="4445"/>
+            <wp:docPr id="216" name="Picture 216" descr="Text&#10;&#10;Description automatically generated"/>
+            <wp:cNvGraphicFramePr>
+              <a:graphicFrameLocks xmlns:a="http://schemas.openxmlformats.org/drawingml/2006/main" noChangeAspect="1"/>
+            </wp:cNvGraphicFramePr>
+            <a:graphic xmlns:a="http://schemas.openxmlformats.org/drawingml/2006/main">
+              <a:graphicData uri="http://schemas.openxmlformats.org/drawingml/2006/picture">
+                <pic:pic xmlns:pic="http://schemas.openxmlformats.org/drawingml/2006/picture">
+                  <pic:nvPicPr>
+                    <pic:cNvPr id="216" name="Picture 216" descr="Text&#10;&#10;Description automatically generated"/>
+                    <pic:cNvPicPr/>
+                  </pic:nvPicPr>
+                  <pic:blipFill>
+                    <a:blip r:embed="rId99"/>
+                    <a:stretch>
+                      <a:fillRect/>
+                    </a:stretch>
+                  </pic:blipFill>
+                  <pic:spPr>
+                    <a:xfrm>
+                      <a:off x="0" y="0"/>
+                      <a:ext cx="4334133" cy="1198482"/>
+                    </a:xfrm>
+                    <a:prstGeom prst="rect">
+                      <a:avLst/>
+                    </a:prstGeom>
+                  </pic:spPr>
+                </pic:pic>
+              </a:graphicData>
+            </a:graphic>
+          </wp:inline>
+        </w:drawing>
+      </w:r>
+    </w:p>
+    <w:p>
+      <w:pPr>
+        <w:pStyle w:val="ListParagraph"/>
+        <w:numPr>
+          <w:ilvl w:val="1"/>
+          <w:numId w:val="1"/>
+        </w:numPr>
+      </w:pPr>
+      <w:r>
+        <w:drawing>
+          <wp:inline distT="0" distB="0" distL="0" distR="0" wp14:anchorId="30A854C9" wp14:editId="320D2B7B">
+            <wp:extent cx="3408529" cy="1323975"/>
+            <wp:effectExtent l="0" t="0" r="1905" b="0"/>
+            <wp:docPr id="217" name="Picture 217" descr="Text&#10;&#10;Description automatically generated"/>
+            <wp:cNvGraphicFramePr>
+              <a:graphicFrameLocks xmlns:a="http://schemas.openxmlformats.org/drawingml/2006/main" noChangeAspect="1"/>
+            </wp:cNvGraphicFramePr>
+            <a:graphic xmlns:a="http://schemas.openxmlformats.org/drawingml/2006/main">
+              <a:graphicData uri="http://schemas.openxmlformats.org/drawingml/2006/picture">
+                <pic:pic xmlns:pic="http://schemas.openxmlformats.org/drawingml/2006/picture">
+                  <pic:nvPicPr>
+                    <pic:cNvPr id="217" name="Picture 217" descr="Text&#10;&#10;Description automatically generated"/>
+                    <pic:cNvPicPr/>
+                  </pic:nvPicPr>
+                  <pic:blipFill>
+                    <a:blip r:embed="rId100"/>
+                    <a:stretch>
+                      <a:fillRect/>
+                    </a:stretch>
+                  </pic:blipFill>
+                  <pic:spPr>
+                    <a:xfrm>
+                      <a:off x="0" y="0"/>
+                      <a:ext cx="3436632" cy="1334891"/>
+                    </a:xfrm>
+                    <a:prstGeom prst="rect">
+                      <a:avLst/>
+                    </a:prstGeom>
+                  </pic:spPr>
+                </pic:pic>
+              </a:graphicData>
+            </a:graphic>
+          </wp:inline>
+        </w:drawing>
+      </w:r>
+    </w:p>
+    <w:p>
+      <w:pPr>
         <w:rPr>
           <w:b/>
           <w:bCs/>
           <w:u w:val="single"/>
         </w:rPr>
+      </w:pPr>
+      <w:r>
+        <w:rPr>
+          <w:b/>
+          <w:bCs/>
+          <w:u w:val="single"/>
+        </w:rPr>
+        <w:lastRenderedPageBreak/>
+        <w:t>React DOM/ Virtual DOM</w:t>
+      </w:r>
+      <w:r>
+        <w:rPr>
+          <w:b/>
+          <w:bCs/>
+          <w:u w:val="single"/>
+        </w:rPr>
         <w:t>/ Re-Rendering</w:t>
       </w:r>
     </w:p>
@@ -9108,7 +9481,6 @@
         <w:rPr>
           <w:noProof/>
         </w:rPr>
-        <w:lastRenderedPageBreak/>
         <w:drawing>
           <wp:inline distT="0" distB="0" distL="0" distR="0" wp14:anchorId="2EFAD7B9" wp14:editId="30D93FC2">
             <wp:extent cx="5881322" cy="3162300"/>
@@ -9125,7 +9497,7 @@
                     <pic:cNvPicPr/>
                   </pic:nvPicPr>
                   <pic:blipFill>
-                    <a:blip r:embed="rId95"/>
+                    <a:blip r:embed="rId101"/>
                     <a:stretch>
                       <a:fillRect/>
                     </a:stretch>
@@ -9500,7 +9872,7 @@
                     <pic:cNvPicPr/>
                   </pic:nvPicPr>
                   <pic:blipFill>
-                    <a:blip r:embed="rId96"/>
+                    <a:blip r:embed="rId102"/>
                     <a:stretch>
                       <a:fillRect/>
                     </a:stretch>
@@ -9577,6 +9949,7 @@
         <w:t xml:space="preserve"> If the </w:t>
       </w:r>
       <w:r>
+        <w:lastRenderedPageBreak/>
         <w:t>dependencies array</w:t>
       </w:r>
       <w:r>
@@ -9612,7 +9985,6 @@
         </w:numPr>
       </w:pPr>
       <w:r>
-        <w:lastRenderedPageBreak/>
         <w:t>Note: the function is always executed once</w:t>
       </w:r>
       <w:r>
@@ -9674,7 +10046,7 @@
                     <pic:cNvPicPr/>
                   </pic:nvPicPr>
                   <pic:blipFill>
-                    <a:blip r:embed="rId97"/>
+                    <a:blip r:embed="rId103"/>
                     <a:stretch>
                       <a:fillRect/>
                     </a:stretch>
@@ -9726,7 +10098,7 @@
                     <pic:cNvPicPr/>
                   </pic:nvPicPr>
                   <pic:blipFill>
-                    <a:blip r:embed="rId98"/>
+                    <a:blip r:embed="rId104"/>
                     <a:stretch>
                       <a:fillRect/>
                     </a:stretch>
@@ -9918,7 +10290,7 @@
                     <pic:cNvPicPr/>
                   </pic:nvPicPr>
                   <pic:blipFill>
-                    <a:blip r:embed="rId99"/>
+                    <a:blip r:embed="rId105"/>
                     <a:stretch>
                       <a:fillRect/>
                     </a:stretch>
@@ -9970,7 +10342,7 @@
                     <pic:cNvPicPr/>
                   </pic:nvPicPr>
                   <pic:blipFill>
-                    <a:blip r:embed="rId100"/>
+                    <a:blip r:embed="rId106"/>
                     <a:stretch>
                       <a:fillRect/>
                     </a:stretch>
@@ -10019,7 +10391,7 @@
                     <pic:cNvPicPr/>
                   </pic:nvPicPr>
                   <pic:blipFill>
-                    <a:blip r:embed="rId101"/>
+                    <a:blip r:embed="rId107"/>
                     <a:stretch>
                       <a:fillRect/>
                     </a:stretch>
@@ -10074,7 +10446,7 @@
                     <pic:cNvPicPr/>
                   </pic:nvPicPr>
                   <pic:blipFill>
-                    <a:blip r:embed="rId102"/>
+                    <a:blip r:embed="rId108"/>
                     <a:stretch>
                       <a:fillRect/>
                     </a:stretch>
@@ -10373,7 +10745,7 @@
                     <pic:cNvPicPr/>
                   </pic:nvPicPr>
                   <pic:blipFill>
-                    <a:blip r:embed="rId103"/>
+                    <a:blip r:embed="rId109"/>
                     <a:stretch>
                       <a:fillRect/>
                     </a:stretch>
@@ -10434,7 +10806,7 @@
                     <pic:cNvPicPr/>
                   </pic:nvPicPr>
                   <pic:blipFill rotWithShape="1">
-                    <a:blip r:embed="rId104"/>
+                    <a:blip r:embed="rId110"/>
                     <a:srcRect b="70369"/>
                     <a:stretch/>
                   </pic:blipFill>
@@ -10730,7 +11102,7 @@
                     <pic:cNvPicPr/>
                   </pic:nvPicPr>
                   <pic:blipFill>
-                    <a:blip r:embed="rId105"/>
+                    <a:blip r:embed="rId111"/>
                     <a:stretch>
                       <a:fillRect/>
                     </a:stretch>
@@ -10909,7 +11281,7 @@
                     <pic:cNvPicPr/>
                   </pic:nvPicPr>
                   <pic:blipFill>
-                    <a:blip r:embed="rId106"/>
+                    <a:blip r:embed="rId112"/>
                     <a:stretch>
                       <a:fillRect/>
                     </a:stretch>
@@ -11066,7 +11438,7 @@
                     <pic:cNvPicPr/>
                   </pic:nvPicPr>
                   <pic:blipFill>
-                    <a:blip r:embed="rId107"/>
+                    <a:blip r:embed="rId113"/>
                     <a:stretch>
                       <a:fillRect/>
                     </a:stretch>
@@ -11150,7 +11522,7 @@
                     <pic:cNvPicPr/>
                   </pic:nvPicPr>
                   <pic:blipFill rotWithShape="1">
-                    <a:blip r:embed="rId108"/>
+                    <a:blip r:embed="rId114"/>
                     <a:srcRect t="19917"/>
                     <a:stretch/>
                   </pic:blipFill>
@@ -11295,7 +11667,7 @@
                     <pic:cNvPicPr/>
                   </pic:nvPicPr>
                   <pic:blipFill>
-                    <a:blip r:embed="rId109"/>
+                    <a:blip r:embed="rId115"/>
                     <a:stretch>
                       <a:fillRect/>
                     </a:stretch>
@@ -11316,7 +11688,39 @@
         </w:drawing>
       </w:r>
     </w:p>
-    <w:p/>
+    <w:p>
+      <w:pPr>
+        <w:pStyle w:val="ListParagraph"/>
+        <w:numPr>
+          <w:ilvl w:val="0"/>
+          <w:numId w:val="1"/>
+        </w:numPr>
+      </w:pPr>
+      <w:r>
+        <w:t xml:space="preserve">We only really need to use: </w:t>
+      </w:r>
+      <w:proofErr w:type="spellStart"/>
+      <w:r>
+        <w:t>componentDidMount</w:t>
+      </w:r>
+      <w:proofErr w:type="spellEnd"/>
+      <w:r>
+        <w:t xml:space="preserve">, </w:t>
+      </w:r>
+      <w:proofErr w:type="spellStart"/>
+      <w:r>
+        <w:t>componentDidUpdate</w:t>
+      </w:r>
+      <w:proofErr w:type="spellEnd"/>
+      <w:r>
+        <w:t xml:space="preserve">, </w:t>
+      </w:r>
+      <w:proofErr w:type="spellStart"/>
+      <w:r>
+        <w:t>componentWillUnmount</w:t>
+      </w:r>
+      <w:proofErr w:type="spellEnd"/>
+    </w:p>
     <w:p>
       <w:pPr>
         <w:pStyle w:val="ListParagraph"/>
@@ -11548,7 +11952,7 @@
                     <pic:cNvPicPr/>
                   </pic:nvPicPr>
                   <pic:blipFill>
-                    <a:blip r:embed="rId110"/>
+                    <a:blip r:embed="rId116"/>
                     <a:stretch>
                       <a:fillRect/>
                     </a:stretch>
@@ -11579,35 +11983,35 @@
         </w:numPr>
       </w:pPr>
       <w:r>
+        <w:t xml:space="preserve">static </w:t>
+      </w:r>
+      <w:proofErr w:type="spellStart"/>
+      <w:proofErr w:type="gramStart"/>
+      <w:r>
+        <w:t>getDerivedStateFromProps</w:t>
+      </w:r>
+      <w:proofErr w:type="spellEnd"/>
+      <w:r>
+        <w:t>(</w:t>
+      </w:r>
+      <w:proofErr w:type="gramEnd"/>
+      <w:r>
+        <w:t>props, state)</w:t>
+      </w:r>
+      <w:r>
+        <w:t xml:space="preserve">  //RARELY USED</w:t>
+      </w:r>
+    </w:p>
+    <w:p>
+      <w:pPr>
+        <w:pStyle w:val="ListParagraph"/>
+        <w:numPr>
+          <w:ilvl w:val="2"/>
+          <w:numId w:val="1"/>
+        </w:numPr>
+      </w:pPr>
+      <w:r>
         <w:lastRenderedPageBreak/>
-        <w:t xml:space="preserve">static </w:t>
-      </w:r>
-      <w:proofErr w:type="spellStart"/>
-      <w:proofErr w:type="gramStart"/>
-      <w:r>
-        <w:t>getDerivedStateFromProps</w:t>
-      </w:r>
-      <w:proofErr w:type="spellEnd"/>
-      <w:r>
-        <w:t>(</w:t>
-      </w:r>
-      <w:proofErr w:type="gramEnd"/>
-      <w:r>
-        <w:t>props, state)</w:t>
-      </w:r>
-      <w:r>
-        <w:t xml:space="preserve">  //RARELY USED</w:t>
-      </w:r>
-    </w:p>
-    <w:p>
-      <w:pPr>
-        <w:pStyle w:val="ListParagraph"/>
-        <w:numPr>
-          <w:ilvl w:val="2"/>
-          <w:numId w:val="1"/>
-        </w:numPr>
-      </w:pPr>
-      <w:r>
         <w:t xml:space="preserve">This </w:t>
       </w:r>
       <w:r>
@@ -11741,7 +12145,7 @@
                     <pic:cNvPicPr/>
                   </pic:nvPicPr>
                   <pic:blipFill>
-                    <a:blip r:embed="rId111"/>
+                    <a:blip r:embed="rId117"/>
                     <a:stretch>
                       <a:fillRect/>
                     </a:stretch>
@@ -11922,7 +12326,7 @@
                     <pic:cNvPicPr/>
                   </pic:nvPicPr>
                   <pic:blipFill>
-                    <a:blip r:embed="rId112"/>
+                    <a:blip r:embed="rId118"/>
                     <a:stretch>
                       <a:fillRect/>
                     </a:stretch>
@@ -12076,7 +12480,7 @@
                     <pic:cNvPicPr/>
                   </pic:nvPicPr>
                   <pic:blipFill>
-                    <a:blip r:embed="rId113"/>
+                    <a:blip r:embed="rId119"/>
                     <a:stretch>
                       <a:fillRect/>
                     </a:stretch>
@@ -12106,22 +12510,22 @@
         </w:numPr>
       </w:pPr>
       <w:r>
+        <w:t>Consider this following example</w:t>
+      </w:r>
+    </w:p>
+    <w:p>
+      <w:pPr>
+        <w:pStyle w:val="ListParagraph"/>
+        <w:numPr>
+          <w:ilvl w:val="2"/>
+          <w:numId w:val="1"/>
+        </w:numPr>
+      </w:pPr>
+      <w:r>
+        <w:rPr>
+          <w:noProof/>
+        </w:rPr>
         <w:lastRenderedPageBreak/>
-        <w:t>Consider this following example</w:t>
-      </w:r>
-    </w:p>
-    <w:p>
-      <w:pPr>
-        <w:pStyle w:val="ListParagraph"/>
-        <w:numPr>
-          <w:ilvl w:val="2"/>
-          <w:numId w:val="1"/>
-        </w:numPr>
-      </w:pPr>
-      <w:r>
-        <w:rPr>
-          <w:noProof/>
-        </w:rPr>
         <w:drawing>
           <wp:inline distT="0" distB="0" distL="0" distR="0" wp14:anchorId="593EB2A3" wp14:editId="5557F759">
             <wp:extent cx="3057952" cy="1400370"/>
@@ -12138,7 +12542,7 @@
                     <pic:cNvPicPr/>
                   </pic:nvPicPr>
                   <pic:blipFill>
-                    <a:blip r:embed="rId114"/>
+                    <a:blip r:embed="rId120"/>
                     <a:stretch>
                       <a:fillRect/>
                     </a:stretch>
@@ -12187,7 +12591,7 @@
                     <pic:cNvPicPr/>
                   </pic:nvPicPr>
                   <pic:blipFill>
-                    <a:blip r:embed="rId115"/>
+                    <a:blip r:embed="rId121"/>
                     <a:stretch>
                       <a:fillRect/>
                     </a:stretch>
@@ -12248,7 +12652,7 @@
                     <pic:cNvPicPr/>
                   </pic:nvPicPr>
                   <pic:blipFill>
-                    <a:blip r:embed="rId116"/>
+                    <a:blip r:embed="rId122"/>
                     <a:stretch>
                       <a:fillRect/>
                     </a:stretch>
@@ -12309,7 +12713,7 @@
                     <pic:cNvPicPr/>
                   </pic:nvPicPr>
                   <pic:blipFill>
-                    <a:blip r:embed="rId117"/>
+                    <a:blip r:embed="rId123"/>
                     <a:stretch>
                       <a:fillRect/>
                     </a:stretch>
@@ -12598,7 +13002,7 @@
                     <pic:cNvPicPr/>
                   </pic:nvPicPr>
                   <pic:blipFill>
-                    <a:blip r:embed="rId118"/>
+                    <a:blip r:embed="rId124"/>
                     <a:stretch>
                       <a:fillRect/>
                     </a:stretch>
@@ -12648,7 +13052,7 @@
                     <pic:cNvPicPr/>
                   </pic:nvPicPr>
                   <pic:blipFill>
-                    <a:blip r:embed="rId119"/>
+                    <a:blip r:embed="rId125"/>
                     <a:stretch>
                       <a:fillRect/>
                     </a:stretch>
@@ -12721,7 +13125,7 @@
                     <pic:cNvPicPr/>
                   </pic:nvPicPr>
                   <pic:blipFill>
-                    <a:blip r:embed="rId120"/>
+                    <a:blip r:embed="rId126"/>
                     <a:stretch>
                       <a:fillRect/>
                     </a:stretch>
@@ -12823,7 +13227,7 @@
                     <pic:cNvPicPr/>
                   </pic:nvPicPr>
                   <pic:blipFill>
-                    <a:blip r:embed="rId121"/>
+                    <a:blip r:embed="rId127"/>
                     <a:stretch>
                       <a:fillRect/>
                     </a:stretch>
@@ -13069,7 +13473,7 @@
                     <pic:cNvPicPr/>
                   </pic:nvPicPr>
                   <pic:blipFill>
-                    <a:blip r:embed="rId122"/>
+                    <a:blip r:embed="rId128"/>
                     <a:stretch>
                       <a:fillRect/>
                     </a:stretch>
@@ -13247,7 +13651,7 @@
                     <pic:cNvPicPr/>
                   </pic:nvPicPr>
                   <pic:blipFill>
-                    <a:blip r:embed="rId123"/>
+                    <a:blip r:embed="rId129"/>
                     <a:stretch>
                       <a:fillRect/>
                     </a:stretch>
@@ -13364,7 +13768,7 @@
                     <pic:cNvPicPr/>
                   </pic:nvPicPr>
                   <pic:blipFill>
-                    <a:blip r:embed="rId128"/>
+                    <a:blip r:embed="rId134"/>
                     <a:stretch>
                       <a:fillRect/>
                     </a:stretch>
@@ -13584,7 +13988,7 @@
                     <pic:cNvPicPr/>
                   </pic:nvPicPr>
                   <pic:blipFill>
-                    <a:blip r:embed="rId129"/>
+                    <a:blip r:embed="rId135"/>
                     <a:stretch>
                       <a:fillRect/>
                     </a:stretch>
@@ -13785,7 +14189,7 @@
                     <pic:cNvPicPr/>
                   </pic:nvPicPr>
                   <pic:blipFill>
-                    <a:blip r:embed="rId130"/>
+                    <a:blip r:embed="rId136"/>
                     <a:stretch>
                       <a:fillRect/>
                     </a:stretch>
@@ -13846,7 +14250,7 @@
                     <pic:cNvPicPr/>
                   </pic:nvPicPr>
                   <pic:blipFill>
-                    <a:blip r:embed="rId131"/>
+                    <a:blip r:embed="rId137"/>
                     <a:stretch>
                       <a:fillRect/>
                     </a:stretch>
@@ -13892,7 +14296,7 @@
                     <pic:cNvPicPr/>
                   </pic:nvPicPr>
                   <pic:blipFill>
-                    <a:blip r:embed="rId132"/>
+                    <a:blip r:embed="rId138"/>
                     <a:stretch>
                       <a:fillRect/>
                     </a:stretch>
@@ -13963,7 +14367,7 @@
                     <pic:cNvPicPr/>
                   </pic:nvPicPr>
                   <pic:blipFill>
-                    <a:blip r:embed="rId133"/>
+                    <a:blip r:embed="rId139"/>
                     <a:stretch>
                       <a:fillRect/>
                     </a:stretch>
@@ -14199,7 +14603,7 @@
                     <pic:cNvPicPr/>
                   </pic:nvPicPr>
                   <pic:blipFill>
-                    <a:blip r:embed="rId134"/>
+                    <a:blip r:embed="rId140"/>
                     <a:stretch>
                       <a:fillRect/>
                     </a:stretch>
@@ -14264,7 +14668,7 @@
                     <pic:cNvPicPr/>
                   </pic:nvPicPr>
                   <pic:blipFill>
-                    <a:blip r:embed="rId135"/>
+                    <a:blip r:embed="rId141"/>
                     <a:stretch>
                       <a:fillRect/>
                     </a:stretch>
@@ -14322,7 +14726,7 @@
                     <pic:cNvPicPr/>
                   </pic:nvPicPr>
                   <pic:blipFill>
-                    <a:blip r:embed="rId136"/>
+                    <a:blip r:embed="rId142"/>
                     <a:stretch>
                       <a:fillRect/>
                     </a:stretch>
@@ -14461,7 +14865,7 @@
                     <pic:cNvPicPr/>
                   </pic:nvPicPr>
                   <pic:blipFill>
-                    <a:blip r:embed="rId137"/>
+                    <a:blip r:embed="rId143"/>
                     <a:stretch>
                       <a:fillRect/>
                     </a:stretch>
@@ -14532,7 +14936,7 @@
                     <pic:cNvPicPr/>
                   </pic:nvPicPr>
                   <pic:blipFill>
-                    <a:blip r:embed="rId138"/>
+                    <a:blip r:embed="rId144"/>
                     <a:stretch>
                       <a:fillRect/>
                     </a:stretch>
@@ -14653,7 +15057,7 @@
                     <pic:cNvPicPr/>
                   </pic:nvPicPr>
                   <pic:blipFill>
-                    <a:blip r:embed="rId139"/>
+                    <a:blip r:embed="rId145"/>
                     <a:stretch>
                       <a:fillRect/>
                     </a:stretch>
@@ -14799,7 +15203,7 @@
                     <pic:cNvPicPr/>
                   </pic:nvPicPr>
                   <pic:blipFill>
-                    <a:blip r:embed="rId140"/>
+                    <a:blip r:embed="rId146"/>
                     <a:stretch>
                       <a:fillRect/>
                     </a:stretch>
@@ -14945,7 +15349,7 @@
                     <pic:cNvPicPr/>
                   </pic:nvPicPr>
                   <pic:blipFill>
-                    <a:blip r:embed="rId141"/>
+                    <a:blip r:embed="rId147"/>
                     <a:stretch>
                       <a:fillRect/>
                     </a:stretch>
@@ -15045,7 +15449,7 @@
                     <pic:cNvPicPr/>
                   </pic:nvPicPr>
                   <pic:blipFill>
-                    <a:blip r:embed="rId142"/>
+                    <a:blip r:embed="rId148"/>
                     <a:stretch>
                       <a:fillRect/>
                     </a:stretch>
@@ -15318,7 +15722,7 @@
                     <pic:cNvPicPr/>
                   </pic:nvPicPr>
                   <pic:blipFill>
-                    <a:blip r:embed="rId143"/>
+                    <a:blip r:embed="rId149"/>
                     <a:stretch>
                       <a:fillRect/>
                     </a:stretch>
@@ -15580,7 +15984,7 @@
                     <pic:cNvPicPr/>
                   </pic:nvPicPr>
                   <pic:blipFill>
-                    <a:blip r:embed="rId144"/>
+                    <a:blip r:embed="rId150"/>
                     <a:stretch>
                       <a:fillRect/>
                     </a:stretch>
@@ -15773,7 +16177,7 @@
                     <pic:cNvPicPr/>
                   </pic:nvPicPr>
                   <pic:blipFill>
-                    <a:blip r:embed="rId145"/>
+                    <a:blip r:embed="rId151"/>
                     <a:stretch>
                       <a:fillRect/>
                     </a:stretch>
@@ -15960,7 +16364,7 @@
                     <pic:cNvPicPr/>
                   </pic:nvPicPr>
                   <pic:blipFill>
-                    <a:blip r:embed="rId146"/>
+                    <a:blip r:embed="rId152"/>
                     <a:stretch>
                       <a:fillRect/>
                     </a:stretch>
@@ -16040,7 +16444,7 @@
                     <pic:cNvPicPr/>
                   </pic:nvPicPr>
                   <pic:blipFill>
-                    <a:blip r:embed="rId147"/>
+                    <a:blip r:embed="rId153"/>
                     <a:stretch>
                       <a:fillRect/>
                     </a:stretch>
@@ -16114,15 +16518,7 @@
       </w:r>
       <w:proofErr w:type="spellEnd"/>
       <w:r>
-        <w:t xml:space="preserve">}. We can </w:t>
-      </w:r>
-      <w:proofErr w:type="spellStart"/>
-      <w:r>
-        <w:t>destructure</w:t>
-      </w:r>
-      <w:proofErr w:type="spellEnd"/>
-      <w:r>
-        <w:t xml:space="preserve"> this object to get the value associated with the </w:t>
+        <w:t xml:space="preserve">}. We can destructure this object to get the value associated with the </w:t>
       </w:r>
       <w:proofErr w:type="spellStart"/>
       <w:r>
@@ -16173,7 +16569,7 @@
                     <pic:cNvPicPr/>
                   </pic:nvPicPr>
                   <pic:blipFill>
-                    <a:blip r:embed="rId146"/>
+                    <a:blip r:embed="rId152"/>
                     <a:stretch>
                       <a:fillRect/>
                     </a:stretch>
@@ -16222,7 +16618,7 @@
                     <pic:cNvPicPr/>
                   </pic:nvPicPr>
                   <pic:blipFill>
-                    <a:blip r:embed="rId147"/>
+                    <a:blip r:embed="rId153"/>
                     <a:stretch>
                       <a:fillRect/>
                     </a:stretch>
@@ -16349,7 +16745,7 @@
                     <pic:cNvPicPr/>
                   </pic:nvPicPr>
                   <pic:blipFill>
-                    <a:blip r:embed="rId148"/>
+                    <a:blip r:embed="rId154"/>
                     <a:stretch>
                       <a:fillRect/>
                     </a:stretch>
@@ -16379,15 +16775,7 @@
         </w:numPr>
       </w:pPr>
       <w:r>
-        <w:t xml:space="preserve">We can </w:t>
-      </w:r>
-      <w:proofErr w:type="spellStart"/>
-      <w:r>
-        <w:t>destructure</w:t>
-      </w:r>
-      <w:proofErr w:type="spellEnd"/>
-      <w:r>
-        <w:t xml:space="preserve"> the </w:t>
+        <w:t xml:space="preserve">We can destructure the </w:t>
       </w:r>
       <w:proofErr w:type="gramStart"/>
       <w:r>
@@ -16454,7 +16842,7 @@
                     <pic:cNvPicPr/>
                   </pic:nvPicPr>
                   <pic:blipFill rotWithShape="1">
-                    <a:blip r:embed="rId149"/>
+                    <a:blip r:embed="rId155"/>
                     <a:srcRect l="15726"/>
                     <a:stretch/>
                   </pic:blipFill>
@@ -16637,7 +17025,7 @@
                     <pic:cNvPicPr/>
                   </pic:nvPicPr>
                   <pic:blipFill>
-                    <a:blip r:embed="rId150"/>
+                    <a:blip r:embed="rId156"/>
                     <a:stretch>
                       <a:fillRect/>
                     </a:stretch>
@@ -16687,7 +17075,7 @@
                     <pic:cNvPicPr/>
                   </pic:nvPicPr>
                   <pic:blipFill>
-                    <a:blip r:embed="rId151"/>
+                    <a:blip r:embed="rId157"/>
                     <a:stretch>
                       <a:fillRect/>
                     </a:stretch>
@@ -16872,7 +17260,7 @@
                     <pic:cNvPicPr/>
                   </pic:nvPicPr>
                   <pic:blipFill>
-                    <a:blip r:embed="rId152"/>
+                    <a:blip r:embed="rId158"/>
                     <a:stretch>
                       <a:fillRect/>
                     </a:stretch>
@@ -16919,12 +17307,14 @@
         <w:rPr>
           <w:b/>
           <w:bCs/>
+          <w:u w:val="single"/>
         </w:rPr>
       </w:pPr>
       <w:r>
         <w:rPr>
           <w:b/>
           <w:bCs/>
+          <w:u w:val="single"/>
         </w:rPr>
         <w:t>List Rendering</w:t>
       </w:r>
@@ -16932,6 +17322,7 @@
         <w:rPr>
           <w:b/>
           <w:bCs/>
+          <w:u w:val="single"/>
         </w:rPr>
         <w:t xml:space="preserve"> and Keys</w:t>
       </w:r>
@@ -16995,7 +17386,7 @@
                     <pic:cNvPicPr/>
                   </pic:nvPicPr>
                   <pic:blipFill>
-                    <a:blip r:embed="rId153"/>
+                    <a:blip r:embed="rId159"/>
                     <a:stretch>
                       <a:fillRect/>
                     </a:stretch>
@@ -17053,7 +17444,7 @@
                     <pic:cNvPicPr/>
                   </pic:nvPicPr>
                   <pic:blipFill>
-                    <a:blip r:embed="rId154"/>
+                    <a:blip r:embed="rId160"/>
                     <a:stretch>
                       <a:fillRect/>
                     </a:stretch>
@@ -17133,7 +17524,7 @@
                     <pic:cNvPicPr/>
                   </pic:nvPicPr>
                   <pic:blipFill>
-                    <a:blip r:embed="rId155"/>
+                    <a:blip r:embed="rId161"/>
                     <a:stretch>
                       <a:fillRect/>
                     </a:stretch>
@@ -17179,7 +17570,7 @@
                     <pic:cNvPicPr/>
                   </pic:nvPicPr>
                   <pic:blipFill>
-                    <a:blip r:embed="rId156"/>
+                    <a:blip r:embed="rId162"/>
                     <a:stretch>
                       <a:fillRect/>
                     </a:stretch>
@@ -17263,7 +17654,7 @@
                     <pic:cNvPicPr/>
                   </pic:nvPicPr>
                   <pic:blipFill>
-                    <a:blip r:embed="rId157"/>
+                    <a:blip r:embed="rId163"/>
                     <a:stretch>
                       <a:fillRect/>
                     </a:stretch>
@@ -17367,7 +17758,7 @@
                     <pic:cNvPicPr/>
                   </pic:nvPicPr>
                   <pic:blipFill>
-                    <a:blip r:embed="rId158"/>
+                    <a:blip r:embed="rId164"/>
                     <a:stretch>
                       <a:fillRect/>
                     </a:stretch>
@@ -17453,7 +17844,7 @@
                     <pic:cNvPicPr/>
                   </pic:nvPicPr>
                   <pic:blipFill>
-                    <a:blip r:embed="rId159"/>
+                    <a:blip r:embed="rId165"/>
                     <a:stretch>
                       <a:fillRect/>
                     </a:stretch>
@@ -17505,7 +17896,7 @@
                     <pic:cNvPicPr/>
                   </pic:nvPicPr>
                   <pic:blipFill>
-                    <a:blip r:embed="rId160"/>
+                    <a:blip r:embed="rId166"/>
                     <a:stretch>
                       <a:fillRect/>
                     </a:stretch>
@@ -17557,7 +17948,7 @@
                     <pic:cNvPicPr/>
                   </pic:nvPicPr>
                   <pic:blipFill>
-                    <a:blip r:embed="rId161"/>
+                    <a:blip r:embed="rId167"/>
                     <a:stretch>
                       <a:fillRect/>
                     </a:stretch>
@@ -17587,15 +17978,7 @@
         </w:numPr>
       </w:pPr>
       <w:r>
-        <w:t xml:space="preserve">Notice that we </w:t>
-      </w:r>
-      <w:proofErr w:type="spellStart"/>
-      <w:r>
-        <w:t>destructure</w:t>
-      </w:r>
-      <w:proofErr w:type="spellEnd"/>
-      <w:r>
-        <w:t xml:space="preserve"> the key prop in the Person component. However, this results in nothing being outputted on the webpage and an error in the console since the Peron component (the child component that the person info was passed to) does not have access to the key prop.</w:t>
+        <w:t>Notice that we destructure the key prop in the Person component. However, this results in nothing being outputted on the webpage and an error in the console since the Peron component (the child component that the person info was passed to) does not have access to the key prop.</w:t>
       </w:r>
     </w:p>
     <w:p>
@@ -17638,7 +18021,7 @@
                     <pic:cNvPicPr/>
                   </pic:nvPicPr>
                   <pic:blipFill>
-                    <a:blip r:embed="rId162"/>
+                    <a:blip r:embed="rId168"/>
                     <a:stretch>
                       <a:fillRect/>
                     </a:stretch>
@@ -17708,7 +18091,7 @@
                     <pic:cNvPicPr/>
                   </pic:nvPicPr>
                   <pic:blipFill>
-                    <a:blip r:embed="rId163"/>
+                    <a:blip r:embed="rId169"/>
                     <a:stretch>
                       <a:fillRect/>
                     </a:stretch>
@@ -17754,15 +18137,7 @@
       </w:r>
       <w:proofErr w:type="gramEnd"/>
       <w:r>
-        <w:t xml:space="preserve"> </w:t>
-      </w:r>
-      <w:proofErr w:type="spellStart"/>
-      <w:r>
-        <w:t>destructure</w:t>
-      </w:r>
-      <w:proofErr w:type="spellEnd"/>
-      <w:r>
-        <w:t xml:space="preserve"> it and use it.</w:t>
+        <w:t xml:space="preserve"> destructure it and use it.</w:t>
       </w:r>
     </w:p>
     <w:p>
@@ -17837,7 +18212,7 @@
                     <pic:cNvPicPr/>
                   </pic:nvPicPr>
                   <pic:blipFill>
-                    <a:blip r:embed="rId164"/>
+                    <a:blip r:embed="rId170"/>
                     <a:stretch>
                       <a:fillRect/>
                     </a:stretch>
@@ -17978,7 +18353,7 @@
                     <pic:cNvPicPr/>
                   </pic:nvPicPr>
                   <pic:blipFill>
-                    <a:blip r:embed="rId165"/>
+                    <a:blip r:embed="rId171"/>
                     <a:stretch>
                       <a:fillRect/>
                     </a:stretch>
@@ -18076,7 +18451,7 @@
                     <pic:cNvPicPr/>
                   </pic:nvPicPr>
                   <pic:blipFill>
-                    <a:blip r:embed="rId166"/>
+                    <a:blip r:embed="rId172"/>
                     <a:stretch>
                       <a:fillRect/>
                     </a:stretch>
@@ -18273,7 +18648,7 @@
                     <pic:cNvPicPr/>
                   </pic:nvPicPr>
                   <pic:blipFill>
-                    <a:blip r:embed="rId167"/>
+                    <a:blip r:embed="rId173"/>
                     <a:stretch>
                       <a:fillRect/>
                     </a:stretch>
@@ -18334,7 +18709,7 @@
                     <pic:cNvPicPr/>
                   </pic:nvPicPr>
                   <pic:blipFill>
-                    <a:blip r:embed="rId168"/>
+                    <a:blip r:embed="rId174"/>
                     <a:stretch>
                       <a:fillRect/>
                     </a:stretch>
@@ -18453,7 +18828,7 @@
                     <pic:cNvPicPr/>
                   </pic:nvPicPr>
                   <pic:blipFill>
-                    <a:blip r:embed="rId169"/>
+                    <a:blip r:embed="rId175"/>
                     <a:stretch>
                       <a:fillRect/>
                     </a:stretch>
@@ -18506,7 +18881,7 @@
                     <pic:cNvPicPr/>
                   </pic:nvPicPr>
                   <pic:blipFill>
-                    <a:blip r:embed="rId170"/>
+                    <a:blip r:embed="rId176"/>
                     <a:stretch>
                       <a:fillRect/>
                     </a:stretch>
@@ -18558,7 +18933,7 @@
                     <pic:cNvPicPr/>
                   </pic:nvPicPr>
                   <pic:blipFill>
-                    <a:blip r:embed="rId171"/>
+                    <a:blip r:embed="rId177"/>
                     <a:stretch>
                       <a:fillRect/>
                     </a:stretch>
@@ -18714,7 +19089,7 @@
                     <pic:cNvPicPr/>
                   </pic:nvPicPr>
                   <pic:blipFill>
-                    <a:blip r:embed="rId172"/>
+                    <a:blip r:embed="rId178"/>
                     <a:stretch>
                       <a:fillRect/>
                     </a:stretch>
@@ -18775,7 +19150,7 @@
                     <pic:cNvPicPr/>
                   </pic:nvPicPr>
                   <pic:blipFill>
-                    <a:blip r:embed="rId173"/>
+                    <a:blip r:embed="rId179"/>
                     <a:stretch>
                       <a:fillRect/>
                     </a:stretch>
@@ -18908,7 +19283,7 @@
                     <pic:cNvPicPr/>
                   </pic:nvPicPr>
                   <pic:blipFill>
-                    <a:blip r:embed="rId174"/>
+                    <a:blip r:embed="rId180"/>
                     <a:stretch>
                       <a:fillRect/>
                     </a:stretch>
@@ -19117,7 +19492,7 @@
                     <pic:cNvPicPr/>
                   </pic:nvPicPr>
                   <pic:blipFill rotWithShape="1">
-                    <a:blip r:embed="rId175"/>
+                    <a:blip r:embed="rId181"/>
                     <a:srcRect b="20086"/>
                     <a:stretch/>
                   </pic:blipFill>
@@ -19251,7 +19626,7 @@
                     <pic:cNvPicPr/>
                   </pic:nvPicPr>
                   <pic:blipFill>
-                    <a:blip r:embed="rId176"/>
+                    <a:blip r:embed="rId182"/>
                     <a:stretch>
                       <a:fillRect/>
                     </a:stretch>
@@ -19307,7 +19682,7 @@
                     <pic:cNvPicPr/>
                   </pic:nvPicPr>
                   <pic:blipFill>
-                    <a:blip r:embed="rId177"/>
+                    <a:blip r:embed="rId183"/>
                     <a:stretch>
                       <a:fillRect/>
                     </a:stretch>
@@ -19404,7 +19779,7 @@
                     <pic:cNvPicPr/>
                   </pic:nvPicPr>
                   <pic:blipFill rotWithShape="1">
-                    <a:blip r:embed="rId178"/>
+                    <a:blip r:embed="rId184"/>
                     <a:srcRect b="25564"/>
                     <a:stretch/>
                   </pic:blipFill>
@@ -19516,7 +19891,7 @@
                     <pic:cNvPicPr/>
                   </pic:nvPicPr>
                   <pic:blipFill rotWithShape="1">
-                    <a:blip r:embed="rId179"/>
+                    <a:blip r:embed="rId185"/>
                     <a:srcRect r="56150" b="65074"/>
                     <a:stretch/>
                   </pic:blipFill>
@@ -19602,7 +19977,7 @@
                     <pic:cNvPicPr/>
                   </pic:nvPicPr>
                   <pic:blipFill>
-                    <a:blip r:embed="rId180"/>
+                    <a:blip r:embed="rId186"/>
                     <a:stretch>
                       <a:fillRect/>
                     </a:stretch>
@@ -19708,7 +20083,7 @@
                     <pic:cNvPicPr/>
                   </pic:nvPicPr>
                   <pic:blipFill>
-                    <a:blip r:embed="rId181"/>
+                    <a:blip r:embed="rId187"/>
                     <a:stretch>
                       <a:fillRect/>
                     </a:stretch>
@@ -19979,7 +20354,7 @@
                     <pic:cNvPicPr/>
                   </pic:nvPicPr>
                   <pic:blipFill>
-                    <a:blip r:embed="rId182"/>
+                    <a:blip r:embed="rId188"/>
                     <a:stretch>
                       <a:fillRect/>
                     </a:stretch>
@@ -20057,7 +20432,7 @@
                     <pic:cNvPicPr/>
                   </pic:nvPicPr>
                   <pic:blipFill>
-                    <a:blip r:embed="rId183"/>
+                    <a:blip r:embed="rId189"/>
                     <a:stretch>
                       <a:fillRect/>
                     </a:stretch>
@@ -20178,7 +20553,7 @@
                     <pic:cNvPicPr/>
                   </pic:nvPicPr>
                   <pic:blipFill>
-                    <a:blip r:embed="rId184"/>
+                    <a:blip r:embed="rId190"/>
                     <a:stretch>
                       <a:fillRect/>
                     </a:stretch>
@@ -20424,7 +20799,7 @@
           <w:numId w:val="1"/>
         </w:numPr>
       </w:pPr>
-      <w:hyperlink r:id="rId185" w:history="1">
+      <w:hyperlink r:id="rId191" w:history="1">
         <w:r>
           <w:rPr>
             <w:rStyle w:val="Hyperlink"/>
@@ -20446,7 +20821,7 @@
           <w:u w:val="none"/>
         </w:rPr>
       </w:pPr>
-      <w:hyperlink r:id="rId186" w:history="1">
+      <w:hyperlink r:id="rId192" w:history="1">
         <w:r>
           <w:rPr>
             <w:rStyle w:val="Hyperlink"/>
@@ -20543,7 +20918,7 @@
                     <pic:cNvPicPr/>
                   </pic:nvPicPr>
                   <pic:blipFill>
-                    <a:blip r:embed="rId187"/>
+                    <a:blip r:embed="rId193"/>
                     <a:stretch>
                       <a:fillRect/>
                     </a:stretch>
@@ -20589,7 +20964,7 @@
                     <pic:cNvPicPr/>
                   </pic:nvPicPr>
                   <pic:blipFill>
-                    <a:blip r:embed="rId188"/>
+                    <a:blip r:embed="rId194"/>
                     <a:stretch>
                       <a:fillRect/>
                     </a:stretch>
@@ -20636,7 +21011,7 @@
                     <pic:cNvPicPr/>
                   </pic:nvPicPr>
                   <pic:blipFill>
-                    <a:blip r:embed="rId189"/>
+                    <a:blip r:embed="rId195"/>
                     <a:stretch>
                       <a:fillRect/>
                     </a:stretch>
@@ -20906,7 +21281,7 @@
                     <pic:cNvPicPr/>
                   </pic:nvPicPr>
                   <pic:blipFill>
-                    <a:blip r:embed="rId190"/>
+                    <a:blip r:embed="rId196"/>
                     <a:stretch>
                       <a:fillRect/>
                     </a:stretch>
@@ -20952,7 +21327,7 @@
                     <pic:cNvPicPr/>
                   </pic:nvPicPr>
                   <pic:blipFill>
-                    <a:blip r:embed="rId191"/>
+                    <a:blip r:embed="rId197"/>
                     <a:stretch>
                       <a:fillRect/>
                     </a:stretch>
@@ -20999,7 +21374,7 @@
                     <pic:cNvPicPr/>
                   </pic:nvPicPr>
                   <pic:blipFill>
-                    <a:blip r:embed="rId192"/>
+                    <a:blip r:embed="rId198"/>
                     <a:stretch>
                       <a:fillRect/>
                     </a:stretch>
@@ -21045,7 +21420,7 @@
                     <pic:cNvPicPr/>
                   </pic:nvPicPr>
                   <pic:blipFill>
-                    <a:blip r:embed="rId193"/>
+                    <a:blip r:embed="rId199"/>
                     <a:stretch>
                       <a:fillRect/>
                     </a:stretch>
@@ -21094,7 +21469,7 @@
                     <pic:cNvPicPr/>
                   </pic:nvPicPr>
                   <pic:blipFill>
-                    <a:blip r:embed="rId194"/>
+                    <a:blip r:embed="rId200"/>
                     <a:stretch>
                       <a:fillRect/>
                     </a:stretch>
@@ -21275,7 +21650,7 @@
                     <pic:cNvPicPr/>
                   </pic:nvPicPr>
                   <pic:blipFill>
-                    <a:blip r:embed="rId195"/>
+                    <a:blip r:embed="rId201"/>
                     <a:stretch>
                       <a:fillRect/>
                     </a:stretch>
@@ -21440,7 +21815,7 @@
                     <pic:cNvPicPr/>
                   </pic:nvPicPr>
                   <pic:blipFill>
-                    <a:blip r:embed="rId196"/>
+                    <a:blip r:embed="rId202"/>
                     <a:stretch>
                       <a:fillRect/>
                     </a:stretch>
@@ -21528,7 +21903,7 @@
                     <pic:cNvPicPr/>
                   </pic:nvPicPr>
                   <pic:blipFill>
-                    <a:blip r:embed="rId197"/>
+                    <a:blip r:embed="rId203"/>
                     <a:stretch>
                       <a:fillRect/>
                     </a:stretch>
@@ -21571,7 +21946,7 @@
                     <pic:cNvPicPr/>
                   </pic:nvPicPr>
                   <pic:blipFill>
-                    <a:blip r:embed="rId198"/>
+                    <a:blip r:embed="rId204"/>
                     <a:stretch>
                       <a:fillRect/>
                     </a:stretch>
@@ -21617,7 +21992,7 @@
                     <pic:cNvPicPr/>
                   </pic:nvPicPr>
                   <pic:blipFill>
-                    <a:blip r:embed="rId199"/>
+                    <a:blip r:embed="rId205"/>
                     <a:stretch>
                       <a:fillRect/>
                     </a:stretch>
@@ -21664,7 +22039,7 @@
                     <pic:cNvPicPr/>
                   </pic:nvPicPr>
                   <pic:blipFill>
-                    <a:blip r:embed="rId200"/>
+                    <a:blip r:embed="rId206"/>
                     <a:stretch>
                       <a:fillRect/>
                     </a:stretch>
@@ -21713,7 +22088,7 @@
                     <pic:cNvPicPr/>
                   </pic:nvPicPr>
                   <pic:blipFill>
-                    <a:blip r:embed="rId201"/>
+                    <a:blip r:embed="rId207"/>
                     <a:stretch>
                       <a:fillRect/>
                     </a:stretch>
@@ -21824,7 +22199,7 @@
                     <pic:cNvPicPr/>
                   </pic:nvPicPr>
                   <pic:blipFill>
-                    <a:blip r:embed="rId202"/>
+                    <a:blip r:embed="rId208"/>
                     <a:stretch>
                       <a:fillRect/>
                     </a:stretch>
@@ -21873,7 +22248,7 @@
                     <pic:cNvPicPr/>
                   </pic:nvPicPr>
                   <pic:blipFill>
-                    <a:blip r:embed="rId203"/>
+                    <a:blip r:embed="rId209"/>
                     <a:stretch>
                       <a:fillRect/>
                     </a:stretch>
@@ -21920,6 +22295,939 @@
       <w:proofErr w:type="gramEnd"/>
       <w:r>
         <w:t xml:space="preserve">} is still applied to every div element in every component and not just the App component. </w:t>
+      </w:r>
+    </w:p>
+    <w:p/>
+    <w:p>
+      <w:pPr>
+        <w:rPr>
+          <w:b/>
+          <w:bCs/>
+          <w:u w:val="single"/>
+        </w:rPr>
+      </w:pPr>
+      <w:r>
+        <w:rPr>
+          <w:b/>
+          <w:bCs/>
+          <w:u w:val="single"/>
+        </w:rPr>
+        <w:t>Sass</w:t>
+      </w:r>
+    </w:p>
+    <w:p>
+      <w:pPr>
+        <w:pStyle w:val="ListParagraph"/>
+        <w:numPr>
+          <w:ilvl w:val="0"/>
+          <w:numId w:val="1"/>
+        </w:numPr>
+      </w:pPr>
+      <w:r>
+        <w:t>Everything will be the same as normal CSS except the following:</w:t>
+      </w:r>
+    </w:p>
+    <w:p>
+      <w:pPr>
+        <w:pStyle w:val="ListParagraph"/>
+        <w:numPr>
+          <w:ilvl w:val="0"/>
+          <w:numId w:val="1"/>
+        </w:numPr>
+      </w:pPr>
+      <w:proofErr w:type="spellStart"/>
+      <w:r>
+        <w:t>npm</w:t>
+      </w:r>
+      <w:proofErr w:type="spellEnd"/>
+      <w:r>
+        <w:t xml:space="preserve"> install -s node-sass</w:t>
+      </w:r>
+    </w:p>
+    <w:p>
+      <w:pPr>
+        <w:pStyle w:val="ListParagraph"/>
+        <w:numPr>
+          <w:ilvl w:val="0"/>
+          <w:numId w:val="1"/>
+        </w:numPr>
+      </w:pPr>
+      <w:r>
+        <w:t>rename .</w:t>
+      </w:r>
+      <w:proofErr w:type="spellStart"/>
+      <w:r>
+        <w:t>css</w:t>
+      </w:r>
+      <w:proofErr w:type="spellEnd"/>
+      <w:r>
+        <w:t xml:space="preserve"> </w:t>
+      </w:r>
+      <w:proofErr w:type="gramStart"/>
+      <w:r>
+        <w:t>to .</w:t>
+      </w:r>
+      <w:proofErr w:type="spellStart"/>
+      <w:r>
+        <w:t>scss</w:t>
+      </w:r>
+      <w:proofErr w:type="spellEnd"/>
+      <w:proofErr w:type="gramEnd"/>
+      <w:r>
+        <w:t xml:space="preserve"> (this applies for </w:t>
+      </w:r>
+      <w:proofErr w:type="spellStart"/>
+      <w:r>
+        <w:t>css</w:t>
+      </w:r>
+      <w:proofErr w:type="spellEnd"/>
+      <w:r>
+        <w:t xml:space="preserve"> modules too so they become </w:t>
+      </w:r>
+      <w:proofErr w:type="spellStart"/>
+      <w:r>
+        <w:t>modeName.module.scss</w:t>
+      </w:r>
+      <w:proofErr w:type="spellEnd"/>
+      <w:r>
+        <w:t>)</w:t>
+      </w:r>
+    </w:p>
+    <w:p>
+      <w:pPr>
+        <w:pStyle w:val="ListParagraph"/>
+        <w:numPr>
+          <w:ilvl w:val="0"/>
+          <w:numId w:val="1"/>
+        </w:numPr>
+      </w:pPr>
+      <w:r>
+        <w:t xml:space="preserve">make sure to change the </w:t>
+      </w:r>
+      <w:r>
+        <w:t xml:space="preserve">extension of the </w:t>
+      </w:r>
+      <w:proofErr w:type="spellStart"/>
+      <w:r>
+        <w:t>scss</w:t>
+      </w:r>
+      <w:proofErr w:type="spellEnd"/>
+      <w:r>
+        <w:t xml:space="preserve"> file when we import it</w:t>
+      </w:r>
+    </w:p>
+    <w:p>
+      <w:pPr>
+        <w:pStyle w:val="ListParagraph"/>
+        <w:numPr>
+          <w:ilvl w:val="0"/>
+          <w:numId w:val="1"/>
+        </w:numPr>
+      </w:pPr>
+      <w:r>
+        <w:t>Ex:</w:t>
+      </w:r>
+    </w:p>
+    <w:p>
+      <w:pPr>
+        <w:pStyle w:val="ListParagraph"/>
+        <w:numPr>
+          <w:ilvl w:val="1"/>
+          <w:numId w:val="1"/>
+        </w:numPr>
+      </w:pPr>
+      <w:r>
+        <w:lastRenderedPageBreak/>
+        <w:drawing>
+          <wp:inline distT="0" distB="0" distL="0" distR="0" wp14:anchorId="0697502C" wp14:editId="479CAF8A">
+            <wp:extent cx="3393041" cy="2505075"/>
+            <wp:effectExtent l="0" t="0" r="0" b="0"/>
+            <wp:docPr id="202" name="Picture 202" descr="Text&#10;&#10;Description automatically generated"/>
+            <wp:cNvGraphicFramePr>
+              <a:graphicFrameLocks xmlns:a="http://schemas.openxmlformats.org/drawingml/2006/main" noChangeAspect="1"/>
+            </wp:cNvGraphicFramePr>
+            <a:graphic xmlns:a="http://schemas.openxmlformats.org/drawingml/2006/main">
+              <a:graphicData uri="http://schemas.openxmlformats.org/drawingml/2006/picture">
+                <pic:pic xmlns:pic="http://schemas.openxmlformats.org/drawingml/2006/picture">
+                  <pic:nvPicPr>
+                    <pic:cNvPr id="202" name="Picture 202" descr="Text&#10;&#10;Description automatically generated"/>
+                    <pic:cNvPicPr/>
+                  </pic:nvPicPr>
+                  <pic:blipFill>
+                    <a:blip r:embed="rId210"/>
+                    <a:stretch>
+                      <a:fillRect/>
+                    </a:stretch>
+                  </pic:blipFill>
+                  <pic:spPr>
+                    <a:xfrm>
+                      <a:off x="0" y="0"/>
+                      <a:ext cx="3399326" cy="2509716"/>
+                    </a:xfrm>
+                    <a:prstGeom prst="rect">
+                      <a:avLst/>
+                    </a:prstGeom>
+                  </pic:spPr>
+                </pic:pic>
+              </a:graphicData>
+            </a:graphic>
+          </wp:inline>
+        </w:drawing>
+      </w:r>
+      <w:r>
+        <w:drawing>
+          <wp:inline distT="0" distB="0" distL="0" distR="0" wp14:anchorId="78B4B350" wp14:editId="47500251">
+            <wp:extent cx="2372056" cy="1724266"/>
+            <wp:effectExtent l="0" t="0" r="0" b="9525"/>
+            <wp:docPr id="203" name="Picture 203" descr="A picture containing text&#10;&#10;Description automatically generated"/>
+            <wp:cNvGraphicFramePr>
+              <a:graphicFrameLocks xmlns:a="http://schemas.openxmlformats.org/drawingml/2006/main" noChangeAspect="1"/>
+            </wp:cNvGraphicFramePr>
+            <a:graphic xmlns:a="http://schemas.openxmlformats.org/drawingml/2006/main">
+              <a:graphicData uri="http://schemas.openxmlformats.org/drawingml/2006/picture">
+                <pic:pic xmlns:pic="http://schemas.openxmlformats.org/drawingml/2006/picture">
+                  <pic:nvPicPr>
+                    <pic:cNvPr id="203" name="Picture 203" descr="A picture containing text&#10;&#10;Description automatically generated"/>
+                    <pic:cNvPicPr/>
+                  </pic:nvPicPr>
+                  <pic:blipFill>
+                    <a:blip r:embed="rId211"/>
+                    <a:stretch>
+                      <a:fillRect/>
+                    </a:stretch>
+                  </pic:blipFill>
+                  <pic:spPr>
+                    <a:xfrm>
+                      <a:off x="0" y="0"/>
+                      <a:ext cx="2372056" cy="1724266"/>
+                    </a:xfrm>
+                    <a:prstGeom prst="rect">
+                      <a:avLst/>
+                    </a:prstGeom>
+                  </pic:spPr>
+                </pic:pic>
+              </a:graphicData>
+            </a:graphic>
+          </wp:inline>
+        </w:drawing>
+      </w:r>
+    </w:p>
+    <w:p>
+      <w:pPr>
+        <w:pStyle w:val="ListParagraph"/>
+        <w:numPr>
+          <w:ilvl w:val="0"/>
+          <w:numId w:val="1"/>
+        </w:numPr>
+      </w:pPr>
+      <w:r>
+        <w:t xml:space="preserve">Note that the scoping of </w:t>
+      </w:r>
+      <w:proofErr w:type="spellStart"/>
+      <w:r>
+        <w:t>classnames</w:t>
+      </w:r>
+      <w:proofErr w:type="spellEnd"/>
+      <w:r>
+        <w:t xml:space="preserve"> remains unchanged (it is the same as </w:t>
+      </w:r>
+      <w:proofErr w:type="spellStart"/>
+      <w:r>
+        <w:t>css</w:t>
+      </w:r>
+      <w:proofErr w:type="spellEnd"/>
+      <w:r>
+        <w:t>)</w:t>
+      </w:r>
+    </w:p>
+    <w:p/>
+    <w:p>
+      <w:pPr>
+        <w:rPr>
+          <w:b/>
+          <w:bCs/>
+          <w:u w:val="single"/>
+        </w:rPr>
+      </w:pPr>
+      <w:r>
+        <w:rPr>
+          <w:b/>
+          <w:bCs/>
+          <w:u w:val="single"/>
+        </w:rPr>
+        <w:t xml:space="preserve">Center a div </w:t>
+      </w:r>
+      <w:r>
+        <w:rPr>
+          <w:b/>
+          <w:bCs/>
+          <w:u w:val="single"/>
+        </w:rPr>
+        <w:t>both horizontally and vertically</w:t>
+      </w:r>
+    </w:p>
+    <w:p>
+      <w:pPr>
+        <w:pStyle w:val="ListParagraph"/>
+        <w:numPr>
+          <w:ilvl w:val="0"/>
+          <w:numId w:val="1"/>
+        </w:numPr>
+      </w:pPr>
+      <w:r>
+        <w:drawing>
+          <wp:inline distT="0" distB="0" distL="0" distR="0" wp14:anchorId="34A99AD2" wp14:editId="2F0E34E3">
+            <wp:extent cx="3343796" cy="1809750"/>
+            <wp:effectExtent l="0" t="0" r="9525" b="0"/>
+            <wp:docPr id="218" name="Picture 218" descr="Text&#10;&#10;Description automatically generated"/>
+            <wp:cNvGraphicFramePr>
+              <a:graphicFrameLocks xmlns:a="http://schemas.openxmlformats.org/drawingml/2006/main" noChangeAspect="1"/>
+            </wp:cNvGraphicFramePr>
+            <a:graphic xmlns:a="http://schemas.openxmlformats.org/drawingml/2006/main">
+              <a:graphicData uri="http://schemas.openxmlformats.org/drawingml/2006/picture">
+                <pic:pic xmlns:pic="http://schemas.openxmlformats.org/drawingml/2006/picture">
+                  <pic:nvPicPr>
+                    <pic:cNvPr id="218" name="Picture 218" descr="Text&#10;&#10;Description automatically generated"/>
+                    <pic:cNvPicPr/>
+                  </pic:nvPicPr>
+                  <pic:blipFill>
+                    <a:blip r:embed="rId212"/>
+                    <a:stretch>
+                      <a:fillRect/>
+                    </a:stretch>
+                  </pic:blipFill>
+                  <pic:spPr>
+                    <a:xfrm>
+                      <a:off x="0" y="0"/>
+                      <a:ext cx="3347628" cy="1811824"/>
+                    </a:xfrm>
+                    <a:prstGeom prst="rect">
+                      <a:avLst/>
+                    </a:prstGeom>
+                  </pic:spPr>
+                </pic:pic>
+              </a:graphicData>
+            </a:graphic>
+          </wp:inline>
+        </w:drawing>
+      </w:r>
+      <w:r>
+        <w:drawing>
+          <wp:inline distT="0" distB="0" distL="0" distR="0" wp14:anchorId="4631F8F0" wp14:editId="50351C86">
+            <wp:extent cx="2390774" cy="1776479"/>
+            <wp:effectExtent l="0" t="0" r="0" b="0"/>
+            <wp:docPr id="219" name="Picture 219" descr="Text&#10;&#10;Description automatically generated"/>
+            <wp:cNvGraphicFramePr>
+              <a:graphicFrameLocks xmlns:a="http://schemas.openxmlformats.org/drawingml/2006/main" noChangeAspect="1"/>
+            </wp:cNvGraphicFramePr>
+            <a:graphic xmlns:a="http://schemas.openxmlformats.org/drawingml/2006/main">
+              <a:graphicData uri="http://schemas.openxmlformats.org/drawingml/2006/picture">
+                <pic:pic xmlns:pic="http://schemas.openxmlformats.org/drawingml/2006/picture">
+                  <pic:nvPicPr>
+                    <pic:cNvPr id="219" name="Picture 219" descr="Text&#10;&#10;Description automatically generated"/>
+                    <pic:cNvPicPr/>
+                  </pic:nvPicPr>
+                  <pic:blipFill>
+                    <a:blip r:embed="rId213"/>
+                    <a:stretch>
+                      <a:fillRect/>
+                    </a:stretch>
+                  </pic:blipFill>
+                  <pic:spPr>
+                    <a:xfrm>
+                      <a:off x="0" y="0"/>
+                      <a:ext cx="2396875" cy="1781012"/>
+                    </a:xfrm>
+                    <a:prstGeom prst="rect">
+                      <a:avLst/>
+                    </a:prstGeom>
+                  </pic:spPr>
+                </pic:pic>
+              </a:graphicData>
+            </a:graphic>
+          </wp:inline>
+        </w:drawing>
+      </w:r>
+    </w:p>
+    <w:p>
+      <w:pPr>
+        <w:pStyle w:val="ListParagraph"/>
+        <w:numPr>
+          <w:ilvl w:val="0"/>
+          <w:numId w:val="1"/>
+        </w:numPr>
+      </w:pPr>
+      <w:r>
+        <w:t xml:space="preserve">Output: </w:t>
+      </w:r>
+      <w:r>
+        <w:drawing>
+          <wp:inline distT="0" distB="0" distL="0" distR="0" wp14:anchorId="0A00544F" wp14:editId="18C4CEED">
+            <wp:extent cx="6858000" cy="2338070"/>
+            <wp:effectExtent l="0" t="0" r="0" b="5080"/>
+            <wp:docPr id="221" name="Picture 221" descr="Graphical user interface&#10;&#10;Description automatically generated"/>
+            <wp:cNvGraphicFramePr>
+              <a:graphicFrameLocks xmlns:a="http://schemas.openxmlformats.org/drawingml/2006/main" noChangeAspect="1"/>
+            </wp:cNvGraphicFramePr>
+            <a:graphic xmlns:a="http://schemas.openxmlformats.org/drawingml/2006/main">
+              <a:graphicData uri="http://schemas.openxmlformats.org/drawingml/2006/picture">
+                <pic:pic xmlns:pic="http://schemas.openxmlformats.org/drawingml/2006/picture">
+                  <pic:nvPicPr>
+                    <pic:cNvPr id="221" name="Picture 221" descr="Graphical user interface&#10;&#10;Description automatically generated"/>
+                    <pic:cNvPicPr/>
+                  </pic:nvPicPr>
+                  <pic:blipFill>
+                    <a:blip r:embed="rId214"/>
+                    <a:stretch>
+                      <a:fillRect/>
+                    </a:stretch>
+                  </pic:blipFill>
+                  <pic:spPr>
+                    <a:xfrm>
+                      <a:off x="0" y="0"/>
+                      <a:ext cx="6858000" cy="2338070"/>
+                    </a:xfrm>
+                    <a:prstGeom prst="rect">
+                      <a:avLst/>
+                    </a:prstGeom>
+                  </pic:spPr>
+                </pic:pic>
+              </a:graphicData>
+            </a:graphic>
+          </wp:inline>
+        </w:drawing>
+      </w:r>
+    </w:p>
+    <w:p/>
+    <w:p>
+      <w:pPr>
+        <w:rPr>
+          <w:b/>
+          <w:bCs/>
+          <w:u w:val="single"/>
+        </w:rPr>
+      </w:pPr>
+      <w:r>
+        <w:rPr>
+          <w:b/>
+          <w:bCs/>
+          <w:u w:val="single"/>
+        </w:rPr>
+        <w:t>Deploy</w:t>
+      </w:r>
+      <w:r>
+        <w:rPr>
+          <w:b/>
+          <w:bCs/>
+          <w:u w:val="single"/>
+        </w:rPr>
+        <w:t>ment</w:t>
+      </w:r>
+    </w:p>
+    <w:p>
+      <w:pPr>
+        <w:pStyle w:val="ListParagraph"/>
+        <w:numPr>
+          <w:ilvl w:val="0"/>
+          <w:numId w:val="1"/>
+        </w:numPr>
+        <w:rPr>
+          <w:u w:val="single"/>
+        </w:rPr>
+      </w:pPr>
+      <w:r>
+        <w:rPr>
+          <w:u w:val="single"/>
+        </w:rPr>
+        <w:t>Heroku</w:t>
+      </w:r>
+    </w:p>
+    <w:p>
+      <w:pPr>
+        <w:pStyle w:val="ListParagraph"/>
+        <w:numPr>
+          <w:ilvl w:val="1"/>
+          <w:numId w:val="1"/>
+        </w:numPr>
+      </w:pPr>
+      <w:r>
+        <w:t xml:space="preserve">Create a new repo on </w:t>
+      </w:r>
+      <w:proofErr w:type="spellStart"/>
+      <w:r>
+        <w:t>github</w:t>
+      </w:r>
+      <w:proofErr w:type="spellEnd"/>
+    </w:p>
+    <w:p>
+      <w:pPr>
+        <w:pStyle w:val="ListParagraph"/>
+        <w:numPr>
+          <w:ilvl w:val="1"/>
+          <w:numId w:val="1"/>
+        </w:numPr>
+      </w:pPr>
+      <w:r>
+        <w:lastRenderedPageBreak/>
+        <w:drawing>
+          <wp:inline distT="0" distB="0" distL="0" distR="0" wp14:anchorId="41C40295" wp14:editId="154DFC7C">
+            <wp:extent cx="3571622" cy="1421373"/>
+            <wp:effectExtent l="0" t="0" r="0" b="7620"/>
+            <wp:docPr id="206" name="Picture 206" descr="A screenshot of a computer&#10;&#10;Description automatically generated with medium confidence"/>
+            <wp:cNvGraphicFramePr>
+              <a:graphicFrameLocks xmlns:a="http://schemas.openxmlformats.org/drawingml/2006/main" noChangeAspect="1"/>
+            </wp:cNvGraphicFramePr>
+            <a:graphic xmlns:a="http://schemas.openxmlformats.org/drawingml/2006/main">
+              <a:graphicData uri="http://schemas.openxmlformats.org/drawingml/2006/picture">
+                <pic:pic xmlns:pic="http://schemas.openxmlformats.org/drawingml/2006/picture">
+                  <pic:nvPicPr>
+                    <pic:cNvPr id="206" name="Picture 206" descr="A screenshot of a computer&#10;&#10;Description automatically generated with medium confidence"/>
+                    <pic:cNvPicPr/>
+                  </pic:nvPicPr>
+                  <pic:blipFill>
+                    <a:blip r:embed="rId215"/>
+                    <a:stretch>
+                      <a:fillRect/>
+                    </a:stretch>
+                  </pic:blipFill>
+                  <pic:spPr>
+                    <a:xfrm>
+                      <a:off x="0" y="0"/>
+                      <a:ext cx="3585794" cy="1427013"/>
+                    </a:xfrm>
+                    <a:prstGeom prst="rect">
+                      <a:avLst/>
+                    </a:prstGeom>
+                  </pic:spPr>
+                </pic:pic>
+              </a:graphicData>
+            </a:graphic>
+          </wp:inline>
+        </w:drawing>
+      </w:r>
+    </w:p>
+    <w:p>
+      <w:pPr>
+        <w:pStyle w:val="ListParagraph"/>
+        <w:numPr>
+          <w:ilvl w:val="1"/>
+          <w:numId w:val="1"/>
+        </w:numPr>
+      </w:pPr>
+      <w:r>
+        <w:t xml:space="preserve">Add files to repo: public, </w:t>
+      </w:r>
+      <w:proofErr w:type="spellStart"/>
+      <w:r>
+        <w:t>src</w:t>
+      </w:r>
+      <w:proofErr w:type="spellEnd"/>
+      <w:proofErr w:type="gramStart"/>
+      <w:r>
+        <w:t>, .</w:t>
+      </w:r>
+      <w:proofErr w:type="spellStart"/>
+      <w:r>
+        <w:t>gitignore</w:t>
+      </w:r>
+      <w:proofErr w:type="spellEnd"/>
+      <w:proofErr w:type="gramEnd"/>
+      <w:r>
+        <w:t>, readme.md, package-</w:t>
+      </w:r>
+      <w:proofErr w:type="spellStart"/>
+      <w:r>
+        <w:t>lock.json</w:t>
+      </w:r>
+      <w:proofErr w:type="spellEnd"/>
+      <w:r>
+        <w:t xml:space="preserve">, </w:t>
+      </w:r>
+      <w:proofErr w:type="spellStart"/>
+      <w:r>
+        <w:t>package.json</w:t>
+      </w:r>
+      <w:proofErr w:type="spellEnd"/>
+    </w:p>
+    <w:p>
+      <w:pPr>
+        <w:pStyle w:val="ListParagraph"/>
+        <w:numPr>
+          <w:ilvl w:val="1"/>
+          <w:numId w:val="1"/>
+        </w:numPr>
+      </w:pPr>
+      <w:r>
+        <w:drawing>
+          <wp:inline distT="0" distB="0" distL="0" distR="0" wp14:anchorId="13AFA72B" wp14:editId="7B9539BF">
+            <wp:extent cx="4799489" cy="1374965"/>
+            <wp:effectExtent l="0" t="0" r="1270" b="0"/>
+            <wp:docPr id="207" name="Picture 207" descr="Graphical user interface, application&#10;&#10;Description automatically generated"/>
+            <wp:cNvGraphicFramePr>
+              <a:graphicFrameLocks xmlns:a="http://schemas.openxmlformats.org/drawingml/2006/main" noChangeAspect="1"/>
+            </wp:cNvGraphicFramePr>
+            <a:graphic xmlns:a="http://schemas.openxmlformats.org/drawingml/2006/main">
+              <a:graphicData uri="http://schemas.openxmlformats.org/drawingml/2006/picture">
+                <pic:pic xmlns:pic="http://schemas.openxmlformats.org/drawingml/2006/picture">
+                  <pic:nvPicPr>
+                    <pic:cNvPr id="207" name="Picture 207" descr="Graphical user interface, application&#10;&#10;Description automatically generated"/>
+                    <pic:cNvPicPr/>
+                  </pic:nvPicPr>
+                  <pic:blipFill>
+                    <a:blip r:embed="rId216"/>
+                    <a:stretch>
+                      <a:fillRect/>
+                    </a:stretch>
+                  </pic:blipFill>
+                  <pic:spPr>
+                    <a:xfrm>
+                      <a:off x="0" y="0"/>
+                      <a:ext cx="4818516" cy="1380416"/>
+                    </a:xfrm>
+                    <a:prstGeom prst="rect">
+                      <a:avLst/>
+                    </a:prstGeom>
+                  </pic:spPr>
+                </pic:pic>
+              </a:graphicData>
+            </a:graphic>
+          </wp:inline>
+        </w:drawing>
+      </w:r>
+    </w:p>
+    <w:p>
+      <w:pPr>
+        <w:pStyle w:val="ListParagraph"/>
+        <w:numPr>
+          <w:ilvl w:val="1"/>
+          <w:numId w:val="1"/>
+        </w:numPr>
+      </w:pPr>
+      <w:r>
+        <w:t>Create a new app on Heroku</w:t>
+      </w:r>
+    </w:p>
+    <w:p>
+      <w:pPr>
+        <w:pStyle w:val="ListParagraph"/>
+        <w:numPr>
+          <w:ilvl w:val="1"/>
+          <w:numId w:val="1"/>
+        </w:numPr>
+      </w:pPr>
+      <w:r>
+        <w:drawing>
+          <wp:inline distT="0" distB="0" distL="0" distR="0" wp14:anchorId="70B63834" wp14:editId="1614A44C">
+            <wp:extent cx="3894941" cy="1941674"/>
+            <wp:effectExtent l="0" t="0" r="0" b="1905"/>
+            <wp:docPr id="208" name="Picture 208" descr="Graphical user interface, text, application, email&#10;&#10;Description automatically generated"/>
+            <wp:cNvGraphicFramePr>
+              <a:graphicFrameLocks xmlns:a="http://schemas.openxmlformats.org/drawingml/2006/main" noChangeAspect="1"/>
+            </wp:cNvGraphicFramePr>
+            <a:graphic xmlns:a="http://schemas.openxmlformats.org/drawingml/2006/main">
+              <a:graphicData uri="http://schemas.openxmlformats.org/drawingml/2006/picture">
+                <pic:pic xmlns:pic="http://schemas.openxmlformats.org/drawingml/2006/picture">
+                  <pic:nvPicPr>
+                    <pic:cNvPr id="208" name="Picture 208" descr="Graphical user interface, text, application, email&#10;&#10;Description automatically generated"/>
+                    <pic:cNvPicPr/>
+                  </pic:nvPicPr>
+                  <pic:blipFill>
+                    <a:blip r:embed="rId217"/>
+                    <a:stretch>
+                      <a:fillRect/>
+                    </a:stretch>
+                  </pic:blipFill>
+                  <pic:spPr>
+                    <a:xfrm>
+                      <a:off x="0" y="0"/>
+                      <a:ext cx="3903268" cy="1945825"/>
+                    </a:xfrm>
+                    <a:prstGeom prst="rect">
+                      <a:avLst/>
+                    </a:prstGeom>
+                  </pic:spPr>
+                </pic:pic>
+              </a:graphicData>
+            </a:graphic>
+          </wp:inline>
+        </w:drawing>
+      </w:r>
+    </w:p>
+    <w:p>
+      <w:pPr>
+        <w:pStyle w:val="ListParagraph"/>
+        <w:numPr>
+          <w:ilvl w:val="1"/>
+          <w:numId w:val="1"/>
+        </w:numPr>
+      </w:pPr>
+      <w:r>
+        <w:t>Click on the app and go to settings</w:t>
+      </w:r>
+      <w:r>
+        <w:t xml:space="preserve">, go to </w:t>
+      </w:r>
+      <w:proofErr w:type="spellStart"/>
+      <w:r>
+        <w:t>buildpack</w:t>
+      </w:r>
+      <w:proofErr w:type="spellEnd"/>
+      <w:r>
+        <w:t xml:space="preserve"> and paste: </w:t>
+      </w:r>
+      <w:hyperlink r:id="rId218" w:history="1">
+        <w:r>
+          <w:rPr>
+            <w:rStyle w:val="Hyperlink"/>
+          </w:rPr>
+          <w:t>https://github.com/mars/create-react-app-buildpack</w:t>
+        </w:r>
+      </w:hyperlink>
+    </w:p>
+    <w:p>
+      <w:pPr>
+        <w:pStyle w:val="ListParagraph"/>
+        <w:numPr>
+          <w:ilvl w:val="1"/>
+          <w:numId w:val="1"/>
+        </w:numPr>
+      </w:pPr>
+      <w:r>
+        <w:t xml:space="preserve">Go to deploy, click </w:t>
+      </w:r>
+      <w:proofErr w:type="spellStart"/>
+      <w:r>
+        <w:t>github</w:t>
+      </w:r>
+      <w:proofErr w:type="spellEnd"/>
+      <w:r>
+        <w:t xml:space="preserve"> icon, enter repo name, and click connect</w:t>
+      </w:r>
+    </w:p>
+    <w:p>
+      <w:pPr>
+        <w:pStyle w:val="ListParagraph"/>
+        <w:numPr>
+          <w:ilvl w:val="1"/>
+          <w:numId w:val="1"/>
+        </w:numPr>
+      </w:pPr>
+      <w:r>
+        <w:drawing>
+          <wp:inline distT="0" distB="0" distL="0" distR="0" wp14:anchorId="13519EF2" wp14:editId="3C0E348C">
+            <wp:extent cx="4761197" cy="1931370"/>
+            <wp:effectExtent l="0" t="0" r="1905" b="0"/>
+            <wp:docPr id="209" name="Picture 209" descr="Graphical user interface, text, application, email&#10;&#10;Description automatically generated"/>
+            <wp:cNvGraphicFramePr>
+              <a:graphicFrameLocks xmlns:a="http://schemas.openxmlformats.org/drawingml/2006/main" noChangeAspect="1"/>
+            </wp:cNvGraphicFramePr>
+            <a:graphic xmlns:a="http://schemas.openxmlformats.org/drawingml/2006/main">
+              <a:graphicData uri="http://schemas.openxmlformats.org/drawingml/2006/picture">
+                <pic:pic xmlns:pic="http://schemas.openxmlformats.org/drawingml/2006/picture">
+                  <pic:nvPicPr>
+                    <pic:cNvPr id="209" name="Picture 209" descr="Graphical user interface, text, application, email&#10;&#10;Description automatically generated"/>
+                    <pic:cNvPicPr/>
+                  </pic:nvPicPr>
+                  <pic:blipFill>
+                    <a:blip r:embed="rId219"/>
+                    <a:stretch>
+                      <a:fillRect/>
+                    </a:stretch>
+                  </pic:blipFill>
+                  <pic:spPr>
+                    <a:xfrm>
+                      <a:off x="0" y="0"/>
+                      <a:ext cx="4788408" cy="1942408"/>
+                    </a:xfrm>
+                    <a:prstGeom prst="rect">
+                      <a:avLst/>
+                    </a:prstGeom>
+                  </pic:spPr>
+                </pic:pic>
+              </a:graphicData>
+            </a:graphic>
+          </wp:inline>
+        </w:drawing>
+      </w:r>
+    </w:p>
+    <w:p>
+      <w:pPr>
+        <w:pStyle w:val="ListParagraph"/>
+        <w:numPr>
+          <w:ilvl w:val="1"/>
+          <w:numId w:val="1"/>
+        </w:numPr>
+      </w:pPr>
+      <w:r>
+        <w:t>Click enable automatic deploys</w:t>
+      </w:r>
+    </w:p>
+    <w:p>
+      <w:pPr>
+        <w:pStyle w:val="ListParagraph"/>
+        <w:numPr>
+          <w:ilvl w:val="1"/>
+          <w:numId w:val="1"/>
+        </w:numPr>
+      </w:pPr>
+      <w:r>
+        <w:lastRenderedPageBreak/>
+        <w:drawing>
+          <wp:inline distT="0" distB="0" distL="0" distR="0" wp14:anchorId="00312E6F" wp14:editId="78490BCE">
+            <wp:extent cx="5724525" cy="1541381"/>
+            <wp:effectExtent l="0" t="0" r="0" b="1905"/>
+            <wp:docPr id="210" name="Picture 210" descr="Graphical user interface, text, application, email&#10;&#10;Description automatically generated"/>
+            <wp:cNvGraphicFramePr>
+              <a:graphicFrameLocks xmlns:a="http://schemas.openxmlformats.org/drawingml/2006/main" noChangeAspect="1"/>
+            </wp:cNvGraphicFramePr>
+            <a:graphic xmlns:a="http://schemas.openxmlformats.org/drawingml/2006/main">
+              <a:graphicData uri="http://schemas.openxmlformats.org/drawingml/2006/picture">
+                <pic:pic xmlns:pic="http://schemas.openxmlformats.org/drawingml/2006/picture">
+                  <pic:nvPicPr>
+                    <pic:cNvPr id="210" name="Picture 210" descr="Graphical user interface, text, application, email&#10;&#10;Description automatically generated"/>
+                    <pic:cNvPicPr/>
+                  </pic:nvPicPr>
+                  <pic:blipFill>
+                    <a:blip r:embed="rId220"/>
+                    <a:stretch>
+                      <a:fillRect/>
+                    </a:stretch>
+                  </pic:blipFill>
+                  <pic:spPr>
+                    <a:xfrm>
+                      <a:off x="0" y="0"/>
+                      <a:ext cx="5728128" cy="1542351"/>
+                    </a:xfrm>
+                    <a:prstGeom prst="rect">
+                      <a:avLst/>
+                    </a:prstGeom>
+                  </pic:spPr>
+                </pic:pic>
+              </a:graphicData>
+            </a:graphic>
+          </wp:inline>
+        </w:drawing>
+      </w:r>
+    </w:p>
+    <w:p>
+      <w:pPr>
+        <w:pStyle w:val="ListParagraph"/>
+        <w:numPr>
+          <w:ilvl w:val="1"/>
+          <w:numId w:val="1"/>
+        </w:numPr>
+      </w:pPr>
+      <w:r>
+        <w:t>Click deploy branch</w:t>
+      </w:r>
+    </w:p>
+    <w:p>
+      <w:pPr>
+        <w:pStyle w:val="ListParagraph"/>
+        <w:numPr>
+          <w:ilvl w:val="0"/>
+          <w:numId w:val="1"/>
+        </w:numPr>
+        <w:rPr>
+          <w:u w:val="single"/>
+        </w:rPr>
+      </w:pPr>
+      <w:r>
+        <w:rPr>
+          <w:u w:val="single"/>
+        </w:rPr>
+        <w:t>Netlify</w:t>
+      </w:r>
+    </w:p>
+    <w:p>
+      <w:pPr>
+        <w:pStyle w:val="ListParagraph"/>
+        <w:numPr>
+          <w:ilvl w:val="1"/>
+          <w:numId w:val="1"/>
+        </w:numPr>
+      </w:pPr>
+      <w:r>
+        <w:t xml:space="preserve">In </w:t>
+      </w:r>
+      <w:proofErr w:type="spellStart"/>
+      <w:r>
+        <w:t>cmd</w:t>
+      </w:r>
+      <w:proofErr w:type="spellEnd"/>
+      <w:r>
+        <w:t xml:space="preserve">: </w:t>
+      </w:r>
+      <w:proofErr w:type="spellStart"/>
+      <w:r>
+        <w:t>npm</w:t>
+      </w:r>
+      <w:proofErr w:type="spellEnd"/>
+      <w:r>
+        <w:t xml:space="preserve"> run build</w:t>
+      </w:r>
+    </w:p>
+    <w:p>
+      <w:pPr>
+        <w:pStyle w:val="ListParagraph"/>
+        <w:numPr>
+          <w:ilvl w:val="1"/>
+          <w:numId w:val="1"/>
+        </w:numPr>
+      </w:pPr>
+      <w:r>
+        <w:t xml:space="preserve">Drag the build folder into </w:t>
+      </w:r>
+      <w:proofErr w:type="spellStart"/>
+      <w:r>
+        <w:t>netlify</w:t>
+      </w:r>
+      <w:proofErr w:type="spellEnd"/>
+    </w:p>
+    <w:p>
+      <w:pPr>
+        <w:pStyle w:val="ListParagraph"/>
+        <w:numPr>
+          <w:ilvl w:val="1"/>
+          <w:numId w:val="1"/>
+        </w:numPr>
+      </w:pPr>
+      <w:r>
+        <w:drawing>
+          <wp:inline distT="0" distB="0" distL="0" distR="0" wp14:anchorId="20E71ED1" wp14:editId="452BAA16">
+            <wp:extent cx="5162550" cy="1441690"/>
+            <wp:effectExtent l="0" t="0" r="0" b="6350"/>
+            <wp:docPr id="205" name="Picture 205" descr="Graphical user interface, application, Word&#10;&#10;Description automatically generated"/>
+            <wp:cNvGraphicFramePr>
+              <a:graphicFrameLocks xmlns:a="http://schemas.openxmlformats.org/drawingml/2006/main" noChangeAspect="1"/>
+            </wp:cNvGraphicFramePr>
+            <a:graphic xmlns:a="http://schemas.openxmlformats.org/drawingml/2006/main">
+              <a:graphicData uri="http://schemas.openxmlformats.org/drawingml/2006/picture">
+                <pic:pic xmlns:pic="http://schemas.openxmlformats.org/drawingml/2006/picture">
+                  <pic:nvPicPr>
+                    <pic:cNvPr id="205" name="Picture 205" descr="Graphical user interface, application, Word&#10;&#10;Description automatically generated"/>
+                    <pic:cNvPicPr/>
+                  </pic:nvPicPr>
+                  <pic:blipFill>
+                    <a:blip r:embed="rId221"/>
+                    <a:stretch>
+                      <a:fillRect/>
+                    </a:stretch>
+                  </pic:blipFill>
+                  <pic:spPr>
+                    <a:xfrm>
+                      <a:off x="0" y="0"/>
+                      <a:ext cx="5170393" cy="1443880"/>
+                    </a:xfrm>
+                    <a:prstGeom prst="rect">
+                      <a:avLst/>
+                    </a:prstGeom>
+                  </pic:spPr>
+                </pic:pic>
+              </a:graphicData>
+            </a:graphic>
+          </wp:inline>
+        </w:drawing>
       </w:r>
     </w:p>
     <w:sectPr>

</xml_diff>